<commit_message>
ajouter partie de realisation de cart sur le rapport
</commit_message>
<xml_diff>
--- a/projetJava.docx
+++ b/projetJava.docx
@@ -1,6 +1,6 @@
 
 <file path=word/document.xml><?xml version="1.0" encoding="utf-8"?>
-<w:document xmlns:wpc="http://schemas.microsoft.com/office/word/2010/wordprocessingCanvas" xmlns:cx="http://schemas.microsoft.com/office/drawing/2014/chartex" xmlns:cx1="http://schemas.microsoft.com/office/drawing/2015/9/8/chartex" xmlns:cx2="http://schemas.microsoft.com/office/drawing/2015/10/21/chartex" xmlns:cx3="http://schemas.microsoft.com/office/drawing/2016/5/9/chartex" xmlns:cx4="http://schemas.microsoft.com/office/drawing/2016/5/10/chartex" xmlns:cx5="http://schemas.microsoft.com/office/drawing/2016/5/11/chartex" xmlns:cx6="http://schemas.microsoft.com/office/drawing/2016/5/12/chartex" xmlns:cx7="http://schemas.microsoft.com/office/drawing/2016/5/13/chartex" xmlns:cx8="http://schemas.microsoft.com/office/drawing/2016/5/14/chartex" xmlns:mc="http://schemas.openxmlformats.org/markup-compatibility/2006" xmlns:aink="http://schemas.microsoft.com/office/drawing/2016/ink" xmlns:am3d="http://schemas.microsoft.com/office/drawing/2017/model3d" xmlns:o="urn:schemas-microsoft-com:office:office" xmlns:r="http://schemas.openxmlformats.org/officeDocument/2006/relationships" xmlns:m="http://schemas.openxmlformats.org/officeDocument/2006/math" xmlns:v="urn:schemas-microsoft-com:vml" xmlns:wp14="http://schemas.microsoft.com/office/word/2010/wordprocessingDrawing" xmlns:wp="http://schemas.openxmlformats.org/drawingml/2006/wordprocessingDrawing" xmlns:w10="urn:schemas-microsoft-com:office:word" xmlns:w="http://schemas.openxmlformats.org/wordprocessingml/2006/main" xmlns:w14="http://schemas.microsoft.com/office/word/2010/wordml" xmlns:w15="http://schemas.microsoft.com/office/word/2012/wordml" xmlns:w16cid="http://schemas.microsoft.com/office/word/2016/wordml/cid" xmlns:w16se="http://schemas.microsoft.com/office/word/2015/wordml/symex" xmlns:wpg="http://schemas.microsoft.com/office/word/2010/wordprocessingGroup" xmlns:wpi="http://schemas.microsoft.com/office/word/2010/wordprocessingInk" xmlns:wne="http://schemas.microsoft.com/office/word/2006/wordml" xmlns:wps="http://schemas.microsoft.com/office/word/2010/wordprocessingShape" mc:Ignorable="w14 w15 w16se w16cid wp14">
+<w:document xmlns:wpc="http://schemas.microsoft.com/office/word/2010/wordprocessingCanvas" xmlns:cx="http://schemas.microsoft.com/office/drawing/2014/chartex" xmlns:cx1="http://schemas.microsoft.com/office/drawing/2015/9/8/chartex" xmlns:cx2="http://schemas.microsoft.com/office/drawing/2015/10/21/chartex" xmlns:cx3="http://schemas.microsoft.com/office/drawing/2016/5/9/chartex" xmlns:cx4="http://schemas.microsoft.com/office/drawing/2016/5/10/chartex" xmlns:cx5="http://schemas.microsoft.com/office/drawing/2016/5/11/chartex" xmlns:cx6="http://schemas.microsoft.com/office/drawing/2016/5/12/chartex" xmlns:cx7="http://schemas.microsoft.com/office/drawing/2016/5/13/chartex" xmlns:cx8="http://schemas.microsoft.com/office/drawing/2016/5/14/chartex" xmlns:mc="http://schemas.openxmlformats.org/markup-compatibility/2006" xmlns:aink="http://schemas.microsoft.com/office/drawing/2016/ink" xmlns:am3d="http://schemas.microsoft.com/office/drawing/2017/model3d" xmlns:o="urn:schemas-microsoft-com:office:office" xmlns:r="http://schemas.openxmlformats.org/officeDocument/2006/relationships" xmlns:m="http://schemas.openxmlformats.org/officeDocument/2006/math" xmlns:v="urn:schemas-microsoft-com:vml" xmlns:wp14="http://schemas.microsoft.com/office/word/2010/wordprocessingDrawing" xmlns:wp="http://schemas.openxmlformats.org/drawingml/2006/wordprocessingDrawing" xmlns:w10="urn:schemas-microsoft-com:office:word" xmlns:w="http://schemas.openxmlformats.org/wordprocessingml/2006/main" xmlns:w14="http://schemas.microsoft.com/office/word/2010/wordml" xmlns:w15="http://schemas.microsoft.com/office/word/2012/wordml" xmlns:w16cex="http://schemas.microsoft.com/office/word/2018/wordml/cex" xmlns:w16cid="http://schemas.microsoft.com/office/word/2016/wordml/cid" xmlns:w16="http://schemas.microsoft.com/office/word/2018/wordml" xmlns:w16se="http://schemas.microsoft.com/office/word/2015/wordml/symex" xmlns:wpg="http://schemas.microsoft.com/office/word/2010/wordprocessingGroup" xmlns:wpi="http://schemas.microsoft.com/office/word/2010/wordprocessingInk" xmlns:wne="http://schemas.microsoft.com/office/word/2006/wordml" xmlns:wps="http://schemas.microsoft.com/office/word/2010/wordprocessingShape" mc:Ignorable="w14 w15 w16se w16cid w16 w16cex wp14">
   <w:body>
     <w:p>
       <w:pPr>
@@ -138,7 +138,7 @@
     <w:sdt>
       <w:sdtPr>
         <w:rPr>
-          <w:rFonts w:eastAsiaTheme="minorHAnsi"/>
+          <w:rFonts w:ascii="Times New Roman" w:eastAsiaTheme="minorHAnsi" w:hAnsi="Times New Roman"/>
           <w:sz w:val="2"/>
           <w:lang w:eastAsia="en-US"/>
         </w:rPr>
@@ -150,7 +150,6 @@
       </w:sdtPr>
       <w:sdtEndPr>
         <w:rPr>
-          <w:rFonts w:ascii="Times New Roman" w:hAnsi="Times New Roman"/>
           <w:sz w:val="32"/>
         </w:rPr>
       </w:sdtEndPr>
@@ -234,7 +233,7 @@
                   </wp:anchor>
                 </w:drawing>
               </mc:Choice>
-              <mc:Fallback xmlns:w16="http://schemas.microsoft.com/office/word/2018/wordml" xmlns:w16cex="http://schemas.microsoft.com/office/word/2018/wordml/cex">
+              <mc:Fallback>
                 <w:pict>
                   <v:rect w14:anchorId="50E0CA0D" id="Rectangle 40" o:spid="_x0000_s1026" style="position:absolute;margin-left:-70.85pt;margin-top:-77.6pt;width:49.5pt;height:862pt;z-index:-251648000;visibility:visible;mso-wrap-style:square;mso-width-percent:0;mso-wrap-distance-left:9pt;mso-wrap-distance-top:0;mso-wrap-distance-right:9pt;mso-wrap-distance-bottom:0;mso-position-horizontal:absolute;mso-position-horizontal-relative:text;mso-position-vertical:absolute;mso-position-vertical-relative:text;mso-width-percent:0;mso-width-relative:margin;v-text-anchor:middle" o:gfxdata="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" fillcolor="#205867 [1608]" stroked="f">
                     <v:fill opacity="32896f"/>
@@ -2906,7 +2905,7 @@
                   </wp:anchor>
                 </w:drawing>
               </mc:Choice>
-              <mc:Fallback xmlns:w16="http://schemas.microsoft.com/office/word/2018/wordml" xmlns:w16cex="http://schemas.microsoft.com/office/word/2018/wordml/cex">
+              <mc:Fallback>
                 <w:pict>
                   <v:group w14:anchorId="0AC95CE2" id="Groupe 2" o:spid="_x0000_s1026" style="position:absolute;margin-left:133.95pt;margin-top:235.15pt;width:432.65pt;height:448.55pt;z-index:-251654144;mso-width-percent:706;mso-height-percent:566;mso-position-horizontal-relative:page;mso-position-vertical-relative:page;mso-width-percent:706;mso-height-percent:566" coordsize="43291,44910" o:gfxdata="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">
                     <o:lock v:ext="edit" aspectratio="t"/>
@@ -3572,7 +3571,7 @@
               </wp:anchor>
             </w:drawing>
           </mc:Choice>
-          <mc:Fallback xmlns:w16="http://schemas.microsoft.com/office/word/2018/wordml" xmlns:w16cex="http://schemas.microsoft.com/office/word/2018/wordml/cex">
+          <mc:Fallback>
             <w:pict>
               <v:rect w14:anchorId="348DE60A" id="Rectangle 3" o:spid="_x0000_s1026" style="position:absolute;margin-left:-30.85pt;margin-top:-70.95pt;width:15.3pt;height:840pt;z-index:-251641856;visibility:visible;mso-wrap-style:square;mso-height-percent:0;mso-wrap-distance-left:9pt;mso-wrap-distance-top:0;mso-wrap-distance-right:9pt;mso-wrap-distance-bottom:0;mso-position-horizontal:absolute;mso-position-horizontal-relative:text;mso-position-vertical:absolute;mso-position-vertical-relative:text;mso-height-percent:0;mso-height-relative:margin;v-text-anchor:middle" o:gfxdata="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" fillcolor="#1f497d [3215]" stroked="f" strokeweight="1pt"/>
             </w:pict>
@@ -4710,7 +4709,7 @@
               </wp:anchor>
             </w:drawing>
           </mc:Choice>
-          <mc:Fallback xmlns:w16="http://schemas.microsoft.com/office/word/2018/wordml" xmlns:w16cex="http://schemas.microsoft.com/office/word/2018/wordml/cex">
+          <mc:Fallback>
             <w:pict>
               <v:rect w14:anchorId="39B33EA9" id="Rectangle 7" o:spid="_x0000_s1026" style="position:absolute;margin-left:0;margin-top:-70.15pt;width:15.3pt;height:840pt;z-index:-251621376;visibility:visible;mso-wrap-style:square;mso-height-percent:0;mso-wrap-distance-left:9pt;mso-wrap-distance-top:0;mso-wrap-distance-right:9pt;mso-wrap-distance-bottom:0;mso-position-horizontal:left;mso-position-horizontal-relative:margin;mso-position-vertical:absolute;mso-position-vertical-relative:text;mso-height-percent:0;mso-height-relative:margin;v-text-anchor:middle" o:gfxdata="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" fillcolor="#1f497d [3215]" stroked="f" strokeweight="1pt">
                 <w10:wrap anchorx="margin"/>
@@ -6861,7 +6860,7 @@
               </wp:anchor>
             </w:drawing>
           </mc:Choice>
-          <mc:Fallback xmlns:w16="http://schemas.microsoft.com/office/word/2018/wordml" xmlns:w16cex="http://schemas.microsoft.com/office/word/2018/wordml/cex">
+          <mc:Fallback>
             <w:pict>
               <v:group w14:anchorId="3732B16C" id="Groupe 5" o:spid="_x0000_s1026" style="position:absolute;margin-left:53.2pt;margin-top:2.2pt;width:18pt;height:843.8pt;z-index:-251632640;mso-position-horizontal-relative:page;mso-position-vertical-relative:page" coordsize="1945,91257" o:gfxdata="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">
                 <v:rect id="Rectangle 6" o:spid="_x0000_s1027" style="position:absolute;width:1945;height:91257;visibility:visible;mso-wrap-style:square;v-text-anchor:middle" o:gfxdata="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" fillcolor="#1f497d [3215]" stroked="f" strokeweight="1pt"/>
@@ -7904,6 +7903,7 @@
     </w:p>
     <w:p>
       <w:pPr>
+        <w:pStyle w:val="projectstyle"/>
         <w:rPr>
           <w:rFonts w:cs="Times New Roman"/>
           <w:szCs w:val="32"/>
@@ -8287,6 +8287,7 @@
     </w:p>
     <w:p>
       <w:pPr>
+        <w:pStyle w:val="projectstyle"/>
         <w:rPr>
           <w:rFonts w:cs="Times New Roman"/>
           <w:szCs w:val="32"/>
@@ -8347,15 +8348,7 @@
           <w:szCs w:val="32"/>
           <w:shd w:val="clear" w:color="auto" w:fill="FFFFFF"/>
         </w:rPr>
-        <w:t xml:space="preserve"> </w:t>
-      </w:r>
-      <w:r>
-        <w:rPr>
-          <w:rFonts w:cs="Times New Roman"/>
-          <w:szCs w:val="32"/>
-          <w:shd w:val="clear" w:color="auto" w:fill="FFFFFF"/>
-        </w:rPr>
-        <w:t>offre la possibilité de créer des </w:t>
+        <w:t xml:space="preserve"> offre la possibilité de créer des </w:t>
       </w:r>
       <w:hyperlink r:id="rId26" w:tooltip="Graphical user interface" w:history="1">
         <w:r>
@@ -8383,15 +8376,7 @@
           <w:szCs w:val="32"/>
           <w:shd w:val="clear" w:color="auto" w:fill="FFFFFF"/>
         </w:rPr>
-        <w:t xml:space="preserve"> </w:t>
-      </w:r>
-      <w:r>
-        <w:rPr>
-          <w:rFonts w:cs="Times New Roman"/>
-          <w:szCs w:val="32"/>
-          <w:shd w:val="clear" w:color="auto" w:fill="FFFFFF"/>
-        </w:rPr>
-        <w:t>Il utilise le principe </w:t>
+        <w:t xml:space="preserve"> Il utilise le principe </w:t>
       </w:r>
       <w:hyperlink r:id="rId27" w:tooltip="Modèle-Vue-Contrôleur" w:history="1">
         <w:r>
@@ -8508,29 +8493,6 @@
     </w:p>
     <w:p>
       <w:pPr>
-        <w:pStyle w:val="projectstyle"/>
-        <w:ind w:left="720"/>
-        <w:rPr>
-          <w:b/>
-          <w:bCs/>
-        </w:rPr>
-      </w:pPr>
-    </w:p>
-    <w:p>
-      <w:pPr>
-        <w:pStyle w:val="NoSpacing"/>
-        <w:spacing w:line="276" w:lineRule="auto"/>
-        <w:rPr>
-          <w:rFonts w:asciiTheme="majorBidi" w:hAnsiTheme="majorBidi" w:cstheme="majorBidi"/>
-          <w:b/>
-          <w:bCs/>
-          <w:sz w:val="28"/>
-          <w:szCs w:val="28"/>
-        </w:rPr>
-      </w:pPr>
-    </w:p>
-    <w:p>
-      <w:pPr>
         <w:pStyle w:val="NoSpacing"/>
         <w:spacing w:line="276" w:lineRule="auto"/>
         <w:rPr>
@@ -8573,11 +8535,27 @@
     <w:p>
       <w:pPr>
         <w:pStyle w:val="NoSpacing"/>
-        <w:ind w:left="426"/>
+        <w:tabs>
+          <w:tab w:val="center" w:pos="4749"/>
+        </w:tabs>
         <w:rPr>
           <w:rFonts w:asciiTheme="majorBidi" w:hAnsiTheme="majorBidi" w:cstheme="majorBidi"/>
           <w:b/>
           <w:bCs/>
+        </w:rPr>
+      </w:pPr>
+    </w:p>
+    <w:p>
+      <w:pPr>
+        <w:pStyle w:val="NoSpacing"/>
+        <w:tabs>
+          <w:tab w:val="center" w:pos="4749"/>
+        </w:tabs>
+        <w:rPr>
+          <w:rFonts w:asciiTheme="majorBidi" w:hAnsiTheme="majorBidi" w:cstheme="majorBidi"/>
+          <w:b/>
+          <w:bCs/>
+          <w:color w:val="1F497D" w:themeColor="text2"/>
           <w:sz w:val="32"/>
           <w:szCs w:val="32"/>
         </w:rPr>
@@ -8587,6 +8565,7 @@
           <w:rFonts w:asciiTheme="majorBidi" w:hAnsiTheme="majorBidi" w:cstheme="majorBidi"/>
           <w:b/>
           <w:bCs/>
+          <w:color w:val="1F497D" w:themeColor="text2"/>
           <w:sz w:val="32"/>
           <w:szCs w:val="32"/>
         </w:rPr>
@@ -8597,11 +8576,365 @@
           <w:rFonts w:asciiTheme="majorBidi" w:hAnsiTheme="majorBidi" w:cstheme="majorBidi"/>
           <w:b/>
           <w:bCs/>
+          <w:color w:val="1F497D" w:themeColor="text2"/>
           <w:sz w:val="32"/>
           <w:szCs w:val="32"/>
         </w:rPr>
         <w:t>Fenêtre d’accueil :</w:t>
       </w:r>
+    </w:p>
+    <w:p>
+      <w:pPr>
+        <w:pStyle w:val="NoSpacing"/>
+        <w:tabs>
+          <w:tab w:val="center" w:pos="4749"/>
+        </w:tabs>
+        <w:ind w:left="426"/>
+        <w:rPr>
+          <w:rFonts w:asciiTheme="majorBidi" w:hAnsiTheme="majorBidi" w:cstheme="majorBidi"/>
+          <w:b/>
+          <w:bCs/>
+          <w:sz w:val="32"/>
+          <w:szCs w:val="32"/>
+        </w:rPr>
+      </w:pPr>
+      <w:r>
+        <w:rPr>
+          <w:rFonts w:asciiTheme="majorBidi" w:hAnsiTheme="majorBidi" w:cstheme="majorBidi"/>
+          <w:b/>
+          <w:bCs/>
+          <w:sz w:val="32"/>
+          <w:szCs w:val="32"/>
+        </w:rPr>
+        <w:tab/>
+      </w:r>
+    </w:p>
+    <w:p>
+      <w:pPr>
+        <w:pStyle w:val="projectstyle"/>
+      </w:pPr>
+      <w:r>
+        <w:t xml:space="preserve">Une </w:t>
+      </w:r>
+      <w:r>
+        <w:t>fois</w:t>
+      </w:r>
+      <w:r>
+        <w:t xml:space="preserve"> l’utilisateur entre l’application il va voir la </w:t>
+      </w:r>
+      <w:r>
+        <w:t>fenêtre</w:t>
+      </w:r>
+      <w:r>
+        <w:t xml:space="preserve"> </w:t>
+      </w:r>
+      <w:r>
+        <w:t>d’accueil,</w:t>
+      </w:r>
+      <w:r>
+        <w:t xml:space="preserve"> qui le donne le choix de payer par compte ou par carte : </w:t>
+      </w:r>
+    </w:p>
+    <w:p>
+      <w:pPr>
+        <w:pStyle w:val="NoSpacing"/>
+        <w:tabs>
+          <w:tab w:val="center" w:pos="4749"/>
+        </w:tabs>
+        <w:ind w:left="426"/>
+        <w:rPr>
+          <w:rFonts w:asciiTheme="majorBidi" w:hAnsiTheme="majorBidi" w:cstheme="majorBidi"/>
+          <w:b/>
+          <w:bCs/>
+          <w:sz w:val="32"/>
+          <w:szCs w:val="32"/>
+        </w:rPr>
+      </w:pPr>
+    </w:p>
+    <w:p>
+      <w:pPr>
+        <w:pStyle w:val="NoSpacing"/>
+        <w:tabs>
+          <w:tab w:val="center" w:pos="4749"/>
+        </w:tabs>
+        <w:ind w:left="426"/>
+        <w:rPr>
+          <w:rFonts w:asciiTheme="majorBidi" w:hAnsiTheme="majorBidi" w:cstheme="majorBidi"/>
+          <w:b/>
+          <w:bCs/>
+          <w:sz w:val="32"/>
+          <w:szCs w:val="32"/>
+        </w:rPr>
+      </w:pPr>
+      <w:r>
+        <w:rPr>
+          <w:rFonts w:asciiTheme="majorBidi" w:hAnsiTheme="majorBidi" w:cstheme="majorBidi"/>
+          <w:b/>
+          <w:bCs/>
+          <w:noProof/>
+          <w:sz w:val="32"/>
+          <w:szCs w:val="32"/>
+        </w:rPr>
+        <w:drawing>
+          <wp:inline distT="0" distB="0" distL="0" distR="0" wp14:anchorId="7D013A49" wp14:editId="08C6A5C4">
+            <wp:extent cx="5760720" cy="3832225"/>
+            <wp:effectExtent l="0" t="0" r="0" b="0"/>
+            <wp:docPr id="9" name="Picture 9" descr="Graphical user interface, application, Word&#10;&#10;Description automatically generated"/>
+            <wp:cNvGraphicFramePr>
+              <a:graphicFrameLocks xmlns:a="http://schemas.openxmlformats.org/drawingml/2006/main" noChangeAspect="1"/>
+            </wp:cNvGraphicFramePr>
+            <a:graphic xmlns:a="http://schemas.openxmlformats.org/drawingml/2006/main">
+              <a:graphicData uri="http://schemas.openxmlformats.org/drawingml/2006/picture">
+                <pic:pic xmlns:pic="http://schemas.openxmlformats.org/drawingml/2006/picture">
+                  <pic:nvPicPr>
+                    <pic:cNvPr id="9" name="Picture 9" descr="Graphical user interface, application, Word&#10;&#10;Description automatically generated"/>
+                    <pic:cNvPicPr/>
+                  </pic:nvPicPr>
+                  <pic:blipFill>
+                    <a:blip r:embed="rId29">
+                      <a:extLst>
+                        <a:ext uri="{28A0092B-C50C-407E-A947-70E740481C1C}">
+                          <a14:useLocalDpi xmlns:a14="http://schemas.microsoft.com/office/drawing/2010/main" val="0"/>
+                        </a:ext>
+                      </a:extLst>
+                    </a:blip>
+                    <a:stretch>
+                      <a:fillRect/>
+                    </a:stretch>
+                  </pic:blipFill>
+                  <pic:spPr>
+                    <a:xfrm>
+                      <a:off x="0" y="0"/>
+                      <a:ext cx="5760720" cy="3832225"/>
+                    </a:xfrm>
+                    <a:prstGeom prst="rect">
+                      <a:avLst/>
+                    </a:prstGeom>
+                  </pic:spPr>
+                </pic:pic>
+              </a:graphicData>
+            </a:graphic>
+          </wp:inline>
+        </w:drawing>
+      </w:r>
+    </w:p>
+    <w:p>
+      <w:pPr>
+        <w:pStyle w:val="NoSpacing"/>
+        <w:tabs>
+          <w:tab w:val="center" w:pos="4749"/>
+        </w:tabs>
+        <w:ind w:left="426"/>
+        <w:rPr>
+          <w:rFonts w:asciiTheme="majorBidi" w:hAnsiTheme="majorBidi" w:cstheme="majorBidi"/>
+          <w:sz w:val="24"/>
+          <w:szCs w:val="24"/>
+        </w:rPr>
+      </w:pPr>
+      <w:r>
+        <w:rPr>
+          <w:rFonts w:asciiTheme="majorBidi" w:hAnsiTheme="majorBidi" w:cstheme="majorBidi"/>
+          <w:sz w:val="24"/>
+          <w:szCs w:val="24"/>
+        </w:rPr>
+        <w:t xml:space="preserve">                            </w:t>
+      </w:r>
+      <w:r>
+        <w:rPr>
+          <w:rFonts w:asciiTheme="majorBidi" w:hAnsiTheme="majorBidi" w:cstheme="majorBidi"/>
+          <w:sz w:val="24"/>
+          <w:szCs w:val="24"/>
+        </w:rPr>
+        <w:t xml:space="preserve">               </w:t>
+      </w:r>
+    </w:p>
+    <w:p>
+      <w:pPr>
+        <w:pStyle w:val="NoSpacing"/>
+        <w:tabs>
+          <w:tab w:val="center" w:pos="4749"/>
+        </w:tabs>
+        <w:ind w:left="426"/>
+        <w:rPr>
+          <w:rFonts w:asciiTheme="majorBidi" w:hAnsiTheme="majorBidi" w:cstheme="majorBidi"/>
+          <w:sz w:val="24"/>
+          <w:szCs w:val="24"/>
+        </w:rPr>
+      </w:pPr>
+      <w:r>
+        <w:rPr>
+          <w:rFonts w:asciiTheme="majorBidi" w:hAnsiTheme="majorBidi" w:cstheme="majorBidi"/>
+          <w:sz w:val="24"/>
+          <w:szCs w:val="24"/>
+        </w:rPr>
+        <w:t xml:space="preserve">                                           </w:t>
+      </w:r>
+      <w:r>
+        <w:rPr>
+          <w:rFonts w:asciiTheme="majorBidi" w:hAnsiTheme="majorBidi" w:cstheme="majorBidi"/>
+          <w:sz w:val="24"/>
+          <w:szCs w:val="24"/>
+        </w:rPr>
+        <w:t xml:space="preserve">    Figure : </w:t>
+      </w:r>
+      <w:r>
+        <w:rPr>
+          <w:rFonts w:asciiTheme="majorBidi" w:hAnsiTheme="majorBidi" w:cstheme="majorBidi"/>
+          <w:sz w:val="24"/>
+          <w:szCs w:val="24"/>
+        </w:rPr>
+        <w:t>Fenêtre</w:t>
+      </w:r>
+      <w:r>
+        <w:rPr>
+          <w:rFonts w:asciiTheme="majorBidi" w:hAnsiTheme="majorBidi" w:cstheme="majorBidi"/>
+          <w:sz w:val="24"/>
+          <w:szCs w:val="24"/>
+        </w:rPr>
+        <w:t xml:space="preserve"> d’Accueil </w:t>
+      </w:r>
+    </w:p>
+    <w:p>
+      <w:pPr>
+        <w:pStyle w:val="NoSpacing"/>
+        <w:tabs>
+          <w:tab w:val="center" w:pos="4749"/>
+        </w:tabs>
+        <w:ind w:left="426"/>
+        <w:rPr>
+          <w:rFonts w:asciiTheme="majorBidi" w:hAnsiTheme="majorBidi" w:cstheme="majorBidi"/>
+          <w:sz w:val="24"/>
+          <w:szCs w:val="24"/>
+        </w:rPr>
+      </w:pPr>
+    </w:p>
+    <w:p>
+      <w:pPr>
+        <w:pStyle w:val="projectstyle"/>
+      </w:pPr>
+      <w:r>
+        <w:t xml:space="preserve">Si l’utilisateur choisi de payer par compte il va entrer sur les fenêtres suivantes : </w:t>
+      </w:r>
+    </w:p>
+    <w:p>
+      <w:pPr>
+        <w:rPr>
+          <w:rFonts w:asciiTheme="majorBidi" w:eastAsiaTheme="minorEastAsia" w:hAnsiTheme="majorBidi"/>
+          <w:szCs w:val="24"/>
+          <w:lang w:eastAsia="fr-FR"/>
+        </w:rPr>
+      </w:pPr>
+      <w:r>
+        <w:br w:type="page"/>
+      </w:r>
+    </w:p>
+    <w:p>
+      <w:pPr>
+        <w:pStyle w:val="NoSpacing"/>
+        <w:tabs>
+          <w:tab w:val="center" w:pos="4749"/>
+        </w:tabs>
+        <w:rPr>
+          <w:rFonts w:asciiTheme="majorBidi" w:hAnsiTheme="majorBidi" w:cstheme="majorBidi"/>
+          <w:b/>
+          <w:bCs/>
+          <w:color w:val="1F497D" w:themeColor="text2"/>
+          <w:sz w:val="36"/>
+          <w:szCs w:val="36"/>
+        </w:rPr>
+      </w:pPr>
+      <w:r>
+        <w:rPr>
+          <w:sz w:val="24"/>
+          <w:szCs w:val="24"/>
+        </w:rPr>
+        <w:lastRenderedPageBreak/>
+        <w:t xml:space="preserve"> </w:t>
+      </w:r>
+      <w:r>
+        <w:rPr>
+          <w:rFonts w:asciiTheme="majorBidi" w:hAnsiTheme="majorBidi" w:cstheme="majorBidi"/>
+          <w:b/>
+          <w:bCs/>
+          <w:color w:val="1F497D" w:themeColor="text2"/>
+          <w:sz w:val="36"/>
+          <w:szCs w:val="36"/>
+        </w:rPr>
+        <w:t>2-</w:t>
+      </w:r>
+      <w:r>
+        <w:rPr>
+          <w:rFonts w:asciiTheme="majorBidi" w:hAnsiTheme="majorBidi" w:cstheme="majorBidi"/>
+          <w:b/>
+          <w:bCs/>
+          <w:color w:val="1F497D" w:themeColor="text2"/>
+          <w:sz w:val="36"/>
+          <w:szCs w:val="36"/>
+        </w:rPr>
+        <w:t>Payer Par compte</w:t>
+      </w:r>
+      <w:r>
+        <w:rPr>
+          <w:rFonts w:asciiTheme="majorBidi" w:hAnsiTheme="majorBidi" w:cstheme="majorBidi"/>
+          <w:b/>
+          <w:bCs/>
+          <w:color w:val="1F497D" w:themeColor="text2"/>
+          <w:sz w:val="36"/>
+          <w:szCs w:val="36"/>
+        </w:rPr>
+        <w:t> :</w:t>
+      </w:r>
+    </w:p>
+    <w:p>
+      <w:pPr>
+        <w:pStyle w:val="projectstyle"/>
+      </w:pPr>
+    </w:p>
+    <w:p>
+      <w:pPr>
+        <w:pStyle w:val="NoSpacing"/>
+        <w:numPr>
+          <w:ilvl w:val="0"/>
+          <w:numId w:val="44"/>
+        </w:numPr>
+        <w:tabs>
+          <w:tab w:val="center" w:pos="4749"/>
+        </w:tabs>
+        <w:rPr>
+          <w:rFonts w:asciiTheme="majorBidi" w:hAnsiTheme="majorBidi" w:cstheme="majorBidi"/>
+          <w:b/>
+          <w:bCs/>
+          <w:color w:val="1F497D" w:themeColor="text2"/>
+          <w:sz w:val="32"/>
+          <w:szCs w:val="32"/>
+        </w:rPr>
+      </w:pPr>
+      <w:r>
+        <w:rPr>
+          <w:rFonts w:asciiTheme="majorBidi" w:hAnsiTheme="majorBidi" w:cstheme="majorBidi"/>
+          <w:b/>
+          <w:bCs/>
+          <w:color w:val="1F497D" w:themeColor="text2"/>
+          <w:sz w:val="32"/>
+          <w:szCs w:val="32"/>
+        </w:rPr>
+        <w:t>Login / Registre :</w:t>
+      </w:r>
+    </w:p>
+    <w:p>
+      <w:pPr>
+        <w:pStyle w:val="NoSpacing"/>
+        <w:tabs>
+          <w:tab w:val="center" w:pos="4749"/>
+        </w:tabs>
+        <w:rPr>
+          <w:rFonts w:asciiTheme="majorBidi" w:hAnsiTheme="majorBidi" w:cstheme="majorBidi"/>
+          <w:b/>
+          <w:bCs/>
+          <w:sz w:val="32"/>
+          <w:szCs w:val="32"/>
+        </w:rPr>
+      </w:pPr>
     </w:p>
     <w:p>
       <w:pPr>
@@ -8653,7 +8986,7 @@
                     <pic:cNvPicPr/>
                   </pic:nvPicPr>
                   <pic:blipFill>
-                    <a:blip r:embed="rId29">
+                    <a:blip r:embed="rId30">
                       <a:extLst>
                         <a:ext uri="{28A0092B-C50C-407E-A947-70E740481C1C}">
                           <a14:useLocalDpi xmlns:a14="http://schemas.microsoft.com/office/drawing/2010/main" val="0"/>
@@ -8811,7 +9144,7 @@
                     <pic:cNvPicPr/>
                   </pic:nvPicPr>
                   <pic:blipFill>
-                    <a:blip r:embed="rId30">
+                    <a:blip r:embed="rId31">
                       <a:extLst>
                         <a:ext uri="{28A0092B-C50C-407E-A947-70E740481C1C}">
                           <a14:useLocalDpi xmlns:a14="http://schemas.microsoft.com/office/drawing/2010/main" val="0"/>
@@ -8925,49 +9258,15 @@
     <w:p>
       <w:pPr>
         <w:pStyle w:val="NoSpacing"/>
-        <w:spacing w:line="276" w:lineRule="auto"/>
+        <w:numPr>
+          <w:ilvl w:val="0"/>
+          <w:numId w:val="44"/>
+        </w:numPr>
         <w:rPr>
           <w:rFonts w:asciiTheme="majorBidi" w:hAnsiTheme="majorBidi" w:cstheme="majorBidi"/>
           <w:b/>
           <w:bCs/>
-          <w:sz w:val="24"/>
-          <w:szCs w:val="24"/>
-        </w:rPr>
-      </w:pPr>
-    </w:p>
-    <w:p>
-      <w:pPr>
-        <w:pStyle w:val="NoSpacing"/>
-        <w:spacing w:line="276" w:lineRule="auto"/>
-        <w:rPr>
-          <w:rFonts w:asciiTheme="majorBidi" w:hAnsiTheme="majorBidi" w:cstheme="majorBidi"/>
-          <w:b/>
-          <w:bCs/>
-          <w:sz w:val="24"/>
-          <w:szCs w:val="24"/>
-        </w:rPr>
-      </w:pPr>
-    </w:p>
-    <w:p>
-      <w:pPr>
-        <w:pStyle w:val="NoSpacing"/>
-        <w:spacing w:line="276" w:lineRule="auto"/>
-        <w:rPr>
-          <w:rFonts w:asciiTheme="majorBidi" w:hAnsiTheme="majorBidi" w:cstheme="majorBidi"/>
-          <w:b/>
-          <w:bCs/>
-          <w:sz w:val="24"/>
-          <w:szCs w:val="24"/>
-        </w:rPr>
-      </w:pPr>
-    </w:p>
-    <w:p>
-      <w:pPr>
-        <w:pStyle w:val="NoSpacing"/>
-        <w:rPr>
-          <w:rFonts w:asciiTheme="majorBidi" w:hAnsiTheme="majorBidi" w:cstheme="majorBidi"/>
-          <w:b/>
-          <w:bCs/>
+          <w:color w:val="1F497D" w:themeColor="text2"/>
           <w:sz w:val="32"/>
           <w:szCs w:val="32"/>
         </w:rPr>
@@ -8977,41 +9276,35 @@
           <w:rFonts w:asciiTheme="majorBidi" w:hAnsiTheme="majorBidi" w:cstheme="majorBidi"/>
           <w:b/>
           <w:bCs/>
+          <w:color w:val="1F497D" w:themeColor="text2"/>
           <w:sz w:val="32"/>
           <w:szCs w:val="32"/>
         </w:rPr>
         <w:lastRenderedPageBreak/>
-        <w:t>2-</w:t>
-      </w:r>
-      <w:r>
+        <w:t>Espace User :</w:t>
+      </w:r>
+    </w:p>
+    <w:p>
+      <w:pPr>
+        <w:pStyle w:val="NoSpacing"/>
+        <w:ind w:left="1146"/>
         <w:rPr>
           <w:rFonts w:asciiTheme="majorBidi" w:hAnsiTheme="majorBidi" w:cstheme="majorBidi"/>
           <w:b/>
           <w:bCs/>
-          <w:sz w:val="32"/>
-          <w:szCs w:val="32"/>
-        </w:rPr>
-        <w:t xml:space="preserve">Espace </w:t>
-      </w:r>
-      <w:r>
-        <w:rPr>
-          <w:rFonts w:asciiTheme="majorBidi" w:hAnsiTheme="majorBidi" w:cstheme="majorBidi"/>
-          <w:b/>
-          <w:bCs/>
-          <w:sz w:val="32"/>
-          <w:szCs w:val="32"/>
-        </w:rPr>
-        <w:t>User</w:t>
-      </w:r>
-      <w:r>
-        <w:rPr>
-          <w:rFonts w:asciiTheme="majorBidi" w:hAnsiTheme="majorBidi" w:cstheme="majorBidi"/>
-          <w:b/>
-          <w:bCs/>
-          <w:sz w:val="32"/>
-          <w:szCs w:val="32"/>
-        </w:rPr>
-        <w:t> :</w:t>
+          <w:color w:val="1F497D" w:themeColor="text2"/>
+        </w:rPr>
+      </w:pPr>
+    </w:p>
+    <w:p>
+      <w:pPr>
+        <w:pStyle w:val="projectstyle"/>
+      </w:pPr>
+      <w:r>
+        <w:t>L’utilisateur</w:t>
+      </w:r>
+      <w:r>
+        <w:t xml:space="preserve"> va accéder à la page ci-dessous après l’authentification.</w:t>
       </w:r>
     </w:p>
     <w:p>
@@ -9020,43 +9313,6 @@
         <w:ind w:firstLine="708"/>
         <w:rPr>
           <w:rFonts w:cstheme="minorHAnsi"/>
-          <w:sz w:val="28"/>
-          <w:szCs w:val="28"/>
-        </w:rPr>
-      </w:pPr>
-      <w:r>
-        <w:rPr>
-          <w:rFonts w:cstheme="minorHAnsi"/>
-          <w:sz w:val="28"/>
-          <w:szCs w:val="28"/>
-        </w:rPr>
-        <w:t>L’utilisateur</w:t>
-      </w:r>
-      <w:r>
-        <w:rPr>
-          <w:rFonts w:cstheme="minorHAnsi"/>
-          <w:sz w:val="28"/>
-          <w:szCs w:val="28"/>
-        </w:rPr>
-        <w:t xml:space="preserve"> va accéder à la page ci-dessous après l’authentification.</w:t>
-      </w:r>
-    </w:p>
-    <w:p>
-      <w:pPr>
-        <w:pStyle w:val="NoSpacing"/>
-        <w:ind w:firstLine="708"/>
-        <w:rPr>
-          <w:rFonts w:cstheme="minorHAnsi"/>
-          <w:sz w:val="24"/>
-          <w:szCs w:val="24"/>
-        </w:rPr>
-      </w:pPr>
-    </w:p>
-    <w:p>
-      <w:pPr>
-        <w:pStyle w:val="NoSpacing"/>
-        <w:rPr>
-          <w:rFonts w:cstheme="minorHAnsi"/>
           <w:sz w:val="24"/>
           <w:szCs w:val="24"/>
         </w:rPr>
@@ -9066,9 +9322,17 @@
           <w:noProof/>
         </w:rPr>
         <w:drawing>
-          <wp:inline distT="0" distB="0" distL="0" distR="0" wp14:anchorId="0AA61FF3" wp14:editId="65565BC0">
-            <wp:extent cx="6515100" cy="7200900"/>
-            <wp:effectExtent l="0" t="0" r="0" b="0"/>
+          <wp:anchor distT="0" distB="0" distL="114300" distR="114300" simplePos="0" relativeHeight="251696128" behindDoc="0" locked="0" layoutInCell="1" allowOverlap="1" wp14:anchorId="0AA61FF3" wp14:editId="3A67C45A">
+            <wp:simplePos x="0" y="0"/>
+            <wp:positionH relativeFrom="column">
+              <wp:posOffset>-511175</wp:posOffset>
+            </wp:positionH>
+            <wp:positionV relativeFrom="paragraph">
+              <wp:posOffset>188595</wp:posOffset>
+            </wp:positionV>
+            <wp:extent cx="6949440" cy="6663690"/>
+            <wp:effectExtent l="0" t="0" r="3810" b="3810"/>
+            <wp:wrapTopAndBottom/>
             <wp:docPr id="24" name="Picture 24"/>
             <wp:cNvGraphicFramePr>
               <a:graphicFrameLocks xmlns:a="http://schemas.openxmlformats.org/drawingml/2006/main" noChangeAspect="1"/>
@@ -9081,7 +9345,13 @@
                     <pic:cNvPicPr/>
                   </pic:nvPicPr>
                   <pic:blipFill>
-                    <a:blip r:embed="rId31"/>
+                    <a:blip r:embed="rId32">
+                      <a:extLst>
+                        <a:ext uri="{28A0092B-C50C-407E-A947-70E740481C1C}">
+                          <a14:useLocalDpi xmlns:a14="http://schemas.microsoft.com/office/drawing/2010/main" val="0"/>
+                        </a:ext>
+                      </a:extLst>
+                    </a:blip>
                     <a:stretch>
                       <a:fillRect/>
                     </a:stretch>
@@ -9089,7 +9359,7 @@
                   <pic:spPr>
                     <a:xfrm>
                       <a:off x="0" y="0"/>
-                      <a:ext cx="6515100" cy="7200900"/>
+                      <a:ext cx="6949440" cy="6663690"/>
                     </a:xfrm>
                     <a:prstGeom prst="rect">
                       <a:avLst/>
@@ -9098,9 +9368,25 @@
                 </pic:pic>
               </a:graphicData>
             </a:graphic>
-          </wp:inline>
+            <wp14:sizeRelH relativeFrom="margin">
+              <wp14:pctWidth>0</wp14:pctWidth>
+            </wp14:sizeRelH>
+            <wp14:sizeRelV relativeFrom="margin">
+              <wp14:pctHeight>0</wp14:pctHeight>
+            </wp14:sizeRelV>
+          </wp:anchor>
         </w:drawing>
       </w:r>
+    </w:p>
+    <w:p>
+      <w:pPr>
+        <w:pStyle w:val="NoSpacing"/>
+        <w:rPr>
+          <w:rFonts w:cstheme="minorHAnsi"/>
+          <w:sz w:val="24"/>
+          <w:szCs w:val="24"/>
+        </w:rPr>
+      </w:pPr>
     </w:p>
     <w:p>
       <w:pPr>
@@ -9143,15 +9429,7 @@
           <w:sz w:val="24"/>
           <w:szCs w:val="24"/>
         </w:rPr>
-        <w:t xml:space="preserve">d’accueil </w:t>
-      </w:r>
-      <w:r>
-        <w:rPr>
-          <w:rFonts w:cstheme="minorHAnsi"/>
-          <w:sz w:val="24"/>
-          <w:szCs w:val="24"/>
-        </w:rPr>
-        <w:t>d</w:t>
+        <w:t>d’accueil d</w:t>
       </w:r>
       <w:r>
         <w:rPr>
@@ -9198,14 +9476,23 @@
     <w:p>
       <w:pPr>
         <w:pStyle w:val="NoSpacing"/>
-        <w:rPr>
-          <w:rFonts w:cstheme="minorHAnsi"/>
-          <w:sz w:val="24"/>
-          <w:szCs w:val="24"/>
-        </w:rPr>
-      </w:pPr>
-      <w:bookmarkStart w:id="7" w:name="_GoBack"/>
-      <w:bookmarkEnd w:id="7"/>
+        <w:ind w:left="720"/>
+        <w:rPr>
+          <w:rFonts w:cstheme="minorHAnsi"/>
+          <w:sz w:val="24"/>
+          <w:szCs w:val="24"/>
+        </w:rPr>
+      </w:pPr>
+    </w:p>
+    <w:p>
+      <w:pPr>
+        <w:pStyle w:val="NoSpacing"/>
+        <w:rPr>
+          <w:rFonts w:cstheme="minorHAnsi"/>
+          <w:sz w:val="24"/>
+          <w:szCs w:val="24"/>
+        </w:rPr>
+      </w:pPr>
     </w:p>
     <w:p>
       <w:pPr>
@@ -9219,6 +9506,7 @@
           <w:rFonts w:asciiTheme="majorBidi" w:hAnsiTheme="majorBidi" w:cstheme="majorBidi"/>
           <w:b/>
           <w:bCs/>
+          <w:color w:val="1F497D" w:themeColor="text2"/>
           <w:sz w:val="32"/>
           <w:szCs w:val="32"/>
         </w:rPr>
@@ -9228,31 +9516,11 @@
           <w:rFonts w:asciiTheme="majorBidi" w:hAnsiTheme="majorBidi" w:cstheme="majorBidi"/>
           <w:b/>
           <w:bCs/>
+          <w:color w:val="1F497D" w:themeColor="text2"/>
           <w:sz w:val="32"/>
           <w:szCs w:val="32"/>
         </w:rPr>
-        <w:lastRenderedPageBreak/>
-        <w:t>Droit d’</w:t>
-      </w:r>
-      <w:r>
-        <w:rPr>
-          <w:rFonts w:asciiTheme="majorBidi" w:hAnsiTheme="majorBidi" w:cstheme="majorBidi"/>
-          <w:b/>
-          <w:bCs/>
-          <w:sz w:val="32"/>
-          <w:szCs w:val="32"/>
-        </w:rPr>
-        <w:t>utilisateur</w:t>
-      </w:r>
-      <w:r>
-        <w:rPr>
-          <w:rFonts w:asciiTheme="majorBidi" w:hAnsiTheme="majorBidi" w:cstheme="majorBidi"/>
-          <w:b/>
-          <w:bCs/>
-          <w:sz w:val="32"/>
-          <w:szCs w:val="32"/>
-        </w:rPr>
-        <w:t> :</w:t>
+        <w:t>Droit d’utilisateur :</w:t>
       </w:r>
     </w:p>
     <w:p>
@@ -9279,17 +9547,7 @@
           <w:sz w:val="32"/>
           <w:szCs w:val="32"/>
         </w:rPr>
-        <w:t>Recharge Mobile</w:t>
-      </w:r>
-      <w:r>
-        <w:rPr>
-          <w:rFonts w:asciiTheme="majorBidi" w:hAnsiTheme="majorBidi" w:cstheme="majorBidi"/>
-          <w:b/>
-          <w:bCs/>
-          <w:sz w:val="32"/>
-          <w:szCs w:val="32"/>
-        </w:rPr>
-        <w:t> :</w:t>
+        <w:t>Recharge Mobile :</w:t>
       </w:r>
     </w:p>
     <w:p>
@@ -9343,7 +9601,7 @@
                     <pic:cNvPicPr/>
                   </pic:nvPicPr>
                   <pic:blipFill>
-                    <a:blip r:embed="rId32">
+                    <a:blip r:embed="rId33">
                       <a:extLst>
                         <a:ext uri="{28A0092B-C50C-407E-A947-70E740481C1C}">
                           <a14:useLocalDpi xmlns:a14="http://schemas.microsoft.com/office/drawing/2010/main" val="0"/>
@@ -9499,8 +9757,8 @@
           <w:szCs w:val="24"/>
         </w:rPr>
         <w:drawing>
-          <wp:inline distT="0" distB="0" distL="0" distR="0" wp14:anchorId="634A0FFF" wp14:editId="08A9A541">
-            <wp:extent cx="5760720" cy="3416300"/>
+          <wp:inline distT="0" distB="0" distL="0" distR="0" wp14:anchorId="634A0FFF" wp14:editId="59EC6B0A">
+            <wp:extent cx="5623560" cy="3334960"/>
             <wp:effectExtent l="0" t="0" r="0" b="0"/>
             <wp:docPr id="30" name="Picture 30"/>
             <wp:cNvGraphicFramePr>
@@ -9514,7 +9772,7 @@
                     <pic:cNvPicPr/>
                   </pic:nvPicPr>
                   <pic:blipFill>
-                    <a:blip r:embed="rId33">
+                    <a:blip r:embed="rId34">
                       <a:extLst>
                         <a:ext uri="{28A0092B-C50C-407E-A947-70E740481C1C}">
                           <a14:useLocalDpi xmlns:a14="http://schemas.microsoft.com/office/drawing/2010/main" val="0"/>
@@ -9528,7 +9786,7 @@
                   <pic:spPr>
                     <a:xfrm>
                       <a:off x="0" y="0"/>
-                      <a:ext cx="5760720" cy="3416300"/>
+                      <a:ext cx="5628119" cy="3337663"/>
                     </a:xfrm>
                     <a:prstGeom prst="rect">
                       <a:avLst/>
@@ -9582,60 +9840,26 @@
           <w:sz w:val="24"/>
           <w:szCs w:val="24"/>
         </w:rPr>
-        <w:t xml:space="preserve">de </w:t>
-      </w:r>
-      <w:r>
-        <w:rPr>
-          <w:rFonts w:cstheme="minorHAnsi"/>
-          <w:sz w:val="24"/>
-          <w:szCs w:val="24"/>
-        </w:rPr>
-        <w:t>vérification mobile</w:t>
-      </w:r>
-    </w:p>
-    <w:p>
-      <w:pPr>
-        <w:pStyle w:val="NoSpacing"/>
-        <w:spacing w:line="276" w:lineRule="auto"/>
-        <w:rPr>
-          <w:rFonts w:cstheme="minorHAnsi"/>
-          <w:sz w:val="28"/>
-          <w:szCs w:val="28"/>
-        </w:rPr>
-      </w:pPr>
-      <w:r>
-        <w:rPr>
-          <w:rFonts w:cstheme="minorHAnsi"/>
-          <w:sz w:val="28"/>
-          <w:szCs w:val="28"/>
-        </w:rPr>
+        <w:t>de vérification mobile</w:t>
+      </w:r>
+    </w:p>
+    <w:p>
+      <w:pPr>
+        <w:pStyle w:val="projectstyle"/>
+      </w:pPr>
+      <w:r>
         <w:lastRenderedPageBreak/>
         <w:t xml:space="preserve">Après </w:t>
       </w:r>
       <w:r>
-        <w:rPr>
-          <w:rFonts w:cstheme="minorHAnsi"/>
-          <w:sz w:val="28"/>
-          <w:szCs w:val="28"/>
-        </w:rPr>
         <w:t>que l’utilisateur écrit le code de vérification(</w:t>
       </w:r>
       <w:proofErr w:type="spellStart"/>
       <w:r>
-        <w:rPr>
-          <w:rFonts w:cstheme="minorHAnsi"/>
-          <w:sz w:val="28"/>
-          <w:szCs w:val="28"/>
-        </w:rPr>
         <w:t>tkon</w:t>
       </w:r>
       <w:proofErr w:type="spellEnd"/>
       <w:r>
-        <w:rPr>
-          <w:rFonts w:cstheme="minorHAnsi"/>
-          <w:sz w:val="28"/>
-          <w:szCs w:val="28"/>
-        </w:rPr>
         <w:t>) qui se trouve dans la console :</w:t>
       </w:r>
     </w:p>
@@ -9672,7 +9896,7 @@
                     <pic:cNvPicPr/>
                   </pic:nvPicPr>
                   <pic:blipFill>
-                    <a:blip r:embed="rId34">
+                    <a:blip r:embed="rId35">
                       <a:extLst>
                         <a:ext uri="{28A0092B-C50C-407E-A947-70E740481C1C}">
                           <a14:useLocalDpi xmlns:a14="http://schemas.microsoft.com/office/drawing/2010/main" val="0"/>
@@ -9822,7 +10046,7 @@
                     <pic:cNvPicPr/>
                   </pic:nvPicPr>
                   <pic:blipFill>
-                    <a:blip r:embed="rId35">
+                    <a:blip r:embed="rId36">
                       <a:extLst>
                         <a:ext uri="{28A0092B-C50C-407E-A947-70E740481C1C}">
                           <a14:useLocalDpi xmlns:a14="http://schemas.microsoft.com/office/drawing/2010/main" val="0"/>
@@ -9993,7 +10217,7 @@
                     <pic:cNvPicPr/>
                   </pic:nvPicPr>
                   <pic:blipFill>
-                    <a:blip r:embed="rId36">
+                    <a:blip r:embed="rId37">
                       <a:extLst>
                         <a:ext uri="{28A0092B-C50C-407E-A947-70E740481C1C}">
                           <a14:useLocalDpi xmlns:a14="http://schemas.microsoft.com/office/drawing/2010/main" val="0"/>
@@ -10061,15 +10285,7 @@
           <w:sz w:val="24"/>
           <w:szCs w:val="24"/>
         </w:rPr>
-        <w:t xml:space="preserve">de </w:t>
-      </w:r>
-      <w:r>
-        <w:rPr>
-          <w:rFonts w:cstheme="minorHAnsi"/>
-          <w:sz w:val="24"/>
-          <w:szCs w:val="24"/>
-        </w:rPr>
-        <w:t>paiement de la facture de l’eau et d’électricité</w:t>
+        <w:t>de paiement de la facture de l’eau et d’électricité</w:t>
       </w:r>
     </w:p>
     <w:p>
@@ -10107,55 +10323,7 @@
           <w:sz w:val="28"/>
           <w:szCs w:val="28"/>
         </w:rPr>
-        <w:t xml:space="preserve">Après que l’utilisateur fait entrer </w:t>
-      </w:r>
-      <w:r>
-        <w:rPr>
-          <w:rFonts w:cstheme="minorHAnsi"/>
-          <w:sz w:val="28"/>
-          <w:szCs w:val="28"/>
-        </w:rPr>
-        <w:t>la référence de facture et</w:t>
-      </w:r>
-      <w:r>
-        <w:rPr>
-          <w:rFonts w:cstheme="minorHAnsi"/>
-          <w:sz w:val="28"/>
-          <w:szCs w:val="28"/>
-        </w:rPr>
-        <w:t xml:space="preserve"> clique sur le</w:t>
-      </w:r>
-      <w:r>
-        <w:rPr>
-          <w:rFonts w:cstheme="minorHAnsi"/>
-          <w:sz w:val="28"/>
-          <w:szCs w:val="28"/>
-        </w:rPr>
-        <w:t xml:space="preserve"> bouton</w:t>
-      </w:r>
-      <w:r>
-        <w:rPr>
-          <w:rFonts w:cstheme="minorHAnsi"/>
-          <w:sz w:val="28"/>
-          <w:szCs w:val="28"/>
-        </w:rPr>
-        <w:t xml:space="preserve"> </w:t>
-      </w:r>
-      <w:r>
-        <w:rPr>
-          <w:rFonts w:cstheme="minorHAnsi"/>
-          <w:sz w:val="28"/>
-          <w:szCs w:val="28"/>
-        </w:rPr>
-        <w:t>Valider</w:t>
-      </w:r>
-      <w:r>
-        <w:rPr>
-          <w:rFonts w:cstheme="minorHAnsi"/>
-          <w:sz w:val="28"/>
-          <w:szCs w:val="28"/>
-        </w:rPr>
-        <w:t>, il va tomber sur une fenêtre de vérification :</w:t>
+        <w:t>Après que l’utilisateur fait entrer la référence de facture et clique sur le bouton Valider, il va tomber sur une fenêtre de vérification :</w:t>
       </w:r>
     </w:p>
     <w:p>
@@ -10195,7 +10363,7 @@
                     <pic:cNvPicPr/>
                   </pic:nvPicPr>
                   <pic:blipFill>
-                    <a:blip r:embed="rId37">
+                    <a:blip r:embed="rId38">
                       <a:extLst>
                         <a:ext uri="{28A0092B-C50C-407E-A947-70E740481C1C}">
                           <a14:useLocalDpi xmlns:a14="http://schemas.microsoft.com/office/drawing/2010/main" val="0"/>
@@ -10263,39 +10431,7 @@
           <w:sz w:val="24"/>
           <w:szCs w:val="24"/>
         </w:rPr>
-        <w:t>de</w:t>
-      </w:r>
-      <w:r>
-        <w:rPr>
-          <w:rFonts w:cstheme="minorHAnsi"/>
-          <w:sz w:val="24"/>
-          <w:szCs w:val="24"/>
-        </w:rPr>
-        <w:t xml:space="preserve"> </w:t>
-      </w:r>
-      <w:r>
-        <w:rPr>
-          <w:rFonts w:cstheme="minorHAnsi"/>
-          <w:sz w:val="24"/>
-          <w:szCs w:val="24"/>
-        </w:rPr>
-        <w:t>vérification</w:t>
-      </w:r>
-      <w:r>
-        <w:rPr>
-          <w:rFonts w:cstheme="minorHAnsi"/>
-          <w:sz w:val="24"/>
-          <w:szCs w:val="24"/>
-        </w:rPr>
-        <w:t xml:space="preserve"> du paiement</w:t>
-      </w:r>
-      <w:r>
-        <w:rPr>
-          <w:rFonts w:cstheme="minorHAnsi"/>
-          <w:sz w:val="24"/>
-          <w:szCs w:val="24"/>
-        </w:rPr>
-        <w:t xml:space="preserve"> de la facture de l’eau et d’électricité</w:t>
+        <w:t>de vérification du paiement de la facture de l’eau et d’électricité</w:t>
       </w:r>
     </w:p>
     <w:p>
@@ -10399,7 +10535,7 @@
                     <pic:cNvPicPr/>
                   </pic:nvPicPr>
                   <pic:blipFill>
-                    <a:blip r:embed="rId38">
+                    <a:blip r:embed="rId39">
                       <a:extLst>
                         <a:ext uri="{28A0092B-C50C-407E-A947-70E740481C1C}">
                           <a14:useLocalDpi xmlns:a14="http://schemas.microsoft.com/office/drawing/2010/main" val="0"/>
@@ -10557,7 +10693,7 @@
                     <pic:cNvPicPr/>
                   </pic:nvPicPr>
                   <pic:blipFill>
-                    <a:blip r:embed="rId39">
+                    <a:blip r:embed="rId40">
                       <a:extLst>
                         <a:ext uri="{28A0092B-C50C-407E-A947-70E740481C1C}">
                           <a14:useLocalDpi xmlns:a14="http://schemas.microsoft.com/office/drawing/2010/main" val="0"/>
@@ -10653,17 +10789,7 @@
           <w:szCs w:val="32"/>
         </w:rPr>
         <w:lastRenderedPageBreak/>
-        <w:t>Assurance</w:t>
-      </w:r>
-      <w:r>
-        <w:rPr>
-          <w:rFonts w:asciiTheme="majorBidi" w:hAnsiTheme="majorBidi" w:cstheme="majorBidi"/>
-          <w:b/>
-          <w:bCs/>
-          <w:sz w:val="32"/>
-          <w:szCs w:val="32"/>
-        </w:rPr>
-        <w:t> :</w:t>
+        <w:t>Assurance :</w:t>
       </w:r>
     </w:p>
     <w:p>
@@ -10698,7 +10824,7 @@
                     <pic:cNvPicPr/>
                   </pic:nvPicPr>
                   <pic:blipFill>
-                    <a:blip r:embed="rId40">
+                    <a:blip r:embed="rId41">
                       <a:extLst>
                         <a:ext uri="{28A0092B-C50C-407E-A947-70E740481C1C}">
                           <a14:useLocalDpi xmlns:a14="http://schemas.microsoft.com/office/drawing/2010/main" val="0"/>
@@ -10766,15 +10892,7 @@
           <w:sz w:val="24"/>
           <w:szCs w:val="24"/>
         </w:rPr>
-        <w:t xml:space="preserve">de paiement de la facture </w:t>
-      </w:r>
-      <w:r>
-        <w:rPr>
-          <w:rFonts w:cstheme="minorHAnsi"/>
-          <w:sz w:val="24"/>
-          <w:szCs w:val="24"/>
-        </w:rPr>
-        <w:t>d’assurance</w:t>
+        <w:t>de paiement de la facture d’assurance</w:t>
       </w:r>
     </w:p>
     <w:p>
@@ -10842,7 +10960,7 @@
                     <pic:cNvPicPr/>
                   </pic:nvPicPr>
                   <pic:blipFill>
-                    <a:blip r:embed="rId37">
+                    <a:blip r:embed="rId38">
                       <a:extLst>
                         <a:ext uri="{28A0092B-C50C-407E-A947-70E740481C1C}">
                           <a14:useLocalDpi xmlns:a14="http://schemas.microsoft.com/office/drawing/2010/main" val="0"/>
@@ -10910,15 +11028,7 @@
           <w:sz w:val="24"/>
           <w:szCs w:val="24"/>
         </w:rPr>
-        <w:t>de vérification du paiement de la facture d</w:t>
-      </w:r>
-      <w:r>
-        <w:rPr>
-          <w:rFonts w:cstheme="minorHAnsi"/>
-          <w:sz w:val="24"/>
-          <w:szCs w:val="24"/>
-        </w:rPr>
-        <w:t>’assurance</w:t>
+        <w:t>de vérification du paiement de la facture d’assurance</w:t>
       </w:r>
     </w:p>
     <w:p>
@@ -11054,7 +11164,7 @@
                     <pic:cNvPicPr/>
                   </pic:nvPicPr>
                   <pic:blipFill>
-                    <a:blip r:embed="rId38">
+                    <a:blip r:embed="rId39">
                       <a:extLst>
                         <a:ext uri="{28A0092B-C50C-407E-A947-70E740481C1C}">
                           <a14:useLocalDpi xmlns:a14="http://schemas.microsoft.com/office/drawing/2010/main" val="0"/>
@@ -11176,23 +11286,7 @@
           <w:sz w:val="28"/>
           <w:szCs w:val="28"/>
         </w:rPr>
-        <w:t xml:space="preserve"> le reçu du paiement </w:t>
-      </w:r>
-      <w:r>
-        <w:rPr>
-          <w:rFonts w:cstheme="minorHAnsi"/>
-          <w:sz w:val="28"/>
-          <w:szCs w:val="28"/>
-        </w:rPr>
-        <w:t>d’assurance</w:t>
-      </w:r>
-      <w:r>
-        <w:rPr>
-          <w:rFonts w:cstheme="minorHAnsi"/>
-          <w:sz w:val="28"/>
-          <w:szCs w:val="28"/>
-        </w:rPr>
-        <w:t xml:space="preserve"> va être afficher :</w:t>
+        <w:t xml:space="preserve"> le reçu du paiement d’assurance va être afficher :</w:t>
       </w:r>
     </w:p>
     <w:p>
@@ -11230,7 +11324,7 @@
                     </pic:cNvPicPr>
                   </pic:nvPicPr>
                   <pic:blipFill>
-                    <a:blip r:embed="rId41">
+                    <a:blip r:embed="rId42">
                       <a:extLst>
                         <a:ext uri="{28A0092B-C50C-407E-A947-70E740481C1C}">
                           <a14:useLocalDpi xmlns:a14="http://schemas.microsoft.com/office/drawing/2010/main" val="0"/>
@@ -11383,7 +11477,7 @@
                     </pic:cNvPicPr>
                   </pic:nvPicPr>
                   <pic:blipFill>
-                    <a:blip r:embed="rId42">
+                    <a:blip r:embed="rId43">
                       <a:extLst>
                         <a:ext uri="{28A0092B-C50C-407E-A947-70E740481C1C}">
                           <a14:useLocalDpi xmlns:a14="http://schemas.microsoft.com/office/drawing/2010/main" val="0"/>
@@ -11456,31 +11550,7 @@
           <w:sz w:val="24"/>
           <w:szCs w:val="24"/>
         </w:rPr>
-        <w:t>de paiement de</w:t>
-      </w:r>
-      <w:r>
-        <w:rPr>
-          <w:rFonts w:cstheme="minorHAnsi"/>
-          <w:sz w:val="24"/>
-          <w:szCs w:val="24"/>
-        </w:rPr>
-        <w:t>s</w:t>
-      </w:r>
-      <w:r>
-        <w:rPr>
-          <w:rFonts w:cstheme="minorHAnsi"/>
-          <w:sz w:val="24"/>
-          <w:szCs w:val="24"/>
-        </w:rPr>
-        <w:t xml:space="preserve"> </w:t>
-      </w:r>
-      <w:r>
-        <w:rPr>
-          <w:rFonts w:cstheme="minorHAnsi"/>
-          <w:sz w:val="24"/>
-          <w:szCs w:val="24"/>
-        </w:rPr>
-        <w:t xml:space="preserve">autres types de factures </w:t>
+        <w:t xml:space="preserve">de paiement des autres types de factures </w:t>
       </w:r>
     </w:p>
     <w:p>
@@ -11548,7 +11618,7 @@
                     <pic:cNvPicPr/>
                   </pic:nvPicPr>
                   <pic:blipFill>
-                    <a:blip r:embed="rId37">
+                    <a:blip r:embed="rId38">
                       <a:extLst>
                         <a:ext uri="{28A0092B-C50C-407E-A947-70E740481C1C}">
                           <a14:useLocalDpi xmlns:a14="http://schemas.microsoft.com/office/drawing/2010/main" val="0"/>
@@ -11741,7 +11811,7 @@
                     <pic:cNvPicPr/>
                   </pic:nvPicPr>
                   <pic:blipFill>
-                    <a:blip r:embed="rId38">
+                    <a:blip r:embed="rId39">
                       <a:extLst>
                         <a:ext uri="{28A0092B-C50C-407E-A947-70E740481C1C}">
                           <a14:useLocalDpi xmlns:a14="http://schemas.microsoft.com/office/drawing/2010/main" val="0"/>
@@ -11903,7 +11973,7 @@
                     </pic:cNvPicPr>
                   </pic:nvPicPr>
                   <pic:blipFill>
-                    <a:blip r:embed="rId43">
+                    <a:blip r:embed="rId44">
                       <a:extLst>
                         <a:ext uri="{28A0092B-C50C-407E-A947-70E740481C1C}">
                           <a14:useLocalDpi xmlns:a14="http://schemas.microsoft.com/office/drawing/2010/main" val="0"/>
@@ -11982,6 +12052,916 @@
     <w:p>
       <w:pPr>
         <w:pStyle w:val="NoSpacing"/>
+        <w:tabs>
+          <w:tab w:val="center" w:pos="4749"/>
+        </w:tabs>
+        <w:rPr>
+          <w:rFonts w:asciiTheme="majorBidi" w:hAnsiTheme="majorBidi" w:cstheme="majorBidi"/>
+          <w:b/>
+          <w:bCs/>
+          <w:color w:val="1F497D" w:themeColor="text2"/>
+          <w:sz w:val="36"/>
+          <w:szCs w:val="36"/>
+        </w:rPr>
+      </w:pPr>
+      <w:r>
+        <w:rPr>
+          <w:rFonts w:asciiTheme="majorBidi" w:hAnsiTheme="majorBidi" w:cstheme="majorBidi"/>
+          <w:b/>
+          <w:bCs/>
+          <w:color w:val="1F497D" w:themeColor="text2"/>
+          <w:sz w:val="36"/>
+          <w:szCs w:val="36"/>
+        </w:rPr>
+        <w:lastRenderedPageBreak/>
+        <w:t>3</w:t>
+      </w:r>
+      <w:r>
+        <w:rPr>
+          <w:rFonts w:asciiTheme="majorBidi" w:hAnsiTheme="majorBidi" w:cstheme="majorBidi"/>
+          <w:b/>
+          <w:bCs/>
+          <w:color w:val="1F497D" w:themeColor="text2"/>
+          <w:sz w:val="36"/>
+          <w:szCs w:val="36"/>
+        </w:rPr>
+        <w:t xml:space="preserve">-Payer Par </w:t>
+      </w:r>
+      <w:r>
+        <w:rPr>
+          <w:rFonts w:asciiTheme="majorBidi" w:hAnsiTheme="majorBidi" w:cstheme="majorBidi"/>
+          <w:b/>
+          <w:bCs/>
+          <w:color w:val="1F497D" w:themeColor="text2"/>
+          <w:sz w:val="36"/>
+          <w:szCs w:val="36"/>
+        </w:rPr>
+        <w:t xml:space="preserve">Carte </w:t>
+      </w:r>
+      <w:r>
+        <w:rPr>
+          <w:rFonts w:asciiTheme="majorBidi" w:hAnsiTheme="majorBidi" w:cstheme="majorBidi"/>
+          <w:b/>
+          <w:bCs/>
+          <w:color w:val="1F497D" w:themeColor="text2"/>
+          <w:sz w:val="36"/>
+          <w:szCs w:val="36"/>
+        </w:rPr>
+        <w:t>bancaire</w:t>
+      </w:r>
+      <w:r>
+        <w:rPr>
+          <w:rFonts w:asciiTheme="majorBidi" w:hAnsiTheme="majorBidi" w:cstheme="majorBidi"/>
+          <w:b/>
+          <w:bCs/>
+          <w:color w:val="1F497D" w:themeColor="text2"/>
+          <w:sz w:val="36"/>
+          <w:szCs w:val="36"/>
+        </w:rPr>
+        <w:t xml:space="preserve"> :</w:t>
+      </w:r>
+    </w:p>
+    <w:p>
+      <w:pPr>
+        <w:pStyle w:val="NoSpacing"/>
+        <w:spacing w:line="276" w:lineRule="auto"/>
+        <w:rPr>
+          <w:rFonts w:cstheme="minorHAnsi"/>
+          <w:sz w:val="24"/>
+          <w:szCs w:val="24"/>
+        </w:rPr>
+      </w:pPr>
+      <w:r>
+        <w:rPr>
+          <w:rFonts w:cstheme="minorHAnsi"/>
+          <w:sz w:val="24"/>
+          <w:szCs w:val="24"/>
+        </w:rPr>
+        <w:t xml:space="preserve"> </w:t>
+      </w:r>
+    </w:p>
+    <w:p>
+      <w:pPr>
+        <w:pStyle w:val="projectstyle"/>
+      </w:pPr>
+      <w:r>
+        <w:t xml:space="preserve">Si l’utilisateur choisi de payer par carte bancaire il va entrer sur </w:t>
+      </w:r>
+      <w:r>
+        <w:t>les fenêtres suivantes</w:t>
+      </w:r>
+      <w:r>
+        <w:t xml:space="preserve"> : </w:t>
+      </w:r>
+    </w:p>
+    <w:p>
+      <w:pPr>
+        <w:pStyle w:val="projectstyle"/>
+        <w:rPr>
+          <w:sz w:val="24"/>
+          <w:szCs w:val="20"/>
+        </w:rPr>
+      </w:pPr>
+    </w:p>
+    <w:p>
+      <w:pPr>
+        <w:pStyle w:val="NoSpacing"/>
+        <w:numPr>
+          <w:ilvl w:val="0"/>
+          <w:numId w:val="44"/>
+        </w:numPr>
+        <w:tabs>
+          <w:tab w:val="center" w:pos="4749"/>
+        </w:tabs>
+      </w:pPr>
+      <w:r>
+        <w:rPr>
+          <w:rFonts w:asciiTheme="majorBidi" w:hAnsiTheme="majorBidi" w:cstheme="majorBidi"/>
+          <w:b/>
+          <w:bCs/>
+          <w:color w:val="1F497D" w:themeColor="text2"/>
+          <w:sz w:val="32"/>
+          <w:szCs w:val="32"/>
+        </w:rPr>
+        <w:t xml:space="preserve">Informations de carte et de factures </w:t>
+      </w:r>
+      <w:r>
+        <w:rPr>
+          <w:rFonts w:asciiTheme="majorBidi" w:hAnsiTheme="majorBidi" w:cstheme="majorBidi"/>
+          <w:b/>
+          <w:bCs/>
+          <w:color w:val="1F497D" w:themeColor="text2"/>
+          <w:sz w:val="32"/>
+          <w:szCs w:val="32"/>
+        </w:rPr>
+        <w:t>:</w:t>
+      </w:r>
+    </w:p>
+    <w:p>
+      <w:pPr>
+        <w:pStyle w:val="NoSpacing"/>
+        <w:tabs>
+          <w:tab w:val="center" w:pos="4749"/>
+        </w:tabs>
+        <w:ind w:left="786"/>
+      </w:pPr>
+    </w:p>
+    <w:p>
+      <w:pPr>
+        <w:pStyle w:val="NoSpacing"/>
+        <w:spacing w:line="276" w:lineRule="auto"/>
+        <w:rPr>
+          <w:rFonts w:cstheme="minorHAnsi"/>
+          <w:sz w:val="24"/>
+          <w:szCs w:val="24"/>
+        </w:rPr>
+      </w:pPr>
+      <w:r>
+        <w:rPr>
+          <w:rFonts w:cstheme="minorHAnsi"/>
+          <w:noProof/>
+          <w:sz w:val="24"/>
+          <w:szCs w:val="24"/>
+        </w:rPr>
+        <w:drawing>
+          <wp:inline distT="0" distB="0" distL="0" distR="0" wp14:anchorId="44829647" wp14:editId="7633B77D">
+            <wp:extent cx="5963371" cy="3999244"/>
+            <wp:effectExtent l="0" t="0" r="0" b="1270"/>
+            <wp:docPr id="20" name="Picture 20" descr="Graphical user interface, application&#10;&#10;Description automatically generated"/>
+            <wp:cNvGraphicFramePr>
+              <a:graphicFrameLocks xmlns:a="http://schemas.openxmlformats.org/drawingml/2006/main" noChangeAspect="1"/>
+            </wp:cNvGraphicFramePr>
+            <a:graphic xmlns:a="http://schemas.openxmlformats.org/drawingml/2006/main">
+              <a:graphicData uri="http://schemas.openxmlformats.org/drawingml/2006/picture">
+                <pic:pic xmlns:pic="http://schemas.openxmlformats.org/drawingml/2006/picture">
+                  <pic:nvPicPr>
+                    <pic:cNvPr id="20" name="Picture 20" descr="Graphical user interface, application&#10;&#10;Description automatically generated"/>
+                    <pic:cNvPicPr/>
+                  </pic:nvPicPr>
+                  <pic:blipFill>
+                    <a:blip r:embed="rId45">
+                      <a:extLst>
+                        <a:ext uri="{28A0092B-C50C-407E-A947-70E740481C1C}">
+                          <a14:useLocalDpi xmlns:a14="http://schemas.microsoft.com/office/drawing/2010/main" val="0"/>
+                        </a:ext>
+                      </a:extLst>
+                    </a:blip>
+                    <a:stretch>
+                      <a:fillRect/>
+                    </a:stretch>
+                  </pic:blipFill>
+                  <pic:spPr>
+                    <a:xfrm>
+                      <a:off x="0" y="0"/>
+                      <a:ext cx="5967293" cy="4001874"/>
+                    </a:xfrm>
+                    <a:prstGeom prst="rect">
+                      <a:avLst/>
+                    </a:prstGeom>
+                  </pic:spPr>
+                </pic:pic>
+              </a:graphicData>
+            </a:graphic>
+          </wp:inline>
+        </w:drawing>
+      </w:r>
+      <w:r>
+        <w:rPr>
+          <w:rFonts w:cstheme="minorHAnsi"/>
+          <w:sz w:val="24"/>
+          <w:szCs w:val="24"/>
+        </w:rPr>
+        <w:t xml:space="preserve"> </w:t>
+      </w:r>
+    </w:p>
+    <w:p>
+      <w:pPr>
+        <w:pStyle w:val="NoSpacing"/>
+        <w:spacing w:line="276" w:lineRule="auto"/>
+        <w:rPr>
+          <w:rFonts w:cstheme="minorHAnsi"/>
+          <w:sz w:val="24"/>
+          <w:szCs w:val="24"/>
+        </w:rPr>
+      </w:pPr>
+      <w:r>
+        <w:rPr>
+          <w:rFonts w:cstheme="minorHAnsi"/>
+          <w:sz w:val="24"/>
+          <w:szCs w:val="24"/>
+        </w:rPr>
+        <w:t xml:space="preserve">                                                        Figure : paiement par carte bancaire</w:t>
+      </w:r>
+    </w:p>
+    <w:p>
+      <w:pPr>
+        <w:pStyle w:val="NoSpacing"/>
+        <w:tabs>
+          <w:tab w:val="left" w:pos="7089"/>
+        </w:tabs>
+        <w:spacing w:line="276" w:lineRule="auto"/>
+        <w:rPr>
+          <w:rFonts w:cstheme="minorHAnsi"/>
+          <w:sz w:val="24"/>
+          <w:szCs w:val="24"/>
+        </w:rPr>
+      </w:pPr>
+      <w:r>
+        <w:rPr>
+          <w:rFonts w:cstheme="minorHAnsi"/>
+          <w:sz w:val="24"/>
+          <w:szCs w:val="24"/>
+        </w:rPr>
+        <w:tab/>
+      </w:r>
+    </w:p>
+    <w:p>
+      <w:pPr>
+        <w:pStyle w:val="projectstyle"/>
+      </w:pPr>
+      <w:r>
+        <w:t xml:space="preserve">Si l’utilisateur </w:t>
+      </w:r>
+      <w:proofErr w:type="gramStart"/>
+      <w:r>
+        <w:t>a</w:t>
+      </w:r>
+      <w:proofErr w:type="gramEnd"/>
+      <w:r>
+        <w:t xml:space="preserve"> pas remplir les champs des informations valide et correct il va voir une fenêtre de dialogue : </w:t>
+      </w:r>
+    </w:p>
+    <w:p>
+      <w:pPr>
+        <w:pStyle w:val="projectstyle"/>
+      </w:pPr>
+    </w:p>
+    <w:p>
+      <w:pPr>
+        <w:pStyle w:val="projectstyle"/>
+        <w:tabs>
+          <w:tab w:val="left" w:pos="3735"/>
+        </w:tabs>
+        <w:rPr>
+          <w:b/>
+          <w:bCs/>
+          <w:color w:val="365F91" w:themeColor="accent1" w:themeShade="BF"/>
+          <w:sz w:val="28"/>
+          <w:szCs w:val="22"/>
+        </w:rPr>
+      </w:pPr>
+    </w:p>
+    <w:p>
+      <w:pPr>
+        <w:pStyle w:val="projectstyle"/>
+        <w:tabs>
+          <w:tab w:val="left" w:pos="3735"/>
+        </w:tabs>
+        <w:rPr>
+          <w:b/>
+          <w:bCs/>
+          <w:color w:val="365F91" w:themeColor="accent1" w:themeShade="BF"/>
+          <w:sz w:val="28"/>
+          <w:szCs w:val="22"/>
+        </w:rPr>
+      </w:pPr>
+    </w:p>
+    <w:p>
+      <w:pPr>
+        <w:pStyle w:val="projectstyle"/>
+        <w:tabs>
+          <w:tab w:val="left" w:pos="3735"/>
+        </w:tabs>
+        <w:rPr>
+          <w:b/>
+          <w:bCs/>
+          <w:color w:val="365F91" w:themeColor="accent1" w:themeShade="BF"/>
+          <w:sz w:val="28"/>
+          <w:szCs w:val="22"/>
+        </w:rPr>
+      </w:pPr>
+    </w:p>
+    <w:p>
+      <w:pPr>
+        <w:pStyle w:val="projectstyle"/>
+        <w:tabs>
+          <w:tab w:val="left" w:pos="3735"/>
+        </w:tabs>
+        <w:rPr>
+          <w:b/>
+          <w:bCs/>
+          <w:color w:val="365F91" w:themeColor="accent1" w:themeShade="BF"/>
+          <w:sz w:val="28"/>
+          <w:szCs w:val="22"/>
+        </w:rPr>
+      </w:pPr>
+    </w:p>
+    <w:p>
+      <w:pPr>
+        <w:pStyle w:val="projectstyle"/>
+        <w:tabs>
+          <w:tab w:val="left" w:pos="3735"/>
+        </w:tabs>
+        <w:rPr>
+          <w:b/>
+          <w:bCs/>
+          <w:color w:val="365F91" w:themeColor="accent1" w:themeShade="BF"/>
+          <w:sz w:val="28"/>
+          <w:szCs w:val="22"/>
+        </w:rPr>
+      </w:pPr>
+    </w:p>
+    <w:p>
+      <w:pPr>
+        <w:pStyle w:val="projectstyle"/>
+        <w:tabs>
+          <w:tab w:val="left" w:pos="3735"/>
+        </w:tabs>
+        <w:rPr>
+          <w:b/>
+          <w:bCs/>
+          <w:color w:val="365F91" w:themeColor="accent1" w:themeShade="BF"/>
+          <w:sz w:val="28"/>
+          <w:szCs w:val="22"/>
+        </w:rPr>
+      </w:pPr>
+      <w:r>
+        <w:rPr>
+          <w:b/>
+          <w:bCs/>
+          <w:color w:val="365F91" w:themeColor="accent1" w:themeShade="BF"/>
+          <w:sz w:val="28"/>
+          <w:szCs w:val="22"/>
+        </w:rPr>
+        <w:lastRenderedPageBreak/>
+        <w:t xml:space="preserve">- Fenêtres des erreurs : </w:t>
+      </w:r>
+    </w:p>
+    <w:p>
+      <w:pPr>
+        <w:pStyle w:val="projectstyle"/>
+        <w:tabs>
+          <w:tab w:val="left" w:pos="3735"/>
+        </w:tabs>
+        <w:rPr>
+          <w:b/>
+          <w:bCs/>
+          <w:color w:val="365F91" w:themeColor="accent1" w:themeShade="BF"/>
+          <w:sz w:val="18"/>
+          <w:szCs w:val="14"/>
+        </w:rPr>
+      </w:pPr>
+    </w:p>
+    <w:p>
+      <w:pPr>
+        <w:pStyle w:val="projectstyle"/>
+        <w:tabs>
+          <w:tab w:val="left" w:pos="3735"/>
+        </w:tabs>
+        <w:rPr>
+          <w:color w:val="1D1B11" w:themeColor="background2" w:themeShade="1A"/>
+          <w:sz w:val="24"/>
+          <w:szCs w:val="20"/>
+        </w:rPr>
+      </w:pPr>
+      <w:r>
+        <w:rPr>
+          <w:b/>
+          <w:bCs/>
+          <w:noProof/>
+          <w:color w:val="4F81BD" w:themeColor="accent1"/>
+          <w:sz w:val="28"/>
+          <w:szCs w:val="22"/>
+        </w:rPr>
+        <w:drawing>
+          <wp:inline distT="0" distB="0" distL="0" distR="0" wp14:anchorId="1092E239" wp14:editId="4B4BAA49">
+            <wp:extent cx="5619750" cy="3774995"/>
+            <wp:effectExtent l="0" t="0" r="0" b="0"/>
+            <wp:docPr id="25" name="Picture 25" descr="Graphical user interface&#10;&#10;Description automatically generated"/>
+            <wp:cNvGraphicFramePr>
+              <a:graphicFrameLocks xmlns:a="http://schemas.openxmlformats.org/drawingml/2006/main" noChangeAspect="1"/>
+            </wp:cNvGraphicFramePr>
+            <a:graphic xmlns:a="http://schemas.openxmlformats.org/drawingml/2006/main">
+              <a:graphicData uri="http://schemas.openxmlformats.org/drawingml/2006/picture">
+                <pic:pic xmlns:pic="http://schemas.openxmlformats.org/drawingml/2006/picture">
+                  <pic:nvPicPr>
+                    <pic:cNvPr id="25" name="Picture 25" descr="Graphical user interface&#10;&#10;Description automatically generated"/>
+                    <pic:cNvPicPr/>
+                  </pic:nvPicPr>
+                  <pic:blipFill>
+                    <a:blip r:embed="rId46">
+                      <a:extLst>
+                        <a:ext uri="{28A0092B-C50C-407E-A947-70E740481C1C}">
+                          <a14:useLocalDpi xmlns:a14="http://schemas.microsoft.com/office/drawing/2010/main" val="0"/>
+                        </a:ext>
+                      </a:extLst>
+                    </a:blip>
+                    <a:stretch>
+                      <a:fillRect/>
+                    </a:stretch>
+                  </pic:blipFill>
+                  <pic:spPr>
+                    <a:xfrm>
+                      <a:off x="0" y="0"/>
+                      <a:ext cx="5624705" cy="3778323"/>
+                    </a:xfrm>
+                    <a:prstGeom prst="rect">
+                      <a:avLst/>
+                    </a:prstGeom>
+                  </pic:spPr>
+                </pic:pic>
+              </a:graphicData>
+            </a:graphic>
+          </wp:inline>
+        </w:drawing>
+      </w:r>
+      <w:r>
+        <w:rPr>
+          <w:b/>
+          <w:bCs/>
+          <w:color w:val="365F91" w:themeColor="accent1" w:themeShade="BF"/>
+          <w:sz w:val="28"/>
+          <w:szCs w:val="22"/>
+        </w:rPr>
+        <w:tab/>
+      </w:r>
+      <w:r>
+        <w:rPr>
+          <w:color w:val="1D1B11" w:themeColor="background2" w:themeShade="1A"/>
+          <w:sz w:val="24"/>
+          <w:szCs w:val="20"/>
+        </w:rPr>
+        <w:t>Figure : Carte pas valide</w:t>
+      </w:r>
+    </w:p>
+    <w:p>
+      <w:pPr>
+        <w:pStyle w:val="projectstyle"/>
+        <w:tabs>
+          <w:tab w:val="left" w:pos="3735"/>
+        </w:tabs>
+        <w:rPr>
+          <w:b/>
+          <w:bCs/>
+          <w:color w:val="365F91" w:themeColor="accent1" w:themeShade="BF"/>
+          <w:sz w:val="28"/>
+          <w:szCs w:val="22"/>
+        </w:rPr>
+      </w:pPr>
+      <w:r>
+        <w:rPr>
+          <w:b/>
+          <w:bCs/>
+          <w:noProof/>
+          <w:color w:val="4F81BD" w:themeColor="accent1"/>
+          <w:sz w:val="28"/>
+          <w:szCs w:val="22"/>
+        </w:rPr>
+        <w:drawing>
+          <wp:inline distT="0" distB="0" distL="0" distR="0" wp14:anchorId="1F5CDCDE" wp14:editId="52C09A6C">
+            <wp:extent cx="5620043" cy="3770856"/>
+            <wp:effectExtent l="0" t="0" r="0" b="1270"/>
+            <wp:docPr id="28" name="Picture 28" descr="Graphical user interface&#10;&#10;Description automatically generated"/>
+            <wp:cNvGraphicFramePr>
+              <a:graphicFrameLocks xmlns:a="http://schemas.openxmlformats.org/drawingml/2006/main" noChangeAspect="1"/>
+            </wp:cNvGraphicFramePr>
+            <a:graphic xmlns:a="http://schemas.openxmlformats.org/drawingml/2006/main">
+              <a:graphicData uri="http://schemas.openxmlformats.org/drawingml/2006/picture">
+                <pic:pic xmlns:pic="http://schemas.openxmlformats.org/drawingml/2006/picture">
+                  <pic:nvPicPr>
+                    <pic:cNvPr id="28" name="Picture 28" descr="Graphical user interface&#10;&#10;Description automatically generated"/>
+                    <pic:cNvPicPr/>
+                  </pic:nvPicPr>
+                  <pic:blipFill>
+                    <a:blip r:embed="rId47">
+                      <a:extLst>
+                        <a:ext uri="{28A0092B-C50C-407E-A947-70E740481C1C}">
+                          <a14:useLocalDpi xmlns:a14="http://schemas.microsoft.com/office/drawing/2010/main" val="0"/>
+                        </a:ext>
+                      </a:extLst>
+                    </a:blip>
+                    <a:stretch>
+                      <a:fillRect/>
+                    </a:stretch>
+                  </pic:blipFill>
+                  <pic:spPr>
+                    <a:xfrm>
+                      <a:off x="0" y="0"/>
+                      <a:ext cx="5625990" cy="3774846"/>
+                    </a:xfrm>
+                    <a:prstGeom prst="rect">
+                      <a:avLst/>
+                    </a:prstGeom>
+                  </pic:spPr>
+                </pic:pic>
+              </a:graphicData>
+            </a:graphic>
+          </wp:inline>
+        </w:drawing>
+      </w:r>
+    </w:p>
+    <w:p>
+      <w:pPr>
+        <w:pStyle w:val="projectstyle"/>
+        <w:tabs>
+          <w:tab w:val="left" w:pos="3735"/>
+        </w:tabs>
+        <w:jc w:val="center"/>
+        <w:rPr>
+          <w:color w:val="1D1B11" w:themeColor="background2" w:themeShade="1A"/>
+          <w:sz w:val="24"/>
+          <w:szCs w:val="20"/>
+        </w:rPr>
+      </w:pPr>
+      <w:r>
+        <w:rPr>
+          <w:color w:val="1D1B11" w:themeColor="background2" w:themeShade="1A"/>
+          <w:sz w:val="24"/>
+          <w:szCs w:val="20"/>
+        </w:rPr>
+        <w:t>Figure : Reference pas valide</w:t>
+      </w:r>
+    </w:p>
+    <w:p>
+      <w:pPr>
+        <w:pStyle w:val="projectstyle"/>
+      </w:pPr>
+      <w:r>
+        <w:lastRenderedPageBreak/>
+        <w:t>Si l’utilisateur entre des information valide</w:t>
+      </w:r>
+      <w:r>
+        <w:t xml:space="preserve">s et le solde de la carte est </w:t>
+      </w:r>
+      <w:r>
+        <w:rPr>
+          <w:b/>
+          <w:bCs/>
+        </w:rPr>
+        <w:t>supérieur</w:t>
+      </w:r>
+      <w:r>
+        <w:rPr>
+          <w:b/>
+          <w:bCs/>
+        </w:rPr>
+        <w:t xml:space="preserve"> </w:t>
+      </w:r>
+      <w:r>
+        <w:rPr>
+          <w:b/>
+          <w:bCs/>
+        </w:rPr>
+        <w:t>au</w:t>
+      </w:r>
+      <w:r>
+        <w:rPr>
+          <w:b/>
+          <w:bCs/>
+        </w:rPr>
+        <w:t xml:space="preserve"> prix de facture</w:t>
+      </w:r>
+      <w:r>
+        <w:t xml:space="preserve"> : il va voir la fenêtre de vérification : </w:t>
+      </w:r>
+    </w:p>
+    <w:p>
+      <w:pPr>
+        <w:pStyle w:val="projectstyle"/>
+        <w:rPr>
+          <w:sz w:val="20"/>
+          <w:szCs w:val="16"/>
+        </w:rPr>
+      </w:pPr>
+    </w:p>
+    <w:p>
+      <w:pPr>
+        <w:pStyle w:val="projectstyle"/>
+      </w:pPr>
+      <w:r>
+        <w:rPr>
+          <w:noProof/>
+        </w:rPr>
+        <w:drawing>
+          <wp:inline distT="0" distB="0" distL="0" distR="0" wp14:anchorId="754177CC" wp14:editId="3A166F8E">
+            <wp:extent cx="5760720" cy="3856990"/>
+            <wp:effectExtent l="0" t="0" r="0" b="0"/>
+            <wp:docPr id="32" name="Picture 32"/>
+            <wp:cNvGraphicFramePr>
+              <a:graphicFrameLocks xmlns:a="http://schemas.openxmlformats.org/drawingml/2006/main" noChangeAspect="1"/>
+            </wp:cNvGraphicFramePr>
+            <a:graphic xmlns:a="http://schemas.openxmlformats.org/drawingml/2006/main">
+              <a:graphicData uri="http://schemas.openxmlformats.org/drawingml/2006/picture">
+                <pic:pic xmlns:pic="http://schemas.openxmlformats.org/drawingml/2006/picture">
+                  <pic:nvPicPr>
+                    <pic:cNvPr id="32" name="Picture 32"/>
+                    <pic:cNvPicPr/>
+                  </pic:nvPicPr>
+                  <pic:blipFill>
+                    <a:blip r:embed="rId48">
+                      <a:extLst>
+                        <a:ext uri="{28A0092B-C50C-407E-A947-70E740481C1C}">
+                          <a14:useLocalDpi xmlns:a14="http://schemas.microsoft.com/office/drawing/2010/main" val="0"/>
+                        </a:ext>
+                      </a:extLst>
+                    </a:blip>
+                    <a:stretch>
+                      <a:fillRect/>
+                    </a:stretch>
+                  </pic:blipFill>
+                  <pic:spPr>
+                    <a:xfrm>
+                      <a:off x="0" y="0"/>
+                      <a:ext cx="5760720" cy="3856990"/>
+                    </a:xfrm>
+                    <a:prstGeom prst="rect">
+                      <a:avLst/>
+                    </a:prstGeom>
+                  </pic:spPr>
+                </pic:pic>
+              </a:graphicData>
+            </a:graphic>
+          </wp:inline>
+        </w:drawing>
+      </w:r>
+    </w:p>
+    <w:p>
+      <w:pPr>
+        <w:pStyle w:val="projectstyle"/>
+        <w:rPr>
+          <w:sz w:val="28"/>
+          <w:szCs w:val="22"/>
+        </w:rPr>
+      </w:pPr>
+      <w:r>
+        <w:rPr>
+          <w:sz w:val="28"/>
+          <w:szCs w:val="22"/>
+        </w:rPr>
+        <w:t xml:space="preserve">                                  </w:t>
+      </w:r>
+      <w:r>
+        <w:rPr>
+          <w:sz w:val="28"/>
+          <w:szCs w:val="22"/>
+        </w:rPr>
+        <w:t xml:space="preserve">  </w:t>
+      </w:r>
+      <w:r>
+        <w:rPr>
+          <w:sz w:val="28"/>
+          <w:szCs w:val="22"/>
+        </w:rPr>
+        <w:t xml:space="preserve">  Figure : </w:t>
+      </w:r>
+      <w:r>
+        <w:rPr>
+          <w:sz w:val="28"/>
+          <w:szCs w:val="22"/>
+        </w:rPr>
+        <w:t>Fenêtre</w:t>
+      </w:r>
+      <w:r>
+        <w:rPr>
+          <w:sz w:val="28"/>
+          <w:szCs w:val="22"/>
+        </w:rPr>
+        <w:t xml:space="preserve"> de </w:t>
+      </w:r>
+      <w:r>
+        <w:rPr>
+          <w:sz w:val="28"/>
+          <w:szCs w:val="22"/>
+        </w:rPr>
+        <w:t>vérification</w:t>
+      </w:r>
+      <w:r>
+        <w:rPr>
+          <w:sz w:val="28"/>
+          <w:szCs w:val="22"/>
+        </w:rPr>
+        <w:t> </w:t>
+      </w:r>
+    </w:p>
+    <w:p>
+      <w:pPr>
+        <w:pStyle w:val="projectstyle"/>
+      </w:pPr>
+    </w:p>
+    <w:p>
+      <w:pPr>
+        <w:pStyle w:val="projectstyle"/>
+      </w:pPr>
+      <w:r>
+        <w:t xml:space="preserve">Si l’utilisateur a entre le code envoyer sur leur </w:t>
+      </w:r>
+      <w:r>
+        <w:t>téléphone,</w:t>
+      </w:r>
+      <w:r>
+        <w:t xml:space="preserve"> il va passer sur la fenêtre de reçu de paiement : </w:t>
+      </w:r>
+    </w:p>
+    <w:p>
+      <w:pPr>
+        <w:pStyle w:val="projectstyle"/>
+      </w:pPr>
+      <w:r>
+        <w:rPr>
+          <w:noProof/>
+        </w:rPr>
+        <w:lastRenderedPageBreak/>
+        <w:drawing>
+          <wp:inline distT="0" distB="0" distL="0" distR="0" wp14:anchorId="2B97BE79" wp14:editId="289CBCC3">
+            <wp:extent cx="5760720" cy="4202430"/>
+            <wp:effectExtent l="0" t="0" r="0" b="7620"/>
+            <wp:docPr id="33" name="Picture 33" descr="Graphical user interface, text, application, email&#10;&#10;Description automatically generated"/>
+            <wp:cNvGraphicFramePr>
+              <a:graphicFrameLocks xmlns:a="http://schemas.openxmlformats.org/drawingml/2006/main" noChangeAspect="1"/>
+            </wp:cNvGraphicFramePr>
+            <a:graphic xmlns:a="http://schemas.openxmlformats.org/drawingml/2006/main">
+              <a:graphicData uri="http://schemas.openxmlformats.org/drawingml/2006/picture">
+                <pic:pic xmlns:pic="http://schemas.openxmlformats.org/drawingml/2006/picture">
+                  <pic:nvPicPr>
+                    <pic:cNvPr id="33" name="Picture 33" descr="Graphical user interface, text, application, email&#10;&#10;Description automatically generated"/>
+                    <pic:cNvPicPr/>
+                  </pic:nvPicPr>
+                  <pic:blipFill>
+                    <a:blip r:embed="rId49">
+                      <a:extLst>
+                        <a:ext uri="{28A0092B-C50C-407E-A947-70E740481C1C}">
+                          <a14:useLocalDpi xmlns:a14="http://schemas.microsoft.com/office/drawing/2010/main" val="0"/>
+                        </a:ext>
+                      </a:extLst>
+                    </a:blip>
+                    <a:stretch>
+                      <a:fillRect/>
+                    </a:stretch>
+                  </pic:blipFill>
+                  <pic:spPr>
+                    <a:xfrm>
+                      <a:off x="0" y="0"/>
+                      <a:ext cx="5760720" cy="4202430"/>
+                    </a:xfrm>
+                    <a:prstGeom prst="rect">
+                      <a:avLst/>
+                    </a:prstGeom>
+                  </pic:spPr>
+                </pic:pic>
+              </a:graphicData>
+            </a:graphic>
+          </wp:inline>
+        </w:drawing>
+      </w:r>
+    </w:p>
+    <w:p>
+      <w:pPr>
+        <w:pStyle w:val="projectstyle"/>
+        <w:tabs>
+          <w:tab w:val="left" w:pos="3735"/>
+        </w:tabs>
+        <w:rPr>
+          <w:b/>
+          <w:bCs/>
+          <w:color w:val="365F91" w:themeColor="accent1" w:themeShade="BF"/>
+          <w:sz w:val="28"/>
+          <w:szCs w:val="22"/>
+        </w:rPr>
+      </w:pPr>
+    </w:p>
+    <w:p>
+      <w:pPr>
+        <w:pStyle w:val="projectstyle"/>
+        <w:rPr>
+          <w:sz w:val="28"/>
+          <w:szCs w:val="22"/>
+        </w:rPr>
+      </w:pPr>
+      <w:r>
+        <w:rPr>
+          <w:sz w:val="28"/>
+          <w:szCs w:val="22"/>
+        </w:rPr>
+        <w:t xml:space="preserve">                         </w:t>
+      </w:r>
+      <w:r>
+        <w:rPr>
+          <w:sz w:val="28"/>
+          <w:szCs w:val="22"/>
+        </w:rPr>
+        <w:t xml:space="preserve">   </w:t>
+      </w:r>
+      <w:r>
+        <w:rPr>
+          <w:sz w:val="28"/>
+          <w:szCs w:val="22"/>
+        </w:rPr>
+        <w:t xml:space="preserve">           Figure : Reçu de paiement </w:t>
+      </w:r>
+    </w:p>
+    <w:p>
+      <w:pPr>
+        <w:pStyle w:val="projectstyle"/>
+        <w:rPr>
+          <w:sz w:val="24"/>
+          <w:szCs w:val="20"/>
+        </w:rPr>
+      </w:pPr>
+    </w:p>
+    <w:p>
+      <w:pPr>
+        <w:pStyle w:val="projectstyle"/>
+      </w:pPr>
+      <w:r>
+        <w:t xml:space="preserve">Apre l’utilisateur peut imprimer les reçus ou fait le retour sur la fenêtre d’accueil pour payer une autre </w:t>
+      </w:r>
+      <w:r>
+        <w:t>facture.</w:t>
+      </w:r>
+    </w:p>
+    <w:p>
+      <w:pPr>
+        <w:pStyle w:val="projectstyle"/>
+      </w:pPr>
+    </w:p>
+    <w:p>
+      <w:pPr>
+        <w:pStyle w:val="projectstyle"/>
+      </w:pPr>
+    </w:p>
+    <w:p>
+      <w:pPr>
+        <w:pStyle w:val="projectstyle"/>
+      </w:pPr>
+    </w:p>
+    <w:p>
+      <w:pPr>
+        <w:pStyle w:val="projectstyle"/>
+      </w:pPr>
+    </w:p>
+    <w:p>
+      <w:pPr>
+        <w:pStyle w:val="projectstyle"/>
+      </w:pPr>
+    </w:p>
+    <w:p>
+      <w:pPr>
+        <w:pStyle w:val="projectstyle"/>
+      </w:pPr>
+    </w:p>
+    <w:p>
+      <w:pPr>
+        <w:pStyle w:val="projectstyle"/>
+      </w:pPr>
+    </w:p>
+    <w:p>
+      <w:pPr>
+        <w:pStyle w:val="projectstyle"/>
+      </w:pPr>
+    </w:p>
+    <w:p>
+      <w:pPr>
+        <w:pStyle w:val="NoSpacing"/>
         <w:spacing w:line="276" w:lineRule="auto"/>
         <w:rPr>
           <w:rFonts w:cstheme="minorHAnsi"/>
@@ -12315,7 +13295,7 @@
       </w:pPr>
     </w:p>
     <w:sectPr>
-      <w:footerReference w:type="default" r:id="rId44"/>
+      <w:footerReference w:type="default" r:id="rId50"/>
       <w:pgSz w:w="11906" w:h="16838"/>
       <w:pgMar w:top="1417" w:right="1417" w:bottom="1417" w:left="1417" w:header="708" w:footer="708" w:gutter="0"/>
       <w:pgNumType w:start="0"/>
@@ -12328,7 +13308,7 @@
 </file>
 
 <file path=word/endnotes.xml><?xml version="1.0" encoding="utf-8"?>
-<w:endnotes xmlns:wpc="http://schemas.microsoft.com/office/word/2010/wordprocessingCanvas" xmlns:cx="http://schemas.microsoft.com/office/drawing/2014/chartex" xmlns:cx1="http://schemas.microsoft.com/office/drawing/2015/9/8/chartex" xmlns:cx2="http://schemas.microsoft.com/office/drawing/2015/10/21/chartex" xmlns:cx3="http://schemas.microsoft.com/office/drawing/2016/5/9/chartex" xmlns:cx4="http://schemas.microsoft.com/office/drawing/2016/5/10/chartex" xmlns:cx5="http://schemas.microsoft.com/office/drawing/2016/5/11/chartex" xmlns:cx6="http://schemas.microsoft.com/office/drawing/2016/5/12/chartex" xmlns:cx7="http://schemas.microsoft.com/office/drawing/2016/5/13/chartex" xmlns:cx8="http://schemas.microsoft.com/office/drawing/2016/5/14/chartex" xmlns:mc="http://schemas.openxmlformats.org/markup-compatibility/2006" xmlns:aink="http://schemas.microsoft.com/office/drawing/2016/ink" xmlns:am3d="http://schemas.microsoft.com/office/drawing/2017/model3d" xmlns:o="urn:schemas-microsoft-com:office:office" xmlns:r="http://schemas.openxmlformats.org/officeDocument/2006/relationships" xmlns:m="http://schemas.openxmlformats.org/officeDocument/2006/math" xmlns:v="urn:schemas-microsoft-com:vml" xmlns:wp14="http://schemas.microsoft.com/office/word/2010/wordprocessingDrawing" xmlns:wp="http://schemas.openxmlformats.org/drawingml/2006/wordprocessingDrawing" xmlns:w10="urn:schemas-microsoft-com:office:word" xmlns:w="http://schemas.openxmlformats.org/wordprocessingml/2006/main" xmlns:w14="http://schemas.microsoft.com/office/word/2010/wordml" xmlns:w15="http://schemas.microsoft.com/office/word/2012/wordml" xmlns:w16cid="http://schemas.microsoft.com/office/word/2016/wordml/cid" xmlns:w16se="http://schemas.microsoft.com/office/word/2015/wordml/symex" xmlns:wpg="http://schemas.microsoft.com/office/word/2010/wordprocessingGroup" xmlns:wpi="http://schemas.microsoft.com/office/word/2010/wordprocessingInk" xmlns:wne="http://schemas.microsoft.com/office/word/2006/wordml" xmlns:wps="http://schemas.microsoft.com/office/word/2010/wordprocessingShape" mc:Ignorable="w14 w15 w16se w16cid wp14">
+<w:endnotes xmlns:wpc="http://schemas.microsoft.com/office/word/2010/wordprocessingCanvas" xmlns:cx="http://schemas.microsoft.com/office/drawing/2014/chartex" xmlns:cx1="http://schemas.microsoft.com/office/drawing/2015/9/8/chartex" xmlns:cx2="http://schemas.microsoft.com/office/drawing/2015/10/21/chartex" xmlns:cx3="http://schemas.microsoft.com/office/drawing/2016/5/9/chartex" xmlns:cx4="http://schemas.microsoft.com/office/drawing/2016/5/10/chartex" xmlns:cx5="http://schemas.microsoft.com/office/drawing/2016/5/11/chartex" xmlns:cx6="http://schemas.microsoft.com/office/drawing/2016/5/12/chartex" xmlns:cx7="http://schemas.microsoft.com/office/drawing/2016/5/13/chartex" xmlns:cx8="http://schemas.microsoft.com/office/drawing/2016/5/14/chartex" xmlns:mc="http://schemas.openxmlformats.org/markup-compatibility/2006" xmlns:aink="http://schemas.microsoft.com/office/drawing/2016/ink" xmlns:am3d="http://schemas.microsoft.com/office/drawing/2017/model3d" xmlns:o="urn:schemas-microsoft-com:office:office" xmlns:r="http://schemas.openxmlformats.org/officeDocument/2006/relationships" xmlns:m="http://schemas.openxmlformats.org/officeDocument/2006/math" xmlns:v="urn:schemas-microsoft-com:vml" xmlns:wp14="http://schemas.microsoft.com/office/word/2010/wordprocessingDrawing" xmlns:wp="http://schemas.openxmlformats.org/drawingml/2006/wordprocessingDrawing" xmlns:w10="urn:schemas-microsoft-com:office:word" xmlns:w="http://schemas.openxmlformats.org/wordprocessingml/2006/main" xmlns:w14="http://schemas.microsoft.com/office/word/2010/wordml" xmlns:w15="http://schemas.microsoft.com/office/word/2012/wordml" xmlns:w16cex="http://schemas.microsoft.com/office/word/2018/wordml/cex" xmlns:w16cid="http://schemas.microsoft.com/office/word/2016/wordml/cid" xmlns:w16="http://schemas.microsoft.com/office/word/2018/wordml" xmlns:w16se="http://schemas.microsoft.com/office/word/2015/wordml/symex" xmlns:wpg="http://schemas.microsoft.com/office/word/2010/wordprocessingGroup" xmlns:wpi="http://schemas.microsoft.com/office/word/2010/wordprocessingInk" xmlns:wne="http://schemas.microsoft.com/office/word/2006/wordml" xmlns:wps="http://schemas.microsoft.com/office/word/2010/wordprocessingShape" mc:Ignorable="w14 w15 w16se w16cid w16 w16cex wp14">
   <w:endnote w:type="separator" w:id="-1">
     <w:p>
       <w:pPr>
@@ -12353,7 +13333,7 @@
 </file>
 
 <file path=word/footer1.xml><?xml version="1.0" encoding="utf-8"?>
-<w:ftr xmlns:wpc="http://schemas.microsoft.com/office/word/2010/wordprocessingCanvas" xmlns:cx="http://schemas.microsoft.com/office/drawing/2014/chartex" xmlns:cx1="http://schemas.microsoft.com/office/drawing/2015/9/8/chartex" xmlns:cx2="http://schemas.microsoft.com/office/drawing/2015/10/21/chartex" xmlns:cx3="http://schemas.microsoft.com/office/drawing/2016/5/9/chartex" xmlns:cx4="http://schemas.microsoft.com/office/drawing/2016/5/10/chartex" xmlns:cx5="http://schemas.microsoft.com/office/drawing/2016/5/11/chartex" xmlns:cx6="http://schemas.microsoft.com/office/drawing/2016/5/12/chartex" xmlns:cx7="http://schemas.microsoft.com/office/drawing/2016/5/13/chartex" xmlns:cx8="http://schemas.microsoft.com/office/drawing/2016/5/14/chartex" xmlns:mc="http://schemas.openxmlformats.org/markup-compatibility/2006" xmlns:aink="http://schemas.microsoft.com/office/drawing/2016/ink" xmlns:am3d="http://schemas.microsoft.com/office/drawing/2017/model3d" xmlns:o="urn:schemas-microsoft-com:office:office" xmlns:r="http://schemas.openxmlformats.org/officeDocument/2006/relationships" xmlns:m="http://schemas.openxmlformats.org/officeDocument/2006/math" xmlns:v="urn:schemas-microsoft-com:vml" xmlns:wp14="http://schemas.microsoft.com/office/word/2010/wordprocessingDrawing" xmlns:wp="http://schemas.openxmlformats.org/drawingml/2006/wordprocessingDrawing" xmlns:w10="urn:schemas-microsoft-com:office:word" xmlns:w="http://schemas.openxmlformats.org/wordprocessingml/2006/main" xmlns:w14="http://schemas.microsoft.com/office/word/2010/wordml" xmlns:w15="http://schemas.microsoft.com/office/word/2012/wordml" xmlns:w16cid="http://schemas.microsoft.com/office/word/2016/wordml/cid" xmlns:w16se="http://schemas.microsoft.com/office/word/2015/wordml/symex" xmlns:wpg="http://schemas.microsoft.com/office/word/2010/wordprocessingGroup" xmlns:wpi="http://schemas.microsoft.com/office/word/2010/wordprocessingInk" xmlns:wne="http://schemas.microsoft.com/office/word/2006/wordml" xmlns:wps="http://schemas.microsoft.com/office/word/2010/wordprocessingShape" mc:Ignorable="w14 w15 w16se w16cid wp14">
+<w:ftr xmlns:wpc="http://schemas.microsoft.com/office/word/2010/wordprocessingCanvas" xmlns:cx="http://schemas.microsoft.com/office/drawing/2014/chartex" xmlns:cx1="http://schemas.microsoft.com/office/drawing/2015/9/8/chartex" xmlns:cx2="http://schemas.microsoft.com/office/drawing/2015/10/21/chartex" xmlns:cx3="http://schemas.microsoft.com/office/drawing/2016/5/9/chartex" xmlns:cx4="http://schemas.microsoft.com/office/drawing/2016/5/10/chartex" xmlns:cx5="http://schemas.microsoft.com/office/drawing/2016/5/11/chartex" xmlns:cx6="http://schemas.microsoft.com/office/drawing/2016/5/12/chartex" xmlns:cx7="http://schemas.microsoft.com/office/drawing/2016/5/13/chartex" xmlns:cx8="http://schemas.microsoft.com/office/drawing/2016/5/14/chartex" xmlns:mc="http://schemas.openxmlformats.org/markup-compatibility/2006" xmlns:aink="http://schemas.microsoft.com/office/drawing/2016/ink" xmlns:am3d="http://schemas.microsoft.com/office/drawing/2017/model3d" xmlns:o="urn:schemas-microsoft-com:office:office" xmlns:r="http://schemas.openxmlformats.org/officeDocument/2006/relationships" xmlns:m="http://schemas.openxmlformats.org/officeDocument/2006/math" xmlns:v="urn:schemas-microsoft-com:vml" xmlns:wp14="http://schemas.microsoft.com/office/word/2010/wordprocessingDrawing" xmlns:wp="http://schemas.openxmlformats.org/drawingml/2006/wordprocessingDrawing" xmlns:w10="urn:schemas-microsoft-com:office:word" xmlns:w="http://schemas.openxmlformats.org/wordprocessingml/2006/main" xmlns:w14="http://schemas.microsoft.com/office/word/2010/wordml" xmlns:w15="http://schemas.microsoft.com/office/word/2012/wordml" xmlns:w16cex="http://schemas.microsoft.com/office/word/2018/wordml/cex" xmlns:w16cid="http://schemas.microsoft.com/office/word/2016/wordml/cid" xmlns:w16="http://schemas.microsoft.com/office/word/2018/wordml" xmlns:w16se="http://schemas.microsoft.com/office/word/2015/wordml/symex" xmlns:wpg="http://schemas.microsoft.com/office/word/2010/wordprocessingGroup" xmlns:wpi="http://schemas.microsoft.com/office/word/2010/wordprocessingInk" xmlns:wne="http://schemas.microsoft.com/office/word/2006/wordml" xmlns:wps="http://schemas.microsoft.com/office/word/2010/wordprocessingShape" mc:Ignorable="w14 w15 w16se w16cid w16 w16cex wp14">
   <w:sdt>
     <w:sdtPr>
       <w:id w:val="566697409"/>
@@ -12574,7 +13554,7 @@
                 </wp:anchor>
               </w:drawing>
             </mc:Choice>
-            <mc:Fallback xmlns:w16="http://schemas.microsoft.com/office/word/2018/wordml" xmlns:w16cex="http://schemas.microsoft.com/office/word/2018/wordml/cex">
+            <mc:Fallback>
               <w:pict>
                 <v:shapetype w14:anchorId="4BF53E3F" id="_x0000_t32" coordsize="21600,21600" o:spt="32" o:oned="t" path="m,l21600,21600e" filled="f">
                   <v:path arrowok="t" fillok="f" o:connecttype="none"/>
@@ -12594,7 +13574,7 @@
 </file>
 
 <file path=word/footnotes.xml><?xml version="1.0" encoding="utf-8"?>
-<w:footnotes xmlns:wpc="http://schemas.microsoft.com/office/word/2010/wordprocessingCanvas" xmlns:cx="http://schemas.microsoft.com/office/drawing/2014/chartex" xmlns:cx1="http://schemas.microsoft.com/office/drawing/2015/9/8/chartex" xmlns:cx2="http://schemas.microsoft.com/office/drawing/2015/10/21/chartex" xmlns:cx3="http://schemas.microsoft.com/office/drawing/2016/5/9/chartex" xmlns:cx4="http://schemas.microsoft.com/office/drawing/2016/5/10/chartex" xmlns:cx5="http://schemas.microsoft.com/office/drawing/2016/5/11/chartex" xmlns:cx6="http://schemas.microsoft.com/office/drawing/2016/5/12/chartex" xmlns:cx7="http://schemas.microsoft.com/office/drawing/2016/5/13/chartex" xmlns:cx8="http://schemas.microsoft.com/office/drawing/2016/5/14/chartex" xmlns:mc="http://schemas.openxmlformats.org/markup-compatibility/2006" xmlns:aink="http://schemas.microsoft.com/office/drawing/2016/ink" xmlns:am3d="http://schemas.microsoft.com/office/drawing/2017/model3d" xmlns:o="urn:schemas-microsoft-com:office:office" xmlns:r="http://schemas.openxmlformats.org/officeDocument/2006/relationships" xmlns:m="http://schemas.openxmlformats.org/officeDocument/2006/math" xmlns:v="urn:schemas-microsoft-com:vml" xmlns:wp14="http://schemas.microsoft.com/office/word/2010/wordprocessingDrawing" xmlns:wp="http://schemas.openxmlformats.org/drawingml/2006/wordprocessingDrawing" xmlns:w10="urn:schemas-microsoft-com:office:word" xmlns:w="http://schemas.openxmlformats.org/wordprocessingml/2006/main" xmlns:w14="http://schemas.microsoft.com/office/word/2010/wordml" xmlns:w15="http://schemas.microsoft.com/office/word/2012/wordml" xmlns:w16cid="http://schemas.microsoft.com/office/word/2016/wordml/cid" xmlns:w16se="http://schemas.microsoft.com/office/word/2015/wordml/symex" xmlns:wpg="http://schemas.microsoft.com/office/word/2010/wordprocessingGroup" xmlns:wpi="http://schemas.microsoft.com/office/word/2010/wordprocessingInk" xmlns:wne="http://schemas.microsoft.com/office/word/2006/wordml" xmlns:wps="http://schemas.microsoft.com/office/word/2010/wordprocessingShape" mc:Ignorable="w14 w15 w16se w16cid wp14">
+<w:footnotes xmlns:wpc="http://schemas.microsoft.com/office/word/2010/wordprocessingCanvas" xmlns:cx="http://schemas.microsoft.com/office/drawing/2014/chartex" xmlns:cx1="http://schemas.microsoft.com/office/drawing/2015/9/8/chartex" xmlns:cx2="http://schemas.microsoft.com/office/drawing/2015/10/21/chartex" xmlns:cx3="http://schemas.microsoft.com/office/drawing/2016/5/9/chartex" xmlns:cx4="http://schemas.microsoft.com/office/drawing/2016/5/10/chartex" xmlns:cx5="http://schemas.microsoft.com/office/drawing/2016/5/11/chartex" xmlns:cx6="http://schemas.microsoft.com/office/drawing/2016/5/12/chartex" xmlns:cx7="http://schemas.microsoft.com/office/drawing/2016/5/13/chartex" xmlns:cx8="http://schemas.microsoft.com/office/drawing/2016/5/14/chartex" xmlns:mc="http://schemas.openxmlformats.org/markup-compatibility/2006" xmlns:aink="http://schemas.microsoft.com/office/drawing/2016/ink" xmlns:am3d="http://schemas.microsoft.com/office/drawing/2017/model3d" xmlns:o="urn:schemas-microsoft-com:office:office" xmlns:r="http://schemas.openxmlformats.org/officeDocument/2006/relationships" xmlns:m="http://schemas.openxmlformats.org/officeDocument/2006/math" xmlns:v="urn:schemas-microsoft-com:vml" xmlns:wp14="http://schemas.microsoft.com/office/word/2010/wordprocessingDrawing" xmlns:wp="http://schemas.openxmlformats.org/drawingml/2006/wordprocessingDrawing" xmlns:w10="urn:schemas-microsoft-com:office:word" xmlns:w="http://schemas.openxmlformats.org/wordprocessingml/2006/main" xmlns:w14="http://schemas.microsoft.com/office/word/2010/wordml" xmlns:w15="http://schemas.microsoft.com/office/word/2012/wordml" xmlns:w16cex="http://schemas.microsoft.com/office/word/2018/wordml/cex" xmlns:w16cid="http://schemas.microsoft.com/office/word/2016/wordml/cid" xmlns:w16="http://schemas.microsoft.com/office/word/2018/wordml" xmlns:w16se="http://schemas.microsoft.com/office/word/2015/wordml/symex" xmlns:wpg="http://schemas.microsoft.com/office/word/2010/wordprocessingGroup" xmlns:wpi="http://schemas.microsoft.com/office/word/2010/wordprocessingInk" xmlns:wne="http://schemas.microsoft.com/office/word/2006/wordml" xmlns:wps="http://schemas.microsoft.com/office/word/2010/wordprocessingShape" mc:Ignorable="w14 w15 w16se w16cid w16 w16cex wp14">
   <w:footnote w:type="separator" w:id="-1">
     <w:p>
       <w:pPr>
@@ -12619,10 +13599,10 @@
 </file>
 
 <file path=word/numbering.xml><?xml version="1.0" encoding="utf-8"?>
-<w:numbering xmlns:wpc="http://schemas.microsoft.com/office/word/2010/wordprocessingCanvas" xmlns:cx="http://schemas.microsoft.com/office/drawing/2014/chartex" xmlns:cx1="http://schemas.microsoft.com/office/drawing/2015/9/8/chartex" xmlns:cx2="http://schemas.microsoft.com/office/drawing/2015/10/21/chartex" xmlns:cx3="http://schemas.microsoft.com/office/drawing/2016/5/9/chartex" xmlns:cx4="http://schemas.microsoft.com/office/drawing/2016/5/10/chartex" xmlns:cx5="http://schemas.microsoft.com/office/drawing/2016/5/11/chartex" xmlns:cx6="http://schemas.microsoft.com/office/drawing/2016/5/12/chartex" xmlns:cx7="http://schemas.microsoft.com/office/drawing/2016/5/13/chartex" xmlns:cx8="http://schemas.microsoft.com/office/drawing/2016/5/14/chartex" xmlns:mc="http://schemas.openxmlformats.org/markup-compatibility/2006" xmlns:aink="http://schemas.microsoft.com/office/drawing/2016/ink" xmlns:am3d="http://schemas.microsoft.com/office/drawing/2017/model3d" xmlns:o="urn:schemas-microsoft-com:office:office" xmlns:r="http://schemas.openxmlformats.org/officeDocument/2006/relationships" xmlns:m="http://schemas.openxmlformats.org/officeDocument/2006/math" xmlns:v="urn:schemas-microsoft-com:vml" xmlns:wp14="http://schemas.microsoft.com/office/word/2010/wordprocessingDrawing" xmlns:wp="http://schemas.openxmlformats.org/drawingml/2006/wordprocessingDrawing" xmlns:w10="urn:schemas-microsoft-com:office:word" xmlns:w="http://schemas.openxmlformats.org/wordprocessingml/2006/main" xmlns:w14="http://schemas.microsoft.com/office/word/2010/wordml" xmlns:w15="http://schemas.microsoft.com/office/word/2012/wordml" xmlns:w16cid="http://schemas.microsoft.com/office/word/2016/wordml/cid" xmlns:w16se="http://schemas.microsoft.com/office/word/2015/wordml/symex" xmlns:wpg="http://schemas.microsoft.com/office/word/2010/wordprocessingGroup" xmlns:wpi="http://schemas.microsoft.com/office/word/2010/wordprocessingInk" xmlns:wne="http://schemas.microsoft.com/office/word/2006/wordml" xmlns:wps="http://schemas.microsoft.com/office/word/2010/wordprocessingShape" mc:Ignorable="w14 w15 w16se w16cid wp14">
+<w:numbering xmlns:wpc="http://schemas.microsoft.com/office/word/2010/wordprocessingCanvas" xmlns:cx="http://schemas.microsoft.com/office/drawing/2014/chartex" xmlns:cx1="http://schemas.microsoft.com/office/drawing/2015/9/8/chartex" xmlns:cx2="http://schemas.microsoft.com/office/drawing/2015/10/21/chartex" xmlns:cx3="http://schemas.microsoft.com/office/drawing/2016/5/9/chartex" xmlns:cx4="http://schemas.microsoft.com/office/drawing/2016/5/10/chartex" xmlns:cx5="http://schemas.microsoft.com/office/drawing/2016/5/11/chartex" xmlns:cx6="http://schemas.microsoft.com/office/drawing/2016/5/12/chartex" xmlns:cx7="http://schemas.microsoft.com/office/drawing/2016/5/13/chartex" xmlns:cx8="http://schemas.microsoft.com/office/drawing/2016/5/14/chartex" xmlns:mc="http://schemas.openxmlformats.org/markup-compatibility/2006" xmlns:aink="http://schemas.microsoft.com/office/drawing/2016/ink" xmlns:am3d="http://schemas.microsoft.com/office/drawing/2017/model3d" xmlns:o="urn:schemas-microsoft-com:office:office" xmlns:r="http://schemas.openxmlformats.org/officeDocument/2006/relationships" xmlns:m="http://schemas.openxmlformats.org/officeDocument/2006/math" xmlns:v="urn:schemas-microsoft-com:vml" xmlns:wp14="http://schemas.microsoft.com/office/word/2010/wordprocessingDrawing" xmlns:wp="http://schemas.openxmlformats.org/drawingml/2006/wordprocessingDrawing" xmlns:w10="urn:schemas-microsoft-com:office:word" xmlns:w="http://schemas.openxmlformats.org/wordprocessingml/2006/main" xmlns:w14="http://schemas.microsoft.com/office/word/2010/wordml" xmlns:w15="http://schemas.microsoft.com/office/word/2012/wordml" xmlns:w16cex="http://schemas.microsoft.com/office/word/2018/wordml/cex" xmlns:w16cid="http://schemas.microsoft.com/office/word/2016/wordml/cid" xmlns:w16="http://schemas.microsoft.com/office/word/2018/wordml" xmlns:w16se="http://schemas.microsoft.com/office/word/2015/wordml/symex" xmlns:wpg="http://schemas.microsoft.com/office/word/2010/wordprocessingGroup" xmlns:wpi="http://schemas.microsoft.com/office/word/2010/wordprocessingInk" xmlns:wne="http://schemas.microsoft.com/office/word/2006/wordml" xmlns:wps="http://schemas.microsoft.com/office/word/2010/wordprocessingShape" mc:Ignorable="w14 w15 w16se w16cid w16 w16cex wp14">
   <w:numPicBullet w:numPicBulletId="0">
     <w:pict>
-      <v:shapetype w14:anchorId="06F250A1" id="_x0000_t75" coordsize="21600,21600" o:spt="75" o:preferrelative="t" path="m@4@5l@4@11@9@11@9@5xe" filled="f" stroked="f">
+      <v:shapetype id="_x0000_t75" coordsize="21600,21600" o:spt="75" o:preferrelative="t" path="m@4@5l@4@11@9@11@9@5xe" filled="f" stroked="f">
         <v:stroke joinstyle="miter"/>
         <v:formulas>
           <v:f eqn="if lineDrawn pixelLineWidth 0"/>
@@ -12641,7 +13621,7 @@
         <v:path o:extrusionok="f" gradientshapeok="t" o:connecttype="rect"/>
         <o:lock v:ext="edit" aspectratio="t"/>
       </v:shapetype>
-      <v:shape id="_x0000_i1200" type="#_x0000_t75" style="width:11.25pt;height:11.25pt" o:bullet="t">
+      <v:shape id="_x0000_i1372" type="#_x0000_t75" style="width:11.7pt;height:11.7pt" o:bullet="t">
         <v:imagedata r:id="rId1" o:title="mso796C"/>
       </v:shape>
     </w:pict>
@@ -13360,6 +14340,119 @@
     </w:lvl>
   </w:abstractNum>
   <w:abstractNum w:abstractNumId="7" w15:restartNumberingAfterBreak="0">
+    <w:nsid w:val="0AA75ACB"/>
+    <w:multiLevelType w:val="hybridMultilevel"/>
+    <w:tmpl w:val="A88C894C"/>
+    <w:lvl w:ilvl="0" w:tplc="04090001">
+      <w:start w:val="1"/>
+      <w:numFmt w:val="bullet"/>
+      <w:lvlText w:val=""/>
+      <w:lvlJc w:val="left"/>
+      <w:pPr>
+        <w:ind w:left="1146" w:hanging="360"/>
+      </w:pPr>
+      <w:rPr>
+        <w:rFonts w:ascii="Symbol" w:hAnsi="Symbol" w:hint="default"/>
+      </w:rPr>
+    </w:lvl>
+    <w:lvl w:ilvl="1" w:tplc="04090003" w:tentative="1">
+      <w:start w:val="1"/>
+      <w:numFmt w:val="bullet"/>
+      <w:lvlText w:val="o"/>
+      <w:lvlJc w:val="left"/>
+      <w:pPr>
+        <w:ind w:left="1866" w:hanging="360"/>
+      </w:pPr>
+      <w:rPr>
+        <w:rFonts w:ascii="Courier New" w:hAnsi="Courier New" w:cs="Courier New" w:hint="default"/>
+      </w:rPr>
+    </w:lvl>
+    <w:lvl w:ilvl="2" w:tplc="04090005" w:tentative="1">
+      <w:start w:val="1"/>
+      <w:numFmt w:val="bullet"/>
+      <w:lvlText w:val=""/>
+      <w:lvlJc w:val="left"/>
+      <w:pPr>
+        <w:ind w:left="2586" w:hanging="360"/>
+      </w:pPr>
+      <w:rPr>
+        <w:rFonts w:ascii="Wingdings" w:hAnsi="Wingdings" w:hint="default"/>
+      </w:rPr>
+    </w:lvl>
+    <w:lvl w:ilvl="3" w:tplc="04090001" w:tentative="1">
+      <w:start w:val="1"/>
+      <w:numFmt w:val="bullet"/>
+      <w:lvlText w:val=""/>
+      <w:lvlJc w:val="left"/>
+      <w:pPr>
+        <w:ind w:left="3306" w:hanging="360"/>
+      </w:pPr>
+      <w:rPr>
+        <w:rFonts w:ascii="Symbol" w:hAnsi="Symbol" w:hint="default"/>
+      </w:rPr>
+    </w:lvl>
+    <w:lvl w:ilvl="4" w:tplc="04090003" w:tentative="1">
+      <w:start w:val="1"/>
+      <w:numFmt w:val="bullet"/>
+      <w:lvlText w:val="o"/>
+      <w:lvlJc w:val="left"/>
+      <w:pPr>
+        <w:ind w:left="4026" w:hanging="360"/>
+      </w:pPr>
+      <w:rPr>
+        <w:rFonts w:ascii="Courier New" w:hAnsi="Courier New" w:cs="Courier New" w:hint="default"/>
+      </w:rPr>
+    </w:lvl>
+    <w:lvl w:ilvl="5" w:tplc="04090005" w:tentative="1">
+      <w:start w:val="1"/>
+      <w:numFmt w:val="bullet"/>
+      <w:lvlText w:val=""/>
+      <w:lvlJc w:val="left"/>
+      <w:pPr>
+        <w:ind w:left="4746" w:hanging="360"/>
+      </w:pPr>
+      <w:rPr>
+        <w:rFonts w:ascii="Wingdings" w:hAnsi="Wingdings" w:hint="default"/>
+      </w:rPr>
+    </w:lvl>
+    <w:lvl w:ilvl="6" w:tplc="04090001" w:tentative="1">
+      <w:start w:val="1"/>
+      <w:numFmt w:val="bullet"/>
+      <w:lvlText w:val=""/>
+      <w:lvlJc w:val="left"/>
+      <w:pPr>
+        <w:ind w:left="5466" w:hanging="360"/>
+      </w:pPr>
+      <w:rPr>
+        <w:rFonts w:ascii="Symbol" w:hAnsi="Symbol" w:hint="default"/>
+      </w:rPr>
+    </w:lvl>
+    <w:lvl w:ilvl="7" w:tplc="04090003" w:tentative="1">
+      <w:start w:val="1"/>
+      <w:numFmt w:val="bullet"/>
+      <w:lvlText w:val="o"/>
+      <w:lvlJc w:val="left"/>
+      <w:pPr>
+        <w:ind w:left="6186" w:hanging="360"/>
+      </w:pPr>
+      <w:rPr>
+        <w:rFonts w:ascii="Courier New" w:hAnsi="Courier New" w:cs="Courier New" w:hint="default"/>
+      </w:rPr>
+    </w:lvl>
+    <w:lvl w:ilvl="8" w:tplc="04090005" w:tentative="1">
+      <w:start w:val="1"/>
+      <w:numFmt w:val="bullet"/>
+      <w:lvlText w:val=""/>
+      <w:lvlJc w:val="left"/>
+      <w:pPr>
+        <w:ind w:left="6906" w:hanging="360"/>
+      </w:pPr>
+      <w:rPr>
+        <w:rFonts w:ascii="Wingdings" w:hAnsi="Wingdings" w:hint="default"/>
+      </w:rPr>
+    </w:lvl>
+  </w:abstractNum>
+  <w:abstractNum w:abstractNumId="8" w15:restartNumberingAfterBreak="0">
     <w:nsid w:val="0E492F97"/>
     <w:multiLevelType w:val="hybridMultilevel"/>
     <w:tmpl w:val="CBFAB6E0"/>
@@ -13445,7 +14538,7 @@
       </w:pPr>
     </w:lvl>
   </w:abstractNum>
-  <w:abstractNum w:abstractNumId="8" w15:restartNumberingAfterBreak="0">
+  <w:abstractNum w:abstractNumId="9" w15:restartNumberingAfterBreak="0">
     <w:nsid w:val="17FD73A1"/>
     <w:multiLevelType w:val="hybridMultilevel"/>
     <w:tmpl w:val="63AAF45E"/>
@@ -13535,7 +14628,7 @@
       </w:pPr>
     </w:lvl>
   </w:abstractNum>
-  <w:abstractNum w:abstractNumId="9" w15:restartNumberingAfterBreak="0">
+  <w:abstractNum w:abstractNumId="10" w15:restartNumberingAfterBreak="0">
     <w:nsid w:val="226A6515"/>
     <w:multiLevelType w:val="hybridMultilevel"/>
     <w:tmpl w:val="EBE2EFE8"/>
@@ -13648,7 +14741,7 @@
       </w:rPr>
     </w:lvl>
   </w:abstractNum>
-  <w:abstractNum w:abstractNumId="10" w15:restartNumberingAfterBreak="0">
+  <w:abstractNum w:abstractNumId="11" w15:restartNumberingAfterBreak="0">
     <w:nsid w:val="22C639DC"/>
     <w:multiLevelType w:val="hybridMultilevel"/>
     <w:tmpl w:val="FEE06406"/>
@@ -13761,7 +14854,7 @@
       </w:rPr>
     </w:lvl>
   </w:abstractNum>
-  <w:abstractNum w:abstractNumId="11" w15:restartNumberingAfterBreak="0">
+  <w:abstractNum w:abstractNumId="12" w15:restartNumberingAfterBreak="0">
     <w:nsid w:val="24812A7A"/>
     <w:multiLevelType w:val="multilevel"/>
     <w:tmpl w:val="7430BB06"/>
@@ -13882,7 +14975,7 @@
       </w:rPr>
     </w:lvl>
   </w:abstractNum>
-  <w:abstractNum w:abstractNumId="12" w15:restartNumberingAfterBreak="0">
+  <w:abstractNum w:abstractNumId="13" w15:restartNumberingAfterBreak="0">
     <w:nsid w:val="256B37AF"/>
     <w:multiLevelType w:val="hybridMultilevel"/>
     <w:tmpl w:val="00ACFF92"/>
@@ -13996,7 +15089,7 @@
       </w:rPr>
     </w:lvl>
   </w:abstractNum>
-  <w:abstractNum w:abstractNumId="13" w15:restartNumberingAfterBreak="0">
+  <w:abstractNum w:abstractNumId="14" w15:restartNumberingAfterBreak="0">
     <w:nsid w:val="29957D92"/>
     <w:multiLevelType w:val="hybridMultilevel"/>
     <w:tmpl w:val="4BEAD680"/>
@@ -14109,7 +15202,7 @@
       </w:rPr>
     </w:lvl>
   </w:abstractNum>
-  <w:abstractNum w:abstractNumId="14" w15:restartNumberingAfterBreak="0">
+  <w:abstractNum w:abstractNumId="15" w15:restartNumberingAfterBreak="0">
     <w:nsid w:val="29C51D71"/>
     <w:multiLevelType w:val="hybridMultilevel"/>
     <w:tmpl w:val="54363044"/>
@@ -14222,7 +15315,7 @@
       </w:rPr>
     </w:lvl>
   </w:abstractNum>
-  <w:abstractNum w:abstractNumId="15" w15:restartNumberingAfterBreak="0">
+  <w:abstractNum w:abstractNumId="16" w15:restartNumberingAfterBreak="0">
     <w:nsid w:val="328A19BC"/>
     <w:multiLevelType w:val="hybridMultilevel"/>
     <w:tmpl w:val="63AAF45E"/>
@@ -14312,7 +15405,7 @@
       </w:pPr>
     </w:lvl>
   </w:abstractNum>
-  <w:abstractNum w:abstractNumId="16" w15:restartNumberingAfterBreak="0">
+  <w:abstractNum w:abstractNumId="17" w15:restartNumberingAfterBreak="0">
     <w:nsid w:val="33435038"/>
     <w:multiLevelType w:val="hybridMultilevel"/>
     <w:tmpl w:val="88ACB35C"/>
@@ -14426,7 +15519,7 @@
       </w:rPr>
     </w:lvl>
   </w:abstractNum>
-  <w:abstractNum w:abstractNumId="17" w15:restartNumberingAfterBreak="0">
+  <w:abstractNum w:abstractNumId="18" w15:restartNumberingAfterBreak="0">
     <w:nsid w:val="34BE12B5"/>
     <w:multiLevelType w:val="hybridMultilevel"/>
     <w:tmpl w:val="D47C195C"/>
@@ -14539,7 +15632,7 @@
       </w:rPr>
     </w:lvl>
   </w:abstractNum>
-  <w:abstractNum w:abstractNumId="18" w15:restartNumberingAfterBreak="0">
+  <w:abstractNum w:abstractNumId="19" w15:restartNumberingAfterBreak="0">
     <w:nsid w:val="36CF6920"/>
     <w:multiLevelType w:val="hybridMultilevel"/>
     <w:tmpl w:val="721AAF7C"/>
@@ -14652,7 +15745,7 @@
       </w:rPr>
     </w:lvl>
   </w:abstractNum>
-  <w:abstractNum w:abstractNumId="19" w15:restartNumberingAfterBreak="0">
+  <w:abstractNum w:abstractNumId="20" w15:restartNumberingAfterBreak="0">
     <w:nsid w:val="3FFF4923"/>
     <w:multiLevelType w:val="hybridMultilevel"/>
     <w:tmpl w:val="1D545F00"/>
@@ -14766,7 +15859,7 @@
       </w:rPr>
     </w:lvl>
   </w:abstractNum>
-  <w:abstractNum w:abstractNumId="20" w15:restartNumberingAfterBreak="0">
+  <w:abstractNum w:abstractNumId="21" w15:restartNumberingAfterBreak="0">
     <w:nsid w:val="43990EEE"/>
     <w:multiLevelType w:val="hybridMultilevel"/>
     <w:tmpl w:val="CA745FD8"/>
@@ -14855,7 +15948,7 @@
       </w:pPr>
     </w:lvl>
   </w:abstractNum>
-  <w:abstractNum w:abstractNumId="21" w15:restartNumberingAfterBreak="0">
+  <w:abstractNum w:abstractNumId="22" w15:restartNumberingAfterBreak="0">
     <w:nsid w:val="44A9593F"/>
     <w:multiLevelType w:val="hybridMultilevel"/>
     <w:tmpl w:val="E160CED6"/>
@@ -14946,7 +16039,7 @@
       </w:pPr>
     </w:lvl>
   </w:abstractNum>
-  <w:abstractNum w:abstractNumId="22" w15:restartNumberingAfterBreak="0">
+  <w:abstractNum w:abstractNumId="23" w15:restartNumberingAfterBreak="0">
     <w:nsid w:val="44EF47AF"/>
     <w:multiLevelType w:val="hybridMultilevel"/>
     <w:tmpl w:val="6C7C3EEA"/>
@@ -15032,7 +16125,7 @@
       </w:pPr>
     </w:lvl>
   </w:abstractNum>
-  <w:abstractNum w:abstractNumId="23" w15:restartNumberingAfterBreak="0">
+  <w:abstractNum w:abstractNumId="24" w15:restartNumberingAfterBreak="0">
     <w:nsid w:val="46B00533"/>
     <w:multiLevelType w:val="hybridMultilevel"/>
     <w:tmpl w:val="4B764280"/>
@@ -15146,7 +16239,7 @@
       </w:rPr>
     </w:lvl>
   </w:abstractNum>
-  <w:abstractNum w:abstractNumId="24" w15:restartNumberingAfterBreak="0">
+  <w:abstractNum w:abstractNumId="25" w15:restartNumberingAfterBreak="0">
     <w:nsid w:val="47567422"/>
     <w:multiLevelType w:val="hybridMultilevel"/>
     <w:tmpl w:val="0BB2213C"/>
@@ -15259,7 +16352,7 @@
       </w:rPr>
     </w:lvl>
   </w:abstractNum>
-  <w:abstractNum w:abstractNumId="25" w15:restartNumberingAfterBreak="0">
+  <w:abstractNum w:abstractNumId="26" w15:restartNumberingAfterBreak="0">
     <w:nsid w:val="4A0C7F58"/>
     <w:multiLevelType w:val="hybridMultilevel"/>
     <w:tmpl w:val="4AC28516"/>
@@ -15373,7 +16466,7 @@
       </w:rPr>
     </w:lvl>
   </w:abstractNum>
-  <w:abstractNum w:abstractNumId="26" w15:restartNumberingAfterBreak="0">
+  <w:abstractNum w:abstractNumId="27" w15:restartNumberingAfterBreak="0">
     <w:nsid w:val="4BB93339"/>
     <w:multiLevelType w:val="hybridMultilevel"/>
     <w:tmpl w:val="7C80976E"/>
@@ -15486,7 +16579,7 @@
       </w:rPr>
     </w:lvl>
   </w:abstractNum>
-  <w:abstractNum w:abstractNumId="27" w15:restartNumberingAfterBreak="0">
+  <w:abstractNum w:abstractNumId="28" w15:restartNumberingAfterBreak="0">
     <w:nsid w:val="4C291453"/>
     <w:multiLevelType w:val="hybridMultilevel"/>
     <w:tmpl w:val="B17C5CAC"/>
@@ -15600,7 +16693,7 @@
       </w:rPr>
     </w:lvl>
   </w:abstractNum>
-  <w:abstractNum w:abstractNumId="28" w15:restartNumberingAfterBreak="0">
+  <w:abstractNum w:abstractNumId="29" w15:restartNumberingAfterBreak="0">
     <w:nsid w:val="50965598"/>
     <w:multiLevelType w:val="hybridMultilevel"/>
     <w:tmpl w:val="EBC223AA"/>
@@ -15713,7 +16806,7 @@
       </w:rPr>
     </w:lvl>
   </w:abstractNum>
-  <w:abstractNum w:abstractNumId="29" w15:restartNumberingAfterBreak="0">
+  <w:abstractNum w:abstractNumId="30" w15:restartNumberingAfterBreak="0">
     <w:nsid w:val="52350A77"/>
     <w:multiLevelType w:val="hybridMultilevel"/>
     <w:tmpl w:val="543C13F4"/>
@@ -15826,7 +16919,7 @@
       </w:rPr>
     </w:lvl>
   </w:abstractNum>
-  <w:abstractNum w:abstractNumId="30" w15:restartNumberingAfterBreak="0">
+  <w:abstractNum w:abstractNumId="31" w15:restartNumberingAfterBreak="0">
     <w:nsid w:val="54BB5693"/>
     <w:multiLevelType w:val="hybridMultilevel"/>
     <w:tmpl w:val="0E845F58"/>
@@ -15940,7 +17033,7 @@
       </w:rPr>
     </w:lvl>
   </w:abstractNum>
-  <w:abstractNum w:abstractNumId="31" w15:restartNumberingAfterBreak="0">
+  <w:abstractNum w:abstractNumId="32" w15:restartNumberingAfterBreak="0">
     <w:nsid w:val="54CA0CA9"/>
     <w:multiLevelType w:val="hybridMultilevel"/>
     <w:tmpl w:val="E44CBC7A"/>
@@ -16053,7 +17146,7 @@
       </w:rPr>
     </w:lvl>
   </w:abstractNum>
-  <w:abstractNum w:abstractNumId="32" w15:restartNumberingAfterBreak="0">
+  <w:abstractNum w:abstractNumId="33" w15:restartNumberingAfterBreak="0">
     <w:nsid w:val="55AB49E2"/>
     <w:multiLevelType w:val="hybridMultilevel"/>
     <w:tmpl w:val="52341E18"/>
@@ -16167,7 +17260,7 @@
       </w:rPr>
     </w:lvl>
   </w:abstractNum>
-  <w:abstractNum w:abstractNumId="33" w15:restartNumberingAfterBreak="0">
+  <w:abstractNum w:abstractNumId="34" w15:restartNumberingAfterBreak="0">
     <w:nsid w:val="5AF11C0F"/>
     <w:multiLevelType w:val="hybridMultilevel"/>
     <w:tmpl w:val="6994B53E"/>
@@ -16281,7 +17374,7 @@
       </w:rPr>
     </w:lvl>
   </w:abstractNum>
-  <w:abstractNum w:abstractNumId="34" w15:restartNumberingAfterBreak="0">
+  <w:abstractNum w:abstractNumId="35" w15:restartNumberingAfterBreak="0">
     <w:nsid w:val="5B39711D"/>
     <w:multiLevelType w:val="multilevel"/>
     <w:tmpl w:val="040C001F"/>
@@ -16367,7 +17460,120 @@
       </w:pPr>
     </w:lvl>
   </w:abstractNum>
-  <w:abstractNum w:abstractNumId="35" w15:restartNumberingAfterBreak="0">
+  <w:abstractNum w:abstractNumId="36" w15:restartNumberingAfterBreak="0">
+    <w:nsid w:val="653A3C93"/>
+    <w:multiLevelType w:val="hybridMultilevel"/>
+    <w:tmpl w:val="EF42782A"/>
+    <w:lvl w:ilvl="0" w:tplc="04090001">
+      <w:start w:val="1"/>
+      <w:numFmt w:val="bullet"/>
+      <w:lvlText w:val=""/>
+      <w:lvlJc w:val="left"/>
+      <w:pPr>
+        <w:ind w:left="1146" w:hanging="360"/>
+      </w:pPr>
+      <w:rPr>
+        <w:rFonts w:ascii="Symbol" w:hAnsi="Symbol" w:hint="default"/>
+      </w:rPr>
+    </w:lvl>
+    <w:lvl w:ilvl="1" w:tplc="04090003" w:tentative="1">
+      <w:start w:val="1"/>
+      <w:numFmt w:val="bullet"/>
+      <w:lvlText w:val="o"/>
+      <w:lvlJc w:val="left"/>
+      <w:pPr>
+        <w:ind w:left="1866" w:hanging="360"/>
+      </w:pPr>
+      <w:rPr>
+        <w:rFonts w:ascii="Courier New" w:hAnsi="Courier New" w:cs="Courier New" w:hint="default"/>
+      </w:rPr>
+    </w:lvl>
+    <w:lvl w:ilvl="2" w:tplc="04090005" w:tentative="1">
+      <w:start w:val="1"/>
+      <w:numFmt w:val="bullet"/>
+      <w:lvlText w:val=""/>
+      <w:lvlJc w:val="left"/>
+      <w:pPr>
+        <w:ind w:left="2586" w:hanging="360"/>
+      </w:pPr>
+      <w:rPr>
+        <w:rFonts w:ascii="Wingdings" w:hAnsi="Wingdings" w:hint="default"/>
+      </w:rPr>
+    </w:lvl>
+    <w:lvl w:ilvl="3" w:tplc="04090001" w:tentative="1">
+      <w:start w:val="1"/>
+      <w:numFmt w:val="bullet"/>
+      <w:lvlText w:val=""/>
+      <w:lvlJc w:val="left"/>
+      <w:pPr>
+        <w:ind w:left="3306" w:hanging="360"/>
+      </w:pPr>
+      <w:rPr>
+        <w:rFonts w:ascii="Symbol" w:hAnsi="Symbol" w:hint="default"/>
+      </w:rPr>
+    </w:lvl>
+    <w:lvl w:ilvl="4" w:tplc="04090003" w:tentative="1">
+      <w:start w:val="1"/>
+      <w:numFmt w:val="bullet"/>
+      <w:lvlText w:val="o"/>
+      <w:lvlJc w:val="left"/>
+      <w:pPr>
+        <w:ind w:left="4026" w:hanging="360"/>
+      </w:pPr>
+      <w:rPr>
+        <w:rFonts w:ascii="Courier New" w:hAnsi="Courier New" w:cs="Courier New" w:hint="default"/>
+      </w:rPr>
+    </w:lvl>
+    <w:lvl w:ilvl="5" w:tplc="04090005" w:tentative="1">
+      <w:start w:val="1"/>
+      <w:numFmt w:val="bullet"/>
+      <w:lvlText w:val=""/>
+      <w:lvlJc w:val="left"/>
+      <w:pPr>
+        <w:ind w:left="4746" w:hanging="360"/>
+      </w:pPr>
+      <w:rPr>
+        <w:rFonts w:ascii="Wingdings" w:hAnsi="Wingdings" w:hint="default"/>
+      </w:rPr>
+    </w:lvl>
+    <w:lvl w:ilvl="6" w:tplc="04090001" w:tentative="1">
+      <w:start w:val="1"/>
+      <w:numFmt w:val="bullet"/>
+      <w:lvlText w:val=""/>
+      <w:lvlJc w:val="left"/>
+      <w:pPr>
+        <w:ind w:left="5466" w:hanging="360"/>
+      </w:pPr>
+      <w:rPr>
+        <w:rFonts w:ascii="Symbol" w:hAnsi="Symbol" w:hint="default"/>
+      </w:rPr>
+    </w:lvl>
+    <w:lvl w:ilvl="7" w:tplc="04090003" w:tentative="1">
+      <w:start w:val="1"/>
+      <w:numFmt w:val="bullet"/>
+      <w:lvlText w:val="o"/>
+      <w:lvlJc w:val="left"/>
+      <w:pPr>
+        <w:ind w:left="6186" w:hanging="360"/>
+      </w:pPr>
+      <w:rPr>
+        <w:rFonts w:ascii="Courier New" w:hAnsi="Courier New" w:cs="Courier New" w:hint="default"/>
+      </w:rPr>
+    </w:lvl>
+    <w:lvl w:ilvl="8" w:tplc="04090005" w:tentative="1">
+      <w:start w:val="1"/>
+      <w:numFmt w:val="bullet"/>
+      <w:lvlText w:val=""/>
+      <w:lvlJc w:val="left"/>
+      <w:pPr>
+        <w:ind w:left="6906" w:hanging="360"/>
+      </w:pPr>
+      <w:rPr>
+        <w:rFonts w:ascii="Wingdings" w:hAnsi="Wingdings" w:hint="default"/>
+      </w:rPr>
+    </w:lvl>
+  </w:abstractNum>
+  <w:abstractNum w:abstractNumId="37" w15:restartNumberingAfterBreak="0">
     <w:nsid w:val="71B32045"/>
     <w:multiLevelType w:val="hybridMultilevel"/>
     <w:tmpl w:val="61321AB8"/>
@@ -16480,7 +17686,7 @@
       </w:rPr>
     </w:lvl>
   </w:abstractNum>
-  <w:abstractNum w:abstractNumId="36" w15:restartNumberingAfterBreak="0">
+  <w:abstractNum w:abstractNumId="38" w15:restartNumberingAfterBreak="0">
     <w:nsid w:val="72707129"/>
     <w:multiLevelType w:val="hybridMultilevel"/>
     <w:tmpl w:val="11820C1C"/>
@@ -16593,7 +17799,7 @@
       </w:rPr>
     </w:lvl>
   </w:abstractNum>
-  <w:abstractNum w:abstractNumId="37" w15:restartNumberingAfterBreak="0">
+  <w:abstractNum w:abstractNumId="39" w15:restartNumberingAfterBreak="0">
     <w:nsid w:val="762D5FE4"/>
     <w:multiLevelType w:val="hybridMultilevel"/>
     <w:tmpl w:val="55C86C5E"/>
@@ -16707,7 +17913,7 @@
       </w:rPr>
     </w:lvl>
   </w:abstractNum>
-  <w:abstractNum w:abstractNumId="38" w15:restartNumberingAfterBreak="0">
+  <w:abstractNum w:abstractNumId="40" w15:restartNumberingAfterBreak="0">
     <w:nsid w:val="77A01917"/>
     <w:multiLevelType w:val="hybridMultilevel"/>
     <w:tmpl w:val="561619E6"/>
@@ -16820,7 +18026,7 @@
       </w:rPr>
     </w:lvl>
   </w:abstractNum>
-  <w:abstractNum w:abstractNumId="39" w15:restartNumberingAfterBreak="0">
+  <w:abstractNum w:abstractNumId="41" w15:restartNumberingAfterBreak="0">
     <w:nsid w:val="797729BD"/>
     <w:multiLevelType w:val="hybridMultilevel"/>
     <w:tmpl w:val="C22C969E"/>
@@ -16933,7 +18139,7 @@
       </w:rPr>
     </w:lvl>
   </w:abstractNum>
-  <w:abstractNum w:abstractNumId="40" w15:restartNumberingAfterBreak="0">
+  <w:abstractNum w:abstractNumId="42" w15:restartNumberingAfterBreak="0">
     <w:nsid w:val="7B780388"/>
     <w:multiLevelType w:val="hybridMultilevel"/>
     <w:tmpl w:val="57E46100"/>
@@ -17019,7 +18225,7 @@
       </w:pPr>
     </w:lvl>
   </w:abstractNum>
-  <w:abstractNum w:abstractNumId="41" w15:restartNumberingAfterBreak="0">
+  <w:abstractNum w:abstractNumId="43" w15:restartNumberingAfterBreak="0">
     <w:nsid w:val="7FA1136F"/>
     <w:multiLevelType w:val="hybridMultilevel"/>
     <w:tmpl w:val="846C84EC"/>
@@ -17136,133 +18342,139 @@
     <w:abstractNumId w:val="1"/>
   </w:num>
   <w:num w:numId="2">
-    <w:abstractNumId w:val="24"/>
+    <w:abstractNumId w:val="25"/>
   </w:num>
   <w:num w:numId="3">
-    <w:abstractNumId w:val="40"/>
+    <w:abstractNumId w:val="42"/>
   </w:num>
   <w:num w:numId="4">
-    <w:abstractNumId w:val="11"/>
+    <w:abstractNumId w:val="12"/>
   </w:num>
   <w:num w:numId="5">
-    <w:abstractNumId w:val="9"/>
+    <w:abstractNumId w:val="10"/>
   </w:num>
   <w:num w:numId="6">
     <w:abstractNumId w:val="3"/>
   </w:num>
   <w:num w:numId="7">
-    <w:abstractNumId w:val="36"/>
+    <w:abstractNumId w:val="38"/>
   </w:num>
   <w:num w:numId="8">
-    <w:abstractNumId w:val="7"/>
+    <w:abstractNumId w:val="8"/>
   </w:num>
   <w:num w:numId="9">
-    <w:abstractNumId w:val="15"/>
+    <w:abstractNumId w:val="16"/>
   </w:num>
   <w:num w:numId="10">
-    <w:abstractNumId w:val="13"/>
+    <w:abstractNumId w:val="14"/>
   </w:num>
   <w:num w:numId="11">
     <w:abstractNumId w:val="5"/>
   </w:num>
   <w:num w:numId="12">
-    <w:abstractNumId w:val="39"/>
+    <w:abstractNumId w:val="41"/>
   </w:num>
   <w:num w:numId="13">
-    <w:abstractNumId w:val="28"/>
+    <w:abstractNumId w:val="29"/>
   </w:num>
   <w:num w:numId="14">
     <w:abstractNumId w:val="2"/>
   </w:num>
   <w:num w:numId="15">
-    <w:abstractNumId w:val="14"/>
+    <w:abstractNumId w:val="15"/>
   </w:num>
   <w:num w:numId="16">
-    <w:abstractNumId w:val="20"/>
+    <w:abstractNumId w:val="21"/>
   </w:num>
   <w:num w:numId="17">
-    <w:abstractNumId w:val="17"/>
+    <w:abstractNumId w:val="18"/>
   </w:num>
   <w:num w:numId="18">
-    <w:abstractNumId w:val="22"/>
+    <w:abstractNumId w:val="23"/>
   </w:num>
   <w:num w:numId="19">
-    <w:abstractNumId w:val="37"/>
+    <w:abstractNumId w:val="39"/>
   </w:num>
   <w:num w:numId="20">
-    <w:abstractNumId w:val="21"/>
+    <w:abstractNumId w:val="22"/>
   </w:num>
   <w:num w:numId="21">
     <w:abstractNumId w:val="6"/>
   </w:num>
   <w:num w:numId="22">
-    <w:abstractNumId w:val="29"/>
+    <w:abstractNumId w:val="30"/>
   </w:num>
   <w:num w:numId="23">
-    <w:abstractNumId w:val="35"/>
+    <w:abstractNumId w:val="37"/>
   </w:num>
   <w:num w:numId="24">
-    <w:abstractNumId w:val="38"/>
+    <w:abstractNumId w:val="40"/>
   </w:num>
   <w:num w:numId="25">
-    <w:abstractNumId w:val="27"/>
+    <w:abstractNumId w:val="28"/>
   </w:num>
   <w:num w:numId="26">
-    <w:abstractNumId w:val="10"/>
+    <w:abstractNumId w:val="11"/>
   </w:num>
   <w:num w:numId="27">
+    <w:abstractNumId w:val="32"/>
+  </w:num>
+  <w:num w:numId="28">
+    <w:abstractNumId w:val="19"/>
+  </w:num>
+  <w:num w:numId="29">
+    <w:abstractNumId w:val="13"/>
+  </w:num>
+  <w:num w:numId="30">
+    <w:abstractNumId w:val="24"/>
+  </w:num>
+  <w:num w:numId="31">
+    <w:abstractNumId w:val="17"/>
+  </w:num>
+  <w:num w:numId="32">
     <w:abstractNumId w:val="31"/>
   </w:num>
-  <w:num w:numId="28">
-    <w:abstractNumId w:val="18"/>
-  </w:num>
-  <w:num w:numId="29">
-    <w:abstractNumId w:val="12"/>
-  </w:num>
-  <w:num w:numId="30">
-    <w:abstractNumId w:val="23"/>
-  </w:num>
-  <w:num w:numId="31">
-    <w:abstractNumId w:val="16"/>
-  </w:num>
-  <w:num w:numId="32">
-    <w:abstractNumId w:val="30"/>
-  </w:num>
   <w:num w:numId="33">
-    <w:abstractNumId w:val="25"/>
+    <w:abstractNumId w:val="26"/>
   </w:num>
   <w:num w:numId="34">
-    <w:abstractNumId w:val="33"/>
+    <w:abstractNumId w:val="34"/>
   </w:num>
   <w:num w:numId="35">
-    <w:abstractNumId w:val="41"/>
+    <w:abstractNumId w:val="43"/>
   </w:num>
   <w:num w:numId="36">
-    <w:abstractNumId w:val="19"/>
+    <w:abstractNumId w:val="20"/>
   </w:num>
   <w:num w:numId="37">
-    <w:abstractNumId w:val="32"/>
+    <w:abstractNumId w:val="33"/>
   </w:num>
   <w:num w:numId="38">
     <w:abstractNumId w:val="0"/>
   </w:num>
   <w:num w:numId="39">
-    <w:abstractNumId w:val="26"/>
+    <w:abstractNumId w:val="27"/>
   </w:num>
   <w:num w:numId="40">
-    <w:abstractNumId w:val="34"/>
+    <w:abstractNumId w:val="35"/>
   </w:num>
   <w:num w:numId="41">
-    <w:abstractNumId w:val="8"/>
+    <w:abstractNumId w:val="9"/>
   </w:num>
   <w:num w:numId="42">
     <w:abstractNumId w:val="4"/>
+  </w:num>
+  <w:num w:numId="43">
+    <w:abstractNumId w:val="7"/>
+  </w:num>
+  <w:num w:numId="44">
+    <w:abstractNumId w:val="36"/>
   </w:num>
 </w:numbering>
 </file>
 
 <file path=word/styles.xml><?xml version="1.0" encoding="utf-8"?>
-<w:styles xmlns:mc="http://schemas.openxmlformats.org/markup-compatibility/2006" xmlns:r="http://schemas.openxmlformats.org/officeDocument/2006/relationships" xmlns:w="http://schemas.openxmlformats.org/wordprocessingml/2006/main" xmlns:w14="http://schemas.microsoft.com/office/word/2010/wordml" xmlns:w15="http://schemas.microsoft.com/office/word/2012/wordml" xmlns:w16cid="http://schemas.microsoft.com/office/word/2016/wordml/cid" xmlns:w16se="http://schemas.microsoft.com/office/word/2015/wordml/symex" mc:Ignorable="w14 w15 w16se w16cid">
+<w:styles xmlns:mc="http://schemas.openxmlformats.org/markup-compatibility/2006" xmlns:r="http://schemas.openxmlformats.org/officeDocument/2006/relationships" xmlns:w="http://schemas.openxmlformats.org/wordprocessingml/2006/main" xmlns:w14="http://schemas.microsoft.com/office/word/2010/wordml" xmlns:w15="http://schemas.microsoft.com/office/word/2012/wordml" xmlns:w16cex="http://schemas.microsoft.com/office/word/2018/wordml/cex" xmlns:w16cid="http://schemas.microsoft.com/office/word/2016/wordml/cid" xmlns:w16="http://schemas.microsoft.com/office/word/2018/wordml" xmlns:w16se="http://schemas.microsoft.com/office/word/2015/wordml/symex" mc:Ignorable="w14 w15 w16se w16cid w16 w16cex">
   <w:docDefaults>
     <w:rPrDefault>
       <w:rPr>
@@ -17713,6 +18925,7 @@
   <w:style w:type="character" w:default="1" w:styleId="DefaultParagraphFont">
     <w:name w:val="Default Paragraph Font"/>
     <w:uiPriority w:val="1"/>
+    <w:semiHidden/>
     <w:unhideWhenUsed/>
   </w:style>
   <w:style w:type="table" w:default="1" w:styleId="TableNormal">

</xml_diff>

<commit_message>
add rapport virsion final
</commit_message>
<xml_diff>
--- a/projetJava.docx
+++ b/projetJava.docx
@@ -1,6 +1,6 @@
 
 <file path=word/document.xml><?xml version="1.0" encoding="utf-8"?>
-<w:document xmlns:wpc="http://schemas.microsoft.com/office/word/2010/wordprocessingCanvas" xmlns:mc="http://schemas.openxmlformats.org/markup-compatibility/2006" xmlns:o="urn:schemas-microsoft-com:office:office" xmlns:r="http://schemas.openxmlformats.org/officeDocument/2006/relationships" xmlns:m="http://schemas.openxmlformats.org/officeDocument/2006/math" xmlns:v="urn:schemas-microsoft-com:vml" xmlns:wp14="http://schemas.microsoft.com/office/word/2010/wordprocessingDrawing" xmlns:wp="http://schemas.openxmlformats.org/drawingml/2006/wordprocessingDrawing" xmlns:w10="urn:schemas-microsoft-com:office:word" xmlns:w="http://schemas.openxmlformats.org/wordprocessingml/2006/main" xmlns:w14="http://schemas.microsoft.com/office/word/2010/wordml" xmlns:wpg="http://schemas.microsoft.com/office/word/2010/wordprocessingGroup" xmlns:wpi="http://schemas.microsoft.com/office/word/2010/wordprocessingInk" xmlns:wne="http://schemas.microsoft.com/office/word/2006/wordml" xmlns:wps="http://schemas.microsoft.com/office/word/2010/wordprocessingShape" mc:Ignorable="w14 wp14">
+<w:document xmlns:wpc="http://schemas.microsoft.com/office/word/2010/wordprocessingCanvas" xmlns:cx="http://schemas.microsoft.com/office/drawing/2014/chartex" xmlns:cx1="http://schemas.microsoft.com/office/drawing/2015/9/8/chartex" xmlns:cx2="http://schemas.microsoft.com/office/drawing/2015/10/21/chartex" xmlns:cx3="http://schemas.microsoft.com/office/drawing/2016/5/9/chartex" xmlns:cx4="http://schemas.microsoft.com/office/drawing/2016/5/10/chartex" xmlns:cx5="http://schemas.microsoft.com/office/drawing/2016/5/11/chartex" xmlns:cx6="http://schemas.microsoft.com/office/drawing/2016/5/12/chartex" xmlns:cx7="http://schemas.microsoft.com/office/drawing/2016/5/13/chartex" xmlns:cx8="http://schemas.microsoft.com/office/drawing/2016/5/14/chartex" xmlns:mc="http://schemas.openxmlformats.org/markup-compatibility/2006" xmlns:aink="http://schemas.microsoft.com/office/drawing/2016/ink" xmlns:am3d="http://schemas.microsoft.com/office/drawing/2017/model3d" xmlns:o="urn:schemas-microsoft-com:office:office" xmlns:r="http://schemas.openxmlformats.org/officeDocument/2006/relationships" xmlns:m="http://schemas.openxmlformats.org/officeDocument/2006/math" xmlns:v="urn:schemas-microsoft-com:vml" xmlns:wp14="http://schemas.microsoft.com/office/word/2010/wordprocessingDrawing" xmlns:wp="http://schemas.openxmlformats.org/drawingml/2006/wordprocessingDrawing" xmlns:w10="urn:schemas-microsoft-com:office:word" xmlns:w="http://schemas.openxmlformats.org/wordprocessingml/2006/main" xmlns:w14="http://schemas.microsoft.com/office/word/2010/wordml" xmlns:w15="http://schemas.microsoft.com/office/word/2012/wordml" xmlns:w16cex="http://schemas.microsoft.com/office/word/2018/wordml/cex" xmlns:w16cid="http://schemas.microsoft.com/office/word/2016/wordml/cid" xmlns:w16="http://schemas.microsoft.com/office/word/2018/wordml" xmlns:w16se="http://schemas.microsoft.com/office/word/2015/wordml/symex" xmlns:wpg="http://schemas.microsoft.com/office/word/2010/wordprocessingGroup" xmlns:wpi="http://schemas.microsoft.com/office/word/2010/wordprocessingInk" xmlns:wne="http://schemas.microsoft.com/office/word/2006/wordml" xmlns:wps="http://schemas.microsoft.com/office/word/2010/wordprocessingShape" mc:Ignorable="w14 w15 w16se w16cid w16 w16cex wp14">
   <w:body>
     <w:p>
       <w:pPr>
@@ -17,7 +17,7 @@
           <w:lang w:val="en-US" w:eastAsia="en-US"/>
         </w:rPr>
         <w:drawing>
-          <wp:anchor distT="0" distB="0" distL="114300" distR="114300" simplePos="0" relativeHeight="251693056" behindDoc="1" locked="0" layoutInCell="1" allowOverlap="1" wp14:anchorId="0D7A8A94" wp14:editId="41AFAE4A">
+          <wp:anchor distT="0" distB="0" distL="114300" distR="114300" simplePos="0" relativeHeight="251693056" behindDoc="1" locked="0" layoutInCell="1" allowOverlap="1" wp14:anchorId="268062B3" wp14:editId="265721B4">
             <wp:simplePos x="0" y="0"/>
             <wp:positionH relativeFrom="margin">
               <wp:posOffset>-137795</wp:posOffset>
@@ -40,7 +40,7 @@
                     <pic:cNvPicPr/>
                   </pic:nvPicPr>
                   <pic:blipFill>
-                    <a:blip r:embed="rId9" cstate="print">
+                    <a:blip r:embed="rId8" cstate="print">
                       <a:extLst>
                         <a:ext uri="{28A0092B-C50C-407E-A947-70E740481C1C}">
                           <a14:useLocalDpi xmlns:a14="http://schemas.microsoft.com/office/drawing/2010/main" val="0"/>
@@ -80,7 +80,7 @@
           <w:lang w:val="en-US" w:eastAsia="en-US"/>
         </w:rPr>
         <w:drawing>
-          <wp:anchor distT="0" distB="0" distL="114300" distR="114300" simplePos="0" relativeHeight="251692032" behindDoc="1" locked="0" layoutInCell="1" allowOverlap="1" wp14:anchorId="63129BE2" wp14:editId="1710377D">
+          <wp:anchor distT="0" distB="0" distL="114300" distR="114300" simplePos="0" relativeHeight="251692032" behindDoc="1" locked="0" layoutInCell="1" allowOverlap="1" wp14:anchorId="77B4C476" wp14:editId="6CE1ED68">
             <wp:simplePos x="0" y="0"/>
             <wp:positionH relativeFrom="page">
               <wp:posOffset>6431280</wp:posOffset>
@@ -103,7 +103,7 @@
                     <pic:cNvPicPr/>
                   </pic:nvPicPr>
                   <pic:blipFill>
-                    <a:blip r:embed="rId10" cstate="print">
+                    <a:blip r:embed="rId9" cstate="print">
                       <a:extLst>
                         <a:ext uri="{28A0092B-C50C-407E-A947-70E740481C1C}">
                           <a14:useLocalDpi xmlns:a14="http://schemas.microsoft.com/office/drawing/2010/main" val="0"/>
@@ -171,7 +171,7 @@
             <mc:AlternateContent>
               <mc:Choice Requires="wps">
                 <w:drawing>
-                  <wp:anchor distT="0" distB="0" distL="114300" distR="114300" simplePos="0" relativeHeight="251668480" behindDoc="1" locked="0" layoutInCell="1" allowOverlap="1" wp14:anchorId="06F250A1" wp14:editId="190BDD5F">
+                  <wp:anchor distT="0" distB="0" distL="114300" distR="114300" simplePos="0" relativeHeight="251668480" behindDoc="1" locked="0" layoutInCell="1" allowOverlap="1" wp14:anchorId="325DA971" wp14:editId="4E3A14DD">
                     <wp:simplePos x="0" y="0"/>
                     <wp:positionH relativeFrom="column">
                       <wp:posOffset>-899795</wp:posOffset>
@@ -235,9 +235,9 @@
                   </wp:anchor>
                 </w:drawing>
               </mc:Choice>
-              <mc:Fallback xmlns:w16se="http://schemas.microsoft.com/office/word/2015/wordml/symex" xmlns:w16="http://schemas.microsoft.com/office/word/2018/wordml" xmlns:w16cid="http://schemas.microsoft.com/office/word/2016/wordml/cid" xmlns:w16cex="http://schemas.microsoft.com/office/word/2018/wordml/cex" xmlns:w15="http://schemas.microsoft.com/office/word/2012/wordml" xmlns:am3d="http://schemas.microsoft.com/office/drawing/2017/model3d" xmlns:aink="http://schemas.microsoft.com/office/drawing/2016/ink" xmlns:cx8="http://schemas.microsoft.com/office/drawing/2016/5/14/chartex" xmlns:cx7="http://schemas.microsoft.com/office/drawing/2016/5/13/chartex" xmlns:cx6="http://schemas.microsoft.com/office/drawing/2016/5/12/chartex" xmlns:cx5="http://schemas.microsoft.com/office/drawing/2016/5/11/chartex" xmlns:cx4="http://schemas.microsoft.com/office/drawing/2016/5/10/chartex" xmlns:cx3="http://schemas.microsoft.com/office/drawing/2016/5/9/chartex" xmlns:cx2="http://schemas.microsoft.com/office/drawing/2015/10/21/chartex" xmlns:cx1="http://schemas.microsoft.com/office/drawing/2015/9/8/chartex" xmlns:cx="http://schemas.microsoft.com/office/drawing/2014/chartex">
+              <mc:Fallback>
                 <w:pict>
-                  <v:rect w14:anchorId="50E0CA0D" id="Rectangle 40" o:spid="_x0000_s1026" style="position:absolute;margin-left:-70.85pt;margin-top:-77.6pt;width:49.5pt;height:862pt;z-index:-251648000;visibility:visible;mso-wrap-style:square;mso-width-percent:0;mso-wrap-distance-left:9pt;mso-wrap-distance-top:0;mso-wrap-distance-right:9pt;mso-wrap-distance-bottom:0;mso-position-horizontal:absolute;mso-position-horizontal-relative:text;mso-position-vertical:absolute;mso-position-vertical-relative:text;mso-width-percent:0;mso-width-relative:margin;v-text-anchor:middle" o:gfxdata="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" fillcolor="#205867 [1608]" stroked="f">
+                  <v:rect w14:anchorId="402DF060" id="Rectangle 40" o:spid="_x0000_s1026" style="position:absolute;margin-left:-70.85pt;margin-top:-77.6pt;width:49.5pt;height:862pt;z-index:-251648000;visibility:visible;mso-wrap-style:square;mso-width-percent:0;mso-wrap-distance-left:9pt;mso-wrap-distance-top:0;mso-wrap-distance-right:9pt;mso-wrap-distance-bottom:0;mso-position-horizontal:absolute;mso-position-horizontal-relative:text;mso-position-vertical:absolute;mso-position-vertical-relative:text;mso-width-percent:0;mso-width-relative:margin;v-text-anchor:middle" o:gfxdata="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" fillcolor="#205867 [1608]" stroked="f">
                     <v:fill opacity="32896f"/>
                   </v:rect>
                 </w:pict>
@@ -254,7 +254,7 @@
             <mc:AlternateContent>
               <mc:Choice Requires="wps">
                 <w:drawing>
-                  <wp:anchor distT="118745" distB="118745" distL="114300" distR="114300" simplePos="0" relativeHeight="251672576" behindDoc="0" locked="0" layoutInCell="0" allowOverlap="1" wp14:anchorId="773857C8" wp14:editId="478C7E6E">
+                  <wp:anchor distT="118745" distB="118745" distL="114300" distR="114300" simplePos="0" relativeHeight="251672576" behindDoc="0" locked="0" layoutInCell="0" allowOverlap="1" wp14:anchorId="253F40B2" wp14:editId="06A1C169">
                     <wp:simplePos x="0" y="0"/>
                     <wp:positionH relativeFrom="column">
                       <wp:posOffset>708660</wp:posOffset>
@@ -383,9 +383,9 @@
                   </wp:anchor>
                 </w:drawing>
               </mc:Choice>
-              <mc:Fallback xmlns:w16se="http://schemas.microsoft.com/office/word/2015/wordml/symex" xmlns:w16="http://schemas.microsoft.com/office/word/2018/wordml" xmlns:w16cid="http://schemas.microsoft.com/office/word/2016/wordml/cid" xmlns:w16cex="http://schemas.microsoft.com/office/word/2018/wordml/cex" xmlns:w15="http://schemas.microsoft.com/office/word/2012/wordml" xmlns:am3d="http://schemas.microsoft.com/office/drawing/2017/model3d" xmlns:aink="http://schemas.microsoft.com/office/drawing/2016/ink" xmlns:cx8="http://schemas.microsoft.com/office/drawing/2016/5/14/chartex" xmlns:cx7="http://schemas.microsoft.com/office/drawing/2016/5/13/chartex" xmlns:cx6="http://schemas.microsoft.com/office/drawing/2016/5/12/chartex" xmlns:cx5="http://schemas.microsoft.com/office/drawing/2016/5/11/chartex" xmlns:cx4="http://schemas.microsoft.com/office/drawing/2016/5/10/chartex" xmlns:cx3="http://schemas.microsoft.com/office/drawing/2016/5/9/chartex" xmlns:cx2="http://schemas.microsoft.com/office/drawing/2015/10/21/chartex" xmlns:cx1="http://schemas.microsoft.com/office/drawing/2015/9/8/chartex" xmlns:cx="http://schemas.microsoft.com/office/drawing/2014/chartex">
+              <mc:Fallback>
                 <w:pict>
-                  <v:shapetype w14:anchorId="773857C8" id="_x0000_t202" coordsize="21600,21600" o:spt="202" path="m,l,21600r21600,l21600,xe">
+                  <v:shapetype w14:anchorId="253F40B2" id="_x0000_t202" coordsize="21600,21600" o:spt="202" path="m,l,21600r21600,l21600,xe">
                     <v:stroke joinstyle="miter"/>
                     <v:path gradientshapeok="t" o:connecttype="rect"/>
                   </v:shapetype>
@@ -487,7 +487,7 @@
             <mc:AlternateContent>
               <mc:Choice Requires="wps">
                 <w:drawing>
-                  <wp:anchor distT="0" distB="0" distL="114300" distR="114300" simplePos="0" relativeHeight="251681792" behindDoc="0" locked="0" layoutInCell="1" allowOverlap="1" wp14:anchorId="73DB15A7" wp14:editId="36DAA3C0">
+                  <wp:anchor distT="0" distB="0" distL="114300" distR="114300" simplePos="0" relativeHeight="251681792" behindDoc="0" locked="0" layoutInCell="1" allowOverlap="1" wp14:anchorId="06859D55" wp14:editId="4EF18498">
                     <wp:simplePos x="0" y="0"/>
                     <wp:positionH relativeFrom="column">
                       <wp:posOffset>1603375</wp:posOffset>
@@ -615,9 +615,9 @@
                   </wp:anchor>
                 </w:drawing>
               </mc:Choice>
-              <mc:Fallback xmlns:w16se="http://schemas.microsoft.com/office/word/2015/wordml/symex" xmlns:w16="http://schemas.microsoft.com/office/word/2018/wordml" xmlns:w16cid="http://schemas.microsoft.com/office/word/2016/wordml/cid" xmlns:w16cex="http://schemas.microsoft.com/office/word/2018/wordml/cex" xmlns:w15="http://schemas.microsoft.com/office/word/2012/wordml" xmlns:am3d="http://schemas.microsoft.com/office/drawing/2017/model3d" xmlns:aink="http://schemas.microsoft.com/office/drawing/2016/ink" xmlns:cx8="http://schemas.microsoft.com/office/drawing/2016/5/14/chartex" xmlns:cx7="http://schemas.microsoft.com/office/drawing/2016/5/13/chartex" xmlns:cx6="http://schemas.microsoft.com/office/drawing/2016/5/12/chartex" xmlns:cx5="http://schemas.microsoft.com/office/drawing/2016/5/11/chartex" xmlns:cx4="http://schemas.microsoft.com/office/drawing/2016/5/10/chartex" xmlns:cx3="http://schemas.microsoft.com/office/drawing/2016/5/9/chartex" xmlns:cx2="http://schemas.microsoft.com/office/drawing/2015/10/21/chartex" xmlns:cx1="http://schemas.microsoft.com/office/drawing/2015/9/8/chartex" xmlns:cx="http://schemas.microsoft.com/office/drawing/2014/chartex">
+              <mc:Fallback>
                 <w:pict>
-                  <v:shape w14:anchorId="73DB15A7" id="Zone de texte 4" o:spid="_x0000_s1027" type="#_x0000_t202" style="position:absolute;margin-left:126.25pt;margin-top:154.6pt;width:234.85pt;height:48.85pt;z-index:251681792;visibility:visible;mso-wrap-style:square;mso-height-percent:0;mso-wrap-distance-left:9pt;mso-wrap-distance-top:0;mso-wrap-distance-right:9pt;mso-wrap-distance-bottom:0;mso-position-horizontal:absolute;mso-position-horizontal-relative:text;mso-position-vertical:absolute;mso-position-vertical-relative:text;mso-height-percent:0;mso-height-relative:margin;v-text-anchor:top" o:gfxdata="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" fillcolor="white [3201]" stroked="f" strokeweight=".5pt">
+                  <v:shape w14:anchorId="06859D55" id="Zone de texte 4" o:spid="_x0000_s1027" type="#_x0000_t202" style="position:absolute;margin-left:126.25pt;margin-top:154.6pt;width:234.85pt;height:48.85pt;z-index:251681792;visibility:visible;mso-wrap-style:square;mso-height-percent:0;mso-wrap-distance-left:9pt;mso-wrap-distance-top:0;mso-wrap-distance-right:9pt;mso-wrap-distance-bottom:0;mso-position-horizontal:absolute;mso-position-horizontal-relative:text;mso-position-vertical:absolute;mso-position-vertical-relative:text;mso-height-percent:0;mso-height-relative:margin;v-text-anchor:top" o:gfxdata="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" fillcolor="white [3201]" stroked="f" strokeweight=".5pt">
                     <v:textbox>
                       <w:txbxContent>
                         <w:p>
@@ -715,7 +715,7 @@
             <mc:AlternateContent>
               <mc:Choice Requires="wps">
                 <w:drawing>
-                  <wp:anchor distT="0" distB="0" distL="114300" distR="114300" simplePos="0" relativeHeight="251663360" behindDoc="0" locked="0" layoutInCell="1" allowOverlap="1" wp14:anchorId="7CC8CECB" wp14:editId="3EB23DFA">
+                  <wp:anchor distT="0" distB="0" distL="114300" distR="114300" simplePos="0" relativeHeight="251663360" behindDoc="0" locked="0" layoutInCell="1" allowOverlap="1" wp14:anchorId="22789655" wp14:editId="072C0FED">
                     <wp:simplePos x="0" y="0"/>
                     <wp:positionH relativeFrom="column">
                       <wp:posOffset>-103505</wp:posOffset>
@@ -901,9 +901,9 @@
                   </wp:anchor>
                 </w:drawing>
               </mc:Choice>
-              <mc:Fallback xmlns:w16se="http://schemas.microsoft.com/office/word/2015/wordml/symex" xmlns:w16="http://schemas.microsoft.com/office/word/2018/wordml" xmlns:w16cid="http://schemas.microsoft.com/office/word/2016/wordml/cid" xmlns:w16cex="http://schemas.microsoft.com/office/word/2018/wordml/cex" xmlns:w15="http://schemas.microsoft.com/office/word/2012/wordml" xmlns:am3d="http://schemas.microsoft.com/office/drawing/2017/model3d" xmlns:aink="http://schemas.microsoft.com/office/drawing/2016/ink" xmlns:cx8="http://schemas.microsoft.com/office/drawing/2016/5/14/chartex" xmlns:cx7="http://schemas.microsoft.com/office/drawing/2016/5/13/chartex" xmlns:cx6="http://schemas.microsoft.com/office/drawing/2016/5/12/chartex" xmlns:cx5="http://schemas.microsoft.com/office/drawing/2016/5/11/chartex" xmlns:cx4="http://schemas.microsoft.com/office/drawing/2016/5/10/chartex" xmlns:cx3="http://schemas.microsoft.com/office/drawing/2016/5/9/chartex" xmlns:cx2="http://schemas.microsoft.com/office/drawing/2015/10/21/chartex" xmlns:cx1="http://schemas.microsoft.com/office/drawing/2015/9/8/chartex" xmlns:cx="http://schemas.microsoft.com/office/drawing/2014/chartex">
+              <mc:Fallback>
                 <w:pict>
-                  <v:shape w14:anchorId="7CC8CECB" id="Zone de texte 1" o:spid="_x0000_s1028" type="#_x0000_t202" style="position:absolute;margin-left:-8.15pt;margin-top:226.2pt;width:506.65pt;height:128.4pt;z-index:251663360;visibility:visible;mso-wrap-style:square;mso-width-percent:0;mso-height-percent:0;mso-wrap-distance-left:9pt;mso-wrap-distance-top:0;mso-wrap-distance-right:9pt;mso-wrap-distance-bottom:0;mso-position-horizontal:absolute;mso-position-horizontal-relative:text;mso-position-vertical:absolute;mso-position-vertical-relative:text;mso-width-percent:0;mso-height-percent:0;mso-width-relative:margin;mso-height-relative:margin;v-text-anchor:top" o:gfxdata="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" filled="f" stroked="f">
+                  <v:shape w14:anchorId="22789655" id="Zone de texte 1" o:spid="_x0000_s1028" type="#_x0000_t202" style="position:absolute;margin-left:-8.15pt;margin-top:226.2pt;width:506.65pt;height:128.4pt;z-index:251663360;visibility:visible;mso-wrap-style:square;mso-width-percent:0;mso-height-percent:0;mso-wrap-distance-left:9pt;mso-wrap-distance-top:0;mso-wrap-distance-right:9pt;mso-wrap-distance-bottom:0;mso-position-horizontal:absolute;mso-position-horizontal-relative:text;mso-position-vertical:absolute;mso-position-vertical-relative:text;mso-width-percent:0;mso-height-percent:0;mso-width-relative:margin;mso-height-relative:margin;v-text-anchor:top" o:gfxdata="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" filled="f" stroked="f">
                     <v:textbox>
                       <w:txbxContent>
                         <w:p>
@@ -1041,7 +1041,7 @@
             <mc:AlternateContent>
               <mc:Choice Requires="wps">
                 <w:drawing>
-                  <wp:anchor distT="118745" distB="118745" distL="114300" distR="114300" simplePos="0" relativeHeight="251665408" behindDoc="0" locked="0" layoutInCell="0" allowOverlap="1" wp14:anchorId="57007FF4" wp14:editId="49398F34">
+                  <wp:anchor distT="118745" distB="118745" distL="114300" distR="114300" simplePos="0" relativeHeight="251665408" behindDoc="0" locked="0" layoutInCell="0" allowOverlap="1" wp14:anchorId="406BB0CB" wp14:editId="7E6A3056">
                     <wp:simplePos x="0" y="0"/>
                     <wp:positionH relativeFrom="column">
                       <wp:posOffset>794566</wp:posOffset>
@@ -1176,9 +1176,9 @@
                   </wp:anchor>
                 </w:drawing>
               </mc:Choice>
-              <mc:Fallback xmlns:w16se="http://schemas.microsoft.com/office/word/2015/wordml/symex" xmlns:w16="http://schemas.microsoft.com/office/word/2018/wordml" xmlns:w16cid="http://schemas.microsoft.com/office/word/2016/wordml/cid" xmlns:w16cex="http://schemas.microsoft.com/office/word/2018/wordml/cex" xmlns:w15="http://schemas.microsoft.com/office/word/2012/wordml" xmlns:am3d="http://schemas.microsoft.com/office/drawing/2017/model3d" xmlns:aink="http://schemas.microsoft.com/office/drawing/2016/ink" xmlns:cx8="http://schemas.microsoft.com/office/drawing/2016/5/14/chartex" xmlns:cx7="http://schemas.microsoft.com/office/drawing/2016/5/13/chartex" xmlns:cx6="http://schemas.microsoft.com/office/drawing/2016/5/12/chartex" xmlns:cx5="http://schemas.microsoft.com/office/drawing/2016/5/11/chartex" xmlns:cx4="http://schemas.microsoft.com/office/drawing/2016/5/10/chartex" xmlns:cx3="http://schemas.microsoft.com/office/drawing/2016/5/9/chartex" xmlns:cx2="http://schemas.microsoft.com/office/drawing/2015/10/21/chartex" xmlns:cx1="http://schemas.microsoft.com/office/drawing/2015/9/8/chartex" xmlns:cx="http://schemas.microsoft.com/office/drawing/2014/chartex">
+              <mc:Fallback>
                 <w:pict>
-                  <v:shape w14:anchorId="57007FF4" id="_x0000_s1029" type="#_x0000_t202" style="position:absolute;margin-left:62.55pt;margin-top:451.55pt;width:348.25pt;height:49.8pt;z-index:251665408;visibility:visible;mso-wrap-style:square;mso-width-percent:0;mso-height-percent:0;mso-wrap-distance-left:9pt;mso-wrap-distance-top:9.35pt;mso-wrap-distance-right:9pt;mso-wrap-distance-bottom:9.35pt;mso-position-horizontal:absolute;mso-position-horizontal-relative:text;mso-position-vertical:absolute;mso-position-vertical-relative:text;mso-width-percent:0;mso-height-percent:0;mso-width-relative:margin;mso-height-relative:page;v-text-anchor:top" o:gfxdata="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" o:allowincell="f" filled="f" stroked="f">
+                  <v:shape w14:anchorId="406BB0CB" id="_x0000_s1029" type="#_x0000_t202" style="position:absolute;margin-left:62.55pt;margin-top:451.55pt;width:348.25pt;height:49.8pt;z-index:251665408;visibility:visible;mso-wrap-style:square;mso-width-percent:0;mso-height-percent:0;mso-wrap-distance-left:9pt;mso-wrap-distance-top:9.35pt;mso-wrap-distance-right:9pt;mso-wrap-distance-bottom:9.35pt;mso-position-horizontal:absolute;mso-position-horizontal-relative:text;mso-position-vertical:absolute;mso-position-vertical-relative:text;mso-width-percent:0;mso-height-percent:0;mso-width-relative:margin;mso-height-relative:page;v-text-anchor:top" o:gfxdata="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" o:allowincell="f" filled="f" stroked="f">
                     <v:textbox>
                       <w:txbxContent>
                         <w:p>
@@ -1277,7 +1277,7 @@
             <mc:AlternateContent>
               <mc:Choice Requires="wps">
                 <w:drawing>
-                  <wp:anchor distT="91440" distB="91440" distL="365760" distR="365760" simplePos="0" relativeHeight="251670528" behindDoc="0" locked="0" layoutInCell="1" allowOverlap="1" wp14:anchorId="40379662" wp14:editId="2F90F4EF">
+                  <wp:anchor distT="91440" distB="91440" distL="365760" distR="365760" simplePos="0" relativeHeight="251670528" behindDoc="0" locked="0" layoutInCell="1" allowOverlap="1" wp14:anchorId="4ACD5637" wp14:editId="4271694D">
                     <wp:simplePos x="0" y="0"/>
                     <wp:positionH relativeFrom="margin">
                       <wp:posOffset>62442</wp:posOffset>
@@ -1398,6 +1398,44 @@
                                     <w:sz w:val="28"/>
                                     <w:szCs w:val="28"/>
                                   </w:rPr>
+                                  <w:t>Chilouh</w:t>
+                                </w:r>
+                                <w:proofErr w:type="spellEnd"/>
+                                <w:r>
+                                  <w:rPr>
+                                    <w:rFonts w:ascii="Arial" w:hAnsi="Arial" w:cs="Arial"/>
+                                    <w:b/>
+                                    <w:bCs/>
+                                    <w:color w:val="244061" w:themeColor="accent1" w:themeShade="80"/>
+                                    <w:sz w:val="28"/>
+                                    <w:szCs w:val="28"/>
+                                  </w:rPr>
+                                  <w:t xml:space="preserve"> Faouzi</w:t>
+                                </w:r>
+                              </w:p>
+                              <w:p>
+                                <w:pPr>
+                                  <w:pStyle w:val="NoSpacing"/>
+                                  <w:spacing w:line="276" w:lineRule="auto"/>
+                                  <w:rPr>
+                                    <w:rFonts w:ascii="Arial" w:hAnsi="Arial" w:cs="Arial"/>
+                                    <w:b/>
+                                    <w:bCs/>
+                                    <w:color w:val="244061" w:themeColor="accent1" w:themeShade="80"/>
+                                    <w:sz w:val="28"/>
+                                    <w:szCs w:val="28"/>
+                                  </w:rPr>
+                                </w:pPr>
+                                <w:proofErr w:type="spellStart"/>
+                                <w:r>
+                                  <w:rPr>
+                                    <w:rFonts w:ascii="Arial" w:hAnsi="Arial" w:cs="Arial"/>
+                                    <w:b/>
+                                    <w:bCs/>
+                                    <w:color w:val="244061" w:themeColor="accent1" w:themeShade="80"/>
+                                    <w:sz w:val="28"/>
+                                    <w:szCs w:val="28"/>
+                                  </w:rPr>
                                   <w:t>Nafid</w:t>
                                 </w:r>
                                 <w:proofErr w:type="spellEnd"/>
@@ -1454,44 +1492,6 @@
                               <w:p>
                                 <w:pPr>
                                   <w:pStyle w:val="NoSpacing"/>
-                                  <w:spacing w:line="276" w:lineRule="auto"/>
-                                  <w:rPr>
-                                    <w:rFonts w:ascii="Arial" w:hAnsi="Arial" w:cs="Arial"/>
-                                    <w:b/>
-                                    <w:bCs/>
-                                    <w:color w:val="244061" w:themeColor="accent1" w:themeShade="80"/>
-                                    <w:sz w:val="28"/>
-                                    <w:szCs w:val="28"/>
-                                  </w:rPr>
-                                </w:pPr>
-                                <w:proofErr w:type="spellStart"/>
-                                <w:r>
-                                  <w:rPr>
-                                    <w:rFonts w:ascii="Arial" w:hAnsi="Arial" w:cs="Arial"/>
-                                    <w:b/>
-                                    <w:bCs/>
-                                    <w:color w:val="244061" w:themeColor="accent1" w:themeShade="80"/>
-                                    <w:sz w:val="28"/>
-                                    <w:szCs w:val="28"/>
-                                  </w:rPr>
-                                  <w:t>Chilouh</w:t>
-                                </w:r>
-                                <w:proofErr w:type="spellEnd"/>
-                                <w:r>
-                                  <w:rPr>
-                                    <w:rFonts w:ascii="Arial" w:hAnsi="Arial" w:cs="Arial"/>
-                                    <w:b/>
-                                    <w:bCs/>
-                                    <w:color w:val="244061" w:themeColor="accent1" w:themeShade="80"/>
-                                    <w:sz w:val="28"/>
-                                    <w:szCs w:val="28"/>
-                                  </w:rPr>
-                                  <w:t xml:space="preserve"> Faouzi</w:t>
-                                </w:r>
-                              </w:p>
-                              <w:p>
-                                <w:pPr>
-                                  <w:pStyle w:val="NoSpacing"/>
                                   <w:spacing w:before="127"/>
                                   <w:jc w:val="center"/>
                                   <w:rPr>
@@ -1524,9 +1524,9 @@
                   </wp:anchor>
                 </w:drawing>
               </mc:Choice>
-              <mc:Fallback xmlns:w16se="http://schemas.microsoft.com/office/word/2015/wordml/symex" xmlns:w16="http://schemas.microsoft.com/office/word/2018/wordml" xmlns:w16cid="http://schemas.microsoft.com/office/word/2016/wordml/cid" xmlns:w16cex="http://schemas.microsoft.com/office/word/2018/wordml/cex" xmlns:w15="http://schemas.microsoft.com/office/word/2012/wordml" xmlns:am3d="http://schemas.microsoft.com/office/drawing/2017/model3d" xmlns:aink="http://schemas.microsoft.com/office/drawing/2016/ink" xmlns:cx8="http://schemas.microsoft.com/office/drawing/2016/5/14/chartex" xmlns:cx7="http://schemas.microsoft.com/office/drawing/2016/5/13/chartex" xmlns:cx6="http://schemas.microsoft.com/office/drawing/2016/5/12/chartex" xmlns:cx5="http://schemas.microsoft.com/office/drawing/2016/5/11/chartex" xmlns:cx4="http://schemas.microsoft.com/office/drawing/2016/5/10/chartex" xmlns:cx3="http://schemas.microsoft.com/office/drawing/2016/5/9/chartex" xmlns:cx2="http://schemas.microsoft.com/office/drawing/2015/10/21/chartex" xmlns:cx1="http://schemas.microsoft.com/office/drawing/2015/9/8/chartex" xmlns:cx="http://schemas.microsoft.com/office/drawing/2014/chartex">
+              <mc:Fallback>
                 <w:pict>
-                  <v:rect w14:anchorId="40379662" id="Rectangle 146" o:spid="_x0000_s1030" style="position:absolute;margin-left:4.9pt;margin-top:579.25pt;width:180pt;height:124.05pt;z-index:251670528;visibility:visible;mso-wrap-style:square;mso-width-percent:0;mso-height-percent:0;mso-wrap-distance-left:28.8pt;mso-wrap-distance-top:7.2pt;mso-wrap-distance-right:28.8pt;mso-wrap-distance-bottom:7.2pt;mso-position-horizontal:absolute;mso-position-horizontal-relative:margin;mso-position-vertical:absolute;mso-position-vertical-relative:margin;mso-width-percent:0;mso-height-percent:0;mso-width-relative:margin;mso-height-relative:margin;v-text-anchor:top" o:gfxdata="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" filled="f" stroked="f" strokeweight="1pt">
+                  <v:rect w14:anchorId="4ACD5637" id="Rectangle 146" o:spid="_x0000_s1030" style="position:absolute;margin-left:4.9pt;margin-top:579.25pt;width:180pt;height:124.05pt;z-index:251670528;visibility:visible;mso-wrap-style:square;mso-width-percent:0;mso-height-percent:0;mso-wrap-distance-left:28.8pt;mso-wrap-distance-top:7.2pt;mso-wrap-distance-right:28.8pt;mso-wrap-distance-bottom:7.2pt;mso-position-horizontal:absolute;mso-position-horizontal-relative:margin;mso-position-vertical:absolute;mso-position-vertical-relative:margin;mso-width-percent:0;mso-height-percent:0;mso-width-relative:margin;mso-height-relative:margin;v-text-anchor:top" o:gfxdata="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" filled="f" stroked="f" strokeweight="1pt">
                     <v:textbox inset="10.8pt,0,10.8pt,0">
                       <w:txbxContent>
                         <w:p>
@@ -1578,6 +1578,44 @@
                               <w:szCs w:val="28"/>
                             </w:rPr>
                           </w:pPr>
+                        </w:p>
+                        <w:p>
+                          <w:pPr>
+                            <w:pStyle w:val="NoSpacing"/>
+                            <w:spacing w:line="276" w:lineRule="auto"/>
+                            <w:rPr>
+                              <w:rFonts w:ascii="Arial" w:hAnsi="Arial" w:cs="Arial"/>
+                              <w:b/>
+                              <w:bCs/>
+                              <w:color w:val="244061" w:themeColor="accent1" w:themeShade="80"/>
+                              <w:sz w:val="28"/>
+                              <w:szCs w:val="28"/>
+                            </w:rPr>
+                          </w:pPr>
+                          <w:proofErr w:type="spellStart"/>
+                          <w:r>
+                            <w:rPr>
+                              <w:rFonts w:ascii="Arial" w:hAnsi="Arial" w:cs="Arial"/>
+                              <w:b/>
+                              <w:bCs/>
+                              <w:color w:val="244061" w:themeColor="accent1" w:themeShade="80"/>
+                              <w:sz w:val="28"/>
+                              <w:szCs w:val="28"/>
+                            </w:rPr>
+                            <w:t>Chilouh</w:t>
+                          </w:r>
+                          <w:proofErr w:type="spellEnd"/>
+                          <w:r>
+                            <w:rPr>
+                              <w:rFonts w:ascii="Arial" w:hAnsi="Arial" w:cs="Arial"/>
+                              <w:b/>
+                              <w:bCs/>
+                              <w:color w:val="244061" w:themeColor="accent1" w:themeShade="80"/>
+                              <w:sz w:val="28"/>
+                              <w:szCs w:val="28"/>
+                            </w:rPr>
+                            <w:t xml:space="preserve"> Faouzi</w:t>
+                          </w:r>
                         </w:p>
                         <w:p>
                           <w:pPr>
@@ -1658,44 +1696,6 @@
                         <w:p>
                           <w:pPr>
                             <w:pStyle w:val="NoSpacing"/>
-                            <w:spacing w:line="276" w:lineRule="auto"/>
-                            <w:rPr>
-                              <w:rFonts w:ascii="Arial" w:hAnsi="Arial" w:cs="Arial"/>
-                              <w:b/>
-                              <w:bCs/>
-                              <w:color w:val="244061" w:themeColor="accent1" w:themeShade="80"/>
-                              <w:sz w:val="28"/>
-                              <w:szCs w:val="28"/>
-                            </w:rPr>
-                          </w:pPr>
-                          <w:proofErr w:type="spellStart"/>
-                          <w:r>
-                            <w:rPr>
-                              <w:rFonts w:ascii="Arial" w:hAnsi="Arial" w:cs="Arial"/>
-                              <w:b/>
-                              <w:bCs/>
-                              <w:color w:val="244061" w:themeColor="accent1" w:themeShade="80"/>
-                              <w:sz w:val="28"/>
-                              <w:szCs w:val="28"/>
-                            </w:rPr>
-                            <w:t>Chilouh</w:t>
-                          </w:r>
-                          <w:proofErr w:type="spellEnd"/>
-                          <w:r>
-                            <w:rPr>
-                              <w:rFonts w:ascii="Arial" w:hAnsi="Arial" w:cs="Arial"/>
-                              <w:b/>
-                              <w:bCs/>
-                              <w:color w:val="244061" w:themeColor="accent1" w:themeShade="80"/>
-                              <w:sz w:val="28"/>
-                              <w:szCs w:val="28"/>
-                            </w:rPr>
-                            <w:t xml:space="preserve"> Faouzi</w:t>
-                          </w:r>
-                        </w:p>
-                        <w:p>
-                          <w:pPr>
-                            <w:pStyle w:val="NoSpacing"/>
                             <w:spacing w:before="127"/>
                             <w:jc w:val="center"/>
                             <w:rPr>
@@ -1729,7 +1729,7 @@
             <mc:AlternateContent>
               <mc:Choice Requires="wps">
                 <w:drawing>
-                  <wp:anchor distT="91440" distB="91440" distL="365760" distR="365760" simplePos="0" relativeHeight="251680768" behindDoc="0" locked="0" layoutInCell="1" allowOverlap="1" wp14:anchorId="67114BAA" wp14:editId="1D90A69B">
+                  <wp:anchor distT="91440" distB="91440" distL="365760" distR="365760" simplePos="0" relativeHeight="251680768" behindDoc="0" locked="0" layoutInCell="1" allowOverlap="1" wp14:anchorId="13E18957" wp14:editId="4E5E8454">
                     <wp:simplePos x="0" y="0"/>
                     <wp:positionH relativeFrom="margin">
                       <wp:posOffset>3696547</wp:posOffset>
@@ -1945,9 +1945,9 @@
                   </wp:anchor>
                 </w:drawing>
               </mc:Choice>
-              <mc:Fallback xmlns:w16se="http://schemas.microsoft.com/office/word/2015/wordml/symex" xmlns:w16="http://schemas.microsoft.com/office/word/2018/wordml" xmlns:w16cid="http://schemas.microsoft.com/office/word/2016/wordml/cid" xmlns:w16cex="http://schemas.microsoft.com/office/word/2018/wordml/cex" xmlns:w15="http://schemas.microsoft.com/office/word/2012/wordml" xmlns:am3d="http://schemas.microsoft.com/office/drawing/2017/model3d" xmlns:aink="http://schemas.microsoft.com/office/drawing/2016/ink" xmlns:cx8="http://schemas.microsoft.com/office/drawing/2016/5/14/chartex" xmlns:cx7="http://schemas.microsoft.com/office/drawing/2016/5/13/chartex" xmlns:cx6="http://schemas.microsoft.com/office/drawing/2016/5/12/chartex" xmlns:cx5="http://schemas.microsoft.com/office/drawing/2016/5/11/chartex" xmlns:cx4="http://schemas.microsoft.com/office/drawing/2016/5/10/chartex" xmlns:cx3="http://schemas.microsoft.com/office/drawing/2016/5/9/chartex" xmlns:cx2="http://schemas.microsoft.com/office/drawing/2015/10/21/chartex" xmlns:cx1="http://schemas.microsoft.com/office/drawing/2015/9/8/chartex" xmlns:cx="http://schemas.microsoft.com/office/drawing/2014/chartex">
+              <mc:Fallback>
                 <w:pict>
-                  <v:rect w14:anchorId="67114BAA" id="Rectangle 676" o:spid="_x0000_s1031" style="position:absolute;margin-left:291.05pt;margin-top:574.8pt;width:179.4pt;height:93.8pt;z-index:251680768;visibility:visible;mso-wrap-style:square;mso-width-percent:0;mso-height-percent:0;mso-wrap-distance-left:28.8pt;mso-wrap-distance-top:7.2pt;mso-wrap-distance-right:28.8pt;mso-wrap-distance-bottom:7.2pt;mso-position-horizontal:absolute;mso-position-horizontal-relative:margin;mso-position-vertical:absolute;mso-position-vertical-relative:margin;mso-width-percent:0;mso-height-percent:0;mso-width-relative:margin;mso-height-relative:margin;v-text-anchor:top" o:gfxdata="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" filled="f" stroked="f" strokeweight="1pt">
+                  <v:rect w14:anchorId="13E18957" id="Rectangle 676" o:spid="_x0000_s1031" style="position:absolute;margin-left:291.05pt;margin-top:574.8pt;width:179.4pt;height:93.8pt;z-index:251680768;visibility:visible;mso-wrap-style:square;mso-width-percent:0;mso-height-percent:0;mso-wrap-distance-left:28.8pt;mso-wrap-distance-top:7.2pt;mso-wrap-distance-right:28.8pt;mso-wrap-distance-bottom:7.2pt;mso-position-horizontal:absolute;mso-position-horizontal-relative:margin;mso-position-vertical:absolute;mso-position-vertical-relative:margin;mso-width-percent:0;mso-height-percent:0;mso-width-relative:margin;mso-height-relative:margin;v-text-anchor:top" o:gfxdata="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" filled="f" stroked="f" strokeweight="1pt">
                     <v:textbox inset="10.8pt,0,10.8pt,0">
                       <w:txbxContent>
                         <w:p>
@@ -2114,7 +2114,7 @@
             <mc:AlternateContent>
               <mc:Choice Requires="wps">
                 <w:drawing>
-                  <wp:anchor distT="0" distB="0" distL="114300" distR="114300" simplePos="0" relativeHeight="251678720" behindDoc="0" locked="0" layoutInCell="1" allowOverlap="1" wp14:anchorId="515446B9" wp14:editId="292A0CD0">
+                  <wp:anchor distT="0" distB="0" distL="114300" distR="114300" simplePos="0" relativeHeight="251678720" behindDoc="0" locked="0" layoutInCell="1" allowOverlap="1" wp14:anchorId="1B076D6C" wp14:editId="06FD9916">
                     <wp:simplePos x="0" y="0"/>
                     <wp:positionH relativeFrom="column">
                       <wp:posOffset>-899366</wp:posOffset>
@@ -2293,9 +2293,9 @@
                   </wp:anchor>
                 </w:drawing>
               </mc:Choice>
-              <mc:Fallback xmlns:w16se="http://schemas.microsoft.com/office/word/2015/wordml/symex" xmlns:w16="http://schemas.microsoft.com/office/word/2018/wordml" xmlns:w16cid="http://schemas.microsoft.com/office/word/2016/wordml/cid" xmlns:w16cex="http://schemas.microsoft.com/office/word/2018/wordml/cex" xmlns:w15="http://schemas.microsoft.com/office/word/2012/wordml" xmlns:am3d="http://schemas.microsoft.com/office/drawing/2017/model3d" xmlns:aink="http://schemas.microsoft.com/office/drawing/2016/ink" xmlns:cx8="http://schemas.microsoft.com/office/drawing/2016/5/14/chartex" xmlns:cx7="http://schemas.microsoft.com/office/drawing/2016/5/13/chartex" xmlns:cx6="http://schemas.microsoft.com/office/drawing/2016/5/12/chartex" xmlns:cx5="http://schemas.microsoft.com/office/drawing/2016/5/11/chartex" xmlns:cx4="http://schemas.microsoft.com/office/drawing/2016/5/10/chartex" xmlns:cx3="http://schemas.microsoft.com/office/drawing/2016/5/9/chartex" xmlns:cx2="http://schemas.microsoft.com/office/drawing/2015/10/21/chartex" xmlns:cx1="http://schemas.microsoft.com/office/drawing/2015/9/8/chartex" xmlns:cx="http://schemas.microsoft.com/office/drawing/2014/chartex">
+              <mc:Fallback>
                 <w:pict>
-                  <v:shapetype w14:anchorId="515446B9" id="_x0000_t15" coordsize="21600,21600" o:spt="15" adj="16200" path="m@0,l,,,21600@0,21600,21600,10800xe">
+                  <v:shapetype w14:anchorId="1B076D6C" id="_x0000_t15" coordsize="21600,21600" o:spt="15" adj="16200" path="m@0,l,,,21600@0,21600,21600,10800xe">
                     <v:stroke joinstyle="miter"/>
                     <v:formulas>
                       <v:f eqn="val #0"/>
@@ -2432,7 +2432,7 @@
             <mc:AlternateContent>
               <mc:Choice Requires="wpg">
                 <w:drawing>
-                  <wp:anchor distT="0" distB="0" distL="114300" distR="114300" simplePos="0" relativeHeight="251662336" behindDoc="1" locked="0" layoutInCell="1" allowOverlap="1" wp14:anchorId="4D3A46BA" wp14:editId="4FB82C21">
+                  <wp:anchor distT="0" distB="0" distL="114300" distR="114300" simplePos="0" relativeHeight="251662336" behindDoc="1" locked="0" layoutInCell="1" allowOverlap="1" wp14:anchorId="49E69418" wp14:editId="2DCC31EA">
                     <wp:simplePos x="0" y="0"/>
                     <wp:positionH relativeFrom="page">
                       <wp:posOffset>1701165</wp:posOffset>
@@ -2914,9 +2914,9 @@
                   </wp:anchor>
                 </w:drawing>
               </mc:Choice>
-              <mc:Fallback xmlns:w16se="http://schemas.microsoft.com/office/word/2015/wordml/symex" xmlns:w16="http://schemas.microsoft.com/office/word/2018/wordml" xmlns:w16cid="http://schemas.microsoft.com/office/word/2016/wordml/cid" xmlns:w16cex="http://schemas.microsoft.com/office/word/2018/wordml/cex" xmlns:w15="http://schemas.microsoft.com/office/word/2012/wordml" xmlns:am3d="http://schemas.microsoft.com/office/drawing/2017/model3d" xmlns:aink="http://schemas.microsoft.com/office/drawing/2016/ink" xmlns:cx8="http://schemas.microsoft.com/office/drawing/2016/5/14/chartex" xmlns:cx7="http://schemas.microsoft.com/office/drawing/2016/5/13/chartex" xmlns:cx6="http://schemas.microsoft.com/office/drawing/2016/5/12/chartex" xmlns:cx5="http://schemas.microsoft.com/office/drawing/2016/5/11/chartex" xmlns:cx4="http://schemas.microsoft.com/office/drawing/2016/5/10/chartex" xmlns:cx3="http://schemas.microsoft.com/office/drawing/2016/5/9/chartex" xmlns:cx2="http://schemas.microsoft.com/office/drawing/2015/10/21/chartex" xmlns:cx1="http://schemas.microsoft.com/office/drawing/2015/9/8/chartex" xmlns:cx="http://schemas.microsoft.com/office/drawing/2014/chartex">
+              <mc:Fallback>
                 <w:pict>
-                  <v:group w14:anchorId="0AC95CE2" id="Groupe 2" o:spid="_x0000_s1026" style="position:absolute;margin-left:133.95pt;margin-top:235.15pt;width:432.65pt;height:448.55pt;z-index:-251654144;mso-width-percent:706;mso-height-percent:566;mso-position-horizontal-relative:page;mso-position-vertical-relative:page;mso-width-percent:706;mso-height-percent:566" coordsize="43291,44910" o:gfxdata="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">
+                  <v:group w14:anchorId="556DB31B" id="Groupe 2" o:spid="_x0000_s1026" style="position:absolute;margin-left:133.95pt;margin-top:235.15pt;width:432.65pt;height:448.55pt;z-index:-251654144;mso-width-percent:706;mso-height-percent:566;mso-position-horizontal-relative:page;mso-position-vertical-relative:page;mso-width-percent:706;mso-height-percent:566" coordsize="43291,44910" o:gfxdata="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">
                     <o:lock v:ext="edit" aspectratio="t"/>
                     <v:shape id="Forme libre 64" o:spid="_x0000_s1027" style="position:absolute;left:15017;width:28274;height:28352;visibility:visible;mso-wrap-style:square;v-text-anchor:top" coordsize="1781,1786" o:gfxdata="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" path="m4,1786l,1782,1776,r5,5l4,1786xe" filled="f" stroked="f">
                       <v:path arrowok="t" o:connecttype="custom" o:connectlocs="6350,2835275;0,2828925;2819400,0;2827338,7938;6350,2835275" o:connectangles="0,0,0,0,0"/>
@@ -3031,7 +3031,7 @@
         <w:t xml:space="preserve"> </w:t>
       </w:r>
       <w:r>
-        <w:t>5</w:t>
+        <w:t>4</w:t>
       </w:r>
     </w:p>
     <w:p>
@@ -3048,7 +3048,7 @@
         <w:ptab w:relativeTo="margin" w:alignment="right" w:leader="dot"/>
       </w:r>
       <w:r>
-        <w:t>5</w:t>
+        <w:t>4</w:t>
       </w:r>
     </w:p>
     <w:p>
@@ -3082,135 +3082,8 @@
           <w:sz w:val="28"/>
           <w:szCs w:val="28"/>
         </w:rPr>
-        <w:t xml:space="preserve">Chapitre2 : étude conceptuelle </w:t>
-      </w:r>
-      <w:r>
-        <w:ptab w:relativeTo="margin" w:alignment="right" w:leader="dot"/>
-      </w:r>
-      <w:r>
-        <w:t>6</w:t>
-      </w:r>
-    </w:p>
-    <w:p>
-      <w:pPr>
-        <w:pStyle w:val="projectstyle"/>
-      </w:pPr>
-      <w:r>
-        <w:t>I-</w:t>
-      </w:r>
-      <w:r>
-        <w:t>I</w:t>
-      </w:r>
-      <w:r>
-        <w:t xml:space="preserve">ntroduction </w:t>
-      </w:r>
-      <w:r>
-        <w:ptab w:relativeTo="margin" w:alignment="right" w:leader="dot"/>
-      </w:r>
-      <w:r>
-        <w:t>7</w:t>
-      </w:r>
-    </w:p>
-    <w:p>
-      <w:pPr>
-        <w:pStyle w:val="projectstyle"/>
-      </w:pPr>
-      <w:r>
-        <w:t>II-</w:t>
-      </w:r>
-      <w:r>
-        <w:t xml:space="preserve">Conception de la base de données </w:t>
-      </w:r>
-      <w:r>
-        <w:t xml:space="preserve"> </w:t>
-      </w:r>
-      <w:r>
-        <w:ptab w:relativeTo="margin" w:alignment="right" w:leader="dot"/>
-      </w:r>
-      <w:r>
-        <w:t>7</w:t>
-      </w:r>
-      <w:r>
-        <w:t xml:space="preserve"> </w:t>
-      </w:r>
-    </w:p>
-    <w:p>
-      <w:pPr>
-        <w:pStyle w:val="projectstyle"/>
-        <w:rPr>
-          <w:b/>
-          <w:bCs/>
-        </w:rPr>
-      </w:pPr>
-      <w:r>
-        <w:t>III-</w:t>
-      </w:r>
-      <w:r>
-        <w:t>Diagrammes de cas d’utilisation</w:t>
-      </w:r>
-      <w:r>
-        <w:t xml:space="preserve"> </w:t>
-      </w:r>
-      <w:r>
-        <w:ptab w:relativeTo="margin" w:alignment="right" w:leader="dot"/>
-      </w:r>
-      <w:r>
-        <w:t>8</w:t>
-      </w:r>
-    </w:p>
-    <w:p>
-      <w:pPr>
-        <w:pStyle w:val="projectstyle"/>
-      </w:pPr>
-      <w:r>
-        <w:t>Identification des acteurs</w:t>
-      </w:r>
-      <w:r>
-        <w:ptab w:relativeTo="margin" w:alignment="right" w:leader="dot"/>
-      </w:r>
-      <w:r>
-        <w:t>8</w:t>
-      </w:r>
-    </w:p>
-    <w:p>
-      <w:pPr>
-        <w:pStyle w:val="projectstyle"/>
-      </w:pPr>
-      <w:r>
-        <w:t>Diagrammes de cas d’utilisation globale</w:t>
-      </w:r>
-      <w:r>
-        <w:ptab w:relativeTo="margin" w:alignment="right" w:leader="dot"/>
-      </w:r>
-      <w:r>
-        <w:t>8</w:t>
-      </w:r>
-    </w:p>
-    <w:p>
-      <w:pPr>
-        <w:pStyle w:val="projectstyle"/>
-      </w:pPr>
-      <w:r>
-        <w:t xml:space="preserve">IV - </w:t>
-      </w:r>
-      <w:r>
-        <w:t xml:space="preserve">Conclusion </w:t>
-      </w:r>
-      <w:r>
-        <w:ptab w:relativeTo="margin" w:alignment="right" w:leader="dot"/>
-      </w:r>
-      <w:r>
-        <w:t>9</w:t>
-      </w:r>
-    </w:p>
-    <w:p>
-      <w:pPr>
-        <w:pStyle w:val="projectstyle"/>
-        <w:rPr>
-          <w:b/>
-          <w:bCs/>
-        </w:rPr>
-      </w:pPr>
+        <w:t xml:space="preserve">Chapitre2 : </w:t>
+      </w:r>
       <w:r>
         <w:rPr>
           <w:b/>
@@ -3218,7 +3091,7 @@
           <w:sz w:val="28"/>
           <w:szCs w:val="28"/>
         </w:rPr>
-        <w:t xml:space="preserve">Chapitre 3 : </w:t>
+        <w:t>É</w:t>
       </w:r>
       <w:r>
         <w:rPr>
@@ -3227,8 +3100,127 @@
           <w:sz w:val="28"/>
           <w:szCs w:val="28"/>
         </w:rPr>
-        <w:t>R</w:t>
-      </w:r>
+        <w:t xml:space="preserve">tude conceptuelle </w:t>
+      </w:r>
+      <w:r>
+        <w:ptab w:relativeTo="margin" w:alignment="right" w:leader="dot"/>
+      </w:r>
+      <w:r>
+        <w:t>6</w:t>
+      </w:r>
+    </w:p>
+    <w:p>
+      <w:pPr>
+        <w:pStyle w:val="projectstyle"/>
+      </w:pPr>
+      <w:r>
+        <w:t>I-</w:t>
+      </w:r>
+      <w:r>
+        <w:t>I</w:t>
+      </w:r>
+      <w:r>
+        <w:t xml:space="preserve">ntroduction </w:t>
+      </w:r>
+      <w:r>
+        <w:ptab w:relativeTo="margin" w:alignment="right" w:leader="dot"/>
+      </w:r>
+      <w:r>
+        <w:t>7</w:t>
+      </w:r>
+    </w:p>
+    <w:p>
+      <w:pPr>
+        <w:pStyle w:val="projectstyle"/>
+      </w:pPr>
+      <w:r>
+        <w:t>II-</w:t>
+      </w:r>
+      <w:r>
+        <w:t xml:space="preserve">Conception de la base de données </w:t>
+      </w:r>
+      <w:r>
+        <w:t xml:space="preserve"> </w:t>
+      </w:r>
+      <w:r>
+        <w:ptab w:relativeTo="margin" w:alignment="right" w:leader="dot"/>
+      </w:r>
+      <w:r>
+        <w:t>8</w:t>
+      </w:r>
+    </w:p>
+    <w:p>
+      <w:pPr>
+        <w:pStyle w:val="projectstyle"/>
+      </w:pPr>
+      <w:r>
+        <w:t>III-</w:t>
+      </w:r>
+      <w:r>
+        <w:t>Diagrammes de cas d’utilisation</w:t>
+      </w:r>
+      <w:r>
+        <w:t xml:space="preserve"> </w:t>
+      </w:r>
+      <w:r>
+        <w:ptab w:relativeTo="margin" w:alignment="right" w:leader="dot"/>
+      </w:r>
+      <w:r>
+        <w:t>9</w:t>
+      </w:r>
+    </w:p>
+    <w:p>
+      <w:pPr>
+        <w:pStyle w:val="projectstyle"/>
+        <w:rPr>
+          <w:b/>
+          <w:bCs/>
+        </w:rPr>
+      </w:pPr>
+      <w:r>
+        <w:t xml:space="preserve">IV-Diagramme </w:t>
+      </w:r>
+      <w:r>
+        <w:t xml:space="preserve">d’activité </w:t>
+      </w:r>
+      <w:r>
+        <w:t xml:space="preserve"> </w:t>
+      </w:r>
+      <w:r>
+        <w:t xml:space="preserve"> </w:t>
+      </w:r>
+      <w:r>
+        <w:ptab w:relativeTo="margin" w:alignment="right" w:leader="dot"/>
+      </w:r>
+      <w:r>
+        <w:t>10</w:t>
+      </w:r>
+    </w:p>
+    <w:p>
+      <w:pPr>
+        <w:pStyle w:val="projectstyle"/>
+      </w:pPr>
+      <w:r>
+        <w:t xml:space="preserve">V - </w:t>
+      </w:r>
+      <w:r>
+        <w:t xml:space="preserve">Conclusion </w:t>
+      </w:r>
+      <w:r>
+        <w:ptab w:relativeTo="margin" w:alignment="right" w:leader="dot"/>
+      </w:r>
+      <w:r>
+        <w:t>11</w:t>
+      </w:r>
+    </w:p>
+    <w:p>
+      <w:pPr>
+        <w:pStyle w:val="projectstyle"/>
+        <w:rPr>
+          <w:b/>
+          <w:bCs/>
+        </w:rPr>
+      </w:pPr>
       <w:r>
         <w:rPr>
           <w:b/>
@@ -3236,13 +3228,34 @@
           <w:sz w:val="28"/>
           <w:szCs w:val="28"/>
         </w:rPr>
+        <w:t xml:space="preserve">Chapitre 3 : </w:t>
+      </w:r>
+      <w:r>
+        <w:rPr>
+          <w:b/>
+          <w:bCs/>
+          <w:sz w:val="28"/>
+          <w:szCs w:val="28"/>
+        </w:rPr>
+        <w:t>R</w:t>
+      </w:r>
+      <w:r>
+        <w:rPr>
+          <w:b/>
+          <w:bCs/>
+          <w:sz w:val="28"/>
+          <w:szCs w:val="28"/>
+        </w:rPr>
         <w:t>éalisation</w:t>
       </w:r>
       <w:r>
         <w:ptab w:relativeTo="margin" w:alignment="right" w:leader="dot"/>
       </w:r>
       <w:r>
-        <w:t>10</w:t>
+        <w:t>1</w:t>
+      </w:r>
+      <w:r>
+        <w:t>2</w:t>
       </w:r>
     </w:p>
     <w:p>
@@ -3256,7 +3269,10 @@
         <w:ptab w:relativeTo="margin" w:alignment="right" w:leader="dot"/>
       </w:r>
       <w:r>
-        <w:t>11</w:t>
+        <w:t>1</w:t>
+      </w:r>
+      <w:r>
+        <w:t>3</w:t>
       </w:r>
     </w:p>
     <w:p>
@@ -3276,7 +3292,10 @@
         <w:ptab w:relativeTo="margin" w:alignment="right" w:leader="dot"/>
       </w:r>
       <w:r>
-        <w:t>11</w:t>
+        <w:t>1</w:t>
+      </w:r>
+      <w:r>
+        <w:t>3</w:t>
       </w:r>
     </w:p>
     <w:p>
@@ -3284,9 +3303,6 @@
         <w:pStyle w:val="projectstyle"/>
       </w:pPr>
       <w:r>
-        <w:t xml:space="preserve">    </w:t>
-      </w:r>
-      <w:r>
         <w:t>III-</w:t>
       </w:r>
       <w:r>
@@ -3299,7 +3315,10 @@
         <w:ptab w:relativeTo="margin" w:alignment="right" w:leader="dot"/>
       </w:r>
       <w:r>
-        <w:t>11</w:t>
+        <w:t>1</w:t>
+      </w:r>
+      <w:r>
+        <w:t>5</w:t>
       </w:r>
     </w:p>
     <w:p>
@@ -3319,7 +3338,7 @@
         <w:ptab w:relativeTo="margin" w:alignment="right" w:leader="dot"/>
       </w:r>
       <w:r>
-        <w:t>2</w:t>
+        <w:t>3</w:t>
       </w:r>
       <w:r>
         <w:t>0</w:t>
@@ -3346,9 +3365,14 @@
         <w:ptab w:relativeTo="margin" w:alignment="right" w:leader="dot"/>
       </w:r>
       <w:r>
-        <w:t>21</w:t>
-      </w:r>
-    </w:p>
+        <w:t>3</w:t>
+      </w:r>
+      <w:r>
+        <w:t>1</w:t>
+      </w:r>
+    </w:p>
+    <w:p/>
+    <w:p/>
     <w:p/>
     <w:p/>
     <w:p/>
@@ -3510,7 +3534,7 @@
         <mc:AlternateContent>
           <mc:Choice Requires="wps">
             <w:drawing>
-              <wp:anchor distT="0" distB="0" distL="114300" distR="114300" simplePos="0" relativeHeight="251674624" behindDoc="1" locked="0" layoutInCell="1" allowOverlap="1" wp14:anchorId="6781D0AB" wp14:editId="7A2F126C">
+              <wp:anchor distT="0" distB="0" distL="114300" distR="114300" simplePos="0" relativeHeight="251674624" behindDoc="1" locked="0" layoutInCell="1" allowOverlap="1" wp14:anchorId="0DA3A5A5" wp14:editId="5A1650EE">
                 <wp:simplePos x="0" y="0"/>
                 <wp:positionH relativeFrom="column">
                   <wp:posOffset>-391795</wp:posOffset>
@@ -3573,9 +3597,9 @@
               </wp:anchor>
             </w:drawing>
           </mc:Choice>
-          <mc:Fallback xmlns:w16se="http://schemas.microsoft.com/office/word/2015/wordml/symex" xmlns:w16="http://schemas.microsoft.com/office/word/2018/wordml" xmlns:w16cid="http://schemas.microsoft.com/office/word/2016/wordml/cid" xmlns:w16cex="http://schemas.microsoft.com/office/word/2018/wordml/cex" xmlns:w15="http://schemas.microsoft.com/office/word/2012/wordml" xmlns:am3d="http://schemas.microsoft.com/office/drawing/2017/model3d" xmlns:aink="http://schemas.microsoft.com/office/drawing/2016/ink" xmlns:cx8="http://schemas.microsoft.com/office/drawing/2016/5/14/chartex" xmlns:cx7="http://schemas.microsoft.com/office/drawing/2016/5/13/chartex" xmlns:cx6="http://schemas.microsoft.com/office/drawing/2016/5/12/chartex" xmlns:cx5="http://schemas.microsoft.com/office/drawing/2016/5/11/chartex" xmlns:cx4="http://schemas.microsoft.com/office/drawing/2016/5/10/chartex" xmlns:cx3="http://schemas.microsoft.com/office/drawing/2016/5/9/chartex" xmlns:cx2="http://schemas.microsoft.com/office/drawing/2015/10/21/chartex" xmlns:cx1="http://schemas.microsoft.com/office/drawing/2015/9/8/chartex" xmlns:cx="http://schemas.microsoft.com/office/drawing/2014/chartex">
+          <mc:Fallback>
             <w:pict>
-              <v:rect w14:anchorId="348DE60A" id="Rectangle 3" o:spid="_x0000_s1026" style="position:absolute;margin-left:-30.85pt;margin-top:-70.95pt;width:15.3pt;height:840pt;z-index:-251641856;visibility:visible;mso-wrap-style:square;mso-height-percent:0;mso-wrap-distance-left:9pt;mso-wrap-distance-top:0;mso-wrap-distance-right:9pt;mso-wrap-distance-bottom:0;mso-position-horizontal:absolute;mso-position-horizontal-relative:text;mso-position-vertical:absolute;mso-position-vertical-relative:text;mso-height-percent:0;mso-height-relative:margin;v-text-anchor:middle" o:gfxdata="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" fillcolor="#1f497d [3215]" stroked="f" strokeweight="1pt"/>
+              <v:rect w14:anchorId="74691D1B" id="Rectangle 3" o:spid="_x0000_s1026" style="position:absolute;margin-left:-30.85pt;margin-top:-70.95pt;width:15.3pt;height:840pt;z-index:-251641856;visibility:visible;mso-wrap-style:square;mso-height-percent:0;mso-wrap-distance-left:9pt;mso-wrap-distance-top:0;mso-wrap-distance-right:9pt;mso-wrap-distance-bottom:0;mso-position-horizontal:absolute;mso-position-horizontal-relative:text;mso-position-vertical:absolute;mso-position-vertical-relative:text;mso-height-percent:0;mso-height-relative:margin;v-text-anchor:middle" o:gfxdata="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" fillcolor="#1f497d [3215]" stroked="f" strokeweight="1pt"/>
             </w:pict>
           </mc:Fallback>
         </mc:AlternateContent>
@@ -3810,14 +3834,6 @@
     </w:p>
     <w:p>
       <w:pPr>
-        <w:rPr>
-          <w:b/>
-          <w:bCs/>
-        </w:rPr>
-      </w:pPr>
-    </w:p>
-    <w:p>
-      <w:pPr>
         <w:pStyle w:val="NoSpacing"/>
         <w:numPr>
           <w:ilvl w:val="0"/>
@@ -3840,6 +3856,7 @@
           <w:sz w:val="36"/>
           <w:szCs w:val="36"/>
         </w:rPr>
+        <w:lastRenderedPageBreak/>
         <w:t>Introduction :</w:t>
       </w:r>
     </w:p>
@@ -4289,16 +4306,6 @@
       <w:pPr>
         <w:pStyle w:val="NoSpacing"/>
         <w:rPr>
-          <w:rFonts w:cstheme="minorHAnsi"/>
-          <w:sz w:val="24"/>
-          <w:szCs w:val="24"/>
-        </w:rPr>
-      </w:pPr>
-    </w:p>
-    <w:p>
-      <w:pPr>
-        <w:pStyle w:val="NoSpacing"/>
-        <w:rPr>
           <w:rFonts w:asciiTheme="majorBidi" w:hAnsiTheme="majorBidi" w:cstheme="majorBidi"/>
           <w:b/>
           <w:bCs/>
@@ -4330,6 +4337,7 @@
           <w:sz w:val="36"/>
           <w:szCs w:val="36"/>
         </w:rPr>
+        <w:lastRenderedPageBreak/>
         <w:t>Conclusion :</w:t>
       </w:r>
     </w:p>
@@ -4428,6 +4436,11 @@
           <w:sz w:val="28"/>
           <w:szCs w:val="28"/>
         </w:rPr>
+      </w:pPr>
+    </w:p>
+    <w:p>
+      <w:pPr>
+        <w:pStyle w:val="Header"/>
       </w:pPr>
     </w:p>
     <w:p>
@@ -4592,10 +4605,11 @@
           <w:noProof/>
           <w:lang w:val="en-US"/>
         </w:rPr>
+        <w:lastRenderedPageBreak/>
         <mc:AlternateContent>
           <mc:Choice Requires="wps">
             <w:drawing>
-              <wp:anchor distT="0" distB="0" distL="114300" distR="114300" simplePos="0" relativeHeight="251695104" behindDoc="1" locked="0" layoutInCell="1" allowOverlap="1" wp14:anchorId="2B856511" wp14:editId="259EB6F4">
+              <wp:anchor distT="0" distB="0" distL="114300" distR="114300" simplePos="0" relativeHeight="251695104" behindDoc="1" locked="0" layoutInCell="1" allowOverlap="1" wp14:anchorId="252B97D3" wp14:editId="146C3992">
                 <wp:simplePos x="0" y="0"/>
                 <wp:positionH relativeFrom="margin">
                   <wp:align>left</wp:align>
@@ -4658,9 +4672,9 @@
               </wp:anchor>
             </w:drawing>
           </mc:Choice>
-          <mc:Fallback xmlns:w16se="http://schemas.microsoft.com/office/word/2015/wordml/symex" xmlns:w16="http://schemas.microsoft.com/office/word/2018/wordml" xmlns:w16cid="http://schemas.microsoft.com/office/word/2016/wordml/cid" xmlns:w16cex="http://schemas.microsoft.com/office/word/2018/wordml/cex" xmlns:w15="http://schemas.microsoft.com/office/word/2012/wordml" xmlns:am3d="http://schemas.microsoft.com/office/drawing/2017/model3d" xmlns:aink="http://schemas.microsoft.com/office/drawing/2016/ink" xmlns:cx8="http://schemas.microsoft.com/office/drawing/2016/5/14/chartex" xmlns:cx7="http://schemas.microsoft.com/office/drawing/2016/5/13/chartex" xmlns:cx6="http://schemas.microsoft.com/office/drawing/2016/5/12/chartex" xmlns:cx5="http://schemas.microsoft.com/office/drawing/2016/5/11/chartex" xmlns:cx4="http://schemas.microsoft.com/office/drawing/2016/5/10/chartex" xmlns:cx3="http://schemas.microsoft.com/office/drawing/2016/5/9/chartex" xmlns:cx2="http://schemas.microsoft.com/office/drawing/2015/10/21/chartex" xmlns:cx1="http://schemas.microsoft.com/office/drawing/2015/9/8/chartex" xmlns:cx="http://schemas.microsoft.com/office/drawing/2014/chartex">
+          <mc:Fallback>
             <w:pict>
-              <v:rect w14:anchorId="39B33EA9" id="Rectangle 7" o:spid="_x0000_s1026" style="position:absolute;margin-left:0;margin-top:-70.15pt;width:15.3pt;height:840pt;z-index:-251621376;visibility:visible;mso-wrap-style:square;mso-height-percent:0;mso-wrap-distance-left:9pt;mso-wrap-distance-top:0;mso-wrap-distance-right:9pt;mso-wrap-distance-bottom:0;mso-position-horizontal:left;mso-position-horizontal-relative:margin;mso-position-vertical:absolute;mso-position-vertical-relative:text;mso-height-percent:0;mso-height-relative:margin;v-text-anchor:middle" o:gfxdata="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" fillcolor="#1f497d [3215]" stroked="f" strokeweight="1pt">
+              <v:rect w14:anchorId="3BF78540" id="Rectangle 7" o:spid="_x0000_s1026" style="position:absolute;margin-left:0;margin-top:-70.15pt;width:15.3pt;height:840pt;z-index:-251621376;visibility:visible;mso-wrap-style:square;mso-height-percent:0;mso-wrap-distance-left:9pt;mso-wrap-distance-top:0;mso-wrap-distance-right:9pt;mso-wrap-distance-bottom:0;mso-position-horizontal:left;mso-position-horizontal-relative:margin;mso-position-vertical:absolute;mso-position-vertical-relative:text;mso-height-percent:0;mso-height-relative:margin;v-text-anchor:middle" o:gfxdata="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" fillcolor="#1f497d [3215]" stroked="f" strokeweight="1pt">
                 <w10:wrap anchorx="margin"/>
               </v:rect>
             </w:pict>
@@ -4972,8 +4986,6 @@
           <w:szCs w:val="28"/>
         </w:rPr>
       </w:pPr>
-      <w:bookmarkStart w:id="3" w:name="_GoBack"/>
-      <w:bookmarkEnd w:id="3"/>
     </w:p>
     <w:p>
       <w:pPr>
@@ -5011,6 +5023,7 @@
           <w:sz w:val="36"/>
           <w:szCs w:val="36"/>
         </w:rPr>
+        <w:lastRenderedPageBreak/>
         <w:t>Introduction :</w:t>
       </w:r>
     </w:p>
@@ -5063,6 +5076,7 @@
           <w:rFonts w:asciiTheme="majorBidi" w:hAnsiTheme="majorBidi" w:cstheme="majorBidi"/>
           <w:b/>
           <w:bCs/>
+          <w:color w:val="365F91" w:themeColor="accent1" w:themeShade="BF"/>
           <w:sz w:val="32"/>
           <w:szCs w:val="32"/>
         </w:rPr>
@@ -5072,6 +5086,7 @@
           <w:rFonts w:asciiTheme="majorBidi" w:hAnsiTheme="majorBidi" w:cstheme="majorBidi"/>
           <w:b/>
           <w:bCs/>
+          <w:color w:val="365F91" w:themeColor="accent1" w:themeShade="BF"/>
           <w:sz w:val="32"/>
           <w:szCs w:val="32"/>
         </w:rPr>
@@ -5090,13 +5105,52 @@
     </w:p>
     <w:p>
       <w:pPr>
-        <w:pStyle w:val="NoSpacing"/>
+        <w:pStyle w:val="projectstyle"/>
         <w:rPr>
           <w:rFonts w:cstheme="majorBidi"/>
           <w:sz w:val="24"/>
-          <w:szCs w:val="24"/>
-        </w:rPr>
-      </w:pPr>
+        </w:rPr>
+      </w:pPr>
+      <w:r>
+        <w:t>L’</w:t>
+      </w:r>
+      <w:r>
+        <w:rPr>
+          <w:b/>
+          <w:bCs/>
+        </w:rPr>
+        <w:t>MVC</w:t>
+      </w:r>
+      <w:r>
+        <w:t xml:space="preserve"> est une façon d'organiser une interface graphique d'un programme. Elle consiste à distinguer trois entités distinctes qui sont, le </w:t>
+      </w:r>
+      <w:r>
+        <w:rPr>
+          <w:rStyle w:val="Emphasis"/>
+        </w:rPr>
+        <w:t>modèle</w:t>
+      </w:r>
+      <w:r>
+        <w:t xml:space="preserve">, la </w:t>
+      </w:r>
+      <w:r>
+        <w:rPr>
+          <w:rStyle w:val="Emphasis"/>
+        </w:rPr>
+        <w:t>vue</w:t>
+      </w:r>
+      <w:r>
+        <w:t xml:space="preserve"> et le </w:t>
+      </w:r>
+      <w:r>
+        <w:rPr>
+          <w:rStyle w:val="Emphasis"/>
+        </w:rPr>
+        <w:t>contrôleur</w:t>
+      </w:r>
+      <w:r>
+        <w:t xml:space="preserve"> ayant chacun un rôle précis dans l'interface.</w:t>
+      </w:r>
     </w:p>
     <w:p>
       <w:pPr>
@@ -5110,6 +5164,179 @@
     </w:p>
     <w:p>
       <w:pPr>
+        <w:pStyle w:val="projectstyle"/>
+        <w:rPr>
+          <w:rFonts w:eastAsia="Times New Roman"/>
+        </w:rPr>
+      </w:pPr>
+      <w:r>
+        <w:rPr>
+          <w:rFonts w:eastAsia="Times New Roman"/>
+        </w:rPr>
+        <w:t xml:space="preserve">Dans l'architecture MVC, les rôles des trois entités sont les suivants. </w:t>
+      </w:r>
+    </w:p>
+    <w:p>
+      <w:pPr>
+        <w:pStyle w:val="projectstyle"/>
+        <w:numPr>
+          <w:ilvl w:val="0"/>
+          <w:numId w:val="46"/>
+        </w:numPr>
+        <w:rPr>
+          <w:rFonts w:eastAsia="Times New Roman"/>
+        </w:rPr>
+      </w:pPr>
+      <w:r>
+        <w:rPr>
+          <w:rFonts w:eastAsia="Times New Roman"/>
+          <w:b/>
+          <w:bCs/>
+        </w:rPr>
+        <w:t>Modèle :</w:t>
+      </w:r>
+      <w:r>
+        <w:rPr>
+          <w:rFonts w:eastAsia="Times New Roman"/>
+        </w:rPr>
+        <w:t xml:space="preserve"> données (accès et mise à jour)</w:t>
+      </w:r>
+    </w:p>
+    <w:p>
+      <w:pPr>
+        <w:pStyle w:val="projectstyle"/>
+        <w:numPr>
+          <w:ilvl w:val="0"/>
+          <w:numId w:val="46"/>
+        </w:numPr>
+        <w:rPr>
+          <w:rFonts w:eastAsia="Times New Roman"/>
+        </w:rPr>
+      </w:pPr>
+      <w:r>
+        <w:rPr>
+          <w:rFonts w:eastAsia="Times New Roman"/>
+          <w:b/>
+          <w:bCs/>
+        </w:rPr>
+        <w:t>Vue :</w:t>
+      </w:r>
+      <w:r>
+        <w:rPr>
+          <w:rFonts w:eastAsia="Times New Roman"/>
+        </w:rPr>
+        <w:t xml:space="preserve"> interface utilisateur (entrées et sorties)</w:t>
+      </w:r>
+    </w:p>
+    <w:p>
+      <w:pPr>
+        <w:pStyle w:val="projectstyle"/>
+        <w:numPr>
+          <w:ilvl w:val="0"/>
+          <w:numId w:val="46"/>
+        </w:numPr>
+        <w:rPr>
+          <w:rFonts w:eastAsia="Times New Roman"/>
+        </w:rPr>
+      </w:pPr>
+      <w:r>
+        <w:rPr>
+          <w:rFonts w:eastAsia="Times New Roman"/>
+          <w:b/>
+          <w:bCs/>
+        </w:rPr>
+        <w:t>Contrôleur :</w:t>
+      </w:r>
+      <w:r>
+        <w:rPr>
+          <w:rFonts w:eastAsia="Times New Roman"/>
+        </w:rPr>
+        <w:t xml:space="preserve"> gestion des événements et synchronisation</w:t>
+      </w:r>
+    </w:p>
+    <w:p>
+      <w:pPr>
+        <w:pStyle w:val="projectstyle"/>
+        <w:rPr>
+          <w:rFonts w:eastAsia="Times New Roman"/>
+          <w:b/>
+          <w:bCs/>
+        </w:rPr>
+      </w:pPr>
+      <w:r>
+        <w:rPr>
+          <w:rFonts w:eastAsia="Times New Roman"/>
+          <w:b/>
+          <w:bCs/>
+          <w:noProof/>
+        </w:rPr>
+        <w:drawing>
+          <wp:anchor distT="0" distB="0" distL="114300" distR="114300" simplePos="0" relativeHeight="251658752" behindDoc="1" locked="0" layoutInCell="1" allowOverlap="1" wp14:anchorId="47F920FF" wp14:editId="2F449DFE">
+            <wp:simplePos x="0" y="0"/>
+            <wp:positionH relativeFrom="column">
+              <wp:posOffset>216083</wp:posOffset>
+            </wp:positionH>
+            <wp:positionV relativeFrom="paragraph">
+              <wp:posOffset>87544</wp:posOffset>
+            </wp:positionV>
+            <wp:extent cx="5447654" cy="3331836"/>
+            <wp:effectExtent l="0" t="0" r="1270" b="2540"/>
+            <wp:wrapNone/>
+            <wp:docPr id="35" name="Picture 35" descr="Diagram&#10;&#10;Description automatically generated"/>
+            <wp:cNvGraphicFramePr>
+              <a:graphicFrameLocks xmlns:a="http://schemas.openxmlformats.org/drawingml/2006/main" noChangeAspect="1"/>
+            </wp:cNvGraphicFramePr>
+            <a:graphic xmlns:a="http://schemas.openxmlformats.org/drawingml/2006/main">
+              <a:graphicData uri="http://schemas.openxmlformats.org/drawingml/2006/picture">
+                <pic:pic xmlns:pic="http://schemas.openxmlformats.org/drawingml/2006/picture">
+                  <pic:nvPicPr>
+                    <pic:cNvPr id="35" name="Picture 35" descr="Diagram&#10;&#10;Description automatically generated"/>
+                    <pic:cNvPicPr/>
+                  </pic:nvPicPr>
+                  <pic:blipFill>
+                    <a:blip r:embed="rId10">
+                      <a:extLst>
+                        <a:ext uri="{28A0092B-C50C-407E-A947-70E740481C1C}">
+                          <a14:useLocalDpi xmlns:a14="http://schemas.microsoft.com/office/drawing/2010/main" val="0"/>
+                        </a:ext>
+                      </a:extLst>
+                    </a:blip>
+                    <a:stretch>
+                      <a:fillRect/>
+                    </a:stretch>
+                  </pic:blipFill>
+                  <pic:spPr>
+                    <a:xfrm>
+                      <a:off x="0" y="0"/>
+                      <a:ext cx="5455469" cy="3336616"/>
+                    </a:xfrm>
+                    <a:prstGeom prst="rect">
+                      <a:avLst/>
+                    </a:prstGeom>
+                  </pic:spPr>
+                </pic:pic>
+              </a:graphicData>
+            </a:graphic>
+            <wp14:sizeRelH relativeFrom="margin">
+              <wp14:pctWidth>0</wp14:pctWidth>
+            </wp14:sizeRelH>
+            <wp14:sizeRelV relativeFrom="margin">
+              <wp14:pctHeight>0</wp14:pctHeight>
+            </wp14:sizeRelV>
+          </wp:anchor>
+        </w:drawing>
+      </w:r>
+    </w:p>
+    <w:p>
+      <w:pPr>
+        <w:pStyle w:val="projectstyle"/>
+        <w:rPr>
+          <w:rFonts w:eastAsia="Times New Roman"/>
+        </w:rPr>
+      </w:pPr>
+    </w:p>
+    <w:p>
+      <w:pPr>
         <w:pStyle w:val="NoSpacing"/>
         <w:rPr>
           <w:rFonts w:cstheme="majorBidi"/>
@@ -5257,16 +5484,14 @@
           <w:szCs w:val="24"/>
         </w:rPr>
       </w:pPr>
-    </w:p>
-    <w:p>
-      <w:pPr>
-        <w:pStyle w:val="NoSpacing"/>
+      <w:r>
         <w:rPr>
           <w:rFonts w:cstheme="majorBidi"/>
           <w:sz w:val="24"/>
           <w:szCs w:val="24"/>
         </w:rPr>
-      </w:pPr>
+        <w:t xml:space="preserve">                                      </w:t>
+      </w:r>
     </w:p>
     <w:p>
       <w:pPr>
@@ -5277,10 +5502,15 @@
           <w:szCs w:val="24"/>
         </w:rPr>
       </w:pPr>
-    </w:p>
-    <w:p>
-      <w:pPr>
-        <w:pStyle w:val="NoSpacing"/>
+      <w:r>
+        <w:rPr>
+          <w:rFonts w:cstheme="majorBidi"/>
+          <w:sz w:val="24"/>
+          <w:szCs w:val="24"/>
+        </w:rPr>
+        <w:t xml:space="preserve">                                                                    Figure : MVC </w:t>
+      </w:r>
+      <w:r>
         <w:rPr>
           <w:rFonts w:asciiTheme="majorBidi" w:hAnsiTheme="majorBidi" w:cstheme="majorBidi"/>
           <w:b/>
@@ -5288,200 +5518,8 @@
           <w:sz w:val="28"/>
           <w:szCs w:val="28"/>
         </w:rPr>
-      </w:pPr>
-    </w:p>
-    <w:p>
-      <w:pPr>
-        <w:pStyle w:val="NoSpacing"/>
-        <w:rPr>
-          <w:rFonts w:asciiTheme="majorBidi" w:hAnsiTheme="majorBidi" w:cstheme="majorBidi"/>
-          <w:b/>
-          <w:bCs/>
-          <w:sz w:val="28"/>
-          <w:szCs w:val="28"/>
-        </w:rPr>
-      </w:pPr>
-    </w:p>
-    <w:p>
-      <w:pPr>
-        <w:pStyle w:val="NoSpacing"/>
-        <w:rPr>
-          <w:rFonts w:asciiTheme="majorBidi" w:hAnsiTheme="majorBidi" w:cstheme="majorBidi"/>
-          <w:b/>
-          <w:bCs/>
-          <w:sz w:val="28"/>
-          <w:szCs w:val="28"/>
-        </w:rPr>
-      </w:pPr>
-    </w:p>
-    <w:p>
-      <w:pPr>
-        <w:pStyle w:val="NoSpacing"/>
-        <w:rPr>
-          <w:rFonts w:asciiTheme="majorBidi" w:hAnsiTheme="majorBidi" w:cstheme="majorBidi"/>
-          <w:b/>
-          <w:bCs/>
-          <w:sz w:val="28"/>
-          <w:szCs w:val="28"/>
-        </w:rPr>
-      </w:pPr>
-    </w:p>
-    <w:p>
-      <w:pPr>
-        <w:pStyle w:val="NoSpacing"/>
-        <w:rPr>
-          <w:rFonts w:asciiTheme="majorBidi" w:hAnsiTheme="majorBidi" w:cstheme="majorBidi"/>
-          <w:b/>
-          <w:bCs/>
-          <w:sz w:val="28"/>
-          <w:szCs w:val="28"/>
-        </w:rPr>
-      </w:pPr>
-    </w:p>
-    <w:p>
-      <w:pPr>
-        <w:pStyle w:val="NoSpacing"/>
-        <w:rPr>
-          <w:rFonts w:asciiTheme="majorBidi" w:hAnsiTheme="majorBidi" w:cstheme="majorBidi"/>
-          <w:b/>
-          <w:bCs/>
-          <w:sz w:val="28"/>
-          <w:szCs w:val="28"/>
-        </w:rPr>
-      </w:pPr>
-    </w:p>
-    <w:p>
-      <w:pPr>
-        <w:pStyle w:val="NoSpacing"/>
-        <w:rPr>
-          <w:rFonts w:asciiTheme="majorBidi" w:hAnsiTheme="majorBidi" w:cstheme="majorBidi"/>
-          <w:b/>
-          <w:bCs/>
-          <w:sz w:val="28"/>
-          <w:szCs w:val="28"/>
-        </w:rPr>
-      </w:pPr>
-    </w:p>
-    <w:p>
-      <w:pPr>
-        <w:pStyle w:val="NoSpacing"/>
-        <w:rPr>
-          <w:rFonts w:asciiTheme="majorBidi" w:hAnsiTheme="majorBidi" w:cstheme="majorBidi"/>
-          <w:b/>
-          <w:bCs/>
-          <w:sz w:val="28"/>
-          <w:szCs w:val="28"/>
-        </w:rPr>
-      </w:pPr>
-    </w:p>
-    <w:p>
-      <w:pPr>
-        <w:pStyle w:val="NoSpacing"/>
-        <w:rPr>
-          <w:rFonts w:asciiTheme="majorBidi" w:hAnsiTheme="majorBidi" w:cstheme="majorBidi"/>
-          <w:b/>
-          <w:bCs/>
-          <w:sz w:val="28"/>
-          <w:szCs w:val="28"/>
-        </w:rPr>
-      </w:pPr>
-    </w:p>
-    <w:p>
-      <w:pPr>
-        <w:pStyle w:val="NoSpacing"/>
-        <w:rPr>
-          <w:rFonts w:asciiTheme="majorBidi" w:hAnsiTheme="majorBidi" w:cstheme="majorBidi"/>
-          <w:b/>
-          <w:bCs/>
-          <w:sz w:val="28"/>
-          <w:szCs w:val="28"/>
-        </w:rPr>
-      </w:pPr>
-    </w:p>
-    <w:p>
-      <w:pPr>
-        <w:pStyle w:val="NoSpacing"/>
-        <w:rPr>
-          <w:rFonts w:asciiTheme="majorBidi" w:hAnsiTheme="majorBidi" w:cstheme="majorBidi"/>
-          <w:b/>
-          <w:bCs/>
-          <w:sz w:val="28"/>
-          <w:szCs w:val="28"/>
-        </w:rPr>
-      </w:pPr>
-    </w:p>
-    <w:p>
-      <w:pPr>
-        <w:pStyle w:val="NoSpacing"/>
-        <w:rPr>
-          <w:rFonts w:asciiTheme="majorBidi" w:hAnsiTheme="majorBidi" w:cstheme="majorBidi"/>
-          <w:b/>
-          <w:bCs/>
-          <w:sz w:val="28"/>
-          <w:szCs w:val="28"/>
-        </w:rPr>
-      </w:pPr>
-    </w:p>
-    <w:p>
-      <w:pPr>
-        <w:pStyle w:val="NoSpacing"/>
-        <w:rPr>
-          <w:rFonts w:asciiTheme="majorBidi" w:hAnsiTheme="majorBidi" w:cstheme="majorBidi"/>
-          <w:b/>
-          <w:bCs/>
-          <w:sz w:val="28"/>
-          <w:szCs w:val="28"/>
-        </w:rPr>
-      </w:pPr>
-    </w:p>
-    <w:p>
-      <w:pPr>
-        <w:pStyle w:val="NoSpacing"/>
-        <w:rPr>
-          <w:rFonts w:asciiTheme="majorBidi" w:hAnsiTheme="majorBidi" w:cstheme="majorBidi"/>
-          <w:b/>
-          <w:bCs/>
-          <w:sz w:val="28"/>
-          <w:szCs w:val="28"/>
-        </w:rPr>
-      </w:pPr>
-    </w:p>
-    <w:p>
-      <w:pPr>
-        <w:pStyle w:val="NoSpacing"/>
-        <w:tabs>
-          <w:tab w:val="left" w:pos="3432"/>
-        </w:tabs>
-        <w:rPr>
-          <w:rFonts w:asciiTheme="majorBidi" w:hAnsiTheme="majorBidi" w:cstheme="majorBidi"/>
-          <w:b/>
-          <w:bCs/>
-          <w:sz w:val="28"/>
-          <w:szCs w:val="28"/>
-        </w:rPr>
-      </w:pPr>
-      <w:r>
-        <w:rPr>
-          <w:rFonts w:asciiTheme="majorBidi" w:hAnsiTheme="majorBidi" w:cstheme="majorBidi"/>
-          <w:b/>
-          <w:bCs/>
-          <w:sz w:val="28"/>
-          <w:szCs w:val="28"/>
-        </w:rPr>
         <w:tab/>
       </w:r>
-    </w:p>
-    <w:p>
-      <w:pPr>
-        <w:pStyle w:val="NoSpacing"/>
-        <w:rPr>
-          <w:rFonts w:asciiTheme="majorBidi" w:hAnsiTheme="majorBidi" w:cstheme="majorBidi"/>
-          <w:b/>
-          <w:bCs/>
-          <w:sz w:val="28"/>
-          <w:szCs w:val="28"/>
-        </w:rPr>
-      </w:pPr>
     </w:p>
     <w:p>
       <w:pPr>
@@ -5507,6 +5545,7 @@
           <w:sz w:val="32"/>
           <w:szCs w:val="32"/>
         </w:rPr>
+        <w:lastRenderedPageBreak/>
         <w:t>Conception de la base de données :</w:t>
       </w:r>
     </w:p>
@@ -5563,7 +5602,7 @@
           <w:lang w:val="en-US" w:eastAsia="en-US"/>
         </w:rPr>
         <w:drawing>
-          <wp:inline distT="0" distB="0" distL="0" distR="0">
+          <wp:inline distT="0" distB="0" distL="0" distR="0" wp14:anchorId="16E94732" wp14:editId="0E5D02A3">
             <wp:extent cx="5760720" cy="3823335"/>
             <wp:effectExtent l="0" t="0" r="0" b="5715"/>
             <wp:docPr id="16" name="Picture 16"/>
@@ -5885,6 +5924,7 @@
           <w:sz w:val="32"/>
           <w:szCs w:val="32"/>
         </w:rPr>
+        <w:lastRenderedPageBreak/>
         <w:t>Diagramme de cas d’utilisation :</w:t>
       </w:r>
     </w:p>
@@ -6049,7 +6089,7 @@
           <w:lang w:val="en-US" w:eastAsia="en-US"/>
         </w:rPr>
         <w:drawing>
-          <wp:inline distT="0" distB="0" distL="0" distR="0">
+          <wp:inline distT="0" distB="0" distL="0" distR="0" wp14:anchorId="213AE6E8" wp14:editId="6BB914E4">
             <wp:extent cx="5760720" cy="3295015"/>
             <wp:effectExtent l="0" t="0" r="0" b="635"/>
             <wp:docPr id="674" name="Picture 674"/>
@@ -6151,42 +6191,26 @@
           <w:sz w:val="24"/>
           <w:szCs w:val="24"/>
         </w:rPr>
-        <w:t xml:space="preserve">Figure </w:t>
-      </w:r>
+        <w:t xml:space="preserve">Figure 2 : Diagramme </w:t>
+      </w:r>
+      <w:proofErr w:type="gramStart"/>
       <w:r>
         <w:rPr>
           <w:rFonts w:cstheme="majorBidi"/>
           <w:sz w:val="24"/>
           <w:szCs w:val="24"/>
         </w:rPr>
-        <w:t>2</w:t>
-      </w:r>
+        <w:t>De  Cas</w:t>
+      </w:r>
+      <w:proofErr w:type="gramEnd"/>
       <w:r>
         <w:rPr>
           <w:rFonts w:cstheme="majorBidi"/>
           <w:sz w:val="24"/>
           <w:szCs w:val="24"/>
         </w:rPr>
-        <w:t xml:space="preserve"> : Diagramme De </w:t>
-      </w:r>
-      <w:r>
-        <w:rPr>
-          <w:rFonts w:cstheme="majorBidi"/>
-          <w:sz w:val="24"/>
-          <w:szCs w:val="24"/>
-        </w:rPr>
-        <w:t xml:space="preserve"> Cas </w:t>
-      </w:r>
-      <w:proofErr w:type="gramStart"/>
-      <w:r>
-        <w:rPr>
-          <w:rFonts w:cstheme="majorBidi"/>
-          <w:sz w:val="24"/>
-          <w:szCs w:val="24"/>
-        </w:rPr>
-        <w:t>D’utilisation .</w:t>
-      </w:r>
-      <w:proofErr w:type="gramEnd"/>
+        <w:t xml:space="preserve"> D’utilisation .</w:t>
+      </w:r>
     </w:p>
     <w:p>
       <w:pPr>
@@ -6354,6 +6378,7 @@
           <w:sz w:val="32"/>
           <w:szCs w:val="32"/>
         </w:rPr>
+        <w:lastRenderedPageBreak/>
         <w:t>Diagramme d’activité :</w:t>
       </w:r>
     </w:p>
@@ -6404,7 +6429,7 @@
           <w:lang w:val="en-US" w:eastAsia="en-US"/>
         </w:rPr>
         <w:drawing>
-          <wp:inline distT="0" distB="0" distL="0" distR="0">
+          <wp:inline distT="0" distB="0" distL="0" distR="0" wp14:anchorId="36635B07" wp14:editId="1CA7DA1C">
             <wp:extent cx="5760720" cy="5286375"/>
             <wp:effectExtent l="0" t="0" r="0" b="9525"/>
             <wp:docPr id="687" name="Picture 687"/>
@@ -6474,31 +6499,7 @@
           <w:sz w:val="24"/>
           <w:szCs w:val="24"/>
         </w:rPr>
-        <w:t xml:space="preserve">Figure </w:t>
-      </w:r>
-      <w:r>
-        <w:rPr>
-          <w:rFonts w:cstheme="majorBidi"/>
-          <w:sz w:val="24"/>
-          <w:szCs w:val="24"/>
-        </w:rPr>
-        <w:t xml:space="preserve"> 3</w:t>
-      </w:r>
-      <w:r>
-        <w:rPr>
-          <w:rFonts w:cstheme="majorBidi"/>
-          <w:sz w:val="24"/>
-          <w:szCs w:val="24"/>
-        </w:rPr>
-        <w:t> : Diagramme D</w:t>
-      </w:r>
-      <w:r>
-        <w:rPr>
-          <w:rFonts w:cstheme="majorBidi"/>
-          <w:sz w:val="24"/>
-          <w:szCs w:val="24"/>
-        </w:rPr>
-        <w:t>’activité</w:t>
+        <w:t>Figure  3 : Diagramme D’activité</w:t>
       </w:r>
     </w:p>
     <w:p>
@@ -6749,7 +6750,7 @@
         <mc:AlternateContent>
           <mc:Choice Requires="wpg">
             <w:drawing>
-              <wp:anchor distT="0" distB="0" distL="114300" distR="114300" simplePos="0" relativeHeight="251698176" behindDoc="1" locked="0" layoutInCell="1" allowOverlap="1" wp14:anchorId="7226F7D0" wp14:editId="5BFDD6A7">
+              <wp:anchor distT="0" distB="0" distL="114300" distR="114300" simplePos="0" relativeHeight="251698176" behindDoc="1" locked="0" layoutInCell="1" allowOverlap="1" wp14:anchorId="6E673158" wp14:editId="07DD009F">
                 <wp:simplePos x="0" y="0"/>
                 <wp:positionH relativeFrom="page">
                   <wp:posOffset>691515</wp:posOffset>
@@ -7033,16 +7034,16 @@
           </mc:Choice>
           <mc:Fallback>
             <w:pict>
-              <v:group id="Groupe 5" o:spid="_x0000_s1026" style="position:absolute;margin-left:54.45pt;margin-top:20.5pt;width:18pt;height:843.8pt;z-index:-251618304;mso-position-horizontal-relative:page;mso-position-vertical-relative:page" coordsize="1945,91257" o:gfxdata="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">
-                <v:rect id="Rectangle 6" o:spid="_x0000_s1027" style="position:absolute;width:1945;height:91257;visibility:visible;mso-wrap-style:square;v-text-anchor:middle" o:gfxdata="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" fillcolor="#1f497d [3215]" stroked="f" strokeweight="1pt"/>
-                <v:group id="Groupe 8" o:spid="_x0000_s1028" style="position:absolute;left:762;top:60245;width:1157;height:6229" coordorigin="806,50103" coordsize="492,2651" o:gfxdata="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">
+              <v:group w14:anchorId="1273556A" id="Groupe 5" o:spid="_x0000_s1026" style="position:absolute;margin-left:54.45pt;margin-top:20.5pt;width:18pt;height:843.8pt;z-index:-251618304;mso-position-horizontal-relative:page;mso-position-vertical-relative:page" coordsize="1945,91257" o:gfxdata="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">
+                <v:rect id="Rectangle 6" o:spid="_x0000_s1027" style="position:absolute;width:1945;height:91257;visibility:visible;mso-wrap-style:square;v-text-anchor:middle" o:gfxdata="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" fillcolor="#1f497d [3215]" stroked="f" strokeweight="1pt"/>
+                <v:group id="Groupe 8" o:spid="_x0000_s1028" style="position:absolute;left:762;top:60245;width:1157;height:6229" coordorigin="806,50103" coordsize="492,2651" o:gfxdata="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">
                   <o:lock v:ext="edit" aspectratio="t"/>
-                  <v:shape id="Forme libre 10" o:spid="_x0000_s1029" style="position:absolute;left:806;top:50103;width:317;height:1921;visibility:visible;mso-wrap-style:square;v-text-anchor:top" coordsize="20,121" o:gfxdata="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" path="m,l16,72r4,49l18,112,,31,,xe" fillcolor="#1f497d [3215]" strokecolor="#1f497d [3215]" strokeweight="0">
+                  <v:shape id="Forme libre 10" o:spid="_x0000_s1029" style="position:absolute;left:806;top:50103;width:317;height:1921;visibility:visible;mso-wrap-style:square;v-text-anchor:top" coordsize="20,121" o:gfxdata="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" path="m,l16,72r4,49l18,112,,31,,xe" fillcolor="#1f497d [3215]" strokecolor="#1f497d [3215]" strokeweight="0">
                     <v:fill opacity="13107f"/>
                     <v:stroke opacity="13107f"/>
                     <v:path arrowok="t" o:connecttype="custom" o:connectlocs="0,0;25400,114300;31750,192088;28575,177800;0,49213;0,0" o:connectangles="0,0,0,0,0,0"/>
                   </v:shape>
-                  <v:shape id="Forme libre 14" o:spid="_x0000_s1030" style="position:absolute;left:1060;top:51246;width:238;height:1508;visibility:visible;mso-wrap-style:square;v-text-anchor:top" coordsize="15,95" o:gfxdata="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" path="m,l8,37r,4l15,95,4,49,,xe" fillcolor="#1f497d [3215]" strokecolor="#1f497d [3215]" strokeweight="0">
+                  <v:shape id="Forme libre 14" o:spid="_x0000_s1030" style="position:absolute;left:1060;top:51246;width:238;height:1508;visibility:visible;mso-wrap-style:square;v-text-anchor:top" coordsize="15,95" o:gfxdata="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" path="m,l8,37r,4l15,95,4,49,,xe" fillcolor="#1f497d [3215]" strokecolor="#1f497d [3215]" strokeweight="0">
                     <v:fill opacity="13107f"/>
                     <v:stroke opacity="13107f"/>
                     <v:path arrowok="t" o:connecttype="custom" o:connectlocs="0,0;12700,58738;12700,65088;23813,150813;6350,77788;0,0" o:connectangles="0,0,0,0,0,0"/>
@@ -7359,6 +7360,7 @@
           <w:sz w:val="36"/>
           <w:szCs w:val="36"/>
         </w:rPr>
+        <w:lastRenderedPageBreak/>
         <w:t>Introduction :</w:t>
       </w:r>
     </w:p>
@@ -7573,7 +7575,7 @@
           <w:lang w:val="en-US"/>
         </w:rPr>
         <w:drawing>
-          <wp:inline distT="0" distB="0" distL="0" distR="0" wp14:anchorId="0180EF24" wp14:editId="4A62F42C">
+          <wp:inline distT="0" distB="0" distL="0" distR="0" wp14:anchorId="446D8CC8" wp14:editId="39BEB743">
             <wp:extent cx="477520" cy="374015"/>
             <wp:effectExtent l="0" t="0" r="0" b="6985"/>
             <wp:docPr id="26" name="Image 5"/>
@@ -7674,7 +7676,7 @@
           <w:lang w:val="en-US" w:eastAsia="en-US"/>
         </w:rPr>
         <w:drawing>
-          <wp:inline distT="0" distB="0" distL="0" distR="0" wp14:anchorId="39B8051A" wp14:editId="63A894C7">
+          <wp:inline distT="0" distB="0" distL="0" distR="0" wp14:anchorId="648960AD" wp14:editId="054EB6CD">
             <wp:extent cx="719455" cy="431800"/>
             <wp:effectExtent l="0" t="0" r="4445" b="6350"/>
             <wp:docPr id="15" name="Image 15"/>
@@ -7790,7 +7792,7 @@
           <w:lang w:val="en-US"/>
         </w:rPr>
         <w:drawing>
-          <wp:inline distT="0" distB="0" distL="0" distR="0" wp14:anchorId="0DDF46F8" wp14:editId="49B2546A">
+          <wp:inline distT="0" distB="0" distL="0" distR="0" wp14:anchorId="37C783CE" wp14:editId="7C184B8D">
             <wp:extent cx="491066" cy="373880"/>
             <wp:effectExtent l="0" t="0" r="4445" b="7620"/>
             <wp:docPr id="14" name="Image 14"/>
@@ -7913,7 +7915,7 @@
           <w:lang w:val="en-US" w:eastAsia="en-US"/>
         </w:rPr>
         <w:drawing>
-          <wp:inline distT="0" distB="0" distL="0" distR="0" wp14:anchorId="0BF3972A" wp14:editId="54B693D3">
+          <wp:inline distT="0" distB="0" distL="0" distR="0" wp14:anchorId="4B1758A2" wp14:editId="59B014CB">
             <wp:extent cx="447675" cy="342900"/>
             <wp:effectExtent l="0" t="0" r="9525" b="0"/>
             <wp:docPr id="12" name="Picture 12"/>
@@ -8076,6 +8078,7 @@
           <w:szCs w:val="28"/>
           <w:u w:val="single"/>
         </w:rPr>
+        <w:lastRenderedPageBreak/>
         <w:t>Langages de programmation :</w:t>
       </w:r>
     </w:p>
@@ -8117,7 +8120,7 @@
           <w:lang w:val="en-US" w:eastAsia="en-US"/>
         </w:rPr>
         <w:drawing>
-          <wp:inline distT="0" distB="0" distL="0" distR="0" wp14:anchorId="792A6A7E" wp14:editId="7DF4A5FB">
+          <wp:inline distT="0" distB="0" distL="0" distR="0" wp14:anchorId="531A96B2" wp14:editId="3E141A88">
             <wp:extent cx="590550" cy="371475"/>
             <wp:effectExtent l="0" t="0" r="0" b="9525"/>
             <wp:docPr id="13" name="Picture 13"/>
@@ -8295,7 +8298,7 @@
           <w:lang w:val="en-US" w:eastAsia="en-US"/>
         </w:rPr>
         <w:drawing>
-          <wp:inline distT="0" distB="0" distL="0" distR="0" wp14:anchorId="7A606911" wp14:editId="563BBACB">
+          <wp:inline distT="0" distB="0" distL="0" distR="0" wp14:anchorId="244AB484" wp14:editId="60FBEF03">
             <wp:extent cx="257175" cy="323850"/>
             <wp:effectExtent l="0" t="0" r="9525" b="0"/>
             <wp:docPr id="17" name="Picture 17"/>
@@ -8400,25 +8403,7 @@
           <w:szCs w:val="32"/>
           <w:shd w:val="clear" w:color="auto" w:fill="FFFFFF"/>
         </w:rPr>
-        <w:t xml:space="preserve"> </w:t>
-      </w:r>
-      <w:proofErr w:type="spellStart"/>
-      <w:r>
-        <w:rPr>
-          <w:rFonts w:ascii="Times New Roman" w:hAnsi="Times New Roman" w:cs="Times New Roman"/>
-          <w:szCs w:val="32"/>
-          <w:shd w:val="clear" w:color="auto" w:fill="FFFFFF"/>
-        </w:rPr>
-        <w:t>Connectivity</w:t>
-      </w:r>
-      <w:proofErr w:type="spellEnd"/>
-      <w:r>
-        <w:rPr>
-          <w:rFonts w:ascii="Times New Roman" w:hAnsi="Times New Roman" w:cs="Times New Roman"/>
-          <w:szCs w:val="32"/>
-          <w:shd w:val="clear" w:color="auto" w:fill="FFFFFF"/>
-        </w:rPr>
-        <w:t>) est une API fournie avec </w:t>
+        <w:t xml:space="preserve"> Connectivity) est une API fournie avec </w:t>
       </w:r>
       <w:hyperlink r:id="rId24" w:history="1">
         <w:r>
@@ -8524,7 +8509,7 @@
           <w:lang w:val="en-US" w:eastAsia="en-US"/>
         </w:rPr>
         <w:drawing>
-          <wp:inline distT="0" distB="0" distL="0" distR="0" wp14:anchorId="154FD58C" wp14:editId="32C027D6">
+          <wp:inline distT="0" distB="0" distL="0" distR="0" wp14:anchorId="3C0D35BC" wp14:editId="61D3397F">
             <wp:extent cx="590550" cy="371475"/>
             <wp:effectExtent l="0" t="0" r="0" b="9525"/>
             <wp:docPr id="19" name="Picture 19"/>
@@ -8819,6 +8804,7 @@
           <w:sz w:val="40"/>
           <w:szCs w:val="40"/>
         </w:rPr>
+        <w:lastRenderedPageBreak/>
         <w:t>Interfaces de l’application :</w:t>
       </w:r>
     </w:p>
@@ -8967,7 +8953,7 @@
           <w:lang w:val="en-US" w:eastAsia="en-US"/>
         </w:rPr>
         <w:drawing>
-          <wp:inline distT="0" distB="0" distL="0" distR="0" wp14:anchorId="7D013A49" wp14:editId="08C6A5C4">
+          <wp:inline distT="0" distB="0" distL="0" distR="0" wp14:anchorId="7F51B2EC" wp14:editId="7C49F640">
             <wp:extent cx="5760720" cy="3832225"/>
             <wp:effectExtent l="0" t="0" r="0" b="0"/>
             <wp:docPr id="9" name="Picture 9" descr="Graphical user interface, application, Word&#10;&#10;Description automatically generated"/>
@@ -9139,6 +9125,7 @@
           <w:sz w:val="24"/>
           <w:szCs w:val="24"/>
         </w:rPr>
+        <w:lastRenderedPageBreak/>
         <w:t xml:space="preserve"> </w:t>
       </w:r>
       <w:r>
@@ -9240,7 +9227,7 @@
           <w:lang w:val="en-US" w:eastAsia="en-US"/>
         </w:rPr>
         <w:drawing>
-          <wp:inline distT="0" distB="0" distL="0" distR="0" wp14:anchorId="14654F10" wp14:editId="0A4F4447">
+          <wp:inline distT="0" distB="0" distL="0" distR="0" wp14:anchorId="3C78F275" wp14:editId="06FA3A10">
             <wp:extent cx="5760720" cy="3249930"/>
             <wp:effectExtent l="0" t="0" r="0" b="7620"/>
             <wp:docPr id="23" name="Picture 23"/>
@@ -9399,7 +9386,7 @@
           <w:lang w:val="en-US" w:eastAsia="en-US"/>
         </w:rPr>
         <w:drawing>
-          <wp:inline distT="0" distB="0" distL="0" distR="0" wp14:anchorId="7B6F091B" wp14:editId="7961D6D7">
+          <wp:inline distT="0" distB="0" distL="0" distR="0" wp14:anchorId="48923D32" wp14:editId="2D4288A6">
             <wp:extent cx="5760720" cy="3252470"/>
             <wp:effectExtent l="0" t="0" r="0" b="5080"/>
             <wp:docPr id="21" name="Picture 21"/>
@@ -9451,8 +9438,7 @@
           <w:szCs w:val="24"/>
         </w:rPr>
       </w:pPr>
-      <w:bookmarkStart w:id="4" w:name="_Hlk62343067"/>
-      <w:proofErr w:type="gramStart"/>
+      <w:bookmarkStart w:id="6" w:name="_Hlk62343067"/>
       <w:r>
         <w:rPr>
           <w:rFonts w:cstheme="minorHAnsi"/>
@@ -9475,9 +9461,8 @@
           <w:sz w:val="24"/>
           <w:szCs w:val="24"/>
         </w:rPr>
-        <w:t> :</w:t>
-      </w:r>
-      <w:proofErr w:type="gramEnd"/>
+        <w:t>:</w:t>
+      </w:r>
       <w:r>
         <w:rPr>
           <w:rFonts w:cstheme="minorHAnsi"/>
@@ -9510,7 +9495,7 @@
         </w:rPr>
         <w:t>d’authentification</w:t>
       </w:r>
-      <w:bookmarkEnd w:id="4"/>
+      <w:bookmarkEnd w:id="6"/>
     </w:p>
     <w:p>
       <w:pPr>
@@ -9550,6 +9535,7 @@
           <w:sz w:val="32"/>
           <w:szCs w:val="32"/>
         </w:rPr>
+        <w:lastRenderedPageBreak/>
         <w:t>Espace User :</w:t>
       </w:r>
     </w:p>
@@ -9592,7 +9578,7 @@
           <w:lang w:val="en-US" w:eastAsia="en-US"/>
         </w:rPr>
         <w:drawing>
-          <wp:anchor distT="0" distB="0" distL="114300" distR="114300" simplePos="0" relativeHeight="251696128" behindDoc="0" locked="0" layoutInCell="1" allowOverlap="1" wp14:anchorId="0AA61FF3" wp14:editId="3A67C45A">
+          <wp:anchor distT="0" distB="0" distL="114300" distR="114300" simplePos="0" relativeHeight="251696128" behindDoc="0" locked="0" layoutInCell="1" allowOverlap="1" wp14:anchorId="6C8107D7" wp14:editId="2D16C482">
             <wp:simplePos x="0" y="0"/>
             <wp:positionH relativeFrom="column">
               <wp:posOffset>-511175</wp:posOffset>
@@ -9857,7 +9843,7 @@
           <w:lang w:val="en-US" w:eastAsia="en-US"/>
         </w:rPr>
         <w:drawing>
-          <wp:inline distT="0" distB="0" distL="0" distR="0" wp14:anchorId="2D561514" wp14:editId="4630BFC9">
+          <wp:inline distT="0" distB="0" distL="0" distR="0" wp14:anchorId="5D7D7D60" wp14:editId="323FB706">
             <wp:extent cx="5760720" cy="3457575"/>
             <wp:effectExtent l="0" t="0" r="0" b="9525"/>
             <wp:docPr id="29" name="Picture 29"/>
@@ -10029,7 +10015,7 @@
           <w:lang w:val="en-US" w:eastAsia="en-US"/>
         </w:rPr>
         <w:drawing>
-          <wp:inline distT="0" distB="0" distL="0" distR="0" wp14:anchorId="634A0FFF" wp14:editId="59EC6B0A">
+          <wp:inline distT="0" distB="0" distL="0" distR="0" wp14:anchorId="515D3147" wp14:editId="7F38514C">
             <wp:extent cx="5623560" cy="3334960"/>
             <wp:effectExtent l="0" t="0" r="0" b="0"/>
             <wp:docPr id="30" name="Picture 30"/>
@@ -10120,6 +10106,7 @@
         <w:pStyle w:val="projectstyle"/>
       </w:pPr>
       <w:r>
+        <w:lastRenderedPageBreak/>
         <w:t xml:space="preserve">Après </w:t>
       </w:r>
       <w:r>
@@ -10153,7 +10140,7 @@
           <w:lang w:val="en-US" w:eastAsia="en-US"/>
         </w:rPr>
         <w:drawing>
-          <wp:inline distT="0" distB="0" distL="0" distR="0" wp14:anchorId="1DF501C8" wp14:editId="1CDEA5D2">
+          <wp:inline distT="0" distB="0" distL="0" distR="0" wp14:anchorId="2E93CF04" wp14:editId="77799069">
             <wp:extent cx="5760720" cy="3099435"/>
             <wp:effectExtent l="0" t="0" r="0" b="5715"/>
             <wp:docPr id="31" name="Picture 31"/>
@@ -10304,7 +10291,7 @@
           <w:lang w:val="en-US" w:eastAsia="en-US"/>
         </w:rPr>
         <w:drawing>
-          <wp:inline distT="0" distB="0" distL="0" distR="0" wp14:anchorId="21BAEACE" wp14:editId="3FEE8D44">
+          <wp:inline distT="0" distB="0" distL="0" distR="0" wp14:anchorId="0DA602AF" wp14:editId="34C1B4D6">
             <wp:extent cx="5760720" cy="3723640"/>
             <wp:effectExtent l="0" t="0" r="0" b="0"/>
             <wp:docPr id="672" name="Picture 672"/>
@@ -10425,6 +10412,7 @@
           <w:sz w:val="32"/>
           <w:szCs w:val="32"/>
         </w:rPr>
+        <w:lastRenderedPageBreak/>
         <w:t>Eau et électricité</w:t>
       </w:r>
       <w:r>
@@ -10475,7 +10463,7 @@
           <w:lang w:val="en-US" w:eastAsia="en-US"/>
         </w:rPr>
         <w:drawing>
-          <wp:inline distT="0" distB="0" distL="0" distR="0" wp14:anchorId="4B7F202C" wp14:editId="2644B5AF">
+          <wp:inline distT="0" distB="0" distL="0" distR="0" wp14:anchorId="0643579A" wp14:editId="60846AF6">
             <wp:extent cx="5760720" cy="3269615"/>
             <wp:effectExtent l="0" t="0" r="0" b="6985"/>
             <wp:docPr id="673" name="Picture 673"/>
@@ -10622,7 +10610,7 @@
           <w:lang w:val="en-US" w:eastAsia="en-US"/>
         </w:rPr>
         <w:drawing>
-          <wp:inline distT="0" distB="0" distL="0" distR="0" wp14:anchorId="31C60852" wp14:editId="144FEC09">
+          <wp:inline distT="0" distB="0" distL="0" distR="0" wp14:anchorId="53084C2A" wp14:editId="005EB736">
             <wp:extent cx="5760720" cy="3367405"/>
             <wp:effectExtent l="0" t="0" r="0" b="4445"/>
             <wp:docPr id="675" name="Picture 675"/>
@@ -10746,6 +10734,7 @@
           <w:sz w:val="28"/>
           <w:szCs w:val="28"/>
         </w:rPr>
+        <w:lastRenderedPageBreak/>
         <w:t>Après</w:t>
       </w:r>
       <w:r>
@@ -10794,7 +10783,7 @@
           <w:lang w:val="en-US" w:eastAsia="en-US"/>
         </w:rPr>
         <w:drawing>
-          <wp:inline distT="0" distB="0" distL="0" distR="0" wp14:anchorId="27663539" wp14:editId="29E9A74C">
+          <wp:inline distT="0" distB="0" distL="0" distR="0" wp14:anchorId="4CA73ED3" wp14:editId="472204F0">
             <wp:extent cx="5760720" cy="3418205"/>
             <wp:effectExtent l="0" t="0" r="0" b="0"/>
             <wp:docPr id="677" name="Picture 677"/>
@@ -10953,7 +10942,7 @@
           <w:lang w:val="en-US" w:eastAsia="en-US"/>
         </w:rPr>
         <w:drawing>
-          <wp:inline distT="0" distB="0" distL="0" distR="0" wp14:anchorId="4935D543" wp14:editId="0204A4FF">
+          <wp:inline distT="0" distB="0" distL="0" distR="0" wp14:anchorId="7F243CB5" wp14:editId="2C39DD92">
             <wp:extent cx="5760720" cy="3781425"/>
             <wp:effectExtent l="0" t="0" r="0" b="9525"/>
             <wp:docPr id="678" name="Picture 678"/>
@@ -11063,6 +11052,7 @@
           <w:sz w:val="32"/>
           <w:szCs w:val="32"/>
         </w:rPr>
+        <w:lastRenderedPageBreak/>
         <w:t>Assurance :</w:t>
       </w:r>
     </w:p>
@@ -11084,7 +11074,7 @@
           <w:lang w:val="en-US" w:eastAsia="en-US"/>
         </w:rPr>
         <w:drawing>
-          <wp:inline distT="0" distB="0" distL="0" distR="0" wp14:anchorId="72A9D7A0" wp14:editId="6621B207">
+          <wp:inline distT="0" distB="0" distL="0" distR="0" wp14:anchorId="42F60095" wp14:editId="72812619">
             <wp:extent cx="5760720" cy="3273425"/>
             <wp:effectExtent l="0" t="0" r="0" b="3175"/>
             <wp:docPr id="679" name="Picture 679"/>
@@ -11221,7 +11211,7 @@
           <w:lang w:val="en-US" w:eastAsia="en-US"/>
         </w:rPr>
         <w:drawing>
-          <wp:inline distT="0" distB="0" distL="0" distR="0" wp14:anchorId="6D3ECA4A" wp14:editId="1CE36981">
+          <wp:inline distT="0" distB="0" distL="0" distR="0" wp14:anchorId="5F9F8258" wp14:editId="05584E27">
             <wp:extent cx="5760720" cy="3367405"/>
             <wp:effectExtent l="0" t="0" r="0" b="4445"/>
             <wp:docPr id="680" name="Picture 680"/>
@@ -11377,6 +11367,7 @@
           <w:sz w:val="28"/>
           <w:szCs w:val="28"/>
         </w:rPr>
+        <w:lastRenderedPageBreak/>
         <w:t>Après</w:t>
       </w:r>
       <w:r>
@@ -11425,7 +11416,7 @@
           <w:lang w:val="en-US" w:eastAsia="en-US"/>
         </w:rPr>
         <w:drawing>
-          <wp:inline distT="0" distB="0" distL="0" distR="0" wp14:anchorId="50F230DB" wp14:editId="7649249C">
+          <wp:inline distT="0" distB="0" distL="0" distR="0" wp14:anchorId="27BADC07" wp14:editId="4697B250">
             <wp:extent cx="5760720" cy="3418205"/>
             <wp:effectExtent l="0" t="0" r="0" b="0"/>
             <wp:docPr id="681" name="Picture 681"/>
@@ -11584,7 +11575,7 @@
           <w:lang w:val="en-US" w:eastAsia="en-US"/>
         </w:rPr>
         <w:drawing>
-          <wp:inline distT="0" distB="0" distL="0" distR="0" wp14:anchorId="293A3838" wp14:editId="2D42772A">
+          <wp:inline distT="0" distB="0" distL="0" distR="0" wp14:anchorId="44A082A0" wp14:editId="5CC00C9D">
             <wp:extent cx="5760720" cy="3819525"/>
             <wp:effectExtent l="0" t="0" r="0" b="9525"/>
             <wp:docPr id="682" name="Picture 682"/>
@@ -11701,6 +11692,7 @@
           <w:sz w:val="32"/>
           <w:szCs w:val="32"/>
         </w:rPr>
+        <w:lastRenderedPageBreak/>
         <w:t>Autres factures :</w:t>
       </w:r>
     </w:p>
@@ -11737,7 +11729,7 @@
           <w:lang w:val="en-US" w:eastAsia="en-US"/>
         </w:rPr>
         <w:drawing>
-          <wp:inline distT="0" distB="0" distL="0" distR="0" wp14:anchorId="1A026CD9" wp14:editId="059E6FBF">
+          <wp:inline distT="0" distB="0" distL="0" distR="0" wp14:anchorId="4EB0D0BB" wp14:editId="70446CC6">
             <wp:extent cx="5760720" cy="3272790"/>
             <wp:effectExtent l="0" t="0" r="0" b="3810"/>
             <wp:docPr id="683" name="Picture 683"/>
@@ -11881,7 +11873,7 @@
           <w:lang w:val="en-US" w:eastAsia="en-US"/>
         </w:rPr>
         <w:drawing>
-          <wp:inline distT="0" distB="0" distL="0" distR="0" wp14:anchorId="55C6D99A" wp14:editId="4896D84A">
+          <wp:inline distT="0" distB="0" distL="0" distR="0" wp14:anchorId="0C0DD5C7" wp14:editId="09CEF1DD">
             <wp:extent cx="5760720" cy="3367405"/>
             <wp:effectExtent l="0" t="0" r="0" b="4445"/>
             <wp:docPr id="684" name="Picture 684"/>
@@ -12026,6 +12018,7 @@
           <w:sz w:val="28"/>
           <w:szCs w:val="28"/>
         </w:rPr>
+        <w:lastRenderedPageBreak/>
         <w:t>Après</w:t>
       </w:r>
       <w:r>
@@ -12074,7 +12067,7 @@
           <w:lang w:val="en-US" w:eastAsia="en-US"/>
         </w:rPr>
         <w:drawing>
-          <wp:inline distT="0" distB="0" distL="0" distR="0" wp14:anchorId="5DF46593" wp14:editId="03E99851">
+          <wp:inline distT="0" distB="0" distL="0" distR="0" wp14:anchorId="63215219" wp14:editId="1057665F">
             <wp:extent cx="5760720" cy="3418205"/>
             <wp:effectExtent l="0" t="0" r="0" b="0"/>
             <wp:docPr id="685" name="Picture 685"/>
@@ -12235,7 +12228,7 @@
           <w:lang w:val="en-US" w:eastAsia="en-US"/>
         </w:rPr>
         <w:drawing>
-          <wp:inline distT="0" distB="0" distL="0" distR="0" wp14:anchorId="10BDC21B" wp14:editId="2E5DF297">
+          <wp:inline distT="0" distB="0" distL="0" distR="0" wp14:anchorId="03FF0376" wp14:editId="69347B24">
             <wp:extent cx="5760720" cy="3810000"/>
             <wp:effectExtent l="0" t="0" r="0" b="0"/>
             <wp:docPr id="686" name="Picture 686"/>
@@ -12352,6 +12345,7 @@
           <w:sz w:val="36"/>
           <w:szCs w:val="36"/>
         </w:rPr>
+        <w:lastRenderedPageBreak/>
         <w:t>3</w:t>
       </w:r>
       <w:r>
@@ -12492,7 +12486,7 @@
           <w:lang w:val="en-US" w:eastAsia="en-US"/>
         </w:rPr>
         <w:drawing>
-          <wp:inline distT="0" distB="0" distL="0" distR="0" wp14:anchorId="44829647" wp14:editId="7633B77D">
+          <wp:inline distT="0" distB="0" distL="0" distR="0" wp14:anchorId="1D64F38A" wp14:editId="44DFB858">
             <wp:extent cx="5963371" cy="3999244"/>
             <wp:effectExtent l="0" t="0" r="0" b="1270"/>
             <wp:docPr id="20" name="Picture 20" descr="Graphical user interface, application&#10;&#10;Description automatically generated"/>
@@ -12734,7 +12728,7 @@
           <w:lang w:val="en-US" w:eastAsia="en-US"/>
         </w:rPr>
         <w:drawing>
-          <wp:inline distT="0" distB="0" distL="0" distR="0" wp14:anchorId="1092E239" wp14:editId="4B4BAA49">
+          <wp:inline distT="0" distB="0" distL="0" distR="0" wp14:anchorId="55AFDF2F" wp14:editId="5711F865">
             <wp:extent cx="5619750" cy="3774995"/>
             <wp:effectExtent l="0" t="0" r="0" b="0"/>
             <wp:docPr id="25" name="Picture 25" descr="Graphical user interface&#10;&#10;Description automatically generated"/>
@@ -12819,7 +12813,7 @@
           <w:lang w:val="en-US" w:eastAsia="en-US"/>
         </w:rPr>
         <w:drawing>
-          <wp:inline distT="0" distB="0" distL="0" distR="0" wp14:anchorId="1F5CDCDE" wp14:editId="52C09A6C">
+          <wp:inline distT="0" distB="0" distL="0" distR="0" wp14:anchorId="6773313A" wp14:editId="4934658C">
             <wp:extent cx="5620043" cy="3770856"/>
             <wp:effectExtent l="0" t="0" r="0" b="1270"/>
             <wp:docPr id="28" name="Picture 28" descr="Graphical user interface&#10;&#10;Description automatically generated"/>
@@ -12880,6 +12874,7 @@
           <w:sz w:val="24"/>
           <w:szCs w:val="20"/>
         </w:rPr>
+        <w:lastRenderedPageBreak/>
         <w:t>Figure : Reference pas valide</w:t>
       </w:r>
     </w:p>
@@ -12944,7 +12939,7 @@
           <w:lang w:val="en-US" w:eastAsia="en-US"/>
         </w:rPr>
         <w:drawing>
-          <wp:inline distT="0" distB="0" distL="0" distR="0" wp14:anchorId="754177CC" wp14:editId="3A166F8E">
+          <wp:inline distT="0" distB="0" distL="0" distR="0" wp14:anchorId="7A287FC7" wp14:editId="7EBADFEA">
             <wp:extent cx="5760720" cy="3856990"/>
             <wp:effectExtent l="0" t="0" r="0" b="0"/>
             <wp:docPr id="32" name="Picture 32"/>
@@ -13072,8 +13067,9 @@
           <w:noProof/>
           <w:lang w:val="en-US" w:eastAsia="en-US"/>
         </w:rPr>
+        <w:lastRenderedPageBreak/>
         <w:drawing>
-          <wp:inline distT="0" distB="0" distL="0" distR="0" wp14:anchorId="2B97BE79" wp14:editId="289CBCC3">
+          <wp:inline distT="0" distB="0" distL="0" distR="0" wp14:anchorId="622D0021" wp14:editId="736AD005">
             <wp:extent cx="5760720" cy="4202430"/>
             <wp:effectExtent l="0" t="0" r="0" b="7620"/>
             <wp:docPr id="33" name="Picture 33" descr="Graphical user interface, text, application, email&#10;&#10;Description automatically generated"/>
@@ -13243,56 +13239,67 @@
           <w:rFonts w:asciiTheme="majorBidi" w:hAnsiTheme="majorBidi" w:cstheme="majorBidi"/>
           <w:b/>
           <w:bCs/>
+          <w:color w:val="0F243E" w:themeColor="text2" w:themeShade="80"/>
+          <w:sz w:val="32"/>
+          <w:szCs w:val="32"/>
+        </w:rPr>
+      </w:pPr>
+      <w:r>
+        <w:rPr>
+          <w:rFonts w:asciiTheme="majorBidi" w:hAnsiTheme="majorBidi" w:cstheme="majorBidi"/>
+          <w:b/>
+          <w:bCs/>
+          <w:color w:val="0F243E" w:themeColor="text2" w:themeShade="80"/>
+          <w:sz w:val="32"/>
+          <w:szCs w:val="32"/>
+        </w:rPr>
+        <w:t>Conclusion :</w:t>
+      </w:r>
+    </w:p>
+    <w:p>
+      <w:pPr>
+        <w:pStyle w:val="NoSpacing"/>
+        <w:spacing w:line="276" w:lineRule="auto"/>
+        <w:ind w:left="360"/>
+        <w:rPr>
+          <w:rFonts w:asciiTheme="majorBidi" w:hAnsiTheme="majorBidi" w:cstheme="majorBidi"/>
+          <w:b/>
+          <w:bCs/>
           <w:sz w:val="28"/>
           <w:szCs w:val="28"/>
         </w:rPr>
       </w:pPr>
-      <w:r>
-        <w:rPr>
-          <w:rFonts w:asciiTheme="majorBidi" w:hAnsiTheme="majorBidi" w:cstheme="majorBidi"/>
+    </w:p>
+    <w:p>
+      <w:pPr>
+        <w:pStyle w:val="projectstyle"/>
+        <w:rPr>
+          <w:rFonts w:cstheme="majorBidi"/>
           <w:b/>
           <w:bCs/>
           <w:sz w:val="28"/>
           <w:szCs w:val="28"/>
         </w:rPr>
-        <w:t>Conclusion :</w:t>
-      </w:r>
-    </w:p>
-    <w:p>
-      <w:pPr>
-        <w:pStyle w:val="NoSpacing"/>
-        <w:spacing w:line="276" w:lineRule="auto"/>
-        <w:jc w:val="both"/>
-        <w:rPr>
-          <w:rFonts w:asciiTheme="majorBidi" w:hAnsiTheme="majorBidi" w:cstheme="majorBidi"/>
-          <w:b/>
-          <w:bCs/>
-          <w:sz w:val="28"/>
-          <w:szCs w:val="28"/>
-        </w:rPr>
-      </w:pPr>
-      <w:r>
-        <w:rPr>
-          <w:rFonts w:cstheme="minorHAnsi"/>
-          <w:sz w:val="24"/>
-          <w:szCs w:val="24"/>
-        </w:rPr>
-        <w:t xml:space="preserve">Dans ce chapitre, nous avons réalisé une présentation des outils de développement et les langages utilisés </w:t>
-      </w:r>
-      <w:r>
-        <w:rPr>
-          <w:rFonts w:cstheme="minorHAnsi"/>
-          <w:sz w:val="24"/>
-          <w:szCs w:val="24"/>
-        </w:rPr>
+      </w:pPr>
+      <w:r>
+        <w:t xml:space="preserve">    </w:t>
+      </w:r>
+      <w:r>
+        <w:t>Dans ce chapitre, nous avons réalisé une présentation des outils de développement</w:t>
+      </w:r>
+      <w:r>
+        <w:t xml:space="preserve"> et les </w:t>
+      </w:r>
+      <w:r>
+        <w:t>Bibliotiques</w:t>
+      </w:r>
+      <w:r>
+        <w:t xml:space="preserve"> utilisés </w:t>
+      </w:r>
+      <w:r>
         <w:t>pour</w:t>
       </w:r>
       <w:r>
-        <w:rPr>
-          <w:rFonts w:cstheme="minorHAnsi"/>
-          <w:sz w:val="24"/>
-          <w:szCs w:val="24"/>
-        </w:rPr>
         <w:t xml:space="preserve"> la réalisation de cette application, ainsi que les interfaces de notre application.</w:t>
       </w:r>
     </w:p>
@@ -13476,7 +13483,12 @@
           <w:szCs w:val="48"/>
         </w:rPr>
       </w:pPr>
-      <w:r>
+    </w:p>
+    <w:p>
+      <w:pPr>
+        <w:pStyle w:val="NoSpacing"/>
+        <w:spacing w:line="276" w:lineRule="auto"/>
+        <w:jc w:val="center"/>
         <w:rPr>
           <w:rFonts w:asciiTheme="majorBidi" w:hAnsiTheme="majorBidi" w:cstheme="majorBidi"/>
           <w:b/>
@@ -13484,9 +13496,13 @@
           <w:sz w:val="48"/>
           <w:szCs w:val="48"/>
         </w:rPr>
-        <w:t>Conclusion</w:t>
-      </w:r>
-      <w:r>
+      </w:pPr>
+    </w:p>
+    <w:p>
+      <w:pPr>
+        <w:pStyle w:val="NoSpacing"/>
+        <w:spacing w:line="276" w:lineRule="auto"/>
+        <w:jc w:val="center"/>
         <w:rPr>
           <w:rFonts w:asciiTheme="majorBidi" w:hAnsiTheme="majorBidi" w:cstheme="majorBidi"/>
           <w:b/>
@@ -13494,8 +13510,7 @@
           <w:sz w:val="48"/>
           <w:szCs w:val="48"/>
         </w:rPr>
-        <w:t xml:space="preserve"> Générale</w:t>
-      </w:r>
+      </w:pPr>
     </w:p>
     <w:p>
       <w:pPr>
@@ -13513,13 +13528,138 @@
     </w:p>
     <w:p>
       <w:pPr>
+        <w:pStyle w:val="NoSpacing"/>
+        <w:spacing w:line="276" w:lineRule="auto"/>
+        <w:jc w:val="center"/>
+        <w:rPr>
+          <w:rFonts w:asciiTheme="majorBidi" w:hAnsiTheme="majorBidi" w:cstheme="majorBidi"/>
+          <w:b/>
+          <w:bCs/>
+          <w:sz w:val="48"/>
+          <w:szCs w:val="48"/>
+        </w:rPr>
+      </w:pPr>
+    </w:p>
+    <w:p>
+      <w:pPr>
+        <w:pStyle w:val="NoSpacing"/>
+        <w:spacing w:line="276" w:lineRule="auto"/>
+        <w:jc w:val="center"/>
+        <w:rPr>
+          <w:rFonts w:asciiTheme="majorBidi" w:hAnsiTheme="majorBidi" w:cstheme="majorBidi"/>
+          <w:b/>
+          <w:bCs/>
+          <w:color w:val="1F497D" w:themeColor="text2"/>
+          <w:sz w:val="48"/>
+          <w:szCs w:val="48"/>
+        </w:rPr>
+      </w:pPr>
+      <w:r>
+        <w:rPr>
+          <w:rFonts w:asciiTheme="majorBidi" w:hAnsiTheme="majorBidi" w:cstheme="majorBidi"/>
+          <w:b/>
+          <w:bCs/>
+          <w:color w:val="1F497D" w:themeColor="text2"/>
+          <w:sz w:val="48"/>
+          <w:szCs w:val="48"/>
+        </w:rPr>
+        <w:lastRenderedPageBreak/>
+        <w:t>Conclusion</w:t>
+      </w:r>
+      <w:r>
+        <w:rPr>
+          <w:rFonts w:asciiTheme="majorBidi" w:hAnsiTheme="majorBidi" w:cstheme="majorBidi"/>
+          <w:b/>
+          <w:bCs/>
+          <w:color w:val="1F497D" w:themeColor="text2"/>
+          <w:sz w:val="48"/>
+          <w:szCs w:val="48"/>
+        </w:rPr>
+        <w:t xml:space="preserve"> Générale</w:t>
+      </w:r>
+    </w:p>
+    <w:p>
+      <w:pPr>
+        <w:pStyle w:val="NoSpacing"/>
+        <w:spacing w:line="276" w:lineRule="auto"/>
+        <w:jc w:val="center"/>
+        <w:rPr>
+          <w:rFonts w:asciiTheme="majorBidi" w:hAnsiTheme="majorBidi" w:cstheme="majorBidi"/>
+          <w:b/>
+          <w:bCs/>
+          <w:sz w:val="48"/>
+          <w:szCs w:val="48"/>
+        </w:rPr>
+      </w:pPr>
+    </w:p>
+    <w:p>
+      <w:pPr>
         <w:pStyle w:val="projectstyle"/>
       </w:pPr>
       <w:r>
-        <w:t xml:space="preserve">Ce </w:t>
-      </w:r>
-      <w:r>
-        <w:t xml:space="preserve">projet consistait à réaliser et développer une application </w:t>
+        <w:t xml:space="preserve">  </w:t>
+      </w:r>
+      <w:r>
+        <w:t xml:space="preserve">Ce projet consistait à réaliser et développer une application </w:t>
+      </w:r>
+      <w:r>
+        <w:t>Desktop</w:t>
+      </w:r>
+      <w:r>
+        <w:t xml:space="preserve"> de gestion </w:t>
+      </w:r>
+      <w:r>
+        <w:t>des paiements</w:t>
+      </w:r>
+      <w:r>
+        <w:t xml:space="preserve"> bancaire </w:t>
+      </w:r>
+      <w:r>
+        <w:t xml:space="preserve">dans le but de faciliter les tâches  </w:t>
+      </w:r>
+    </w:p>
+    <w:p>
+      <w:pPr>
+        <w:pStyle w:val="projectstyle"/>
+      </w:pPr>
+      <w:r>
+        <w:t>De paiement online.</w:t>
+      </w:r>
+    </w:p>
+    <w:p>
+      <w:pPr>
+        <w:pStyle w:val="projectstyle"/>
+      </w:pPr>
+      <w:r>
+        <w:t>a réalisation de ce projet était faite en trois principales phases. La première consiste à une étude générale du projet, dans laquelle nous avons déterminé le cahier de charge et les besoins de l’application .la deuxième phase a été consacré à une étude conceptuelle par une modélisation UML. La dernière consiste à une étude technique en présentant les outils et les contraintes du développement utilisés, qui comprend la mise en œuvre de l’application</w:t>
+      </w:r>
+    </w:p>
+    <w:p>
+      <w:pPr>
+        <w:pStyle w:val="projectstyle"/>
+      </w:pPr>
+    </w:p>
+    <w:p>
+      <w:pPr>
+        <w:pStyle w:val="projectstyle"/>
+      </w:pPr>
+      <w:r>
+        <w:t xml:space="preserve">Ce projet est une bonne occasion pour renforcer et enrichir nos connaissances et nos compétences dans le domaine de développement </w:t>
+      </w:r>
+      <w:r>
+        <w:t>java</w:t>
+      </w:r>
+      <w:r>
+        <w:t xml:space="preserve">. Il nous a encore donné l'occasion de maîtriser le langage de programmation JAVA </w:t>
+      </w:r>
+      <w:r>
+        <w:t>S</w:t>
+      </w:r>
+      <w:r>
+        <w:t>E</w:t>
+      </w:r>
+      <w:r>
+        <w:t xml:space="preserve"> avec Swing et JDBC.</w:t>
       </w:r>
     </w:p>
     <w:p>
@@ -13569,7 +13709,7 @@
 </file>
 
 <file path=word/endnotes.xml><?xml version="1.0" encoding="utf-8"?>
-<w:endnotes xmlns:wpc="http://schemas.microsoft.com/office/word/2010/wordprocessingCanvas" xmlns:mc="http://schemas.openxmlformats.org/markup-compatibility/2006" xmlns:o="urn:schemas-microsoft-com:office:office" xmlns:r="http://schemas.openxmlformats.org/officeDocument/2006/relationships" xmlns:m="http://schemas.openxmlformats.org/officeDocument/2006/math" xmlns:v="urn:schemas-microsoft-com:vml" xmlns:wp14="http://schemas.microsoft.com/office/word/2010/wordprocessingDrawing" xmlns:wp="http://schemas.openxmlformats.org/drawingml/2006/wordprocessingDrawing" xmlns:w10="urn:schemas-microsoft-com:office:word" xmlns:w="http://schemas.openxmlformats.org/wordprocessingml/2006/main" xmlns:w14="http://schemas.microsoft.com/office/word/2010/wordml" xmlns:wpg="http://schemas.microsoft.com/office/word/2010/wordprocessingGroup" xmlns:wpi="http://schemas.microsoft.com/office/word/2010/wordprocessingInk" xmlns:wne="http://schemas.microsoft.com/office/word/2006/wordml" xmlns:wps="http://schemas.microsoft.com/office/word/2010/wordprocessingShape" mc:Ignorable="w14 wp14">
+<w:endnotes xmlns:wpc="http://schemas.microsoft.com/office/word/2010/wordprocessingCanvas" xmlns:cx="http://schemas.microsoft.com/office/drawing/2014/chartex" xmlns:cx1="http://schemas.microsoft.com/office/drawing/2015/9/8/chartex" xmlns:cx2="http://schemas.microsoft.com/office/drawing/2015/10/21/chartex" xmlns:cx3="http://schemas.microsoft.com/office/drawing/2016/5/9/chartex" xmlns:cx4="http://schemas.microsoft.com/office/drawing/2016/5/10/chartex" xmlns:cx5="http://schemas.microsoft.com/office/drawing/2016/5/11/chartex" xmlns:cx6="http://schemas.microsoft.com/office/drawing/2016/5/12/chartex" xmlns:cx7="http://schemas.microsoft.com/office/drawing/2016/5/13/chartex" xmlns:cx8="http://schemas.microsoft.com/office/drawing/2016/5/14/chartex" xmlns:mc="http://schemas.openxmlformats.org/markup-compatibility/2006" xmlns:aink="http://schemas.microsoft.com/office/drawing/2016/ink" xmlns:am3d="http://schemas.microsoft.com/office/drawing/2017/model3d" xmlns:o="urn:schemas-microsoft-com:office:office" xmlns:r="http://schemas.openxmlformats.org/officeDocument/2006/relationships" xmlns:m="http://schemas.openxmlformats.org/officeDocument/2006/math" xmlns:v="urn:schemas-microsoft-com:vml" xmlns:wp14="http://schemas.microsoft.com/office/word/2010/wordprocessingDrawing" xmlns:wp="http://schemas.openxmlformats.org/drawingml/2006/wordprocessingDrawing" xmlns:w10="urn:schemas-microsoft-com:office:word" xmlns:w="http://schemas.openxmlformats.org/wordprocessingml/2006/main" xmlns:w14="http://schemas.microsoft.com/office/word/2010/wordml" xmlns:w15="http://schemas.microsoft.com/office/word/2012/wordml" xmlns:w16cex="http://schemas.microsoft.com/office/word/2018/wordml/cex" xmlns:w16cid="http://schemas.microsoft.com/office/word/2016/wordml/cid" xmlns:w16="http://schemas.microsoft.com/office/word/2018/wordml" xmlns:w16se="http://schemas.microsoft.com/office/word/2015/wordml/symex" xmlns:wpg="http://schemas.microsoft.com/office/word/2010/wordprocessingGroup" xmlns:wpi="http://schemas.microsoft.com/office/word/2010/wordprocessingInk" xmlns:wne="http://schemas.microsoft.com/office/word/2006/wordml" xmlns:wps="http://schemas.microsoft.com/office/word/2010/wordprocessingShape" mc:Ignorable="w14 w15 w16se w16cid w16 w16cex wp14">
   <w:endnote w:type="separator" w:id="-1">
     <w:p>
       <w:pPr>
@@ -13594,7 +13734,7 @@
 </file>
 
 <file path=word/footer1.xml><?xml version="1.0" encoding="utf-8"?>
-<w:ftr xmlns:wpc="http://schemas.microsoft.com/office/word/2010/wordprocessingCanvas" xmlns:mc="http://schemas.openxmlformats.org/markup-compatibility/2006" xmlns:o="urn:schemas-microsoft-com:office:office" xmlns:r="http://schemas.openxmlformats.org/officeDocument/2006/relationships" xmlns:m="http://schemas.openxmlformats.org/officeDocument/2006/math" xmlns:v="urn:schemas-microsoft-com:vml" xmlns:wp14="http://schemas.microsoft.com/office/word/2010/wordprocessingDrawing" xmlns:wp="http://schemas.openxmlformats.org/drawingml/2006/wordprocessingDrawing" xmlns:w10="urn:schemas-microsoft-com:office:word" xmlns:w="http://schemas.openxmlformats.org/wordprocessingml/2006/main" xmlns:w14="http://schemas.microsoft.com/office/word/2010/wordml" xmlns:wpg="http://schemas.microsoft.com/office/word/2010/wordprocessingGroup" xmlns:wpi="http://schemas.microsoft.com/office/word/2010/wordprocessingInk" xmlns:wne="http://schemas.microsoft.com/office/word/2006/wordml" xmlns:wps="http://schemas.microsoft.com/office/word/2010/wordprocessingShape" mc:Ignorable="w14 wp14">
+<w:ftr xmlns:wpc="http://schemas.microsoft.com/office/word/2010/wordprocessingCanvas" xmlns:cx="http://schemas.microsoft.com/office/drawing/2014/chartex" xmlns:cx1="http://schemas.microsoft.com/office/drawing/2015/9/8/chartex" xmlns:cx2="http://schemas.microsoft.com/office/drawing/2015/10/21/chartex" xmlns:cx3="http://schemas.microsoft.com/office/drawing/2016/5/9/chartex" xmlns:cx4="http://schemas.microsoft.com/office/drawing/2016/5/10/chartex" xmlns:cx5="http://schemas.microsoft.com/office/drawing/2016/5/11/chartex" xmlns:cx6="http://schemas.microsoft.com/office/drawing/2016/5/12/chartex" xmlns:cx7="http://schemas.microsoft.com/office/drawing/2016/5/13/chartex" xmlns:cx8="http://schemas.microsoft.com/office/drawing/2016/5/14/chartex" xmlns:mc="http://schemas.openxmlformats.org/markup-compatibility/2006" xmlns:aink="http://schemas.microsoft.com/office/drawing/2016/ink" xmlns:am3d="http://schemas.microsoft.com/office/drawing/2017/model3d" xmlns:o="urn:schemas-microsoft-com:office:office" xmlns:r="http://schemas.openxmlformats.org/officeDocument/2006/relationships" xmlns:m="http://schemas.openxmlformats.org/officeDocument/2006/math" xmlns:v="urn:schemas-microsoft-com:vml" xmlns:wp14="http://schemas.microsoft.com/office/word/2010/wordprocessingDrawing" xmlns:wp="http://schemas.openxmlformats.org/drawingml/2006/wordprocessingDrawing" xmlns:w10="urn:schemas-microsoft-com:office:word" xmlns:w="http://schemas.openxmlformats.org/wordprocessingml/2006/main" xmlns:w14="http://schemas.microsoft.com/office/word/2010/wordml" xmlns:w15="http://schemas.microsoft.com/office/word/2012/wordml" xmlns:w16cex="http://schemas.microsoft.com/office/word/2018/wordml/cex" xmlns:w16cid="http://schemas.microsoft.com/office/word/2016/wordml/cid" xmlns:w16="http://schemas.microsoft.com/office/word/2018/wordml" xmlns:w16se="http://schemas.microsoft.com/office/word/2015/wordml/symex" xmlns:wpg="http://schemas.microsoft.com/office/word/2010/wordprocessingGroup" xmlns:wpi="http://schemas.microsoft.com/office/word/2010/wordprocessingInk" xmlns:wne="http://schemas.microsoft.com/office/word/2006/wordml" xmlns:wps="http://schemas.microsoft.com/office/word/2010/wordprocessingShape" mc:Ignorable="w14 w15 w16se w16cid w16 w16cex wp14">
   <w:sdt>
     <w:sdtPr>
       <w:id w:val="566697409"/>
@@ -13617,7 +13757,7 @@
           <mc:AlternateContent>
             <mc:Choice Requires="wps">
               <w:drawing>
-                <wp:anchor distT="0" distB="0" distL="114300" distR="114300" simplePos="0" relativeHeight="251660288" behindDoc="0" locked="0" layoutInCell="1" allowOverlap="1" wp14:anchorId="17979A74" wp14:editId="65F55E68">
+                <wp:anchor distT="0" distB="0" distL="114300" distR="114300" simplePos="0" relativeHeight="251660288" behindDoc="0" locked="0" layoutInCell="1" allowOverlap="1" wp14:anchorId="6D31396C" wp14:editId="1474C8F1">
                   <wp:simplePos x="0" y="0"/>
                   <wp:positionH relativeFrom="margin">
                     <wp:align>center</wp:align>
@@ -13704,7 +13844,7 @@
             </mc:Choice>
             <mc:Fallback>
               <w:pict>
-                <v:shapetype id="_x0000_t185" coordsize="21600,21600" o:spt="185" adj="3600" path="m@0,nfqx0@0l0@2qy@0,21600em@1,nfqx21600@0l21600@2qy@1,21600em@0,nsqx0@0l0@2qy@0,21600l@1,21600qx21600@2l21600@0qy@1,xe" filled="f">
+                <v:shapetype w14:anchorId="6D31396C" id="_x0000_t185" coordsize="21600,21600" o:spt="185" adj="3600" path="m@0,nfqx0@0l0@2qy@0,21600em@1,nfqx21600@0l21600@2qy@1,21600em@0,nsqx0@0l0@2qy@0,21600l@1,21600qx21600@2l21600@0qy@1,xe" filled="f">
                   <v:formulas>
                     <v:f eqn="val #0"/>
                     <v:f eqn="sum width 0 #0"/>
@@ -13764,7 +13904,7 @@
           <mc:AlternateContent>
             <mc:Choice Requires="wps">
               <w:drawing>
-                <wp:anchor distT="0" distB="0" distL="114300" distR="114300" simplePos="0" relativeHeight="251659264" behindDoc="0" locked="0" layoutInCell="1" allowOverlap="1" wp14:anchorId="2E0D1149" wp14:editId="198E02A7">
+                <wp:anchor distT="0" distB="0" distL="114300" distR="114300" simplePos="0" relativeHeight="251659264" behindDoc="0" locked="0" layoutInCell="1" allowOverlap="1" wp14:anchorId="5F4D7DD2" wp14:editId="3AE0CAF0">
                   <wp:simplePos x="0" y="0"/>
                   <wp:positionH relativeFrom="margin">
                     <wp:align>center</wp:align>
@@ -13823,9 +13963,9 @@
                 </wp:anchor>
               </w:drawing>
             </mc:Choice>
-            <mc:Fallback xmlns:w16se="http://schemas.microsoft.com/office/word/2015/wordml/symex" xmlns:w16="http://schemas.microsoft.com/office/word/2018/wordml" xmlns:w16cid="http://schemas.microsoft.com/office/word/2016/wordml/cid" xmlns:w16cex="http://schemas.microsoft.com/office/word/2018/wordml/cex" xmlns:w15="http://schemas.microsoft.com/office/word/2012/wordml" xmlns:am3d="http://schemas.microsoft.com/office/drawing/2017/model3d" xmlns:aink="http://schemas.microsoft.com/office/drawing/2016/ink" xmlns:cx8="http://schemas.microsoft.com/office/drawing/2016/5/14/chartex" xmlns:cx7="http://schemas.microsoft.com/office/drawing/2016/5/13/chartex" xmlns:cx6="http://schemas.microsoft.com/office/drawing/2016/5/12/chartex" xmlns:cx5="http://schemas.microsoft.com/office/drawing/2016/5/11/chartex" xmlns:cx4="http://schemas.microsoft.com/office/drawing/2016/5/10/chartex" xmlns:cx3="http://schemas.microsoft.com/office/drawing/2016/5/9/chartex" xmlns:cx2="http://schemas.microsoft.com/office/drawing/2015/10/21/chartex" xmlns:cx1="http://schemas.microsoft.com/office/drawing/2015/9/8/chartex" xmlns:cx="http://schemas.microsoft.com/office/drawing/2014/chartex">
+            <mc:Fallback>
               <w:pict>
-                <v:shapetype w14:anchorId="4BF53E3F" id="_x0000_t32" coordsize="21600,21600" o:spt="32" o:oned="t" path="m,l21600,21600e" filled="f">
+                <v:shapetype w14:anchorId="3866E4CB" id="_x0000_t32" coordsize="21600,21600" o:spt="32" o:oned="t" path="m,l21600,21600e" filled="f">
                   <v:path arrowok="t" fillok="f" o:connecttype="none"/>
                   <o:lock v:ext="edit" shapetype="t"/>
                 </v:shapetype>
@@ -13843,7 +13983,7 @@
 </file>
 
 <file path=word/footnotes.xml><?xml version="1.0" encoding="utf-8"?>
-<w:footnotes xmlns:wpc="http://schemas.microsoft.com/office/word/2010/wordprocessingCanvas" xmlns:mc="http://schemas.openxmlformats.org/markup-compatibility/2006" xmlns:o="urn:schemas-microsoft-com:office:office" xmlns:r="http://schemas.openxmlformats.org/officeDocument/2006/relationships" xmlns:m="http://schemas.openxmlformats.org/officeDocument/2006/math" xmlns:v="urn:schemas-microsoft-com:vml" xmlns:wp14="http://schemas.microsoft.com/office/word/2010/wordprocessingDrawing" xmlns:wp="http://schemas.openxmlformats.org/drawingml/2006/wordprocessingDrawing" xmlns:w10="urn:schemas-microsoft-com:office:word" xmlns:w="http://schemas.openxmlformats.org/wordprocessingml/2006/main" xmlns:w14="http://schemas.microsoft.com/office/word/2010/wordml" xmlns:wpg="http://schemas.microsoft.com/office/word/2010/wordprocessingGroup" xmlns:wpi="http://schemas.microsoft.com/office/word/2010/wordprocessingInk" xmlns:wne="http://schemas.microsoft.com/office/word/2006/wordml" xmlns:wps="http://schemas.microsoft.com/office/word/2010/wordprocessingShape" mc:Ignorable="w14 wp14">
+<w:footnotes xmlns:wpc="http://schemas.microsoft.com/office/word/2010/wordprocessingCanvas" xmlns:cx="http://schemas.microsoft.com/office/drawing/2014/chartex" xmlns:cx1="http://schemas.microsoft.com/office/drawing/2015/9/8/chartex" xmlns:cx2="http://schemas.microsoft.com/office/drawing/2015/10/21/chartex" xmlns:cx3="http://schemas.microsoft.com/office/drawing/2016/5/9/chartex" xmlns:cx4="http://schemas.microsoft.com/office/drawing/2016/5/10/chartex" xmlns:cx5="http://schemas.microsoft.com/office/drawing/2016/5/11/chartex" xmlns:cx6="http://schemas.microsoft.com/office/drawing/2016/5/12/chartex" xmlns:cx7="http://schemas.microsoft.com/office/drawing/2016/5/13/chartex" xmlns:cx8="http://schemas.microsoft.com/office/drawing/2016/5/14/chartex" xmlns:mc="http://schemas.openxmlformats.org/markup-compatibility/2006" xmlns:aink="http://schemas.microsoft.com/office/drawing/2016/ink" xmlns:am3d="http://schemas.microsoft.com/office/drawing/2017/model3d" xmlns:o="urn:schemas-microsoft-com:office:office" xmlns:r="http://schemas.openxmlformats.org/officeDocument/2006/relationships" xmlns:m="http://schemas.openxmlformats.org/officeDocument/2006/math" xmlns:v="urn:schemas-microsoft-com:vml" xmlns:wp14="http://schemas.microsoft.com/office/word/2010/wordprocessingDrawing" xmlns:wp="http://schemas.openxmlformats.org/drawingml/2006/wordprocessingDrawing" xmlns:w10="urn:schemas-microsoft-com:office:word" xmlns:w="http://schemas.openxmlformats.org/wordprocessingml/2006/main" xmlns:w14="http://schemas.microsoft.com/office/word/2010/wordml" xmlns:w15="http://schemas.microsoft.com/office/word/2012/wordml" xmlns:w16cex="http://schemas.microsoft.com/office/word/2018/wordml/cex" xmlns:w16cid="http://schemas.microsoft.com/office/word/2016/wordml/cid" xmlns:w16="http://schemas.microsoft.com/office/word/2018/wordml" xmlns:w16se="http://schemas.microsoft.com/office/word/2015/wordml/symex" xmlns:wpg="http://schemas.microsoft.com/office/word/2010/wordprocessingGroup" xmlns:wpi="http://schemas.microsoft.com/office/word/2010/wordprocessingInk" xmlns:wne="http://schemas.microsoft.com/office/word/2006/wordml" xmlns:wps="http://schemas.microsoft.com/office/word/2010/wordprocessingShape" mc:Ignorable="w14 w15 w16se w16cid w16 w16cex wp14">
   <w:footnote w:type="separator" w:id="-1">
     <w:p>
       <w:pPr>
@@ -13868,7 +14008,7 @@
 </file>
 
 <file path=word/numbering.xml><?xml version="1.0" encoding="utf-8"?>
-<w:numbering xmlns:wpc="http://schemas.microsoft.com/office/word/2010/wordprocessingCanvas" xmlns:mc="http://schemas.openxmlformats.org/markup-compatibility/2006" xmlns:o="urn:schemas-microsoft-com:office:office" xmlns:r="http://schemas.openxmlformats.org/officeDocument/2006/relationships" xmlns:m="http://schemas.openxmlformats.org/officeDocument/2006/math" xmlns:v="urn:schemas-microsoft-com:vml" xmlns:wp14="http://schemas.microsoft.com/office/word/2010/wordprocessingDrawing" xmlns:wp="http://schemas.openxmlformats.org/drawingml/2006/wordprocessingDrawing" xmlns:w10="urn:schemas-microsoft-com:office:word" xmlns:w="http://schemas.openxmlformats.org/wordprocessingml/2006/main" xmlns:w14="http://schemas.microsoft.com/office/word/2010/wordml" xmlns:wpg="http://schemas.microsoft.com/office/word/2010/wordprocessingGroup" xmlns:wpi="http://schemas.microsoft.com/office/word/2010/wordprocessingInk" xmlns:wne="http://schemas.microsoft.com/office/word/2006/wordml" xmlns:wps="http://schemas.microsoft.com/office/word/2010/wordprocessingShape" mc:Ignorable="w14 wp14">
+<w:numbering xmlns:wpc="http://schemas.microsoft.com/office/word/2010/wordprocessingCanvas" xmlns:cx="http://schemas.microsoft.com/office/drawing/2014/chartex" xmlns:cx1="http://schemas.microsoft.com/office/drawing/2015/9/8/chartex" xmlns:cx2="http://schemas.microsoft.com/office/drawing/2015/10/21/chartex" xmlns:cx3="http://schemas.microsoft.com/office/drawing/2016/5/9/chartex" xmlns:cx4="http://schemas.microsoft.com/office/drawing/2016/5/10/chartex" xmlns:cx5="http://schemas.microsoft.com/office/drawing/2016/5/11/chartex" xmlns:cx6="http://schemas.microsoft.com/office/drawing/2016/5/12/chartex" xmlns:cx7="http://schemas.microsoft.com/office/drawing/2016/5/13/chartex" xmlns:cx8="http://schemas.microsoft.com/office/drawing/2016/5/14/chartex" xmlns:mc="http://schemas.openxmlformats.org/markup-compatibility/2006" xmlns:aink="http://schemas.microsoft.com/office/drawing/2016/ink" xmlns:am3d="http://schemas.microsoft.com/office/drawing/2017/model3d" xmlns:o="urn:schemas-microsoft-com:office:office" xmlns:r="http://schemas.openxmlformats.org/officeDocument/2006/relationships" xmlns:m="http://schemas.openxmlformats.org/officeDocument/2006/math" xmlns:v="urn:schemas-microsoft-com:vml" xmlns:wp14="http://schemas.microsoft.com/office/word/2010/wordprocessingDrawing" xmlns:wp="http://schemas.openxmlformats.org/drawingml/2006/wordprocessingDrawing" xmlns:w10="urn:schemas-microsoft-com:office:word" xmlns:w="http://schemas.openxmlformats.org/wordprocessingml/2006/main" xmlns:w14="http://schemas.microsoft.com/office/word/2010/wordml" xmlns:w15="http://schemas.microsoft.com/office/word/2012/wordml" xmlns:w16cex="http://schemas.microsoft.com/office/word/2018/wordml/cex" xmlns:w16cid="http://schemas.microsoft.com/office/word/2016/wordml/cid" xmlns:w16="http://schemas.microsoft.com/office/word/2018/wordml" xmlns:w16se="http://schemas.microsoft.com/office/word/2015/wordml/symex" xmlns:wpg="http://schemas.microsoft.com/office/word/2010/wordprocessingGroup" xmlns:wpi="http://schemas.microsoft.com/office/word/2010/wordprocessingInk" xmlns:wne="http://schemas.microsoft.com/office/word/2006/wordml" xmlns:wps="http://schemas.microsoft.com/office/word/2010/wordprocessingShape" mc:Ignorable="w14 w15 w16se w16cid w16 w16cex wp14">
   <w:numPicBullet w:numPicBulletId="0">
     <w:pict>
       <v:shapetype id="_x0000_t75" coordsize="21600,21600" o:spt="75" o:preferrelative="t" path="m@4@5l@4@11@9@11@9@5xe" filled="f" stroked="f">
@@ -13890,12 +14030,12 @@
         <v:path o:extrusionok="f" gradientshapeok="t" o:connecttype="rect"/>
         <o:lock v:ext="edit" aspectratio="t"/>
       </v:shapetype>
-      <v:shape id="_x0000_i1035" type="#_x0000_t75" style="width:11.9pt;height:11.9pt" o:bullet="t">
+      <v:shape id="_x0000_i1037" type="#_x0000_t75" style="width:11.15pt;height:11.15pt" o:bullet="t">
         <v:imagedata r:id="rId1" o:title="mso796C"/>
       </v:shape>
     </w:pict>
   </w:numPicBullet>
-  <w:abstractNum w:abstractNumId="0">
+  <w:abstractNum w:abstractNumId="0" w15:restartNumberingAfterBreak="0">
     <w:nsid w:val="01583800"/>
     <w:multiLevelType w:val="hybridMultilevel"/>
     <w:tmpl w:val="7792C0BE"/>
@@ -13984,7 +14124,7 @@
       </w:pPr>
     </w:lvl>
   </w:abstractNum>
-  <w:abstractNum w:abstractNumId="1">
+  <w:abstractNum w:abstractNumId="1" w15:restartNumberingAfterBreak="0">
     <w:nsid w:val="05DB616C"/>
     <w:multiLevelType w:val="hybridMultilevel"/>
     <w:tmpl w:val="3ED4BEF6"/>
@@ -14097,7 +14237,7 @@
       </w:rPr>
     </w:lvl>
   </w:abstractNum>
-  <w:abstractNum w:abstractNumId="2">
+  <w:abstractNum w:abstractNumId="2" w15:restartNumberingAfterBreak="0">
     <w:nsid w:val="08DC0F2F"/>
     <w:multiLevelType w:val="hybridMultilevel"/>
     <w:tmpl w:val="40AC7540"/>
@@ -14210,7 +14350,7 @@
       </w:rPr>
     </w:lvl>
   </w:abstractNum>
-  <w:abstractNum w:abstractNumId="3">
+  <w:abstractNum w:abstractNumId="3" w15:restartNumberingAfterBreak="0">
     <w:nsid w:val="09007611"/>
     <w:multiLevelType w:val="hybridMultilevel"/>
     <w:tmpl w:val="7FCADA96"/>
@@ -14323,7 +14463,7 @@
       </w:rPr>
     </w:lvl>
   </w:abstractNum>
-  <w:abstractNum w:abstractNumId="4">
+  <w:abstractNum w:abstractNumId="4" w15:restartNumberingAfterBreak="0">
     <w:nsid w:val="095A7AED"/>
     <w:multiLevelType w:val="hybridMultilevel"/>
     <w:tmpl w:val="3D9041A8"/>
@@ -14409,7 +14549,7 @@
       </w:pPr>
     </w:lvl>
   </w:abstractNum>
-  <w:abstractNum w:abstractNumId="5">
+  <w:abstractNum w:abstractNumId="5" w15:restartNumberingAfterBreak="0">
     <w:nsid w:val="09ED688B"/>
     <w:multiLevelType w:val="hybridMultilevel"/>
     <w:tmpl w:val="CABC3BD0"/>
@@ -14522,7 +14662,7 @@
       </w:rPr>
     </w:lvl>
   </w:abstractNum>
-  <w:abstractNum w:abstractNumId="6">
+  <w:abstractNum w:abstractNumId="6" w15:restartNumberingAfterBreak="0">
     <w:nsid w:val="0AA10225"/>
     <w:multiLevelType w:val="hybridMultilevel"/>
     <w:tmpl w:val="03DA2C94"/>
@@ -14608,7 +14748,7 @@
       </w:pPr>
     </w:lvl>
   </w:abstractNum>
-  <w:abstractNum w:abstractNumId="7">
+  <w:abstractNum w:abstractNumId="7" w15:restartNumberingAfterBreak="0">
     <w:nsid w:val="0AA75ACB"/>
     <w:multiLevelType w:val="hybridMultilevel"/>
     <w:tmpl w:val="A88C894C"/>
@@ -14721,7 +14861,7 @@
       </w:rPr>
     </w:lvl>
   </w:abstractNum>
-  <w:abstractNum w:abstractNumId="8">
+  <w:abstractNum w:abstractNumId="8" w15:restartNumberingAfterBreak="0">
     <w:nsid w:val="0E492F97"/>
     <w:multiLevelType w:val="hybridMultilevel"/>
     <w:tmpl w:val="CBFAB6E0"/>
@@ -14807,7 +14947,7 @@
       </w:pPr>
     </w:lvl>
   </w:abstractNum>
-  <w:abstractNum w:abstractNumId="9">
+  <w:abstractNum w:abstractNumId="9" w15:restartNumberingAfterBreak="0">
     <w:nsid w:val="17FD73A1"/>
     <w:multiLevelType w:val="hybridMultilevel"/>
     <w:tmpl w:val="63AAF45E"/>
@@ -14897,7 +15037,7 @@
       </w:pPr>
     </w:lvl>
   </w:abstractNum>
-  <w:abstractNum w:abstractNumId="10">
+  <w:abstractNum w:abstractNumId="10" w15:restartNumberingAfterBreak="0">
     <w:nsid w:val="226A6515"/>
     <w:multiLevelType w:val="hybridMultilevel"/>
     <w:tmpl w:val="EBE2EFE8"/>
@@ -15010,7 +15150,7 @@
       </w:rPr>
     </w:lvl>
   </w:abstractNum>
-  <w:abstractNum w:abstractNumId="11">
+  <w:abstractNum w:abstractNumId="11" w15:restartNumberingAfterBreak="0">
     <w:nsid w:val="22C639DC"/>
     <w:multiLevelType w:val="hybridMultilevel"/>
     <w:tmpl w:val="FEE06406"/>
@@ -15123,7 +15263,7 @@
       </w:rPr>
     </w:lvl>
   </w:abstractNum>
-  <w:abstractNum w:abstractNumId="12">
+  <w:abstractNum w:abstractNumId="12" w15:restartNumberingAfterBreak="0">
     <w:nsid w:val="24812A7A"/>
     <w:multiLevelType w:val="multilevel"/>
     <w:tmpl w:val="7430BB06"/>
@@ -15244,7 +15384,7 @@
       </w:rPr>
     </w:lvl>
   </w:abstractNum>
-  <w:abstractNum w:abstractNumId="13">
+  <w:abstractNum w:abstractNumId="13" w15:restartNumberingAfterBreak="0">
     <w:nsid w:val="256B37AF"/>
     <w:multiLevelType w:val="hybridMultilevel"/>
     <w:tmpl w:val="00ACFF92"/>
@@ -15358,7 +15498,7 @@
       </w:rPr>
     </w:lvl>
   </w:abstractNum>
-  <w:abstractNum w:abstractNumId="14">
+  <w:abstractNum w:abstractNumId="14" w15:restartNumberingAfterBreak="0">
     <w:nsid w:val="29957D92"/>
     <w:multiLevelType w:val="hybridMultilevel"/>
     <w:tmpl w:val="4BEAD680"/>
@@ -15471,7 +15611,7 @@
       </w:rPr>
     </w:lvl>
   </w:abstractNum>
-  <w:abstractNum w:abstractNumId="15">
+  <w:abstractNum w:abstractNumId="15" w15:restartNumberingAfterBreak="0">
     <w:nsid w:val="29C51D71"/>
     <w:multiLevelType w:val="hybridMultilevel"/>
     <w:tmpl w:val="54363044"/>
@@ -15584,7 +15724,7 @@
       </w:rPr>
     </w:lvl>
   </w:abstractNum>
-  <w:abstractNum w:abstractNumId="16">
+  <w:abstractNum w:abstractNumId="16" w15:restartNumberingAfterBreak="0">
     <w:nsid w:val="328A19BC"/>
     <w:multiLevelType w:val="hybridMultilevel"/>
     <w:tmpl w:val="63AAF45E"/>
@@ -15674,7 +15814,7 @@
       </w:pPr>
     </w:lvl>
   </w:abstractNum>
-  <w:abstractNum w:abstractNumId="17">
+  <w:abstractNum w:abstractNumId="17" w15:restartNumberingAfterBreak="0">
     <w:nsid w:val="33435038"/>
     <w:multiLevelType w:val="hybridMultilevel"/>
     <w:tmpl w:val="88ACB35C"/>
@@ -15788,7 +15928,7 @@
       </w:rPr>
     </w:lvl>
   </w:abstractNum>
-  <w:abstractNum w:abstractNumId="18">
+  <w:abstractNum w:abstractNumId="18" w15:restartNumberingAfterBreak="0">
     <w:nsid w:val="34BE12B5"/>
     <w:multiLevelType w:val="hybridMultilevel"/>
     <w:tmpl w:val="D47C195C"/>
@@ -15901,7 +16041,120 @@
       </w:rPr>
     </w:lvl>
   </w:abstractNum>
-  <w:abstractNum w:abstractNumId="19">
+  <w:abstractNum w:abstractNumId="19" w15:restartNumberingAfterBreak="0">
+    <w:nsid w:val="365803BF"/>
+    <w:multiLevelType w:val="hybridMultilevel"/>
+    <w:tmpl w:val="F45E3ACE"/>
+    <w:lvl w:ilvl="0" w:tplc="04090001">
+      <w:start w:val="1"/>
+      <w:numFmt w:val="bullet"/>
+      <w:lvlText w:val=""/>
+      <w:lvlJc w:val="left"/>
+      <w:pPr>
+        <w:ind w:left="720" w:hanging="360"/>
+      </w:pPr>
+      <w:rPr>
+        <w:rFonts w:ascii="Symbol" w:hAnsi="Symbol" w:hint="default"/>
+      </w:rPr>
+    </w:lvl>
+    <w:lvl w:ilvl="1" w:tplc="04090003" w:tentative="1">
+      <w:start w:val="1"/>
+      <w:numFmt w:val="bullet"/>
+      <w:lvlText w:val="o"/>
+      <w:lvlJc w:val="left"/>
+      <w:pPr>
+        <w:ind w:left="1440" w:hanging="360"/>
+      </w:pPr>
+      <w:rPr>
+        <w:rFonts w:ascii="Courier New" w:hAnsi="Courier New" w:cs="Courier New" w:hint="default"/>
+      </w:rPr>
+    </w:lvl>
+    <w:lvl w:ilvl="2" w:tplc="04090005" w:tentative="1">
+      <w:start w:val="1"/>
+      <w:numFmt w:val="bullet"/>
+      <w:lvlText w:val=""/>
+      <w:lvlJc w:val="left"/>
+      <w:pPr>
+        <w:ind w:left="2160" w:hanging="360"/>
+      </w:pPr>
+      <w:rPr>
+        <w:rFonts w:ascii="Wingdings" w:hAnsi="Wingdings" w:hint="default"/>
+      </w:rPr>
+    </w:lvl>
+    <w:lvl w:ilvl="3" w:tplc="04090001" w:tentative="1">
+      <w:start w:val="1"/>
+      <w:numFmt w:val="bullet"/>
+      <w:lvlText w:val=""/>
+      <w:lvlJc w:val="left"/>
+      <w:pPr>
+        <w:ind w:left="2880" w:hanging="360"/>
+      </w:pPr>
+      <w:rPr>
+        <w:rFonts w:ascii="Symbol" w:hAnsi="Symbol" w:hint="default"/>
+      </w:rPr>
+    </w:lvl>
+    <w:lvl w:ilvl="4" w:tplc="04090003" w:tentative="1">
+      <w:start w:val="1"/>
+      <w:numFmt w:val="bullet"/>
+      <w:lvlText w:val="o"/>
+      <w:lvlJc w:val="left"/>
+      <w:pPr>
+        <w:ind w:left="3600" w:hanging="360"/>
+      </w:pPr>
+      <w:rPr>
+        <w:rFonts w:ascii="Courier New" w:hAnsi="Courier New" w:cs="Courier New" w:hint="default"/>
+      </w:rPr>
+    </w:lvl>
+    <w:lvl w:ilvl="5" w:tplc="04090005" w:tentative="1">
+      <w:start w:val="1"/>
+      <w:numFmt w:val="bullet"/>
+      <w:lvlText w:val=""/>
+      <w:lvlJc w:val="left"/>
+      <w:pPr>
+        <w:ind w:left="4320" w:hanging="360"/>
+      </w:pPr>
+      <w:rPr>
+        <w:rFonts w:ascii="Wingdings" w:hAnsi="Wingdings" w:hint="default"/>
+      </w:rPr>
+    </w:lvl>
+    <w:lvl w:ilvl="6" w:tplc="04090001" w:tentative="1">
+      <w:start w:val="1"/>
+      <w:numFmt w:val="bullet"/>
+      <w:lvlText w:val=""/>
+      <w:lvlJc w:val="left"/>
+      <w:pPr>
+        <w:ind w:left="5040" w:hanging="360"/>
+      </w:pPr>
+      <w:rPr>
+        <w:rFonts w:ascii="Symbol" w:hAnsi="Symbol" w:hint="default"/>
+      </w:rPr>
+    </w:lvl>
+    <w:lvl w:ilvl="7" w:tplc="04090003" w:tentative="1">
+      <w:start w:val="1"/>
+      <w:numFmt w:val="bullet"/>
+      <w:lvlText w:val="o"/>
+      <w:lvlJc w:val="left"/>
+      <w:pPr>
+        <w:ind w:left="5760" w:hanging="360"/>
+      </w:pPr>
+      <w:rPr>
+        <w:rFonts w:ascii="Courier New" w:hAnsi="Courier New" w:cs="Courier New" w:hint="default"/>
+      </w:rPr>
+    </w:lvl>
+    <w:lvl w:ilvl="8" w:tplc="04090005" w:tentative="1">
+      <w:start w:val="1"/>
+      <w:numFmt w:val="bullet"/>
+      <w:lvlText w:val=""/>
+      <w:lvlJc w:val="left"/>
+      <w:pPr>
+        <w:ind w:left="6480" w:hanging="360"/>
+      </w:pPr>
+      <w:rPr>
+        <w:rFonts w:ascii="Wingdings" w:hAnsi="Wingdings" w:hint="default"/>
+      </w:rPr>
+    </w:lvl>
+  </w:abstractNum>
+  <w:abstractNum w:abstractNumId="20" w15:restartNumberingAfterBreak="0">
     <w:nsid w:val="36CF6920"/>
     <w:multiLevelType w:val="hybridMultilevel"/>
     <w:tmpl w:val="721AAF7C"/>
@@ -16014,7 +16267,7 @@
       </w:rPr>
     </w:lvl>
   </w:abstractNum>
-  <w:abstractNum w:abstractNumId="20">
+  <w:abstractNum w:abstractNumId="21" w15:restartNumberingAfterBreak="0">
     <w:nsid w:val="3FFF4923"/>
     <w:multiLevelType w:val="hybridMultilevel"/>
     <w:tmpl w:val="1D545F00"/>
@@ -16128,7 +16381,7 @@
       </w:rPr>
     </w:lvl>
   </w:abstractNum>
-  <w:abstractNum w:abstractNumId="21">
+  <w:abstractNum w:abstractNumId="22" w15:restartNumberingAfterBreak="0">
     <w:nsid w:val="43990EEE"/>
     <w:multiLevelType w:val="hybridMultilevel"/>
     <w:tmpl w:val="CA745FD8"/>
@@ -16217,7 +16470,7 @@
       </w:pPr>
     </w:lvl>
   </w:abstractNum>
-  <w:abstractNum w:abstractNumId="22">
+  <w:abstractNum w:abstractNumId="23" w15:restartNumberingAfterBreak="0">
     <w:nsid w:val="44A9593F"/>
     <w:multiLevelType w:val="hybridMultilevel"/>
     <w:tmpl w:val="E160CED6"/>
@@ -16308,7 +16561,7 @@
       </w:pPr>
     </w:lvl>
   </w:abstractNum>
-  <w:abstractNum w:abstractNumId="23">
+  <w:abstractNum w:abstractNumId="24" w15:restartNumberingAfterBreak="0">
     <w:nsid w:val="44EF47AF"/>
     <w:multiLevelType w:val="hybridMultilevel"/>
     <w:tmpl w:val="6C7C3EEA"/>
@@ -16394,7 +16647,7 @@
       </w:pPr>
     </w:lvl>
   </w:abstractNum>
-  <w:abstractNum w:abstractNumId="24">
+  <w:abstractNum w:abstractNumId="25" w15:restartNumberingAfterBreak="0">
     <w:nsid w:val="46B00533"/>
     <w:multiLevelType w:val="hybridMultilevel"/>
     <w:tmpl w:val="4B764280"/>
@@ -16508,7 +16761,7 @@
       </w:rPr>
     </w:lvl>
   </w:abstractNum>
-  <w:abstractNum w:abstractNumId="25">
+  <w:abstractNum w:abstractNumId="26" w15:restartNumberingAfterBreak="0">
     <w:nsid w:val="47567422"/>
     <w:multiLevelType w:val="hybridMultilevel"/>
     <w:tmpl w:val="0BB2213C"/>
@@ -16621,7 +16874,156 @@
       </w:rPr>
     </w:lvl>
   </w:abstractNum>
-  <w:abstractNum w:abstractNumId="26">
+  <w:abstractNum w:abstractNumId="27" w15:restartNumberingAfterBreak="0">
+    <w:nsid w:val="49A039D8"/>
+    <w:multiLevelType w:val="multilevel"/>
+    <w:tmpl w:val="BED8FBE2"/>
+    <w:lvl w:ilvl="0">
+      <w:start w:val="1"/>
+      <w:numFmt w:val="bullet"/>
+      <w:lvlText w:val=""/>
+      <w:lvlJc w:val="left"/>
+      <w:pPr>
+        <w:tabs>
+          <w:tab w:val="num" w:pos="720"/>
+        </w:tabs>
+        <w:ind w:left="720" w:hanging="360"/>
+      </w:pPr>
+      <w:rPr>
+        <w:rFonts w:ascii="Symbol" w:hAnsi="Symbol" w:hint="default"/>
+        <w:sz w:val="20"/>
+      </w:rPr>
+    </w:lvl>
+    <w:lvl w:ilvl="1" w:tentative="1">
+      <w:start w:val="1"/>
+      <w:numFmt w:val="bullet"/>
+      <w:lvlText w:val="o"/>
+      <w:lvlJc w:val="left"/>
+      <w:pPr>
+        <w:tabs>
+          <w:tab w:val="num" w:pos="1440"/>
+        </w:tabs>
+        <w:ind w:left="1440" w:hanging="360"/>
+      </w:pPr>
+      <w:rPr>
+        <w:rFonts w:ascii="Courier New" w:hAnsi="Courier New" w:hint="default"/>
+        <w:sz w:val="20"/>
+      </w:rPr>
+    </w:lvl>
+    <w:lvl w:ilvl="2" w:tentative="1">
+      <w:start w:val="1"/>
+      <w:numFmt w:val="bullet"/>
+      <w:lvlText w:val=""/>
+      <w:lvlJc w:val="left"/>
+      <w:pPr>
+        <w:tabs>
+          <w:tab w:val="num" w:pos="2160"/>
+        </w:tabs>
+        <w:ind w:left="2160" w:hanging="360"/>
+      </w:pPr>
+      <w:rPr>
+        <w:rFonts w:ascii="Wingdings" w:hAnsi="Wingdings" w:hint="default"/>
+        <w:sz w:val="20"/>
+      </w:rPr>
+    </w:lvl>
+    <w:lvl w:ilvl="3" w:tentative="1">
+      <w:start w:val="1"/>
+      <w:numFmt w:val="bullet"/>
+      <w:lvlText w:val=""/>
+      <w:lvlJc w:val="left"/>
+      <w:pPr>
+        <w:tabs>
+          <w:tab w:val="num" w:pos="2880"/>
+        </w:tabs>
+        <w:ind w:left="2880" w:hanging="360"/>
+      </w:pPr>
+      <w:rPr>
+        <w:rFonts w:ascii="Wingdings" w:hAnsi="Wingdings" w:hint="default"/>
+        <w:sz w:val="20"/>
+      </w:rPr>
+    </w:lvl>
+    <w:lvl w:ilvl="4" w:tentative="1">
+      <w:start w:val="1"/>
+      <w:numFmt w:val="bullet"/>
+      <w:lvlText w:val=""/>
+      <w:lvlJc w:val="left"/>
+      <w:pPr>
+        <w:tabs>
+          <w:tab w:val="num" w:pos="3600"/>
+        </w:tabs>
+        <w:ind w:left="3600" w:hanging="360"/>
+      </w:pPr>
+      <w:rPr>
+        <w:rFonts w:ascii="Wingdings" w:hAnsi="Wingdings" w:hint="default"/>
+        <w:sz w:val="20"/>
+      </w:rPr>
+    </w:lvl>
+    <w:lvl w:ilvl="5" w:tentative="1">
+      <w:start w:val="1"/>
+      <w:numFmt w:val="bullet"/>
+      <w:lvlText w:val=""/>
+      <w:lvlJc w:val="left"/>
+      <w:pPr>
+        <w:tabs>
+          <w:tab w:val="num" w:pos="4320"/>
+        </w:tabs>
+        <w:ind w:left="4320" w:hanging="360"/>
+      </w:pPr>
+      <w:rPr>
+        <w:rFonts w:ascii="Wingdings" w:hAnsi="Wingdings" w:hint="default"/>
+        <w:sz w:val="20"/>
+      </w:rPr>
+    </w:lvl>
+    <w:lvl w:ilvl="6" w:tentative="1">
+      <w:start w:val="1"/>
+      <w:numFmt w:val="bullet"/>
+      <w:lvlText w:val=""/>
+      <w:lvlJc w:val="left"/>
+      <w:pPr>
+        <w:tabs>
+          <w:tab w:val="num" w:pos="5040"/>
+        </w:tabs>
+        <w:ind w:left="5040" w:hanging="360"/>
+      </w:pPr>
+      <w:rPr>
+        <w:rFonts w:ascii="Wingdings" w:hAnsi="Wingdings" w:hint="default"/>
+        <w:sz w:val="20"/>
+      </w:rPr>
+    </w:lvl>
+    <w:lvl w:ilvl="7" w:tentative="1">
+      <w:start w:val="1"/>
+      <w:numFmt w:val="bullet"/>
+      <w:lvlText w:val=""/>
+      <w:lvlJc w:val="left"/>
+      <w:pPr>
+        <w:tabs>
+          <w:tab w:val="num" w:pos="5760"/>
+        </w:tabs>
+        <w:ind w:left="5760" w:hanging="360"/>
+      </w:pPr>
+      <w:rPr>
+        <w:rFonts w:ascii="Wingdings" w:hAnsi="Wingdings" w:hint="default"/>
+        <w:sz w:val="20"/>
+      </w:rPr>
+    </w:lvl>
+    <w:lvl w:ilvl="8" w:tentative="1">
+      <w:start w:val="1"/>
+      <w:numFmt w:val="bullet"/>
+      <w:lvlText w:val=""/>
+      <w:lvlJc w:val="left"/>
+      <w:pPr>
+        <w:tabs>
+          <w:tab w:val="num" w:pos="6480"/>
+        </w:tabs>
+        <w:ind w:left="6480" w:hanging="360"/>
+      </w:pPr>
+      <w:rPr>
+        <w:rFonts w:ascii="Wingdings" w:hAnsi="Wingdings" w:hint="default"/>
+        <w:sz w:val="20"/>
+      </w:rPr>
+    </w:lvl>
+  </w:abstractNum>
+  <w:abstractNum w:abstractNumId="28" w15:restartNumberingAfterBreak="0">
     <w:nsid w:val="4A0C7F58"/>
     <w:multiLevelType w:val="hybridMultilevel"/>
     <w:tmpl w:val="4AC28516"/>
@@ -16735,7 +17137,7 @@
       </w:rPr>
     </w:lvl>
   </w:abstractNum>
-  <w:abstractNum w:abstractNumId="27">
+  <w:abstractNum w:abstractNumId="29" w15:restartNumberingAfterBreak="0">
     <w:nsid w:val="4BB93339"/>
     <w:multiLevelType w:val="hybridMultilevel"/>
     <w:tmpl w:val="7C80976E"/>
@@ -16848,7 +17250,7 @@
       </w:rPr>
     </w:lvl>
   </w:abstractNum>
-  <w:abstractNum w:abstractNumId="28">
+  <w:abstractNum w:abstractNumId="30" w15:restartNumberingAfterBreak="0">
     <w:nsid w:val="4C291453"/>
     <w:multiLevelType w:val="hybridMultilevel"/>
     <w:tmpl w:val="B17C5CAC"/>
@@ -16962,7 +17364,7 @@
       </w:rPr>
     </w:lvl>
   </w:abstractNum>
-  <w:abstractNum w:abstractNumId="29">
+  <w:abstractNum w:abstractNumId="31" w15:restartNumberingAfterBreak="0">
     <w:nsid w:val="50965598"/>
     <w:multiLevelType w:val="hybridMultilevel"/>
     <w:tmpl w:val="EBC223AA"/>
@@ -17075,7 +17477,7 @@
       </w:rPr>
     </w:lvl>
   </w:abstractNum>
-  <w:abstractNum w:abstractNumId="30">
+  <w:abstractNum w:abstractNumId="32" w15:restartNumberingAfterBreak="0">
     <w:nsid w:val="52350A77"/>
     <w:multiLevelType w:val="hybridMultilevel"/>
     <w:tmpl w:val="543C13F4"/>
@@ -17188,7 +17590,7 @@
       </w:rPr>
     </w:lvl>
   </w:abstractNum>
-  <w:abstractNum w:abstractNumId="31">
+  <w:abstractNum w:abstractNumId="33" w15:restartNumberingAfterBreak="0">
     <w:nsid w:val="54BB5693"/>
     <w:multiLevelType w:val="hybridMultilevel"/>
     <w:tmpl w:val="0E845F58"/>
@@ -17302,7 +17704,7 @@
       </w:rPr>
     </w:lvl>
   </w:abstractNum>
-  <w:abstractNum w:abstractNumId="32">
+  <w:abstractNum w:abstractNumId="34" w15:restartNumberingAfterBreak="0">
     <w:nsid w:val="54CA0CA9"/>
     <w:multiLevelType w:val="hybridMultilevel"/>
     <w:tmpl w:val="E44CBC7A"/>
@@ -17415,7 +17817,7 @@
       </w:rPr>
     </w:lvl>
   </w:abstractNum>
-  <w:abstractNum w:abstractNumId="33">
+  <w:abstractNum w:abstractNumId="35" w15:restartNumberingAfterBreak="0">
     <w:nsid w:val="55AB49E2"/>
     <w:multiLevelType w:val="hybridMultilevel"/>
     <w:tmpl w:val="52341E18"/>
@@ -17529,7 +17931,7 @@
       </w:rPr>
     </w:lvl>
   </w:abstractNum>
-  <w:abstractNum w:abstractNumId="34">
+  <w:abstractNum w:abstractNumId="36" w15:restartNumberingAfterBreak="0">
     <w:nsid w:val="5AF11C0F"/>
     <w:multiLevelType w:val="hybridMultilevel"/>
     <w:tmpl w:val="6994B53E"/>
@@ -17643,7 +18045,7 @@
       </w:rPr>
     </w:lvl>
   </w:abstractNum>
-  <w:abstractNum w:abstractNumId="35">
+  <w:abstractNum w:abstractNumId="37" w15:restartNumberingAfterBreak="0">
     <w:nsid w:val="5B39711D"/>
     <w:multiLevelType w:val="multilevel"/>
     <w:tmpl w:val="040C001F"/>
@@ -17729,7 +18131,7 @@
       </w:pPr>
     </w:lvl>
   </w:abstractNum>
-  <w:abstractNum w:abstractNumId="36">
+  <w:abstractNum w:abstractNumId="38" w15:restartNumberingAfterBreak="0">
     <w:nsid w:val="653A3C93"/>
     <w:multiLevelType w:val="hybridMultilevel"/>
     <w:tmpl w:val="EF42782A"/>
@@ -17842,7 +18244,7 @@
       </w:rPr>
     </w:lvl>
   </w:abstractNum>
-  <w:abstractNum w:abstractNumId="37">
+  <w:abstractNum w:abstractNumId="39" w15:restartNumberingAfterBreak="0">
     <w:nsid w:val="71B32045"/>
     <w:multiLevelType w:val="hybridMultilevel"/>
     <w:tmpl w:val="61321AB8"/>
@@ -17955,7 +18357,7 @@
       </w:rPr>
     </w:lvl>
   </w:abstractNum>
-  <w:abstractNum w:abstractNumId="38">
+  <w:abstractNum w:abstractNumId="40" w15:restartNumberingAfterBreak="0">
     <w:nsid w:val="72707129"/>
     <w:multiLevelType w:val="hybridMultilevel"/>
     <w:tmpl w:val="11820C1C"/>
@@ -18068,7 +18470,7 @@
       </w:rPr>
     </w:lvl>
   </w:abstractNum>
-  <w:abstractNum w:abstractNumId="39">
+  <w:abstractNum w:abstractNumId="41" w15:restartNumberingAfterBreak="0">
     <w:nsid w:val="762D5FE4"/>
     <w:multiLevelType w:val="hybridMultilevel"/>
     <w:tmpl w:val="55C86C5E"/>
@@ -18182,7 +18584,7 @@
       </w:rPr>
     </w:lvl>
   </w:abstractNum>
-  <w:abstractNum w:abstractNumId="40">
+  <w:abstractNum w:abstractNumId="42" w15:restartNumberingAfterBreak="0">
     <w:nsid w:val="77A01917"/>
     <w:multiLevelType w:val="hybridMultilevel"/>
     <w:tmpl w:val="561619E6"/>
@@ -18295,7 +18697,7 @@
       </w:rPr>
     </w:lvl>
   </w:abstractNum>
-  <w:abstractNum w:abstractNumId="41">
+  <w:abstractNum w:abstractNumId="43" w15:restartNumberingAfterBreak="0">
     <w:nsid w:val="797729BD"/>
     <w:multiLevelType w:val="hybridMultilevel"/>
     <w:tmpl w:val="C22C969E"/>
@@ -18408,7 +18810,7 @@
       </w:rPr>
     </w:lvl>
   </w:abstractNum>
-  <w:abstractNum w:abstractNumId="42">
+  <w:abstractNum w:abstractNumId="44" w15:restartNumberingAfterBreak="0">
     <w:nsid w:val="7B780388"/>
     <w:multiLevelType w:val="hybridMultilevel"/>
     <w:tmpl w:val="57E46100"/>
@@ -18494,7 +18896,7 @@
       </w:pPr>
     </w:lvl>
   </w:abstractNum>
-  <w:abstractNum w:abstractNumId="43">
+  <w:abstractNum w:abstractNumId="45" w15:restartNumberingAfterBreak="0">
     <w:nsid w:val="7FA1136F"/>
     <w:multiLevelType w:val="hybridMultilevel"/>
     <w:tmpl w:val="846C84EC"/>
@@ -18611,10 +19013,10 @@
     <w:abstractNumId w:val="1"/>
   </w:num>
   <w:num w:numId="2">
-    <w:abstractNumId w:val="25"/>
+    <w:abstractNumId w:val="26"/>
   </w:num>
   <w:num w:numId="3">
-    <w:abstractNumId w:val="42"/>
+    <w:abstractNumId w:val="44"/>
   </w:num>
   <w:num w:numId="4">
     <w:abstractNumId w:val="12"/>
@@ -18626,7 +19028,7 @@
     <w:abstractNumId w:val="3"/>
   </w:num>
   <w:num w:numId="7">
-    <w:abstractNumId w:val="38"/>
+    <w:abstractNumId w:val="40"/>
   </w:num>
   <w:num w:numId="8">
     <w:abstractNumId w:val="8"/>
@@ -18641,10 +19043,10 @@
     <w:abstractNumId w:val="5"/>
   </w:num>
   <w:num w:numId="12">
-    <w:abstractNumId w:val="41"/>
+    <w:abstractNumId w:val="43"/>
   </w:num>
   <w:num w:numId="13">
-    <w:abstractNumId w:val="29"/>
+    <w:abstractNumId w:val="31"/>
   </w:num>
   <w:num w:numId="14">
     <w:abstractNumId w:val="2"/>
@@ -18653,79 +19055,79 @@
     <w:abstractNumId w:val="15"/>
   </w:num>
   <w:num w:numId="16">
-    <w:abstractNumId w:val="21"/>
+    <w:abstractNumId w:val="22"/>
   </w:num>
   <w:num w:numId="17">
     <w:abstractNumId w:val="18"/>
   </w:num>
   <w:num w:numId="18">
-    <w:abstractNumId w:val="23"/>
+    <w:abstractNumId w:val="24"/>
   </w:num>
   <w:num w:numId="19">
-    <w:abstractNumId w:val="39"/>
+    <w:abstractNumId w:val="41"/>
   </w:num>
   <w:num w:numId="20">
-    <w:abstractNumId w:val="22"/>
+    <w:abstractNumId w:val="23"/>
   </w:num>
   <w:num w:numId="21">
     <w:abstractNumId w:val="6"/>
   </w:num>
   <w:num w:numId="22">
-    <w:abstractNumId w:val="30"/>
+    <w:abstractNumId w:val="32"/>
   </w:num>
   <w:num w:numId="23">
-    <w:abstractNumId w:val="37"/>
+    <w:abstractNumId w:val="39"/>
   </w:num>
   <w:num w:numId="24">
-    <w:abstractNumId w:val="40"/>
+    <w:abstractNumId w:val="42"/>
   </w:num>
   <w:num w:numId="25">
-    <w:abstractNumId w:val="28"/>
+    <w:abstractNumId w:val="30"/>
   </w:num>
   <w:num w:numId="26">
     <w:abstractNumId w:val="11"/>
   </w:num>
   <w:num w:numId="27">
-    <w:abstractNumId w:val="32"/>
+    <w:abstractNumId w:val="34"/>
   </w:num>
   <w:num w:numId="28">
-    <w:abstractNumId w:val="19"/>
+    <w:abstractNumId w:val="20"/>
   </w:num>
   <w:num w:numId="29">
     <w:abstractNumId w:val="13"/>
   </w:num>
   <w:num w:numId="30">
-    <w:abstractNumId w:val="24"/>
+    <w:abstractNumId w:val="25"/>
   </w:num>
   <w:num w:numId="31">
     <w:abstractNumId w:val="17"/>
   </w:num>
   <w:num w:numId="32">
-    <w:abstractNumId w:val="31"/>
+    <w:abstractNumId w:val="33"/>
   </w:num>
   <w:num w:numId="33">
-    <w:abstractNumId w:val="26"/>
+    <w:abstractNumId w:val="28"/>
   </w:num>
   <w:num w:numId="34">
-    <w:abstractNumId w:val="34"/>
+    <w:abstractNumId w:val="36"/>
   </w:num>
   <w:num w:numId="35">
-    <w:abstractNumId w:val="43"/>
+    <w:abstractNumId w:val="45"/>
   </w:num>
   <w:num w:numId="36">
-    <w:abstractNumId w:val="20"/>
+    <w:abstractNumId w:val="21"/>
   </w:num>
   <w:num w:numId="37">
-    <w:abstractNumId w:val="33"/>
+    <w:abstractNumId w:val="35"/>
   </w:num>
   <w:num w:numId="38">
     <w:abstractNumId w:val="0"/>
   </w:num>
   <w:num w:numId="39">
-    <w:abstractNumId w:val="27"/>
+    <w:abstractNumId w:val="29"/>
   </w:num>
   <w:num w:numId="40">
-    <w:abstractNumId w:val="35"/>
+    <w:abstractNumId w:val="37"/>
   </w:num>
   <w:num w:numId="41">
     <w:abstractNumId w:val="9"/>
@@ -18737,13 +19139,19 @@
     <w:abstractNumId w:val="7"/>
   </w:num>
   <w:num w:numId="44">
-    <w:abstractNumId w:val="36"/>
+    <w:abstractNumId w:val="38"/>
+  </w:num>
+  <w:num w:numId="45">
+    <w:abstractNumId w:val="27"/>
+  </w:num>
+  <w:num w:numId="46">
+    <w:abstractNumId w:val="19"/>
   </w:num>
 </w:numbering>
 </file>
 
 <file path=word/styles.xml><?xml version="1.0" encoding="utf-8"?>
-<w:styles xmlns:mc="http://schemas.openxmlformats.org/markup-compatibility/2006" xmlns:r="http://schemas.openxmlformats.org/officeDocument/2006/relationships" xmlns:w="http://schemas.openxmlformats.org/wordprocessingml/2006/main" xmlns:w14="http://schemas.microsoft.com/office/word/2010/wordml" mc:Ignorable="w14">
+<w:styles xmlns:mc="http://schemas.openxmlformats.org/markup-compatibility/2006" xmlns:r="http://schemas.openxmlformats.org/officeDocument/2006/relationships" xmlns:w="http://schemas.openxmlformats.org/wordprocessingml/2006/main" xmlns:w14="http://schemas.microsoft.com/office/word/2010/wordml" xmlns:w15="http://schemas.microsoft.com/office/word/2012/wordml" xmlns:w16cex="http://schemas.microsoft.com/office/word/2018/wordml/cex" xmlns:w16cid="http://schemas.microsoft.com/office/word/2016/wordml/cid" xmlns:w16="http://schemas.microsoft.com/office/word/2018/wordml" xmlns:w16se="http://schemas.microsoft.com/office/word/2015/wordml/symex" mc:Ignorable="w14 w15 w16se w16cid w16 w16cex">
   <w:docDefaults>
     <w:rPrDefault>
       <w:rPr>
@@ -18759,144 +19167,383 @@
       </w:pPr>
     </w:pPrDefault>
   </w:docDefaults>
-  <w:latentStyles w:defLockedState="0" w:defUIPriority="99" w:defSemiHidden="1" w:defUnhideWhenUsed="1" w:defQFormat="0" w:count="267">
-    <w:lsdException w:name="Normal" w:semiHidden="0" w:uiPriority="0" w:unhideWhenUsed="0" w:qFormat="1"/>
-    <w:lsdException w:name="heading 1" w:semiHidden="0" w:uiPriority="9" w:unhideWhenUsed="0" w:qFormat="1"/>
-    <w:lsdException w:name="heading 2" w:uiPriority="9" w:qFormat="1"/>
-    <w:lsdException w:name="heading 3" w:uiPriority="9" w:qFormat="1"/>
-    <w:lsdException w:name="heading 4" w:uiPriority="9" w:qFormat="1"/>
-    <w:lsdException w:name="heading 5" w:uiPriority="9" w:qFormat="1"/>
-    <w:lsdException w:name="heading 6" w:uiPriority="9" w:qFormat="1"/>
-    <w:lsdException w:name="heading 7" w:uiPriority="9" w:qFormat="1"/>
-    <w:lsdException w:name="heading 8" w:uiPriority="9" w:qFormat="1"/>
-    <w:lsdException w:name="heading 9" w:uiPriority="9" w:qFormat="1"/>
-    <w:lsdException w:name="toc 1" w:uiPriority="39"/>
-    <w:lsdException w:name="toc 2" w:uiPriority="39"/>
-    <w:lsdException w:name="toc 3" w:uiPriority="39"/>
-    <w:lsdException w:name="toc 4" w:uiPriority="39"/>
-    <w:lsdException w:name="toc 5" w:uiPriority="39"/>
-    <w:lsdException w:name="toc 6" w:uiPriority="39"/>
-    <w:lsdException w:name="toc 7" w:uiPriority="39"/>
-    <w:lsdException w:name="toc 8" w:uiPriority="39"/>
-    <w:lsdException w:name="toc 9" w:uiPriority="39"/>
-    <w:lsdException w:name="caption" w:uiPriority="35" w:qFormat="1"/>
-    <w:lsdException w:name="Title" w:semiHidden="0" w:uiPriority="10" w:unhideWhenUsed="0" w:qFormat="1"/>
-    <w:lsdException w:name="Default Paragraph Font" w:uiPriority="1"/>
-    <w:lsdException w:name="Subtitle" w:semiHidden="0" w:uiPriority="11" w:unhideWhenUsed="0" w:qFormat="1"/>
-    <w:lsdException w:name="Strong" w:semiHidden="0" w:uiPriority="22" w:unhideWhenUsed="0" w:qFormat="1"/>
-    <w:lsdException w:name="Emphasis" w:semiHidden="0" w:uiPriority="20" w:unhideWhenUsed="0" w:qFormat="1"/>
-    <w:lsdException w:name="Table Grid" w:semiHidden="0" w:uiPriority="39" w:unhideWhenUsed="0"/>
-    <w:lsdException w:name="Placeholder Text" w:unhideWhenUsed="0"/>
-    <w:lsdException w:name="No Spacing" w:semiHidden="0" w:uiPriority="1" w:unhideWhenUsed="0" w:qFormat="1"/>
-    <w:lsdException w:name="Light Shading" w:semiHidden="0" w:uiPriority="60" w:unhideWhenUsed="0"/>
-    <w:lsdException w:name="Light List" w:semiHidden="0" w:uiPriority="61" w:unhideWhenUsed="0"/>
-    <w:lsdException w:name="Light Grid" w:semiHidden="0" w:uiPriority="62" w:unhideWhenUsed="0"/>
-    <w:lsdException w:name="Medium Shading 1" w:semiHidden="0" w:uiPriority="63" w:unhideWhenUsed="0"/>
-    <w:lsdException w:name="Medium Shading 2" w:semiHidden="0" w:uiPriority="64" w:unhideWhenUsed="0"/>
-    <w:lsdException w:name="Medium List 1" w:semiHidden="0" w:uiPriority="65" w:unhideWhenUsed="0"/>
-    <w:lsdException w:name="Medium List 2" w:semiHidden="0" w:uiPriority="66" w:unhideWhenUsed="0"/>
-    <w:lsdException w:name="Medium Grid 1" w:semiHidden="0" w:uiPriority="67" w:unhideWhenUsed="0"/>
-    <w:lsdException w:name="Medium Grid 2" w:semiHidden="0" w:uiPriority="68" w:unhideWhenUsed="0"/>
-    <w:lsdException w:name="Medium Grid 3" w:semiHidden="0" w:uiPriority="69" w:unhideWhenUsed="0"/>
-    <w:lsdException w:name="Dark List" w:semiHidden="0" w:uiPriority="70" w:unhideWhenUsed="0"/>
-    <w:lsdException w:name="Colorful Shading" w:semiHidden="0" w:uiPriority="71" w:unhideWhenUsed="0"/>
-    <w:lsdException w:name="Colorful List" w:semiHidden="0" w:uiPriority="72" w:unhideWhenUsed="0"/>
-    <w:lsdException w:name="Colorful Grid" w:semiHidden="0" w:uiPriority="73" w:unhideWhenUsed="0"/>
-    <w:lsdException w:name="Light Shading Accent 1" w:semiHidden="0" w:uiPriority="60" w:unhideWhenUsed="0"/>
-    <w:lsdException w:name="Light List Accent 1" w:semiHidden="0" w:uiPriority="61" w:unhideWhenUsed="0"/>
-    <w:lsdException w:name="Light Grid Accent 1" w:semiHidden="0" w:uiPriority="62" w:unhideWhenUsed="0"/>
-    <w:lsdException w:name="Medium Shading 1 Accent 1" w:semiHidden="0" w:uiPriority="63" w:unhideWhenUsed="0"/>
-    <w:lsdException w:name="Medium Shading 2 Accent 1" w:semiHidden="0" w:uiPriority="64" w:unhideWhenUsed="0"/>
-    <w:lsdException w:name="Medium List 1 Accent 1" w:semiHidden="0" w:uiPriority="65" w:unhideWhenUsed="0"/>
-    <w:lsdException w:name="Revision" w:unhideWhenUsed="0"/>
-    <w:lsdException w:name="List Paragraph" w:semiHidden="0" w:uiPriority="34" w:unhideWhenUsed="0" w:qFormat="1"/>
-    <w:lsdException w:name="Quote" w:semiHidden="0" w:uiPriority="29" w:unhideWhenUsed="0" w:qFormat="1"/>
-    <w:lsdException w:name="Intense Quote" w:semiHidden="0" w:uiPriority="30" w:unhideWhenUsed="0" w:qFormat="1"/>
-    <w:lsdException w:name="Medium List 2 Accent 1" w:semiHidden="0" w:uiPriority="66" w:unhideWhenUsed="0"/>
-    <w:lsdException w:name="Medium Grid 1 Accent 1" w:semiHidden="0" w:uiPriority="67" w:unhideWhenUsed="0"/>
-    <w:lsdException w:name="Medium Grid 2 Accent 1" w:semiHidden="0" w:uiPriority="68" w:unhideWhenUsed="0"/>
-    <w:lsdException w:name="Medium Grid 3 Accent 1" w:semiHidden="0" w:uiPriority="69" w:unhideWhenUsed="0"/>
-    <w:lsdException w:name="Dark List Accent 1" w:semiHidden="0" w:uiPriority="70" w:unhideWhenUsed="0"/>
-    <w:lsdException w:name="Colorful Shading Accent 1" w:semiHidden="0" w:uiPriority="71" w:unhideWhenUsed="0"/>
-    <w:lsdException w:name="Colorful List Accent 1" w:semiHidden="0" w:uiPriority="72" w:unhideWhenUsed="0"/>
-    <w:lsdException w:name="Colorful Grid Accent 1" w:semiHidden="0" w:uiPriority="73" w:unhideWhenUsed="0"/>
-    <w:lsdException w:name="Light Shading Accent 2" w:semiHidden="0" w:uiPriority="60" w:unhideWhenUsed="0"/>
-    <w:lsdException w:name="Light List Accent 2" w:semiHidden="0" w:uiPriority="61" w:unhideWhenUsed="0"/>
-    <w:lsdException w:name="Light Grid Accent 2" w:semiHidden="0" w:uiPriority="62" w:unhideWhenUsed="0"/>
-    <w:lsdException w:name="Medium Shading 1 Accent 2" w:semiHidden="0" w:uiPriority="63" w:unhideWhenUsed="0"/>
-    <w:lsdException w:name="Medium Shading 2 Accent 2" w:semiHidden="0" w:uiPriority="64" w:unhideWhenUsed="0"/>
-    <w:lsdException w:name="Medium List 1 Accent 2" w:semiHidden="0" w:uiPriority="65" w:unhideWhenUsed="0"/>
-    <w:lsdException w:name="Medium List 2 Accent 2" w:semiHidden="0" w:uiPriority="66" w:unhideWhenUsed="0"/>
-    <w:lsdException w:name="Medium Grid 1 Accent 2" w:semiHidden="0" w:uiPriority="67" w:unhideWhenUsed="0"/>
-    <w:lsdException w:name="Medium Grid 2 Accent 2" w:semiHidden="0" w:uiPriority="68" w:unhideWhenUsed="0"/>
-    <w:lsdException w:name="Medium Grid 3 Accent 2" w:semiHidden="0" w:uiPriority="69" w:unhideWhenUsed="0"/>
-    <w:lsdException w:name="Dark List Accent 2" w:semiHidden="0" w:uiPriority="70" w:unhideWhenUsed="0"/>
-    <w:lsdException w:name="Colorful Shading Accent 2" w:semiHidden="0" w:uiPriority="71" w:unhideWhenUsed="0"/>
-    <w:lsdException w:name="Colorful List Accent 2" w:semiHidden="0" w:uiPriority="72" w:unhideWhenUsed="0"/>
-    <w:lsdException w:name="Colorful Grid Accent 2" w:semiHidden="0" w:uiPriority="73" w:unhideWhenUsed="0"/>
-    <w:lsdException w:name="Light Shading Accent 3" w:semiHidden="0" w:uiPriority="60" w:unhideWhenUsed="0"/>
-    <w:lsdException w:name="Light List Accent 3" w:semiHidden="0" w:uiPriority="61" w:unhideWhenUsed="0"/>
-    <w:lsdException w:name="Light Grid Accent 3" w:semiHidden="0" w:uiPriority="62" w:unhideWhenUsed="0"/>
-    <w:lsdException w:name="Medium Shading 1 Accent 3" w:semiHidden="0" w:uiPriority="63" w:unhideWhenUsed="0"/>
-    <w:lsdException w:name="Medium Shading 2 Accent 3" w:semiHidden="0" w:uiPriority="64" w:unhideWhenUsed="0"/>
-    <w:lsdException w:name="Medium List 1 Accent 3" w:semiHidden="0" w:uiPriority="65" w:unhideWhenUsed="0"/>
-    <w:lsdException w:name="Medium List 2 Accent 3" w:semiHidden="0" w:uiPriority="66" w:unhideWhenUsed="0"/>
-    <w:lsdException w:name="Medium Grid 1 Accent 3" w:semiHidden="0" w:uiPriority="67" w:unhideWhenUsed="0"/>
-    <w:lsdException w:name="Medium Grid 2 Accent 3" w:semiHidden="0" w:uiPriority="68" w:unhideWhenUsed="0"/>
-    <w:lsdException w:name="Medium Grid 3 Accent 3" w:semiHidden="0" w:uiPriority="69" w:unhideWhenUsed="0"/>
-    <w:lsdException w:name="Dark List Accent 3" w:semiHidden="0" w:uiPriority="70" w:unhideWhenUsed="0"/>
-    <w:lsdException w:name="Colorful Shading Accent 3" w:semiHidden="0" w:uiPriority="71" w:unhideWhenUsed="0"/>
-    <w:lsdException w:name="Colorful List Accent 3" w:semiHidden="0" w:uiPriority="72" w:unhideWhenUsed="0"/>
-    <w:lsdException w:name="Colorful Grid Accent 3" w:semiHidden="0" w:uiPriority="73" w:unhideWhenUsed="0"/>
-    <w:lsdException w:name="Light Shading Accent 4" w:semiHidden="0" w:uiPriority="60" w:unhideWhenUsed="0"/>
-    <w:lsdException w:name="Light List Accent 4" w:semiHidden="0" w:uiPriority="61" w:unhideWhenUsed="0"/>
-    <w:lsdException w:name="Light Grid Accent 4" w:semiHidden="0" w:uiPriority="62" w:unhideWhenUsed="0"/>
-    <w:lsdException w:name="Medium Shading 1 Accent 4" w:semiHidden="0" w:uiPriority="63" w:unhideWhenUsed="0"/>
-    <w:lsdException w:name="Medium Shading 2 Accent 4" w:semiHidden="0" w:uiPriority="64" w:unhideWhenUsed="0"/>
-    <w:lsdException w:name="Medium List 1 Accent 4" w:semiHidden="0" w:uiPriority="65" w:unhideWhenUsed="0"/>
-    <w:lsdException w:name="Medium List 2 Accent 4" w:semiHidden="0" w:uiPriority="66" w:unhideWhenUsed="0"/>
-    <w:lsdException w:name="Medium Grid 1 Accent 4" w:semiHidden="0" w:uiPriority="67" w:unhideWhenUsed="0"/>
-    <w:lsdException w:name="Medium Grid 2 Accent 4" w:semiHidden="0" w:uiPriority="68" w:unhideWhenUsed="0"/>
-    <w:lsdException w:name="Medium Grid 3 Accent 4" w:semiHidden="0" w:uiPriority="69" w:unhideWhenUsed="0"/>
-    <w:lsdException w:name="Dark List Accent 4" w:semiHidden="0" w:uiPriority="70" w:unhideWhenUsed="0"/>
-    <w:lsdException w:name="Colorful Shading Accent 4" w:semiHidden="0" w:uiPriority="71" w:unhideWhenUsed="0"/>
-    <w:lsdException w:name="Colorful List Accent 4" w:semiHidden="0" w:uiPriority="72" w:unhideWhenUsed="0"/>
-    <w:lsdException w:name="Colorful Grid Accent 4" w:semiHidden="0" w:uiPriority="73" w:unhideWhenUsed="0"/>
-    <w:lsdException w:name="Light Shading Accent 5" w:semiHidden="0" w:uiPriority="60" w:unhideWhenUsed="0"/>
-    <w:lsdException w:name="Light List Accent 5" w:semiHidden="0" w:uiPriority="61" w:unhideWhenUsed="0"/>
-    <w:lsdException w:name="Light Grid Accent 5" w:semiHidden="0" w:uiPriority="62" w:unhideWhenUsed="0"/>
-    <w:lsdException w:name="Medium Shading 1 Accent 5" w:semiHidden="0" w:uiPriority="63" w:unhideWhenUsed="0"/>
-    <w:lsdException w:name="Medium Shading 2 Accent 5" w:semiHidden="0" w:uiPriority="64" w:unhideWhenUsed="0"/>
-    <w:lsdException w:name="Medium List 1 Accent 5" w:semiHidden="0" w:uiPriority="65" w:unhideWhenUsed="0"/>
-    <w:lsdException w:name="Medium List 2 Accent 5" w:semiHidden="0" w:uiPriority="66" w:unhideWhenUsed="0"/>
-    <w:lsdException w:name="Medium Grid 1 Accent 5" w:semiHidden="0" w:uiPriority="67" w:unhideWhenUsed="0"/>
-    <w:lsdException w:name="Medium Grid 2 Accent 5" w:semiHidden="0" w:uiPriority="68" w:unhideWhenUsed="0"/>
-    <w:lsdException w:name="Medium Grid 3 Accent 5" w:semiHidden="0" w:uiPriority="69" w:unhideWhenUsed="0"/>
-    <w:lsdException w:name="Dark List Accent 5" w:semiHidden="0" w:uiPriority="70" w:unhideWhenUsed="0"/>
-    <w:lsdException w:name="Colorful Shading Accent 5" w:semiHidden="0" w:uiPriority="71" w:unhideWhenUsed="0"/>
-    <w:lsdException w:name="Colorful List Accent 5" w:semiHidden="0" w:uiPriority="72" w:unhideWhenUsed="0"/>
-    <w:lsdException w:name="Colorful Grid Accent 5" w:semiHidden="0" w:uiPriority="73" w:unhideWhenUsed="0"/>
-    <w:lsdException w:name="Light Shading Accent 6" w:semiHidden="0" w:uiPriority="60" w:unhideWhenUsed="0"/>
-    <w:lsdException w:name="Light List Accent 6" w:semiHidden="0" w:uiPriority="61" w:unhideWhenUsed="0"/>
-    <w:lsdException w:name="Light Grid Accent 6" w:semiHidden="0" w:uiPriority="62" w:unhideWhenUsed="0"/>
-    <w:lsdException w:name="Medium Shading 1 Accent 6" w:semiHidden="0" w:uiPriority="63" w:unhideWhenUsed="0"/>
-    <w:lsdException w:name="Medium Shading 2 Accent 6" w:semiHidden="0" w:uiPriority="64" w:unhideWhenUsed="0"/>
-    <w:lsdException w:name="Medium List 1 Accent 6" w:semiHidden="0" w:uiPriority="65" w:unhideWhenUsed="0"/>
-    <w:lsdException w:name="Medium List 2 Accent 6" w:semiHidden="0" w:uiPriority="66" w:unhideWhenUsed="0"/>
-    <w:lsdException w:name="Medium Grid 1 Accent 6" w:semiHidden="0" w:uiPriority="67" w:unhideWhenUsed="0"/>
-    <w:lsdException w:name="Medium Grid 2 Accent 6" w:semiHidden="0" w:uiPriority="68" w:unhideWhenUsed="0"/>
-    <w:lsdException w:name="Medium Grid 3 Accent 6" w:semiHidden="0" w:uiPriority="69" w:unhideWhenUsed="0"/>
-    <w:lsdException w:name="Dark List Accent 6" w:semiHidden="0" w:uiPriority="70" w:unhideWhenUsed="0"/>
-    <w:lsdException w:name="Colorful Shading Accent 6" w:semiHidden="0" w:uiPriority="71" w:unhideWhenUsed="0"/>
-    <w:lsdException w:name="Colorful List Accent 6" w:semiHidden="0" w:uiPriority="72" w:unhideWhenUsed="0"/>
-    <w:lsdException w:name="Colorful Grid Accent 6" w:semiHidden="0" w:uiPriority="73" w:unhideWhenUsed="0"/>
-    <w:lsdException w:name="Subtle Emphasis" w:semiHidden="0" w:uiPriority="19" w:unhideWhenUsed="0" w:qFormat="1"/>
-    <w:lsdException w:name="Intense Emphasis" w:semiHidden="0" w:uiPriority="21" w:unhideWhenUsed="0" w:qFormat="1"/>
-    <w:lsdException w:name="Subtle Reference" w:semiHidden="0" w:uiPriority="31" w:unhideWhenUsed="0" w:qFormat="1"/>
-    <w:lsdException w:name="Intense Reference" w:semiHidden="0" w:uiPriority="32" w:unhideWhenUsed="0" w:qFormat="1"/>
-    <w:lsdException w:name="Book Title" w:semiHidden="0" w:uiPriority="33" w:unhideWhenUsed="0" w:qFormat="1"/>
-    <w:lsdException w:name="Bibliography" w:uiPriority="37"/>
-    <w:lsdException w:name="TOC Heading" w:uiPriority="39" w:qFormat="1"/>
+  <w:latentStyles w:defLockedState="0" w:defUIPriority="99" w:defSemiHidden="0" w:defUnhideWhenUsed="0" w:defQFormat="0" w:count="376">
+    <w:lsdException w:name="Normal" w:uiPriority="0" w:qFormat="1"/>
+    <w:lsdException w:name="heading 1" w:uiPriority="9" w:qFormat="1"/>
+    <w:lsdException w:name="heading 2" w:semiHidden="1" w:uiPriority="9" w:unhideWhenUsed="1" w:qFormat="1"/>
+    <w:lsdException w:name="heading 3" w:semiHidden="1" w:uiPriority="9" w:unhideWhenUsed="1" w:qFormat="1"/>
+    <w:lsdException w:name="heading 4" w:semiHidden="1" w:uiPriority="9" w:unhideWhenUsed="1" w:qFormat="1"/>
+    <w:lsdException w:name="heading 5" w:semiHidden="1" w:uiPriority="9" w:unhideWhenUsed="1" w:qFormat="1"/>
+    <w:lsdException w:name="heading 6" w:semiHidden="1" w:uiPriority="9" w:unhideWhenUsed="1" w:qFormat="1"/>
+    <w:lsdException w:name="heading 7" w:semiHidden="1" w:uiPriority="9" w:unhideWhenUsed="1" w:qFormat="1"/>
+    <w:lsdException w:name="heading 8" w:semiHidden="1" w:uiPriority="9" w:unhideWhenUsed="1" w:qFormat="1"/>
+    <w:lsdException w:name="heading 9" w:semiHidden="1" w:uiPriority="9" w:unhideWhenUsed="1" w:qFormat="1"/>
+    <w:lsdException w:name="index 1" w:semiHidden="1" w:unhideWhenUsed="1"/>
+    <w:lsdException w:name="index 2" w:semiHidden="1" w:unhideWhenUsed="1"/>
+    <w:lsdException w:name="index 3" w:semiHidden="1" w:unhideWhenUsed="1"/>
+    <w:lsdException w:name="index 4" w:semiHidden="1" w:unhideWhenUsed="1"/>
+    <w:lsdException w:name="index 5" w:semiHidden="1" w:unhideWhenUsed="1"/>
+    <w:lsdException w:name="index 6" w:semiHidden="1" w:unhideWhenUsed="1"/>
+    <w:lsdException w:name="index 7" w:semiHidden="1" w:unhideWhenUsed="1"/>
+    <w:lsdException w:name="index 8" w:semiHidden="1" w:unhideWhenUsed="1"/>
+    <w:lsdException w:name="index 9" w:semiHidden="1" w:unhideWhenUsed="1"/>
+    <w:lsdException w:name="toc 1" w:semiHidden="1" w:uiPriority="39" w:unhideWhenUsed="1"/>
+    <w:lsdException w:name="toc 2" w:semiHidden="1" w:uiPriority="39" w:unhideWhenUsed="1"/>
+    <w:lsdException w:name="toc 3" w:semiHidden="1" w:uiPriority="39" w:unhideWhenUsed="1"/>
+    <w:lsdException w:name="toc 4" w:semiHidden="1" w:uiPriority="39" w:unhideWhenUsed="1"/>
+    <w:lsdException w:name="toc 5" w:semiHidden="1" w:uiPriority="39" w:unhideWhenUsed="1"/>
+    <w:lsdException w:name="toc 6" w:semiHidden="1" w:uiPriority="39" w:unhideWhenUsed="1"/>
+    <w:lsdException w:name="toc 7" w:semiHidden="1" w:uiPriority="39" w:unhideWhenUsed="1"/>
+    <w:lsdException w:name="toc 8" w:semiHidden="1" w:uiPriority="39" w:unhideWhenUsed="1"/>
+    <w:lsdException w:name="toc 9" w:semiHidden="1" w:uiPriority="39" w:unhideWhenUsed="1"/>
+    <w:lsdException w:name="Normal Indent" w:semiHidden="1" w:unhideWhenUsed="1"/>
+    <w:lsdException w:name="footnote text" w:semiHidden="1" w:unhideWhenUsed="1"/>
+    <w:lsdException w:name="annotation text" w:semiHidden="1" w:unhideWhenUsed="1"/>
+    <w:lsdException w:name="header" w:semiHidden="1" w:unhideWhenUsed="1"/>
+    <w:lsdException w:name="footer" w:semiHidden="1" w:unhideWhenUsed="1"/>
+    <w:lsdException w:name="index heading" w:semiHidden="1" w:unhideWhenUsed="1"/>
+    <w:lsdException w:name="caption" w:semiHidden="1" w:uiPriority="35" w:unhideWhenUsed="1" w:qFormat="1"/>
+    <w:lsdException w:name="table of figures" w:semiHidden="1" w:unhideWhenUsed="1"/>
+    <w:lsdException w:name="envelope address" w:semiHidden="1" w:unhideWhenUsed="1"/>
+    <w:lsdException w:name="envelope return" w:semiHidden="1" w:unhideWhenUsed="1"/>
+    <w:lsdException w:name="footnote reference" w:semiHidden="1" w:unhideWhenUsed="1"/>
+    <w:lsdException w:name="annotation reference" w:semiHidden="1" w:unhideWhenUsed="1"/>
+    <w:lsdException w:name="line number" w:semiHidden="1" w:unhideWhenUsed="1"/>
+    <w:lsdException w:name="page number" w:semiHidden="1" w:unhideWhenUsed="1"/>
+    <w:lsdException w:name="endnote reference" w:semiHidden="1" w:unhideWhenUsed="1"/>
+    <w:lsdException w:name="endnote text" w:semiHidden="1" w:unhideWhenUsed="1"/>
+    <w:lsdException w:name="table of authorities" w:semiHidden="1" w:unhideWhenUsed="1"/>
+    <w:lsdException w:name="macro" w:semiHidden="1" w:unhideWhenUsed="1"/>
+    <w:lsdException w:name="toa heading" w:semiHidden="1" w:unhideWhenUsed="1"/>
+    <w:lsdException w:name="List" w:semiHidden="1" w:unhideWhenUsed="1"/>
+    <w:lsdException w:name="List Bullet" w:semiHidden="1" w:unhideWhenUsed="1"/>
+    <w:lsdException w:name="List Number" w:semiHidden="1" w:unhideWhenUsed="1"/>
+    <w:lsdException w:name="List 2" w:semiHidden="1" w:unhideWhenUsed="1"/>
+    <w:lsdException w:name="List 3" w:semiHidden="1" w:unhideWhenUsed="1"/>
+    <w:lsdException w:name="List 4" w:semiHidden="1" w:unhideWhenUsed="1"/>
+    <w:lsdException w:name="List 5" w:semiHidden="1" w:unhideWhenUsed="1"/>
+    <w:lsdException w:name="List Bullet 2" w:semiHidden="1" w:unhideWhenUsed="1"/>
+    <w:lsdException w:name="List Bullet 3" w:semiHidden="1" w:unhideWhenUsed="1"/>
+    <w:lsdException w:name="List Bullet 4" w:semiHidden="1" w:unhideWhenUsed="1"/>
+    <w:lsdException w:name="List Bullet 5" w:semiHidden="1" w:unhideWhenUsed="1"/>
+    <w:lsdException w:name="List Number 2" w:semiHidden="1" w:unhideWhenUsed="1"/>
+    <w:lsdException w:name="List Number 3" w:semiHidden="1" w:unhideWhenUsed="1"/>
+    <w:lsdException w:name="List Number 4" w:semiHidden="1" w:unhideWhenUsed="1"/>
+    <w:lsdException w:name="List Number 5" w:semiHidden="1" w:unhideWhenUsed="1"/>
+    <w:lsdException w:name="Title" w:uiPriority="10" w:qFormat="1"/>
+    <w:lsdException w:name="Closing" w:semiHidden="1" w:unhideWhenUsed="1"/>
+    <w:lsdException w:name="Signature" w:semiHidden="1" w:unhideWhenUsed="1"/>
+    <w:lsdException w:name="Default Paragraph Font" w:semiHidden="1" w:uiPriority="1" w:unhideWhenUsed="1"/>
+    <w:lsdException w:name="Body Text" w:semiHidden="1" w:unhideWhenUsed="1"/>
+    <w:lsdException w:name="Body Text Indent" w:semiHidden="1" w:unhideWhenUsed="1"/>
+    <w:lsdException w:name="List Continue" w:semiHidden="1" w:unhideWhenUsed="1"/>
+    <w:lsdException w:name="List Continue 2" w:semiHidden="1" w:unhideWhenUsed="1"/>
+    <w:lsdException w:name="List Continue 3" w:semiHidden="1" w:unhideWhenUsed="1"/>
+    <w:lsdException w:name="List Continue 4" w:semiHidden="1" w:unhideWhenUsed="1"/>
+    <w:lsdException w:name="List Continue 5" w:semiHidden="1" w:unhideWhenUsed="1"/>
+    <w:lsdException w:name="Message Header" w:semiHidden="1" w:unhideWhenUsed="1"/>
+    <w:lsdException w:name="Subtitle" w:uiPriority="11" w:qFormat="1"/>
+    <w:lsdException w:name="Salutation" w:semiHidden="1" w:unhideWhenUsed="1"/>
+    <w:lsdException w:name="Date" w:semiHidden="1" w:unhideWhenUsed="1"/>
+    <w:lsdException w:name="Body Text First Indent" w:semiHidden="1" w:unhideWhenUsed="1"/>
+    <w:lsdException w:name="Body Text First Indent 2" w:semiHidden="1" w:unhideWhenUsed="1"/>
+    <w:lsdException w:name="Note Heading" w:semiHidden="1" w:unhideWhenUsed="1"/>
+    <w:lsdException w:name="Body Text 2" w:semiHidden="1" w:unhideWhenUsed="1"/>
+    <w:lsdException w:name="Body Text 3" w:semiHidden="1" w:unhideWhenUsed="1"/>
+    <w:lsdException w:name="Body Text Indent 2" w:semiHidden="1" w:unhideWhenUsed="1"/>
+    <w:lsdException w:name="Body Text Indent 3" w:semiHidden="1" w:unhideWhenUsed="1"/>
+    <w:lsdException w:name="Block Text" w:semiHidden="1" w:unhideWhenUsed="1"/>
+    <w:lsdException w:name="Hyperlink" w:semiHidden="1" w:unhideWhenUsed="1"/>
+    <w:lsdException w:name="FollowedHyperlink" w:semiHidden="1" w:unhideWhenUsed="1"/>
+    <w:lsdException w:name="Strong" w:uiPriority="22" w:qFormat="1"/>
+    <w:lsdException w:name="Emphasis" w:uiPriority="20" w:qFormat="1"/>
+    <w:lsdException w:name="Document Map" w:semiHidden="1" w:unhideWhenUsed="1"/>
+    <w:lsdException w:name="Plain Text" w:semiHidden="1" w:unhideWhenUsed="1"/>
+    <w:lsdException w:name="E-mail Signature" w:semiHidden="1" w:unhideWhenUsed="1"/>
+    <w:lsdException w:name="HTML Top of Form" w:semiHidden="1" w:unhideWhenUsed="1"/>
+    <w:lsdException w:name="HTML Bottom of Form" w:semiHidden="1" w:unhideWhenUsed="1"/>
+    <w:lsdException w:name="Normal (Web)" w:semiHidden="1" w:unhideWhenUsed="1"/>
+    <w:lsdException w:name="HTML Acronym" w:semiHidden="1" w:unhideWhenUsed="1"/>
+    <w:lsdException w:name="HTML Address" w:semiHidden="1" w:unhideWhenUsed="1"/>
+    <w:lsdException w:name="HTML Cite" w:semiHidden="1" w:unhideWhenUsed="1"/>
+    <w:lsdException w:name="HTML Code" w:semiHidden="1" w:unhideWhenUsed="1"/>
+    <w:lsdException w:name="HTML Definition" w:semiHidden="1" w:unhideWhenUsed="1"/>
+    <w:lsdException w:name="HTML Keyboard" w:semiHidden="1" w:unhideWhenUsed="1"/>
+    <w:lsdException w:name="HTML Preformatted" w:semiHidden="1" w:unhideWhenUsed="1"/>
+    <w:lsdException w:name="HTML Sample" w:semiHidden="1" w:unhideWhenUsed="1"/>
+    <w:lsdException w:name="HTML Typewriter" w:semiHidden="1" w:unhideWhenUsed="1"/>
+    <w:lsdException w:name="HTML Variable" w:semiHidden="1" w:unhideWhenUsed="1"/>
+    <w:lsdException w:name="Normal Table" w:semiHidden="1" w:unhideWhenUsed="1"/>
+    <w:lsdException w:name="annotation subject" w:semiHidden="1" w:unhideWhenUsed="1"/>
+    <w:lsdException w:name="No List" w:semiHidden="1" w:unhideWhenUsed="1"/>
+    <w:lsdException w:name="Outline List 1" w:semiHidden="1" w:unhideWhenUsed="1"/>
+    <w:lsdException w:name="Outline List 2" w:semiHidden="1" w:unhideWhenUsed="1"/>
+    <w:lsdException w:name="Outline List 3" w:semiHidden="1" w:unhideWhenUsed="1"/>
+    <w:lsdException w:name="Table Simple 1" w:semiHidden="1" w:unhideWhenUsed="1"/>
+    <w:lsdException w:name="Table Simple 2" w:semiHidden="1" w:unhideWhenUsed="1"/>
+    <w:lsdException w:name="Table Simple 3" w:semiHidden="1" w:unhideWhenUsed="1"/>
+    <w:lsdException w:name="Table Classic 1" w:semiHidden="1" w:unhideWhenUsed="1"/>
+    <w:lsdException w:name="Table Classic 2" w:semiHidden="1" w:unhideWhenUsed="1"/>
+    <w:lsdException w:name="Table Classic 3" w:semiHidden="1" w:unhideWhenUsed="1"/>
+    <w:lsdException w:name="Table Classic 4" w:semiHidden="1" w:unhideWhenUsed="1"/>
+    <w:lsdException w:name="Table Colorful 1" w:semiHidden="1" w:unhideWhenUsed="1"/>
+    <w:lsdException w:name="Table Colorful 2" w:semiHidden="1" w:unhideWhenUsed="1"/>
+    <w:lsdException w:name="Table Colorful 3" w:semiHidden="1" w:unhideWhenUsed="1"/>
+    <w:lsdException w:name="Table Columns 1" w:semiHidden="1" w:unhideWhenUsed="1"/>
+    <w:lsdException w:name="Table Columns 2" w:semiHidden="1" w:unhideWhenUsed="1"/>
+    <w:lsdException w:name="Table Columns 3" w:semiHidden="1" w:unhideWhenUsed="1"/>
+    <w:lsdException w:name="Table Columns 4" w:semiHidden="1" w:unhideWhenUsed="1"/>
+    <w:lsdException w:name="Table Columns 5" w:semiHidden="1" w:unhideWhenUsed="1"/>
+    <w:lsdException w:name="Table Grid 1" w:semiHidden="1" w:unhideWhenUsed="1"/>
+    <w:lsdException w:name="Table Grid 2" w:semiHidden="1" w:unhideWhenUsed="1"/>
+    <w:lsdException w:name="Table Grid 3" w:semiHidden="1" w:unhideWhenUsed="1"/>
+    <w:lsdException w:name="Table Grid 4" w:semiHidden="1" w:unhideWhenUsed="1"/>
+    <w:lsdException w:name="Table Grid 5" w:semiHidden="1" w:unhideWhenUsed="1"/>
+    <w:lsdException w:name="Table Grid 6" w:semiHidden="1" w:unhideWhenUsed="1"/>
+    <w:lsdException w:name="Table Grid 7" w:semiHidden="1" w:unhideWhenUsed="1"/>
+    <w:lsdException w:name="Table Grid 8" w:semiHidden="1" w:unhideWhenUsed="1"/>
+    <w:lsdException w:name="Table List 1" w:semiHidden="1" w:unhideWhenUsed="1"/>
+    <w:lsdException w:name="Table List 2" w:semiHidden="1" w:unhideWhenUsed="1"/>
+    <w:lsdException w:name="Table List 3" w:semiHidden="1" w:unhideWhenUsed="1"/>
+    <w:lsdException w:name="Table List 4" w:semiHidden="1" w:unhideWhenUsed="1"/>
+    <w:lsdException w:name="Table List 5" w:semiHidden="1" w:unhideWhenUsed="1"/>
+    <w:lsdException w:name="Table List 6" w:semiHidden="1" w:unhideWhenUsed="1"/>
+    <w:lsdException w:name="Table List 7" w:semiHidden="1" w:unhideWhenUsed="1"/>
+    <w:lsdException w:name="Table List 8" w:semiHidden="1" w:unhideWhenUsed="1"/>
+    <w:lsdException w:name="Table 3D effects 1" w:semiHidden="1" w:unhideWhenUsed="1"/>
+    <w:lsdException w:name="Table 3D effects 2" w:semiHidden="1" w:unhideWhenUsed="1"/>
+    <w:lsdException w:name="Table 3D effects 3" w:semiHidden="1" w:unhideWhenUsed="1"/>
+    <w:lsdException w:name="Table Contemporary" w:semiHidden="1" w:unhideWhenUsed="1"/>
+    <w:lsdException w:name="Table Elegant" w:semiHidden="1" w:unhideWhenUsed="1"/>
+    <w:lsdException w:name="Table Professional" w:semiHidden="1" w:unhideWhenUsed="1"/>
+    <w:lsdException w:name="Table Subtle 1" w:semiHidden="1" w:unhideWhenUsed="1"/>
+    <w:lsdException w:name="Table Subtle 2" w:semiHidden="1" w:unhideWhenUsed="1"/>
+    <w:lsdException w:name="Table Web 1" w:semiHidden="1" w:unhideWhenUsed="1"/>
+    <w:lsdException w:name="Table Web 2" w:semiHidden="1" w:unhideWhenUsed="1"/>
+    <w:lsdException w:name="Table Web 3" w:semiHidden="1" w:unhideWhenUsed="1"/>
+    <w:lsdException w:name="Balloon Text" w:semiHidden="1" w:unhideWhenUsed="1"/>
+    <w:lsdException w:name="Table Grid" w:uiPriority="39"/>
+    <w:lsdException w:name="Table Theme" w:semiHidden="1" w:unhideWhenUsed="1"/>
+    <w:lsdException w:name="Placeholder Text" w:semiHidden="1"/>
+    <w:lsdException w:name="No Spacing" w:uiPriority="1" w:qFormat="1"/>
+    <w:lsdException w:name="Light Shading" w:uiPriority="60"/>
+    <w:lsdException w:name="Light List" w:uiPriority="61"/>
+    <w:lsdException w:name="Light Grid" w:uiPriority="62"/>
+    <w:lsdException w:name="Medium Shading 1" w:uiPriority="63"/>
+    <w:lsdException w:name="Medium Shading 2" w:uiPriority="64"/>
+    <w:lsdException w:name="Medium List 1" w:uiPriority="65"/>
+    <w:lsdException w:name="Medium List 2" w:uiPriority="66"/>
+    <w:lsdException w:name="Medium Grid 1" w:uiPriority="67"/>
+    <w:lsdException w:name="Medium Grid 2" w:uiPriority="68"/>
+    <w:lsdException w:name="Medium Grid 3" w:uiPriority="69"/>
+    <w:lsdException w:name="Dark List" w:uiPriority="70"/>
+    <w:lsdException w:name="Colorful Shading" w:uiPriority="71"/>
+    <w:lsdException w:name="Colorful List" w:uiPriority="72"/>
+    <w:lsdException w:name="Colorful Grid" w:uiPriority="73"/>
+    <w:lsdException w:name="Light Shading Accent 1" w:uiPriority="60"/>
+    <w:lsdException w:name="Light List Accent 1" w:uiPriority="61"/>
+    <w:lsdException w:name="Light Grid Accent 1" w:uiPriority="62"/>
+    <w:lsdException w:name="Medium Shading 1 Accent 1" w:uiPriority="63"/>
+    <w:lsdException w:name="Medium Shading 2 Accent 1" w:uiPriority="64"/>
+    <w:lsdException w:name="Medium List 1 Accent 1" w:uiPriority="65"/>
+    <w:lsdException w:name="Revision" w:semiHidden="1"/>
+    <w:lsdException w:name="List Paragraph" w:uiPriority="34" w:qFormat="1"/>
+    <w:lsdException w:name="Quote" w:uiPriority="29" w:qFormat="1"/>
+    <w:lsdException w:name="Intense Quote" w:uiPriority="30" w:qFormat="1"/>
+    <w:lsdException w:name="Medium List 2 Accent 1" w:uiPriority="66"/>
+    <w:lsdException w:name="Medium Grid 1 Accent 1" w:uiPriority="67"/>
+    <w:lsdException w:name="Medium Grid 2 Accent 1" w:uiPriority="68"/>
+    <w:lsdException w:name="Medium Grid 3 Accent 1" w:uiPriority="69"/>
+    <w:lsdException w:name="Dark List Accent 1" w:uiPriority="70"/>
+    <w:lsdException w:name="Colorful Shading Accent 1" w:uiPriority="71"/>
+    <w:lsdException w:name="Colorful List Accent 1" w:uiPriority="72"/>
+    <w:lsdException w:name="Colorful Grid Accent 1" w:uiPriority="73"/>
+    <w:lsdException w:name="Light Shading Accent 2" w:uiPriority="60"/>
+    <w:lsdException w:name="Light List Accent 2" w:uiPriority="61"/>
+    <w:lsdException w:name="Light Grid Accent 2" w:uiPriority="62"/>
+    <w:lsdException w:name="Medium Shading 1 Accent 2" w:uiPriority="63"/>
+    <w:lsdException w:name="Medium Shading 2 Accent 2" w:uiPriority="64"/>
+    <w:lsdException w:name="Medium List 1 Accent 2" w:uiPriority="65"/>
+    <w:lsdException w:name="Medium List 2 Accent 2" w:uiPriority="66"/>
+    <w:lsdException w:name="Medium Grid 1 Accent 2" w:uiPriority="67"/>
+    <w:lsdException w:name="Medium Grid 2 Accent 2" w:uiPriority="68"/>
+    <w:lsdException w:name="Medium Grid 3 Accent 2" w:uiPriority="69"/>
+    <w:lsdException w:name="Dark List Accent 2" w:uiPriority="70"/>
+    <w:lsdException w:name="Colorful Shading Accent 2" w:uiPriority="71"/>
+    <w:lsdException w:name="Colorful List Accent 2" w:uiPriority="72"/>
+    <w:lsdException w:name="Colorful Grid Accent 2" w:uiPriority="73"/>
+    <w:lsdException w:name="Light Shading Accent 3" w:uiPriority="60"/>
+    <w:lsdException w:name="Light List Accent 3" w:uiPriority="61"/>
+    <w:lsdException w:name="Light Grid Accent 3" w:uiPriority="62"/>
+    <w:lsdException w:name="Medium Shading 1 Accent 3" w:uiPriority="63"/>
+    <w:lsdException w:name="Medium Shading 2 Accent 3" w:uiPriority="64"/>
+    <w:lsdException w:name="Medium List 1 Accent 3" w:uiPriority="65"/>
+    <w:lsdException w:name="Medium List 2 Accent 3" w:uiPriority="66"/>
+    <w:lsdException w:name="Medium Grid 1 Accent 3" w:uiPriority="67"/>
+    <w:lsdException w:name="Medium Grid 2 Accent 3" w:uiPriority="68"/>
+    <w:lsdException w:name="Medium Grid 3 Accent 3" w:uiPriority="69"/>
+    <w:lsdException w:name="Dark List Accent 3" w:uiPriority="70"/>
+    <w:lsdException w:name="Colorful Shading Accent 3" w:uiPriority="71"/>
+    <w:lsdException w:name="Colorful List Accent 3" w:uiPriority="72"/>
+    <w:lsdException w:name="Colorful Grid Accent 3" w:uiPriority="73"/>
+    <w:lsdException w:name="Light Shading Accent 4" w:uiPriority="60"/>
+    <w:lsdException w:name="Light List Accent 4" w:uiPriority="61"/>
+    <w:lsdException w:name="Light Grid Accent 4" w:uiPriority="62"/>
+    <w:lsdException w:name="Medium Shading 1 Accent 4" w:uiPriority="63"/>
+    <w:lsdException w:name="Medium Shading 2 Accent 4" w:uiPriority="64"/>
+    <w:lsdException w:name="Medium List 1 Accent 4" w:uiPriority="65"/>
+    <w:lsdException w:name="Medium List 2 Accent 4" w:uiPriority="66"/>
+    <w:lsdException w:name="Medium Grid 1 Accent 4" w:uiPriority="67"/>
+    <w:lsdException w:name="Medium Grid 2 Accent 4" w:uiPriority="68"/>
+    <w:lsdException w:name="Medium Grid 3 Accent 4" w:uiPriority="69"/>
+    <w:lsdException w:name="Dark List Accent 4" w:uiPriority="70"/>
+    <w:lsdException w:name="Colorful Shading Accent 4" w:uiPriority="71"/>
+    <w:lsdException w:name="Colorful List Accent 4" w:uiPriority="72"/>
+    <w:lsdException w:name="Colorful Grid Accent 4" w:uiPriority="73"/>
+    <w:lsdException w:name="Light Shading Accent 5" w:uiPriority="60"/>
+    <w:lsdException w:name="Light List Accent 5" w:uiPriority="61"/>
+    <w:lsdException w:name="Light Grid Accent 5" w:uiPriority="62"/>
+    <w:lsdException w:name="Medium Shading 1 Accent 5" w:uiPriority="63"/>
+    <w:lsdException w:name="Medium Shading 2 Accent 5" w:uiPriority="64"/>
+    <w:lsdException w:name="Medium List 1 Accent 5" w:uiPriority="65"/>
+    <w:lsdException w:name="Medium List 2 Accent 5" w:uiPriority="66"/>
+    <w:lsdException w:name="Medium Grid 1 Accent 5" w:uiPriority="67"/>
+    <w:lsdException w:name="Medium Grid 2 Accent 5" w:uiPriority="68"/>
+    <w:lsdException w:name="Medium Grid 3 Accent 5" w:uiPriority="69"/>
+    <w:lsdException w:name="Dark List Accent 5" w:uiPriority="70"/>
+    <w:lsdException w:name="Colorful Shading Accent 5" w:uiPriority="71"/>
+    <w:lsdException w:name="Colorful List Accent 5" w:uiPriority="72"/>
+    <w:lsdException w:name="Colorful Grid Accent 5" w:uiPriority="73"/>
+    <w:lsdException w:name="Light Shading Accent 6" w:uiPriority="60"/>
+    <w:lsdException w:name="Light List Accent 6" w:uiPriority="61"/>
+    <w:lsdException w:name="Light Grid Accent 6" w:uiPriority="62"/>
+    <w:lsdException w:name="Medium Shading 1 Accent 6" w:uiPriority="63"/>
+    <w:lsdException w:name="Medium Shading 2 Accent 6" w:uiPriority="64"/>
+    <w:lsdException w:name="Medium List 1 Accent 6" w:uiPriority="65"/>
+    <w:lsdException w:name="Medium List 2 Accent 6" w:uiPriority="66"/>
+    <w:lsdException w:name="Medium Grid 1 Accent 6" w:uiPriority="67"/>
+    <w:lsdException w:name="Medium Grid 2 Accent 6" w:uiPriority="68"/>
+    <w:lsdException w:name="Medium Grid 3 Accent 6" w:uiPriority="69"/>
+    <w:lsdException w:name="Dark List Accent 6" w:uiPriority="70"/>
+    <w:lsdException w:name="Colorful Shading Accent 6" w:uiPriority="71"/>
+    <w:lsdException w:name="Colorful List Accent 6" w:uiPriority="72"/>
+    <w:lsdException w:name="Colorful Grid Accent 6" w:uiPriority="73"/>
+    <w:lsdException w:name="Subtle Emphasis" w:uiPriority="19" w:qFormat="1"/>
+    <w:lsdException w:name="Intense Emphasis" w:uiPriority="21" w:qFormat="1"/>
+    <w:lsdException w:name="Subtle Reference" w:uiPriority="31" w:qFormat="1"/>
+    <w:lsdException w:name="Intense Reference" w:uiPriority="32" w:qFormat="1"/>
+    <w:lsdException w:name="Book Title" w:uiPriority="33" w:qFormat="1"/>
+    <w:lsdException w:name="Bibliography" w:semiHidden="1" w:uiPriority="37" w:unhideWhenUsed="1"/>
+    <w:lsdException w:name="TOC Heading" w:semiHidden="1" w:uiPriority="39" w:unhideWhenUsed="1" w:qFormat="1"/>
+    <w:lsdException w:name="Plain Table 1" w:uiPriority="41"/>
+    <w:lsdException w:name="Plain Table 2" w:uiPriority="42"/>
+    <w:lsdException w:name="Plain Table 3" w:uiPriority="43"/>
+    <w:lsdException w:name="Plain Table 4" w:uiPriority="44"/>
+    <w:lsdException w:name="Plain Table 5" w:uiPriority="45"/>
+    <w:lsdException w:name="Grid Table Light" w:uiPriority="40"/>
+    <w:lsdException w:name="Grid Table 1 Light" w:uiPriority="46"/>
+    <w:lsdException w:name="Grid Table 2" w:uiPriority="47"/>
+    <w:lsdException w:name="Grid Table 3" w:uiPriority="48"/>
+    <w:lsdException w:name="Grid Table 4" w:uiPriority="49"/>
+    <w:lsdException w:name="Grid Table 5 Dark" w:uiPriority="50"/>
+    <w:lsdException w:name="Grid Table 6 Colorful" w:uiPriority="51"/>
+    <w:lsdException w:name="Grid Table 7 Colorful" w:uiPriority="52"/>
+    <w:lsdException w:name="Grid Table 1 Light Accent 1" w:uiPriority="46"/>
+    <w:lsdException w:name="Grid Table 2 Accent 1" w:uiPriority="47"/>
+    <w:lsdException w:name="Grid Table 3 Accent 1" w:uiPriority="48"/>
+    <w:lsdException w:name="Grid Table 4 Accent 1" w:uiPriority="49"/>
+    <w:lsdException w:name="Grid Table 5 Dark Accent 1" w:uiPriority="50"/>
+    <w:lsdException w:name="Grid Table 6 Colorful Accent 1" w:uiPriority="51"/>
+    <w:lsdException w:name="Grid Table 7 Colorful Accent 1" w:uiPriority="52"/>
+    <w:lsdException w:name="Grid Table 1 Light Accent 2" w:uiPriority="46"/>
+    <w:lsdException w:name="Grid Table 2 Accent 2" w:uiPriority="47"/>
+    <w:lsdException w:name="Grid Table 3 Accent 2" w:uiPriority="48"/>
+    <w:lsdException w:name="Grid Table 4 Accent 2" w:uiPriority="49"/>
+    <w:lsdException w:name="Grid Table 5 Dark Accent 2" w:uiPriority="50"/>
+    <w:lsdException w:name="Grid Table 6 Colorful Accent 2" w:uiPriority="51"/>
+    <w:lsdException w:name="Grid Table 7 Colorful Accent 2" w:uiPriority="52"/>
+    <w:lsdException w:name="Grid Table 1 Light Accent 3" w:uiPriority="46"/>
+    <w:lsdException w:name="Grid Table 2 Accent 3" w:uiPriority="47"/>
+    <w:lsdException w:name="Grid Table 3 Accent 3" w:uiPriority="48"/>
+    <w:lsdException w:name="Grid Table 4 Accent 3" w:uiPriority="49"/>
+    <w:lsdException w:name="Grid Table 5 Dark Accent 3" w:uiPriority="50"/>
+    <w:lsdException w:name="Grid Table 6 Colorful Accent 3" w:uiPriority="51"/>
+    <w:lsdException w:name="Grid Table 7 Colorful Accent 3" w:uiPriority="52"/>
+    <w:lsdException w:name="Grid Table 1 Light Accent 4" w:uiPriority="46"/>
+    <w:lsdException w:name="Grid Table 2 Accent 4" w:uiPriority="47"/>
+    <w:lsdException w:name="Grid Table 3 Accent 4" w:uiPriority="48"/>
+    <w:lsdException w:name="Grid Table 4 Accent 4" w:uiPriority="49"/>
+    <w:lsdException w:name="Grid Table 5 Dark Accent 4" w:uiPriority="50"/>
+    <w:lsdException w:name="Grid Table 6 Colorful Accent 4" w:uiPriority="51"/>
+    <w:lsdException w:name="Grid Table 7 Colorful Accent 4" w:uiPriority="52"/>
+    <w:lsdException w:name="Grid Table 1 Light Accent 5" w:uiPriority="46"/>
+    <w:lsdException w:name="Grid Table 2 Accent 5" w:uiPriority="47"/>
+    <w:lsdException w:name="Grid Table 3 Accent 5" w:uiPriority="48"/>
+    <w:lsdException w:name="Grid Table 4 Accent 5" w:uiPriority="49"/>
+    <w:lsdException w:name="Grid Table 5 Dark Accent 5" w:uiPriority="50"/>
+    <w:lsdException w:name="Grid Table 6 Colorful Accent 5" w:uiPriority="51"/>
+    <w:lsdException w:name="Grid Table 7 Colorful Accent 5" w:uiPriority="52"/>
+    <w:lsdException w:name="Grid Table 1 Light Accent 6" w:uiPriority="46"/>
+    <w:lsdException w:name="Grid Table 2 Accent 6" w:uiPriority="47"/>
+    <w:lsdException w:name="Grid Table 3 Accent 6" w:uiPriority="48"/>
+    <w:lsdException w:name="Grid Table 4 Accent 6" w:uiPriority="49"/>
+    <w:lsdException w:name="Grid Table 5 Dark Accent 6" w:uiPriority="50"/>
+    <w:lsdException w:name="Grid Table 6 Colorful Accent 6" w:uiPriority="51"/>
+    <w:lsdException w:name="Grid Table 7 Colorful Accent 6" w:uiPriority="52"/>
+    <w:lsdException w:name="List Table 1 Light" w:uiPriority="46"/>
+    <w:lsdException w:name="List Table 2" w:uiPriority="47"/>
+    <w:lsdException w:name="List Table 3" w:uiPriority="48"/>
+    <w:lsdException w:name="List Table 4" w:uiPriority="49"/>
+    <w:lsdException w:name="List Table 5 Dark" w:uiPriority="50"/>
+    <w:lsdException w:name="List Table 6 Colorful" w:uiPriority="51"/>
+    <w:lsdException w:name="List Table 7 Colorful" w:uiPriority="52"/>
+    <w:lsdException w:name="List Table 1 Light Accent 1" w:uiPriority="46"/>
+    <w:lsdException w:name="List Table 2 Accent 1" w:uiPriority="47"/>
+    <w:lsdException w:name="List Table 3 Accent 1" w:uiPriority="48"/>
+    <w:lsdException w:name="List Table 4 Accent 1" w:uiPriority="49"/>
+    <w:lsdException w:name="List Table 5 Dark Accent 1" w:uiPriority="50"/>
+    <w:lsdException w:name="List Table 6 Colorful Accent 1" w:uiPriority="51"/>
+    <w:lsdException w:name="List Table 7 Colorful Accent 1" w:uiPriority="52"/>
+    <w:lsdException w:name="List Table 1 Light Accent 2" w:uiPriority="46"/>
+    <w:lsdException w:name="List Table 2 Accent 2" w:uiPriority="47"/>
+    <w:lsdException w:name="List Table 3 Accent 2" w:uiPriority="48"/>
+    <w:lsdException w:name="List Table 4 Accent 2" w:uiPriority="49"/>
+    <w:lsdException w:name="List Table 5 Dark Accent 2" w:uiPriority="50"/>
+    <w:lsdException w:name="List Table 6 Colorful Accent 2" w:uiPriority="51"/>
+    <w:lsdException w:name="List Table 7 Colorful Accent 2" w:uiPriority="52"/>
+    <w:lsdException w:name="List Table 1 Light Accent 3" w:uiPriority="46"/>
+    <w:lsdException w:name="List Table 2 Accent 3" w:uiPriority="47"/>
+    <w:lsdException w:name="List Table 3 Accent 3" w:uiPriority="48"/>
+    <w:lsdException w:name="List Table 4 Accent 3" w:uiPriority="49"/>
+    <w:lsdException w:name="List Table 5 Dark Accent 3" w:uiPriority="50"/>
+    <w:lsdException w:name="List Table 6 Colorful Accent 3" w:uiPriority="51"/>
+    <w:lsdException w:name="List Table 7 Colorful Accent 3" w:uiPriority="52"/>
+    <w:lsdException w:name="List Table 1 Light Accent 4" w:uiPriority="46"/>
+    <w:lsdException w:name="List Table 2 Accent 4" w:uiPriority="47"/>
+    <w:lsdException w:name="List Table 3 Accent 4" w:uiPriority="48"/>
+    <w:lsdException w:name="List Table 4 Accent 4" w:uiPriority="49"/>
+    <w:lsdException w:name="List Table 5 Dark Accent 4" w:uiPriority="50"/>
+    <w:lsdException w:name="List Table 6 Colorful Accent 4" w:uiPriority="51"/>
+    <w:lsdException w:name="List Table 7 Colorful Accent 4" w:uiPriority="52"/>
+    <w:lsdException w:name="List Table 1 Light Accent 5" w:uiPriority="46"/>
+    <w:lsdException w:name="List Table 2 Accent 5" w:uiPriority="47"/>
+    <w:lsdException w:name="List Table 3 Accent 5" w:uiPriority="48"/>
+    <w:lsdException w:name="List Table 4 Accent 5" w:uiPriority="49"/>
+    <w:lsdException w:name="List Table 5 Dark Accent 5" w:uiPriority="50"/>
+    <w:lsdException w:name="List Table 6 Colorful Accent 5" w:uiPriority="51"/>
+    <w:lsdException w:name="List Table 7 Colorful Accent 5" w:uiPriority="52"/>
+    <w:lsdException w:name="List Table 1 Light Accent 6" w:uiPriority="46"/>
+    <w:lsdException w:name="List Table 2 Accent 6" w:uiPriority="47"/>
+    <w:lsdException w:name="List Table 3 Accent 6" w:uiPriority="48"/>
+    <w:lsdException w:name="List Table 4 Accent 6" w:uiPriority="49"/>
+    <w:lsdException w:name="List Table 5 Dark Accent 6" w:uiPriority="50"/>
+    <w:lsdException w:name="List Table 6 Colorful Accent 6" w:uiPriority="51"/>
+    <w:lsdException w:name="List Table 7 Colorful Accent 6" w:uiPriority="52"/>
+    <w:lsdException w:name="Mention" w:semiHidden="1" w:unhideWhenUsed="1"/>
+    <w:lsdException w:name="Smart Hyperlink" w:semiHidden="1" w:unhideWhenUsed="1"/>
+    <w:lsdException w:name="Hashtag" w:semiHidden="1" w:unhideWhenUsed="1"/>
+    <w:lsdException w:name="Unresolved Mention" w:semiHidden="1" w:unhideWhenUsed="1"/>
+    <w:lsdException w:name="Smart Link" w:semiHidden="1" w:unhideWhenUsed="1"/>
   </w:latentStyles>
   <w:style w:type="paragraph" w:default="1" w:styleId="Normal">
     <w:name w:val="Normal"/>
@@ -19310,575 +19957,32 @@
       <w:szCs w:val="16"/>
     </w:rPr>
   </w:style>
-</w:styles>
-</file>
-
-<file path=word/stylesWithEffects.xml><?xml version="1.0" encoding="utf-8"?>
-<w:styles xmlns:wpc="http://schemas.microsoft.com/office/word/2010/wordprocessingCanvas" xmlns:mc="http://schemas.openxmlformats.org/markup-compatibility/2006" xmlns:o="urn:schemas-microsoft-com:office:office" xmlns:r="http://schemas.openxmlformats.org/officeDocument/2006/relationships" xmlns:m="http://schemas.openxmlformats.org/officeDocument/2006/math" xmlns:v="urn:schemas-microsoft-com:vml" xmlns:wp14="http://schemas.microsoft.com/office/word/2010/wordprocessingDrawing" xmlns:wp="http://schemas.openxmlformats.org/drawingml/2006/wordprocessingDrawing" xmlns:w10="urn:schemas-microsoft-com:office:word" xmlns:w="http://schemas.openxmlformats.org/wordprocessingml/2006/main" xmlns:w14="http://schemas.microsoft.com/office/word/2010/wordml" xmlns:wpg="http://schemas.microsoft.com/office/word/2010/wordprocessingGroup" xmlns:wpi="http://schemas.microsoft.com/office/word/2010/wordprocessingInk" xmlns:wne="http://schemas.microsoft.com/office/word/2006/wordml" xmlns:wps="http://schemas.microsoft.com/office/word/2010/wordprocessingShape" mc:Ignorable="w14 wp14">
-  <w:docDefaults>
-    <w:rPrDefault>
-      <w:rPr>
-        <w:rFonts w:asciiTheme="minorHAnsi" w:eastAsiaTheme="minorHAnsi" w:hAnsiTheme="minorHAnsi" w:cstheme="minorBidi"/>
-        <w:sz w:val="22"/>
-        <w:szCs w:val="22"/>
-        <w:lang w:val="fr-FR" w:eastAsia="en-US" w:bidi="ar-SA"/>
-      </w:rPr>
-    </w:rPrDefault>
-    <w:pPrDefault>
-      <w:pPr>
-        <w:spacing w:after="160" w:line="259" w:lineRule="auto"/>
-      </w:pPr>
-    </w:pPrDefault>
-  </w:docDefaults>
-  <w:latentStyles w:defLockedState="0" w:defUIPriority="99" w:defSemiHidden="1" w:defUnhideWhenUsed="1" w:defQFormat="0" w:count="267">
-    <w:lsdException w:name="Normal" w:semiHidden="0" w:uiPriority="0" w:unhideWhenUsed="0" w:qFormat="1"/>
-    <w:lsdException w:name="heading 1" w:semiHidden="0" w:uiPriority="9" w:unhideWhenUsed="0" w:qFormat="1"/>
-    <w:lsdException w:name="heading 2" w:uiPriority="9" w:qFormat="1"/>
-    <w:lsdException w:name="heading 3" w:uiPriority="9" w:qFormat="1"/>
-    <w:lsdException w:name="heading 4" w:uiPriority="9" w:qFormat="1"/>
-    <w:lsdException w:name="heading 5" w:uiPriority="9" w:qFormat="1"/>
-    <w:lsdException w:name="heading 6" w:uiPriority="9" w:qFormat="1"/>
-    <w:lsdException w:name="heading 7" w:uiPriority="9" w:qFormat="1"/>
-    <w:lsdException w:name="heading 8" w:uiPriority="9" w:qFormat="1"/>
-    <w:lsdException w:name="heading 9" w:uiPriority="9" w:qFormat="1"/>
-    <w:lsdException w:name="toc 1" w:uiPriority="39"/>
-    <w:lsdException w:name="toc 2" w:uiPriority="39"/>
-    <w:lsdException w:name="toc 3" w:uiPriority="39"/>
-    <w:lsdException w:name="toc 4" w:uiPriority="39"/>
-    <w:lsdException w:name="toc 5" w:uiPriority="39"/>
-    <w:lsdException w:name="toc 6" w:uiPriority="39"/>
-    <w:lsdException w:name="toc 7" w:uiPriority="39"/>
-    <w:lsdException w:name="toc 8" w:uiPriority="39"/>
-    <w:lsdException w:name="toc 9" w:uiPriority="39"/>
-    <w:lsdException w:name="caption" w:uiPriority="35" w:qFormat="1"/>
-    <w:lsdException w:name="Title" w:semiHidden="0" w:uiPriority="10" w:unhideWhenUsed="0" w:qFormat="1"/>
-    <w:lsdException w:name="Default Paragraph Font" w:uiPriority="1"/>
-    <w:lsdException w:name="Subtitle" w:semiHidden="0" w:uiPriority="11" w:unhideWhenUsed="0" w:qFormat="1"/>
-    <w:lsdException w:name="Strong" w:semiHidden="0" w:uiPriority="22" w:unhideWhenUsed="0" w:qFormat="1"/>
-    <w:lsdException w:name="Emphasis" w:semiHidden="0" w:uiPriority="20" w:unhideWhenUsed="0" w:qFormat="1"/>
-    <w:lsdException w:name="Table Grid" w:semiHidden="0" w:uiPriority="39" w:unhideWhenUsed="0"/>
-    <w:lsdException w:name="Placeholder Text" w:unhideWhenUsed="0"/>
-    <w:lsdException w:name="No Spacing" w:semiHidden="0" w:uiPriority="1" w:unhideWhenUsed="0" w:qFormat="1"/>
-    <w:lsdException w:name="Light Shading" w:semiHidden="0" w:uiPriority="60" w:unhideWhenUsed="0"/>
-    <w:lsdException w:name="Light List" w:semiHidden="0" w:uiPriority="61" w:unhideWhenUsed="0"/>
-    <w:lsdException w:name="Light Grid" w:semiHidden="0" w:uiPriority="62" w:unhideWhenUsed="0"/>
-    <w:lsdException w:name="Medium Shading 1" w:semiHidden="0" w:uiPriority="63" w:unhideWhenUsed="0"/>
-    <w:lsdException w:name="Medium Shading 2" w:semiHidden="0" w:uiPriority="64" w:unhideWhenUsed="0"/>
-    <w:lsdException w:name="Medium List 1" w:semiHidden="0" w:uiPriority="65" w:unhideWhenUsed="0"/>
-    <w:lsdException w:name="Medium List 2" w:semiHidden="0" w:uiPriority="66" w:unhideWhenUsed="0"/>
-    <w:lsdException w:name="Medium Grid 1" w:semiHidden="0" w:uiPriority="67" w:unhideWhenUsed="0"/>
-    <w:lsdException w:name="Medium Grid 2" w:semiHidden="0" w:uiPriority="68" w:unhideWhenUsed="0"/>
-    <w:lsdException w:name="Medium Grid 3" w:semiHidden="0" w:uiPriority="69" w:unhideWhenUsed="0"/>
-    <w:lsdException w:name="Dark List" w:semiHidden="0" w:uiPriority="70" w:unhideWhenUsed="0"/>
-    <w:lsdException w:name="Colorful Shading" w:semiHidden="0" w:uiPriority="71" w:unhideWhenUsed="0"/>
-    <w:lsdException w:name="Colorful List" w:semiHidden="0" w:uiPriority="72" w:unhideWhenUsed="0"/>
-    <w:lsdException w:name="Colorful Grid" w:semiHidden="0" w:uiPriority="73" w:unhideWhenUsed="0"/>
-    <w:lsdException w:name="Light Shading Accent 1" w:semiHidden="0" w:uiPriority="60" w:unhideWhenUsed="0"/>
-    <w:lsdException w:name="Light List Accent 1" w:semiHidden="0" w:uiPriority="61" w:unhideWhenUsed="0"/>
-    <w:lsdException w:name="Light Grid Accent 1" w:semiHidden="0" w:uiPriority="62" w:unhideWhenUsed="0"/>
-    <w:lsdException w:name="Medium Shading 1 Accent 1" w:semiHidden="0" w:uiPriority="63" w:unhideWhenUsed="0"/>
-    <w:lsdException w:name="Medium Shading 2 Accent 1" w:semiHidden="0" w:uiPriority="64" w:unhideWhenUsed="0"/>
-    <w:lsdException w:name="Medium List 1 Accent 1" w:semiHidden="0" w:uiPriority="65" w:unhideWhenUsed="0"/>
-    <w:lsdException w:name="Revision" w:unhideWhenUsed="0"/>
-    <w:lsdException w:name="List Paragraph" w:semiHidden="0" w:uiPriority="34" w:unhideWhenUsed="0" w:qFormat="1"/>
-    <w:lsdException w:name="Quote" w:semiHidden="0" w:uiPriority="29" w:unhideWhenUsed="0" w:qFormat="1"/>
-    <w:lsdException w:name="Intense Quote" w:semiHidden="0" w:uiPriority="30" w:unhideWhenUsed="0" w:qFormat="1"/>
-    <w:lsdException w:name="Medium List 2 Accent 1" w:semiHidden="0" w:uiPriority="66" w:unhideWhenUsed="0"/>
-    <w:lsdException w:name="Medium Grid 1 Accent 1" w:semiHidden="0" w:uiPriority="67" w:unhideWhenUsed="0"/>
-    <w:lsdException w:name="Medium Grid 2 Accent 1" w:semiHidden="0" w:uiPriority="68" w:unhideWhenUsed="0"/>
-    <w:lsdException w:name="Medium Grid 3 Accent 1" w:semiHidden="0" w:uiPriority="69" w:unhideWhenUsed="0"/>
-    <w:lsdException w:name="Dark List Accent 1" w:semiHidden="0" w:uiPriority="70" w:unhideWhenUsed="0"/>
-    <w:lsdException w:name="Colorful Shading Accent 1" w:semiHidden="0" w:uiPriority="71" w:unhideWhenUsed="0"/>
-    <w:lsdException w:name="Colorful List Accent 1" w:semiHidden="0" w:uiPriority="72" w:unhideWhenUsed="0"/>
-    <w:lsdException w:name="Colorful Grid Accent 1" w:semiHidden="0" w:uiPriority="73" w:unhideWhenUsed="0"/>
-    <w:lsdException w:name="Light Shading Accent 2" w:semiHidden="0" w:uiPriority="60" w:unhideWhenUsed="0"/>
-    <w:lsdException w:name="Light List Accent 2" w:semiHidden="0" w:uiPriority="61" w:unhideWhenUsed="0"/>
-    <w:lsdException w:name="Light Grid Accent 2" w:semiHidden="0" w:uiPriority="62" w:unhideWhenUsed="0"/>
-    <w:lsdException w:name="Medium Shading 1 Accent 2" w:semiHidden="0" w:uiPriority="63" w:unhideWhenUsed="0"/>
-    <w:lsdException w:name="Medium Shading 2 Accent 2" w:semiHidden="0" w:uiPriority="64" w:unhideWhenUsed="0"/>
-    <w:lsdException w:name="Medium List 1 Accent 2" w:semiHidden="0" w:uiPriority="65" w:unhideWhenUsed="0"/>
-    <w:lsdException w:name="Medium List 2 Accent 2" w:semiHidden="0" w:uiPriority="66" w:unhideWhenUsed="0"/>
-    <w:lsdException w:name="Medium Grid 1 Accent 2" w:semiHidden="0" w:uiPriority="67" w:unhideWhenUsed="0"/>
-    <w:lsdException w:name="Medium Grid 2 Accent 2" w:semiHidden="0" w:uiPriority="68" w:unhideWhenUsed="0"/>
-    <w:lsdException w:name="Medium Grid 3 Accent 2" w:semiHidden="0" w:uiPriority="69" w:unhideWhenUsed="0"/>
-    <w:lsdException w:name="Dark List Accent 2" w:semiHidden="0" w:uiPriority="70" w:unhideWhenUsed="0"/>
-    <w:lsdException w:name="Colorful Shading Accent 2" w:semiHidden="0" w:uiPriority="71" w:unhideWhenUsed="0"/>
-    <w:lsdException w:name="Colorful List Accent 2" w:semiHidden="0" w:uiPriority="72" w:unhideWhenUsed="0"/>
-    <w:lsdException w:name="Colorful Grid Accent 2" w:semiHidden="0" w:uiPriority="73" w:unhideWhenUsed="0"/>
-    <w:lsdException w:name="Light Shading Accent 3" w:semiHidden="0" w:uiPriority="60" w:unhideWhenUsed="0"/>
-    <w:lsdException w:name="Light List Accent 3" w:semiHidden="0" w:uiPriority="61" w:unhideWhenUsed="0"/>
-    <w:lsdException w:name="Light Grid Accent 3" w:semiHidden="0" w:uiPriority="62" w:unhideWhenUsed="0"/>
-    <w:lsdException w:name="Medium Shading 1 Accent 3" w:semiHidden="0" w:uiPriority="63" w:unhideWhenUsed="0"/>
-    <w:lsdException w:name="Medium Shading 2 Accent 3" w:semiHidden="0" w:uiPriority="64" w:unhideWhenUsed="0"/>
-    <w:lsdException w:name="Medium List 1 Accent 3" w:semiHidden="0" w:uiPriority="65" w:unhideWhenUsed="0"/>
-    <w:lsdException w:name="Medium List 2 Accent 3" w:semiHidden="0" w:uiPriority="66" w:unhideWhenUsed="0"/>
-    <w:lsdException w:name="Medium Grid 1 Accent 3" w:semiHidden="0" w:uiPriority="67" w:unhideWhenUsed="0"/>
-    <w:lsdException w:name="Medium Grid 2 Accent 3" w:semiHidden="0" w:uiPriority="68" w:unhideWhenUsed="0"/>
-    <w:lsdException w:name="Medium Grid 3 Accent 3" w:semiHidden="0" w:uiPriority="69" w:unhideWhenUsed="0"/>
-    <w:lsdException w:name="Dark List Accent 3" w:semiHidden="0" w:uiPriority="70" w:unhideWhenUsed="0"/>
-    <w:lsdException w:name="Colorful Shading Accent 3" w:semiHidden="0" w:uiPriority="71" w:unhideWhenUsed="0"/>
-    <w:lsdException w:name="Colorful List Accent 3" w:semiHidden="0" w:uiPriority="72" w:unhideWhenUsed="0"/>
-    <w:lsdException w:name="Colorful Grid Accent 3" w:semiHidden="0" w:uiPriority="73" w:unhideWhenUsed="0"/>
-    <w:lsdException w:name="Light Shading Accent 4" w:semiHidden="0" w:uiPriority="60" w:unhideWhenUsed="0"/>
-    <w:lsdException w:name="Light List Accent 4" w:semiHidden="0" w:uiPriority="61" w:unhideWhenUsed="0"/>
-    <w:lsdException w:name="Light Grid Accent 4" w:semiHidden="0" w:uiPriority="62" w:unhideWhenUsed="0"/>
-    <w:lsdException w:name="Medium Shading 1 Accent 4" w:semiHidden="0" w:uiPriority="63" w:unhideWhenUsed="0"/>
-    <w:lsdException w:name="Medium Shading 2 Accent 4" w:semiHidden="0" w:uiPriority="64" w:unhideWhenUsed="0"/>
-    <w:lsdException w:name="Medium List 1 Accent 4" w:semiHidden="0" w:uiPriority="65" w:unhideWhenUsed="0"/>
-    <w:lsdException w:name="Medium List 2 Accent 4" w:semiHidden="0" w:uiPriority="66" w:unhideWhenUsed="0"/>
-    <w:lsdException w:name="Medium Grid 1 Accent 4" w:semiHidden="0" w:uiPriority="67" w:unhideWhenUsed="0"/>
-    <w:lsdException w:name="Medium Grid 2 Accent 4" w:semiHidden="0" w:uiPriority="68" w:unhideWhenUsed="0"/>
-    <w:lsdException w:name="Medium Grid 3 Accent 4" w:semiHidden="0" w:uiPriority="69" w:unhideWhenUsed="0"/>
-    <w:lsdException w:name="Dark List Accent 4" w:semiHidden="0" w:uiPriority="70" w:unhideWhenUsed="0"/>
-    <w:lsdException w:name="Colorful Shading Accent 4" w:semiHidden="0" w:uiPriority="71" w:unhideWhenUsed="0"/>
-    <w:lsdException w:name="Colorful List Accent 4" w:semiHidden="0" w:uiPriority="72" w:unhideWhenUsed="0"/>
-    <w:lsdException w:name="Colorful Grid Accent 4" w:semiHidden="0" w:uiPriority="73" w:unhideWhenUsed="0"/>
-    <w:lsdException w:name="Light Shading Accent 5" w:semiHidden="0" w:uiPriority="60" w:unhideWhenUsed="0"/>
-    <w:lsdException w:name="Light List Accent 5" w:semiHidden="0" w:uiPriority="61" w:unhideWhenUsed="0"/>
-    <w:lsdException w:name="Light Grid Accent 5" w:semiHidden="0" w:uiPriority="62" w:unhideWhenUsed="0"/>
-    <w:lsdException w:name="Medium Shading 1 Accent 5" w:semiHidden="0" w:uiPriority="63" w:unhideWhenUsed="0"/>
-    <w:lsdException w:name="Medium Shading 2 Accent 5" w:semiHidden="0" w:uiPriority="64" w:unhideWhenUsed="0"/>
-    <w:lsdException w:name="Medium List 1 Accent 5" w:semiHidden="0" w:uiPriority="65" w:unhideWhenUsed="0"/>
-    <w:lsdException w:name="Medium List 2 Accent 5" w:semiHidden="0" w:uiPriority="66" w:unhideWhenUsed="0"/>
-    <w:lsdException w:name="Medium Grid 1 Accent 5" w:semiHidden="0" w:uiPriority="67" w:unhideWhenUsed="0"/>
-    <w:lsdException w:name="Medium Grid 2 Accent 5" w:semiHidden="0" w:uiPriority="68" w:unhideWhenUsed="0"/>
-    <w:lsdException w:name="Medium Grid 3 Accent 5" w:semiHidden="0" w:uiPriority="69" w:unhideWhenUsed="0"/>
-    <w:lsdException w:name="Dark List Accent 5" w:semiHidden="0" w:uiPriority="70" w:unhideWhenUsed="0"/>
-    <w:lsdException w:name="Colorful Shading Accent 5" w:semiHidden="0" w:uiPriority="71" w:unhideWhenUsed="0"/>
-    <w:lsdException w:name="Colorful List Accent 5" w:semiHidden="0" w:uiPriority="72" w:unhideWhenUsed="0"/>
-    <w:lsdException w:name="Colorful Grid Accent 5" w:semiHidden="0" w:uiPriority="73" w:unhideWhenUsed="0"/>
-    <w:lsdException w:name="Light Shading Accent 6" w:semiHidden="0" w:uiPriority="60" w:unhideWhenUsed="0"/>
-    <w:lsdException w:name="Light List Accent 6" w:semiHidden="0" w:uiPriority="61" w:unhideWhenUsed="0"/>
-    <w:lsdException w:name="Light Grid Accent 6" w:semiHidden="0" w:uiPriority="62" w:unhideWhenUsed="0"/>
-    <w:lsdException w:name="Medium Shading 1 Accent 6" w:semiHidden="0" w:uiPriority="63" w:unhideWhenUsed="0"/>
-    <w:lsdException w:name="Medium Shading 2 Accent 6" w:semiHidden="0" w:uiPriority="64" w:unhideWhenUsed="0"/>
-    <w:lsdException w:name="Medium List 1 Accent 6" w:semiHidden="0" w:uiPriority="65" w:unhideWhenUsed="0"/>
-    <w:lsdException w:name="Medium List 2 Accent 6" w:semiHidden="0" w:uiPriority="66" w:unhideWhenUsed="0"/>
-    <w:lsdException w:name="Medium Grid 1 Accent 6" w:semiHidden="0" w:uiPriority="67" w:unhideWhenUsed="0"/>
-    <w:lsdException w:name="Medium Grid 2 Accent 6" w:semiHidden="0" w:uiPriority="68" w:unhideWhenUsed="0"/>
-    <w:lsdException w:name="Medium Grid 3 Accent 6" w:semiHidden="0" w:uiPriority="69" w:unhideWhenUsed="0"/>
-    <w:lsdException w:name="Dark List Accent 6" w:semiHidden="0" w:uiPriority="70" w:unhideWhenUsed="0"/>
-    <w:lsdException w:name="Colorful Shading Accent 6" w:semiHidden="0" w:uiPriority="71" w:unhideWhenUsed="0"/>
-    <w:lsdException w:name="Colorful List Accent 6" w:semiHidden="0" w:uiPriority="72" w:unhideWhenUsed="0"/>
-    <w:lsdException w:name="Colorful Grid Accent 6" w:semiHidden="0" w:uiPriority="73" w:unhideWhenUsed="0"/>
-    <w:lsdException w:name="Subtle Emphasis" w:semiHidden="0" w:uiPriority="19" w:unhideWhenUsed="0" w:qFormat="1"/>
-    <w:lsdException w:name="Intense Emphasis" w:semiHidden="0" w:uiPriority="21" w:unhideWhenUsed="0" w:qFormat="1"/>
-    <w:lsdException w:name="Subtle Reference" w:semiHidden="0" w:uiPriority="31" w:unhideWhenUsed="0" w:qFormat="1"/>
-    <w:lsdException w:name="Intense Reference" w:semiHidden="0" w:uiPriority="32" w:unhideWhenUsed="0" w:qFormat="1"/>
-    <w:lsdException w:name="Book Title" w:semiHidden="0" w:uiPriority="33" w:unhideWhenUsed="0" w:qFormat="1"/>
-    <w:lsdException w:name="Bibliography" w:uiPriority="37"/>
-    <w:lsdException w:name="TOC Heading" w:uiPriority="39" w:qFormat="1"/>
-  </w:latentStyles>
-  <w:style w:type="paragraph" w:default="1" w:styleId="Normal">
-    <w:name w:val="Normal"/>
+  <w:style w:type="character" w:styleId="Emphasis">
+    <w:name w:val="Emphasis"/>
+    <w:basedOn w:val="DefaultParagraphFont"/>
+    <w:uiPriority w:val="20"/>
     <w:qFormat/>
-    <w:rsid w:val="00D95CF7"/>
+    <w:rsid w:val="00BB4240"/>
     <w:rPr>
-      <w:rFonts w:ascii="Times New Roman" w:hAnsi="Times New Roman"/>
-      <w:sz w:val="32"/>
+      <w:i/>
+      <w:iCs/>
     </w:rPr>
   </w:style>
-  <w:style w:type="paragraph" w:styleId="Heading2">
-    <w:name w:val="heading 2"/>
+  <w:style w:type="paragraph" w:styleId="NormalWeb">
+    <w:name w:val="Normal (Web)"/>
     <w:basedOn w:val="Normal"/>
-    <w:next w:val="Normal"/>
-    <w:link w:val="Heading2Char"/>
-    <w:uiPriority w:val="9"/>
-    <w:unhideWhenUsed/>
-    <w:qFormat/>
-    <w:rsid w:val="00B2499A"/>
-    <w:pPr>
-      <w:keepNext/>
-      <w:keepLines/>
-      <w:spacing w:before="80" w:after="0" w:line="240" w:lineRule="auto"/>
-      <w:outlineLvl w:val="1"/>
-    </w:pPr>
-    <w:rPr>
-      <w:rFonts w:asciiTheme="majorHAnsi" w:eastAsiaTheme="majorEastAsia" w:hAnsiTheme="majorHAnsi" w:cstheme="majorBidi"/>
-      <w:color w:val="E36C0A" w:themeColor="accent6" w:themeShade="BF"/>
-      <w:sz w:val="28"/>
-      <w:szCs w:val="28"/>
-    </w:rPr>
-  </w:style>
-  <w:style w:type="paragraph" w:styleId="Heading3">
-    <w:name w:val="heading 3"/>
-    <w:basedOn w:val="Normal"/>
-    <w:next w:val="Normal"/>
-    <w:link w:val="Heading3Char"/>
-    <w:uiPriority w:val="9"/>
-    <w:semiHidden/>
-    <w:unhideWhenUsed/>
-    <w:qFormat/>
-    <w:rsid w:val="005B491B"/>
-    <w:pPr>
-      <w:keepNext/>
-      <w:keepLines/>
-      <w:spacing w:before="40" w:after="0"/>
-      <w:outlineLvl w:val="2"/>
-    </w:pPr>
-    <w:rPr>
-      <w:rFonts w:asciiTheme="majorHAnsi" w:eastAsiaTheme="majorEastAsia" w:hAnsiTheme="majorHAnsi" w:cstheme="majorBidi"/>
-      <w:color w:val="243F60" w:themeColor="accent1" w:themeShade="7F"/>
-      <w:sz w:val="24"/>
-      <w:szCs w:val="24"/>
-    </w:rPr>
-  </w:style>
-  <w:style w:type="character" w:default="1" w:styleId="DefaultParagraphFont">
-    <w:name w:val="Default Paragraph Font"/>
-    <w:uiPriority w:val="1"/>
-    <w:semiHidden/>
-    <w:unhideWhenUsed/>
-  </w:style>
-  <w:style w:type="table" w:default="1" w:styleId="TableNormal">
-    <w:name w:val="Normal Table"/>
     <w:uiPriority w:val="99"/>
     <w:semiHidden/>
     <w:unhideWhenUsed/>
-    <w:tblPr>
-      <w:tblInd w:w="0" w:type="dxa"/>
-      <w:tblCellMar>
-        <w:top w:w="0" w:type="dxa"/>
-        <w:left w:w="108" w:type="dxa"/>
-        <w:bottom w:w="0" w:type="dxa"/>
-        <w:right w:w="108" w:type="dxa"/>
-      </w:tblCellMar>
-    </w:tblPr>
-  </w:style>
-  <w:style w:type="numbering" w:default="1" w:styleId="NoList">
-    <w:name w:val="No List"/>
-    <w:uiPriority w:val="99"/>
-    <w:semiHidden/>
-    <w:unhideWhenUsed/>
-  </w:style>
-  <w:style w:type="paragraph" w:styleId="NoSpacing">
-    <w:name w:val="No Spacing"/>
-    <w:link w:val="NoSpacingChar"/>
-    <w:uiPriority w:val="1"/>
-    <w:qFormat/>
-    <w:rsid w:val="00641777"/>
+    <w:rsid w:val="00BB4240"/>
     <w:pPr>
-      <w:spacing w:after="0" w:line="240" w:lineRule="auto"/>
+      <w:spacing w:before="100" w:beforeAutospacing="1" w:after="100" w:afterAutospacing="1" w:line="240" w:lineRule="auto"/>
     </w:pPr>
     <w:rPr>
-      <w:rFonts w:eastAsiaTheme="minorEastAsia"/>
-      <w:lang w:eastAsia="fr-FR"/>
-    </w:rPr>
-  </w:style>
-  <w:style w:type="character" w:customStyle="1" w:styleId="NoSpacingChar">
-    <w:name w:val="No Spacing Char"/>
-    <w:basedOn w:val="DefaultParagraphFont"/>
-    <w:link w:val="NoSpacing"/>
-    <w:uiPriority w:val="1"/>
-    <w:rsid w:val="00641777"/>
-    <w:rPr>
-      <w:rFonts w:eastAsiaTheme="minorEastAsia"/>
-      <w:lang w:eastAsia="fr-FR"/>
-    </w:rPr>
-  </w:style>
-  <w:style w:type="paragraph" w:customStyle="1" w:styleId="Default">
-    <w:name w:val="Default"/>
-    <w:rsid w:val="00641777"/>
-    <w:pPr>
-      <w:autoSpaceDE w:val="0"/>
-      <w:autoSpaceDN w:val="0"/>
-      <w:adjustRightInd w:val="0"/>
-      <w:spacing w:after="0" w:line="240" w:lineRule="auto"/>
-    </w:pPr>
-    <w:rPr>
-      <w:rFonts w:ascii="DejaVu Sans" w:eastAsiaTheme="minorEastAsia" w:hAnsi="DejaVu Sans" w:cs="DejaVu Sans"/>
-      <w:color w:val="000000"/>
+      <w:rFonts w:eastAsia="Times New Roman" w:cs="Times New Roman"/>
       <w:sz w:val="24"/>
       <w:szCs w:val="24"/>
-    </w:rPr>
-  </w:style>
-  <w:style w:type="paragraph" w:styleId="Header">
-    <w:name w:val="header"/>
-    <w:basedOn w:val="Normal"/>
-    <w:link w:val="HeaderChar"/>
-    <w:uiPriority w:val="99"/>
-    <w:unhideWhenUsed/>
-    <w:rsid w:val="00E84C23"/>
-    <w:pPr>
-      <w:tabs>
-        <w:tab w:val="center" w:pos="4536"/>
-        <w:tab w:val="right" w:pos="9072"/>
-      </w:tabs>
-      <w:spacing w:after="0" w:line="240" w:lineRule="auto"/>
-    </w:pPr>
-  </w:style>
-  <w:style w:type="character" w:customStyle="1" w:styleId="HeaderChar">
-    <w:name w:val="Header Char"/>
-    <w:basedOn w:val="DefaultParagraphFont"/>
-    <w:link w:val="Header"/>
-    <w:uiPriority w:val="99"/>
-    <w:rsid w:val="00E84C23"/>
-  </w:style>
-  <w:style w:type="paragraph" w:styleId="Footer">
-    <w:name w:val="footer"/>
-    <w:basedOn w:val="Normal"/>
-    <w:link w:val="FooterChar"/>
-    <w:uiPriority w:val="99"/>
-    <w:unhideWhenUsed/>
-    <w:rsid w:val="00E84C23"/>
-    <w:pPr>
-      <w:tabs>
-        <w:tab w:val="center" w:pos="4536"/>
-        <w:tab w:val="right" w:pos="9072"/>
-      </w:tabs>
-      <w:spacing w:after="0" w:line="240" w:lineRule="auto"/>
-    </w:pPr>
-  </w:style>
-  <w:style w:type="character" w:customStyle="1" w:styleId="FooterChar">
-    <w:name w:val="Footer Char"/>
-    <w:basedOn w:val="DefaultParagraphFont"/>
-    <w:link w:val="Footer"/>
-    <w:uiPriority w:val="99"/>
-    <w:rsid w:val="00E84C23"/>
-  </w:style>
-  <w:style w:type="paragraph" w:styleId="TOC2">
-    <w:name w:val="toc 2"/>
-    <w:basedOn w:val="Normal"/>
-    <w:next w:val="Normal"/>
-    <w:autoRedefine/>
-    <w:uiPriority w:val="39"/>
-    <w:unhideWhenUsed/>
-    <w:rsid w:val="008C5D59"/>
-    <w:pPr>
-      <w:spacing w:after="100"/>
-      <w:ind w:left="216"/>
-    </w:pPr>
-    <w:rPr>
-      <w:rFonts w:eastAsiaTheme="minorEastAsia" w:cstheme="minorHAnsi"/>
-      <w:b/>
-      <w:bCs/>
-      <w:sz w:val="24"/>
-      <w:szCs w:val="24"/>
-      <w:lang w:eastAsia="fr-FR"/>
-    </w:rPr>
-  </w:style>
-  <w:style w:type="paragraph" w:styleId="TOC1">
-    <w:name w:val="toc 1"/>
-    <w:basedOn w:val="Normal"/>
-    <w:next w:val="Normal"/>
-    <w:autoRedefine/>
-    <w:uiPriority w:val="39"/>
-    <w:unhideWhenUsed/>
-    <w:rsid w:val="008C5D59"/>
-    <w:pPr>
-      <w:spacing w:after="100"/>
-    </w:pPr>
-    <w:rPr>
-      <w:rFonts w:eastAsiaTheme="minorEastAsia" w:cs="Times New Roman"/>
-      <w:lang w:eastAsia="fr-FR"/>
-    </w:rPr>
-  </w:style>
-  <w:style w:type="paragraph" w:styleId="TOC3">
-    <w:name w:val="toc 3"/>
-    <w:basedOn w:val="Normal"/>
-    <w:next w:val="Normal"/>
-    <w:autoRedefine/>
-    <w:uiPriority w:val="39"/>
-    <w:unhideWhenUsed/>
-    <w:rsid w:val="008C5D59"/>
-    <w:pPr>
-      <w:spacing w:after="100"/>
-      <w:ind w:left="440"/>
-    </w:pPr>
-    <w:rPr>
-      <w:rFonts w:eastAsiaTheme="minorEastAsia" w:cs="Times New Roman"/>
-      <w:lang w:eastAsia="fr-FR"/>
-    </w:rPr>
-  </w:style>
-  <w:style w:type="paragraph" w:customStyle="1" w:styleId="TITRE">
-    <w:name w:val="TITRE"/>
-    <w:basedOn w:val="Normal"/>
-    <w:qFormat/>
-    <w:rsid w:val="004C1D5B"/>
-    <w:pPr>
-      <w:spacing w:before="240" w:after="240" w:line="288" w:lineRule="auto"/>
-    </w:pPr>
-    <w:rPr>
-      <w:rFonts w:eastAsiaTheme="minorEastAsia"/>
-      <w:b/>
-      <w:color w:val="000000" w:themeColor="text1"/>
-      <w:sz w:val="48"/>
-      <w:szCs w:val="21"/>
-    </w:rPr>
-  </w:style>
-  <w:style w:type="character" w:customStyle="1" w:styleId="Heading2Char">
-    <w:name w:val="Heading 2 Char"/>
-    <w:basedOn w:val="DefaultParagraphFont"/>
-    <w:link w:val="Heading2"/>
-    <w:uiPriority w:val="9"/>
-    <w:rsid w:val="00B2499A"/>
-    <w:rPr>
-      <w:rFonts w:asciiTheme="majorHAnsi" w:eastAsiaTheme="majorEastAsia" w:hAnsiTheme="majorHAnsi" w:cstheme="majorBidi"/>
-      <w:color w:val="E36C0A" w:themeColor="accent6" w:themeShade="BF"/>
-      <w:sz w:val="28"/>
-      <w:szCs w:val="28"/>
-    </w:rPr>
-  </w:style>
-  <w:style w:type="paragraph" w:styleId="ListParagraph">
-    <w:name w:val="List Paragraph"/>
-    <w:basedOn w:val="Normal"/>
-    <w:uiPriority w:val="34"/>
-    <w:qFormat/>
-    <w:rsid w:val="00A07C48"/>
-    <w:pPr>
-      <w:ind w:left="720"/>
-      <w:contextualSpacing/>
-    </w:pPr>
-  </w:style>
-  <w:style w:type="character" w:customStyle="1" w:styleId="Heading3Char">
-    <w:name w:val="Heading 3 Char"/>
-    <w:basedOn w:val="DefaultParagraphFont"/>
-    <w:link w:val="Heading3"/>
-    <w:uiPriority w:val="9"/>
-    <w:semiHidden/>
-    <w:rsid w:val="005B491B"/>
-    <w:rPr>
-      <w:rFonts w:asciiTheme="majorHAnsi" w:eastAsiaTheme="majorEastAsia" w:hAnsiTheme="majorHAnsi" w:cstheme="majorBidi"/>
-      <w:color w:val="243F60" w:themeColor="accent1" w:themeShade="7F"/>
-      <w:sz w:val="24"/>
-      <w:szCs w:val="24"/>
-    </w:rPr>
-  </w:style>
-  <w:style w:type="paragraph" w:customStyle="1" w:styleId="projectstyle">
-    <w:name w:val="project_style"/>
-    <w:basedOn w:val="NoSpacing"/>
-    <w:link w:val="projectstyleChar"/>
-    <w:qFormat/>
-    <w:rsid w:val="00A56448"/>
-    <w:pPr>
-      <w:spacing w:line="360" w:lineRule="auto"/>
-      <w:jc w:val="both"/>
-    </w:pPr>
-    <w:rPr>
-      <w:rFonts w:asciiTheme="majorBidi" w:hAnsiTheme="majorBidi"/>
-      <w:sz w:val="32"/>
-      <w:szCs w:val="24"/>
-    </w:rPr>
-  </w:style>
-  <w:style w:type="character" w:customStyle="1" w:styleId="projectstyleChar">
-    <w:name w:val="project_style Char"/>
-    <w:basedOn w:val="NoSpacingChar"/>
-    <w:link w:val="projectstyle"/>
-    <w:rsid w:val="00A56448"/>
-    <w:rPr>
-      <w:rFonts w:asciiTheme="majorBidi" w:eastAsiaTheme="minorEastAsia" w:hAnsiTheme="majorBidi"/>
-      <w:sz w:val="32"/>
-      <w:szCs w:val="24"/>
-      <w:lang w:eastAsia="fr-FR"/>
-    </w:rPr>
-  </w:style>
-  <w:style w:type="character" w:styleId="CommentReference">
-    <w:name w:val="annotation reference"/>
-    <w:basedOn w:val="DefaultParagraphFont"/>
-    <w:uiPriority w:val="99"/>
-    <w:semiHidden/>
-    <w:unhideWhenUsed/>
-    <w:rsid w:val="00F57B71"/>
-    <w:rPr>
-      <w:sz w:val="16"/>
-      <w:szCs w:val="16"/>
-    </w:rPr>
-  </w:style>
-  <w:style w:type="paragraph" w:styleId="CommentText">
-    <w:name w:val="annotation text"/>
-    <w:basedOn w:val="Normal"/>
-    <w:link w:val="CommentTextChar"/>
-    <w:uiPriority w:val="99"/>
-    <w:semiHidden/>
-    <w:unhideWhenUsed/>
-    <w:rsid w:val="00F57B71"/>
-    <w:pPr>
-      <w:spacing w:line="240" w:lineRule="auto"/>
-    </w:pPr>
-    <w:rPr>
-      <w:sz w:val="20"/>
-      <w:szCs w:val="20"/>
-    </w:rPr>
-  </w:style>
-  <w:style w:type="character" w:customStyle="1" w:styleId="CommentTextChar">
-    <w:name w:val="Comment Text Char"/>
-    <w:basedOn w:val="DefaultParagraphFont"/>
-    <w:link w:val="CommentText"/>
-    <w:uiPriority w:val="99"/>
-    <w:semiHidden/>
-    <w:rsid w:val="00F57B71"/>
-    <w:rPr>
-      <w:sz w:val="20"/>
-      <w:szCs w:val="20"/>
-    </w:rPr>
-  </w:style>
-  <w:style w:type="paragraph" w:styleId="CommentSubject">
-    <w:name w:val="annotation subject"/>
-    <w:basedOn w:val="CommentText"/>
-    <w:next w:val="CommentText"/>
-    <w:link w:val="CommentSubjectChar"/>
-    <w:uiPriority w:val="99"/>
-    <w:semiHidden/>
-    <w:unhideWhenUsed/>
-    <w:rsid w:val="00F57B71"/>
-    <w:rPr>
-      <w:b/>
-      <w:bCs/>
-    </w:rPr>
-  </w:style>
-  <w:style w:type="character" w:customStyle="1" w:styleId="CommentSubjectChar">
-    <w:name w:val="Comment Subject Char"/>
-    <w:basedOn w:val="CommentTextChar"/>
-    <w:link w:val="CommentSubject"/>
-    <w:uiPriority w:val="99"/>
-    <w:semiHidden/>
-    <w:rsid w:val="00F57B71"/>
-    <w:rPr>
-      <w:b/>
-      <w:bCs/>
-      <w:sz w:val="20"/>
-      <w:szCs w:val="20"/>
-    </w:rPr>
-  </w:style>
-  <w:style w:type="character" w:styleId="Hyperlink">
-    <w:name w:val="Hyperlink"/>
-    <w:basedOn w:val="DefaultParagraphFont"/>
-    <w:uiPriority w:val="99"/>
-    <w:semiHidden/>
-    <w:unhideWhenUsed/>
-    <w:rsid w:val="00425622"/>
-    <w:rPr>
-      <w:color w:val="0000FF"/>
-      <w:u w:val="single"/>
-    </w:rPr>
-  </w:style>
-  <w:style w:type="paragraph" w:styleId="BalloonText">
-    <w:name w:val="Balloon Text"/>
-    <w:basedOn w:val="Normal"/>
-    <w:link w:val="BalloonTextChar"/>
-    <w:uiPriority w:val="99"/>
-    <w:semiHidden/>
-    <w:unhideWhenUsed/>
-    <w:rsid w:val="00F46A5E"/>
-    <w:pPr>
-      <w:spacing w:after="0" w:line="240" w:lineRule="auto"/>
-    </w:pPr>
-    <w:rPr>
-      <w:rFonts w:ascii="Tahoma" w:hAnsi="Tahoma" w:cs="Tahoma"/>
-      <w:sz w:val="16"/>
-      <w:szCs w:val="16"/>
-    </w:rPr>
-  </w:style>
-  <w:style w:type="character" w:customStyle="1" w:styleId="BalloonTextChar">
-    <w:name w:val="Balloon Text Char"/>
-    <w:basedOn w:val="DefaultParagraphFont"/>
-    <w:link w:val="BalloonText"/>
-    <w:uiPriority w:val="99"/>
-    <w:semiHidden/>
-    <w:rsid w:val="00F46A5E"/>
-    <w:rPr>
-      <w:rFonts w:ascii="Tahoma" w:hAnsi="Tahoma" w:cs="Tahoma"/>
-      <w:sz w:val="16"/>
-      <w:szCs w:val="16"/>
+      <w:lang w:val="en-US"/>
     </w:rPr>
   </w:style>
 </w:styles>
@@ -20173,7 +20277,7 @@
   <a:extraClrSchemeLst/>
   <a:extLst>
     <a:ext uri="{05A4C25C-085E-4340-85A3-A5531E510DB2}">
-      <thm15:themeFamily xmlns:thm15="http://schemas.microsoft.com/office/thememl/2012/main" xmlns="" name="Office Theme" id="{62F939B6-93AF-4DB8-9C6B-D6C7DFDC589F}" vid="{4A3C46E8-61CC-4603-A589-7422A47A8E4A}"/>
+      <thm15:themeFamily xmlns:thm15="http://schemas.microsoft.com/office/thememl/2012/main" name="Office Theme" id="{62F939B6-93AF-4DB8-9C6B-D6C7DFDC589F}" vid="{4A3C46E8-61CC-4603-A589-7422A47A8E4A}"/>
     </a:ext>
   </a:extLst>
 </a:theme>

</xml_diff>